<commit_message>
Added to intro, re-processed data because samp_session 10 b2 d2 t were wrong
</commit_message>
<xml_diff>
--- a/docs/ldeli_inc_reph2MR_ms.docx
+++ b/docs/ldeli_inc_reph2MR_ms.docx
@@ -85,7 +85,21 @@
         <w:rPr>
           <w:i/>
         </w:rPr>
-        <w:t>Diabetes and Metabolism Division, Garvan Institute of Medical Research, 384 Victoria Street, Darlinghurst, Sydney, NSW 2010, Australia</w:t>
+        <w:t xml:space="preserve">Diabetes and Metabolism Division, </w:t>
+      </w:r>
+      <w:proofErr w:type="spellStart"/>
+      <w:r>
+        <w:rPr>
+          <w:i/>
+        </w:rPr>
+        <w:t>Garvan</w:t>
+      </w:r>
+      <w:proofErr w:type="spellEnd"/>
+      <w:r>
+        <w:rPr>
+          <w:i/>
+        </w:rPr>
+        <w:t xml:space="preserve"> Institute of Medical Research, 384 Victoria Street, Darlinghurst, Sydney, NSW 2010, Australia</w:t>
       </w:r>
     </w:p>
     <w:p>
@@ -148,6 +162,22 @@
     </w:p>
     <w:p>
       <w:pPr>
+        <w:pStyle w:val="Thesissectionheading"/>
+      </w:pPr>
+      <w:r>
+        <w:t>Abstract</w:t>
+      </w:r>
+    </w:p>
+    <w:p>
+      <w:pPr>
+        <w:pStyle w:val="Thesissectionheading"/>
+      </w:pPr>
+      <w:r>
+        <w:t>Keywords</w:t>
+      </w:r>
+    </w:p>
+    <w:p>
+      <w:pPr>
         <w:pStyle w:val="Thesisnormal"/>
       </w:pPr>
     </w:p>
@@ -156,15 +186,7 @@
         <w:pStyle w:val="Thesissectionheading"/>
       </w:pPr>
       <w:r>
-        <w:t>Abstract</w:t>
-      </w:r>
-    </w:p>
-    <w:p>
-      <w:pPr>
-        <w:pStyle w:val="Thesissectionheading"/>
-      </w:pPr>
-      <w:r>
-        <w:t>Keywords</w:t>
+        <w:t>Introduction</w:t>
       </w:r>
     </w:p>
     <w:p>
@@ -174,64 +196,189 @@
     </w:p>
     <w:p>
       <w:pPr>
-        <w:pStyle w:val="Thesissectionheading"/>
-      </w:pPr>
-      <w:r>
-        <w:t>Introduction</w:t>
-      </w:r>
-    </w:p>
-    <w:p>
-      <w:pPr>
         <w:pStyle w:val="Thesisnormal"/>
       </w:pPr>
+      <w:r>
+        <w:t>A substantial amount of variation in an individual’s phenotype is determined by critical processes that occur during embryonic d</w:t>
+      </w:r>
+      <w:r>
+        <w:t>evelopment</w:t>
+      </w:r>
+      <w:r>
+        <w:t>. As such, e</w:t>
+      </w:r>
+      <w:r>
+        <w:t xml:space="preserve">nvironmental </w:t>
+      </w:r>
+      <w:r>
+        <w:t>perturbations</w:t>
+      </w:r>
+      <w:r>
+        <w:t xml:space="preserve"> </w:t>
+      </w:r>
+      <w:r>
+        <w:t xml:space="preserve">during this sensitive period </w:t>
+      </w:r>
+      <w:r>
+        <w:t xml:space="preserve">can result in </w:t>
+      </w:r>
+      <w:r>
+        <w:t>persistent</w:t>
+      </w:r>
+      <w:r>
+        <w:t xml:space="preserve"> </w:t>
+      </w:r>
+      <w:r>
+        <w:t xml:space="preserve">changes to </w:t>
+      </w:r>
+      <w:r>
+        <w:t>an individual’s physiology, morphology, behaviour and life history</w:t>
+      </w:r>
+      <w:r>
+        <w:fldChar w:fldCharType="begin"/>
+      </w:r>
+      <w:r>
+        <w:instrText xml:space="preserve"> ADDIN ZOTERO_ITEM CSL_CITATION {"citationID":"NblXhVsi","properties":{"formattedCitation":"(Eyck et al., 2019; Noble et al., 2017; O\\uc0\\u8217{}Dea et al., 2019)","plainCitation":"(Eyck et al., 2019; Noble et al., 2017; O’Dea et al., 2019)","noteIndex":0},"citationItems":[{"id":3446,"uris":["http://zotero.org/users/1379426/items/GNPGYLVI"],"uri":["http://zotero.org/users/1379426/items/GNPGYLVI"],"itemData":{"id":3446,"type":"article-journal","abstract":"Developmental stressors are increasingly recognised for their pervasive influence on the ecology and evolution of animals. In particular, many studies have focused on how developmental stress can give rise to variation in adult behaviour, physiology, and performance. However, there remains a poor understanding of whether general patterns exist in the effects and magnitude of phenotypic responses across taxonomic groups. Furthermore, given the extensive phenotypic variation that arises from developmental stressors, it remains important to ascertain how multiple processes may explain these responses. We compiled data from 111 studies to examine and quantify the effect of developmental stress on animal phenotype and performance from juveniles to adulthood, including studies from birds, reptiles, fish, mammals, insects, arachnids, and amphibians. Using meta-analytic approaches, we show that across all studies there is, on average, a moderate to large negative effect of developmental stress exposure (posterior mean effect: |d| = −0.51) on animal phenotype or performance. Additionally, we demonstrate that interactive effects of timing of stressor onset and the duration of exposure to stressors best explained variation in developmental stress responses. Animals exposed to stressors earlier in development had more-positive responses than those with later onset, whereas longer duration of exposure to a stressor caused responses to be stronger in magnitude. However, the high amount of heterogeneity in our results, and the low degree of variance explained by fixed effects in both the meta-analysis (R2 = 0.034) and top-ranked meta-regression model (R2 = 0.02), indicate that phenotypic responses to developmental stressors are likely highly idiosyncratic in nature and difficult to predict. Despite this, our analyses address a critical knowledge gap in understanding what effect developmental stress has on phenotypic variation in animals. Additionally, our results highlight important environmental and proximate factors that may influence phenotypic responses to developmental stressors.","container-title":"Biological Reviews","DOI":"10.1111/brv.12496","ISSN":"1469-185X","issue":"3","language":"en","note":"_eprint: https://onlinelibrary.wiley.com/doi/pdf/10.1111/brv.12496","page":"1143-1160","source":"Wiley Online Library","title":"Effects of developmental stress on animal phenotype and performance: a quantitative review","title-short":"Effects of developmental stress on animal phenotype and performance","volume":"94","author":[{"family":"Eyck","given":"Harrison J. F."},{"family":"Buchanan","given":"Katherine L."},{"family":"Crino","given":"Ondi L."},{"family":"Jessop","given":"Tim S."}],"issued":{"date-parts":[["2019"]]}}},{"id":1087,"uris":["http://zotero.org/users/1379426/items/AFG7IXHS"],"uri":["http://zotero.org/users/1379426/items/AFG7IXHS"],"itemData":{"id":1087,"type":"article-journal","container-title":"Biological Reviews","DOI":"10.1111/brv.12333","issue":"1","language":"English","page":"72–97","title":"Developmental temperatures and phenotypic plasticity in reptiles: a systematic review and meta-analysis","volume":"93","author":[{"family":"Noble","given":"Daniel W A"},{"family":"Stenhouse","given":"Vaughn"},{"family":"Schwanz","given":"Lisa E"}],"issued":{"date-parts":[["2017",5]]}}},{"id":3596,"uris":["http://zotero.org/users/1379426/items/84Y53XP7"],"uri":["http://zotero.org/users/1379426/items/84Y53XP7"],"itemData":{"id":3596,"type":"article-journal","abstract":"Fishes are sensitive to their thermal environment and face an uncertain future in a warming world. Theoretically, populations in novel environments might express greater levels of phenotypic variability to increase the chance of surviving—and eventually thriving—in the new conditions. Most research on the effect of the early thermal environment in fish species focuses on average phenotypic effects rather than phenotypic variability, but to understand how fishes will respond to rising temperatures we need to consider both the average response of the population, as well as the breadth of individual responses. Here we present the first meta-analysis on the effects of developmental temperature in fishes. Using data from 43 species and over 6,000 individual fish, we show that a change in developmental temperature induces a significant change in phenotypic means and variability, but differently depending on whether the temperature is increased or decreased. Decreases in temperature (cool environments) showed a significant decrease in phenotypic means and no change in phenotypic variability. Increases in temperature (warm environments) showed a non-significant increase in phenotypic means and a marginally significant increase in phenotypic variability. Larger increases in temperature saw greater increases in phenotypic variability, but no increase in the mean phenotypic response. Together, our results suggest that fishes exhibit both directed and stochastic developmental plasticity in response to warming temperatures, which could facilitate or accelerate adaptation to a changing environment.","container-title":"Fish and Fisheries","DOI":"10.1111/faf.12394","ISSN":"1467-2979","issue":"5","language":"en","note":"_eprint: https://onlinelibrary.wiley.com/doi/pdf/10.1111/faf.12394","page":"1005-1022","source":"Wiley Online Library","title":"Developmental temperature affects phenotypic means and variability: A meta-analysis of fish data","title-short":"Developmental temperature affects phenotypic means and variability","volume":"20","author":[{"family":"O'Dea","given":"Rose E."},{"family":"Lagisz","given":"Malgorzata"},{"family":"Hendry","given":"Andrew P."},{"family":"Nakagawa","given":"Shinichi"}],"issued":{"date-parts":[["2019"]]}}}],"schema":"https://github.com/citation-style-language/schema/raw/master/csl-citation.json"} </w:instrText>
+      </w:r>
+      <w:r>
+        <w:fldChar w:fldCharType="separate"/>
+      </w:r>
+      <w:r>
+        <w:rPr>
+          <w:rFonts w:cs="Times New Roman"/>
+          <w:lang w:val="en-GB"/>
+        </w:rPr>
+        <w:t>(Eyck et al., 2019; Noble et al., 2017; O’Dea et al., 2019)</w:t>
+      </w:r>
+      <w:r>
+        <w:fldChar w:fldCharType="end"/>
+      </w:r>
+      <w:r>
+        <w:t>.</w:t>
+      </w:r>
+      <w:r>
+        <w:t xml:space="preserve"> </w:t>
+      </w:r>
+      <w:r>
+        <w:t>Developmental plasticity</w:t>
+      </w:r>
+      <w:r>
+        <w:t xml:space="preserve"> has major implications</w:t>
+      </w:r>
+      <w:r>
+        <w:t xml:space="preserve"> across many scales. Not only does developmental responses allow</w:t>
+      </w:r>
+      <w:r>
+        <w:t xml:space="preserve"> </w:t>
+      </w:r>
+      <w:r>
+        <w:t xml:space="preserve">embryos to better prime themselves to variable environments that will have to eventually survive in (refs) </w:t>
+      </w:r>
+      <w:r>
+        <w:t>, but it can also influence population dynamics and facilitate the evolution of novel traits for selection to act upo</w:t>
+      </w:r>
+      <w:r>
+        <w:t>n</w:t>
+      </w:r>
+      <w:r>
+        <w:t xml:space="preserve"> </w:t>
+      </w:r>
+      <w:r>
+        <w:fldChar w:fldCharType="begin"/>
+      </w:r>
+      <w:r>
+        <w:instrText xml:space="preserve"> ADDIN ZOTERO_ITEM CSL_CITATION {"citationID":"FA8qGbi9","properties":{"formattedCitation":"(Forsman, 2014; Moczek et al., 2011; West-Eberhard, 2003)","plainCitation":"(Forsman, 2014; Moczek et al., 2011; West-Eberhard, 2003)","noteIndex":0},"citationItems":[{"id":2120,"uris":["http://zotero.org/users/1379426/items/952TUBTZ"],"uri":["http://zotero.org/users/1379426/items/952TUBTZ"],"itemData":{"id":2120,"type":"article-journal","abstract":"Heredity 115, 276 (2015). doi:10.1038/hdy.2014.92","DOI":"10.1038/hdy.2014.92","ISSN":"1365-2540","issue":"4","page":"276–284","title":"Rethinking phenotypic plasticity and its consequences for individuals, populations and species","volume":"115","author":[{"family":"Forsman","given":"A"}],"issued":{"date-parts":[["2014",10]]}}},{"id":3471,"uris":["http://zotero.org/users/1379426/items/7TF4VLXC"],"uri":["http://zotero.org/users/1379426/items/7TF4VLXC"],"itemData":{"id":3471,"type":"article-journal","abstract":"Explaining the origins of novel traits is central to evolutionary biology. Longstanding theory suggests that developmental plasticity, the ability of an individual to modify its development in response to environmental conditions, might facilitate the evolution of novel traits. Yet whether and how such developmental flexibility promotes innovations that persist over evolutionary time remains unclear. Here, we examine three distinct ways by which developmental plasticity can promote evolutionary innovation. First, we show how the process of genetic accommodation provides a feasible and possibly common avenue by which environmentally induced phenotypes can become subject to heritable modification. Second, we posit that the developmental underpinnings of plasticity increase the degrees of freedom by which environmental and genetic factors influence ontogeny, thereby diversifying targets for evolutionary processes to act on and increasing opportunities for the construction of novel, functional and potentially adaptive phenotypes. Finally, we examine the developmental genetic architectures of environment-dependent trait expression, and highlight their specific implications for the evolutionary origin of novel traits. We critically review the empirical evidence supporting each of these processes, and propose future experiments and tests that would further illuminate the interplay between environmental factors, condition-dependent development, and the initiation and elaboration of novel phenotypes.","container-title":"Proceedings of the Royal Society B: Biological Sciences","DOI":"10.1098/rspb.2011.0971","issue":"1719","journalAbbreviation":"Proceedings of the Royal Society B: Biological Sciences","note":"publisher: Royal Society","page":"2705-2713","source":"royalsocietypublishing.org (Atypon)","title":"The role of developmental plasticity in evolutionary innovation","volume":"278","author":[{"family":"Moczek","given":"Armin P."},{"family":"Sultan","given":"Sonia"},{"family":"Foster","given":"Susan"},{"family":"Ledón-Rettig","given":"Cris"},{"family":"Dworkin","given":"Ian"},{"family":"Nijhout","given":"H. Fred"},{"family":"Abouheif","given":"Ehab"},{"family":"Pfennig","given":"David W."}],"issued":{"date-parts":[["2011",9,22]]}}},{"id":3230,"uris":["http://zotero.org/users/1379426/items/HFLMSJY7"],"uri":["http://zotero.org/users/1379426/items/HFLMSJY7"],"itemData":{"id":3230,"type":"book","abstract":"The first comprehensive synthesis on development and evolution: it applies to all aspects of development, at all levels of organization and in all organisms, taking advantage of modern findings on behavior, genetics, endocrinology, molecular biology, evolutionary theory and phylogenetics to show the connections between developmental mechanisms and evolutionary change. This book solves key problems that have impeded a definitive synthesis in the past. It uses new concepts and specific examples to show how to relate environmentally sensitive development to the genetic theory of adaptive evolution and to explain major patterns of change. In this book development includes not only embryology and the ontogeny of morphology, sometimes portrayed inadequately as governed by \"regulatory genes,\" but also behavioral development and physiological adaptation, where plasticity is mediated by genetically complex mechanisms like hormones and learning. The book shows how the universal qualities of phenotypes--modular organization and plasticity--facilitate both integration and change. Here you will learn why it is wrong to describe organisms as genetically programmed; why environmental induction is likely to be more important in evolution than random mutation; and why it is crucial to consider both selection and developmental mechanism in explanations of adaptive evolution. This book satisfies the need for a truly general book on development, plasticity and evolution that applies to living organisms in all of their life stages and environments. Using an immense compendium of examples on many kinds of organisms, from viruses and bacteria to higher plants and animals, it shows how the phenotype is reorganized during evolution to produce novelties, and how alternative phenotypes occupy a pivotal role as a phase of evolution that fosters diversification and speeds change. The arguments of this book call for a new view of the major themes of evolutionary biology, as shown in chapters on gradualism, homology, environmental induction, speciation, radiation, macroevolution, punctuation, and the maintenance of sex. No other treatment of development and evolution since Darwin's offers such a comprehensive and critical discussion of the relevant issues. Developmental Plasticity and Evolution is designed for biologists interested in the development and evolution of behavior, life-history patterns, ecology, physiology, morphology and speciation. It will also appeal to evolutionary paleontologists, anthropologists, psychologists, and teachers of general biology.","ISBN":"978-0-19-802856-7","language":"en","note":"Google-Books-ID: 7DQNTPYaHlYC","number-of-pages":"815","publisher":"Oxford University Press","source":"Google Books","title":"Developmental Plasticity and Evolution","author":[{"family":"West-Eberhard","given":"Mary Jane"}],"issued":{"date-parts":[["2003",3,13]]}}}],"schema":"https://github.com/citation-style-language/schema/raw/master/csl-citation.json"} </w:instrText>
+      </w:r>
+      <w:r>
+        <w:fldChar w:fldCharType="separate"/>
+      </w:r>
+      <w:r>
+        <w:rPr>
+          <w:noProof/>
+        </w:rPr>
+        <w:t>(Forsman, 2014; Moczek et al., 2011; West-Eberhard, 2003)</w:t>
+      </w:r>
+      <w:r>
+        <w:fldChar w:fldCharType="end"/>
+      </w:r>
+      <w:r>
+        <w:t>.</w:t>
+      </w:r>
     </w:p>
     <w:p>
       <w:pPr>
         <w:pStyle w:val="Thesisnormal"/>
       </w:pPr>
-      <w:r>
-        <w:t>Development is a sensitive period for any organism</w:t>
-      </w:r>
-      <w:r>
-        <w:t>.</w:t>
-      </w:r>
-      <w:r>
-        <w:t xml:space="preserve"> </w:t>
-      </w:r>
-      <w:r>
-        <w:t>E</w:t>
-      </w:r>
-      <w:r>
-        <w:t xml:space="preserve">nvironmental </w:t>
-      </w:r>
-      <w:r>
-        <w:t>perturbations</w:t>
-      </w:r>
-      <w:r>
-        <w:t xml:space="preserve"> can result in </w:t>
-      </w:r>
-      <w:r>
-        <w:t xml:space="preserve">persistent </w:t>
-      </w:r>
-      <w:r>
-        <w:t xml:space="preserve">changes to the phenotype. </w:t>
-      </w:r>
     </w:p>
     <w:p>
       <w:pPr>
         <w:pStyle w:val="Thesisnormal"/>
       </w:pPr>
+      <w:r>
+        <w:t xml:space="preserve">After birth, </w:t>
+      </w:r>
+      <w:r>
+        <w:t xml:space="preserve">an individual’s </w:t>
+      </w:r>
+      <w:r>
+        <w:t xml:space="preserve">phenotype </w:t>
+      </w:r>
+      <w:r>
+        <w:t xml:space="preserve">can also </w:t>
+      </w:r>
+      <w:r>
+        <w:t xml:space="preserve">exhibit </w:t>
+      </w:r>
+      <w:r>
+        <w:t xml:space="preserve">reversible </w:t>
+      </w:r>
+      <w:r>
+        <w:t xml:space="preserve">plasticity </w:t>
+      </w:r>
+      <w:r>
+        <w:t>in response to</w:t>
+      </w:r>
+      <w:r>
+        <w:t xml:space="preserve"> environmental variation (</w:t>
+      </w:r>
+      <w:r>
+        <w:t xml:space="preserve">I </w:t>
+      </w:r>
+      <w:r>
+        <w:t>x E)</w:t>
+      </w:r>
+      <w:r>
+        <w:t xml:space="preserve">. Phenotypic plasticity may confer adaptive benefits as it allows individuals to express the most optimum phenotype depending on the surrounding conditions. Despite </w:t>
+      </w:r>
+      <w:r>
+        <w:t>its</w:t>
+      </w:r>
+      <w:r>
+        <w:t xml:space="preserve"> importance</w:t>
+      </w:r>
+      <w:r>
+        <w:t xml:space="preserve"> for population persistence</w:t>
+      </w:r>
+      <w:r>
+        <w:t xml:space="preserve">, we have a limited understanding on how developmental cues </w:t>
+      </w:r>
+      <w:r>
+        <w:t>can</w:t>
+      </w:r>
+      <w:r>
+        <w:t xml:space="preserve"> impact </w:t>
+      </w:r>
+      <w:r>
+        <w:t xml:space="preserve">an individual’s </w:t>
+      </w:r>
+      <w:r>
+        <w:t xml:space="preserve">capacity to adjust to environment. </w:t>
+      </w:r>
     </w:p>
     <w:p>
       <w:pPr>
         <w:pStyle w:val="Thesisnormal"/>
       </w:pPr>
-      <w:r>
-        <w:t>Metabolic rate and how it can affect other key life history traits that can change population dynamics</w:t>
-      </w:r>
-      <w:r>
-        <w:t xml:space="preserve">. We don’t know how developmental environments can change plasticity of traits. The reaction norm of traits. How animals response to environmental cues. </w:t>
-      </w:r>
     </w:p>
     <w:p>
       <w:pPr>
@@ -241,9 +388,118 @@
     <w:p>
       <w:pPr>
         <w:pStyle w:val="Thesisnormal"/>
-      </w:pPr>
-      <w:r>
-        <w:t>Repeatability = capacity for selection to act on phenotype, can only evolve if there is underlying genetic variation. We don’t know if developmental stressors can change expression of phenoptyic and genotypic variation</w:t>
+        <w:ind w:firstLine="720"/>
+      </w:pPr>
+      <w:r>
+        <w:t>[Devo plasticity x trait mean]</w:t>
+      </w:r>
+    </w:p>
+    <w:p>
+      <w:pPr>
+        <w:pStyle w:val="Thesisnormal"/>
+        <w:ind w:firstLine="720"/>
+      </w:pPr>
+      <w:r>
+        <w:t>[Devo plasticity x trait mean</w:t>
+      </w:r>
+      <w:r>
+        <w:t xml:space="preserve"> x E</w:t>
+      </w:r>
+      <w:r>
+        <w:t>]</w:t>
+      </w:r>
+    </w:p>
+    <w:p>
+      <w:pPr>
+        <w:pStyle w:val="Thesisnormal"/>
+        <w:ind w:firstLine="720"/>
+      </w:pPr>
+      <w:r>
+        <w:t xml:space="preserve">[Devo plasticity x trait </w:t>
+      </w:r>
+      <w:r>
+        <w:t>variance</w:t>
+      </w:r>
+      <w:r>
+        <w:t>]</w:t>
+      </w:r>
+    </w:p>
+    <w:p>
+      <w:pPr>
+        <w:pStyle w:val="Thesisnormal"/>
+        <w:ind w:firstLine="720"/>
+      </w:pPr>
+      <w:r>
+        <w:t xml:space="preserve">[Devo plasticity x </w:t>
+      </w:r>
+      <w:r>
+        <w:t>MR</w:t>
+      </w:r>
+      <w:r>
+        <w:t xml:space="preserve"> x E]</w:t>
+      </w:r>
+    </w:p>
+    <w:p>
+      <w:pPr>
+        <w:pStyle w:val="Thesisnormal"/>
+        <w:ind w:firstLine="720"/>
+      </w:pPr>
+    </w:p>
+    <w:p>
+      <w:pPr>
+        <w:pStyle w:val="Thesisnormal"/>
+        <w:ind w:firstLine="720"/>
+      </w:pPr>
+    </w:p>
+    <w:p>
+      <w:pPr>
+        <w:pStyle w:val="Thesisnormal"/>
+      </w:pPr>
+    </w:p>
+    <w:p>
+      <w:pPr>
+        <w:pStyle w:val="Thesisnormal"/>
+      </w:pPr>
+      <w:proofErr w:type="spellStart"/>
+      <w:r>
+        <w:lastRenderedPageBreak/>
+        <w:t>M</w:t>
+      </w:r>
+      <w:proofErr w:type="spellEnd"/>
+      <w:r>
+        <w:t>etabolic rate and how it can affect other key life history traits that can change population dynamics</w:t>
+      </w:r>
+      <w:r>
+        <w:t xml:space="preserve">. We don’t know how developmental environments can change plasticity of traits. The reaction norm of traits. How </w:t>
+      </w:r>
+      <w:proofErr w:type="gramStart"/>
+      <w:r>
+        <w:t>animals</w:t>
+      </w:r>
+      <w:proofErr w:type="gramEnd"/>
+      <w:r>
+        <w:t xml:space="preserve"> response to environmental cues. </w:t>
+      </w:r>
+    </w:p>
+    <w:p>
+      <w:pPr>
+        <w:pStyle w:val="Thesisnormal"/>
+      </w:pPr>
+    </w:p>
+    <w:p>
+      <w:pPr>
+        <w:pStyle w:val="Thesisnormal"/>
+      </w:pPr>
+      <w:r>
+        <w:t xml:space="preserve">Repeatability = capacity for selection to act on phenotype, can only evolve if there is underlying genetic variation. We don’t know if developmental stressors can change expression of </w:t>
+      </w:r>
+      <w:proofErr w:type="spellStart"/>
+      <w:r>
+        <w:t>phenoptyic</w:t>
+      </w:r>
+      <w:proofErr w:type="spellEnd"/>
+      <w:r>
+        <w:t xml:space="preserve"> and genotypic variation</w:t>
       </w:r>
     </w:p>
     <w:p>
@@ -299,6 +555,7 @@
         </w:rPr>
         <w:t>in an oviparous skink (</w:t>
       </w:r>
+      <w:proofErr w:type="spellStart"/>
       <w:r>
         <w:rPr>
           <w:rFonts w:eastAsia="Calibri" w:cs="Times New Roman"/>
@@ -306,8 +563,29 @@
           <w:iCs/>
           <w:lang w:val="en-GB"/>
         </w:rPr>
-        <w:t>Lampropholis delicata</w:t>
-      </w:r>
+        <w:t>Lampropholis</w:t>
+      </w:r>
+      <w:proofErr w:type="spellEnd"/>
+      <w:r>
+        <w:rPr>
+          <w:rFonts w:eastAsia="Calibri" w:cs="Times New Roman"/>
+          <w:i/>
+          <w:iCs/>
+          <w:lang w:val="en-GB"/>
+        </w:rPr>
+        <w:t xml:space="preserve"> </w:t>
+      </w:r>
+      <w:proofErr w:type="spellStart"/>
+      <w:r>
+        <w:rPr>
+          <w:rFonts w:eastAsia="Calibri" w:cs="Times New Roman"/>
+          <w:i/>
+          <w:iCs/>
+          <w:lang w:val="en-GB"/>
+        </w:rPr>
+        <w:t>delicata</w:t>
+      </w:r>
+      <w:proofErr w:type="spellEnd"/>
       <w:r>
         <w:rPr>
           <w:rFonts w:eastAsia="Calibri" w:cs="Times New Roman"/>
@@ -368,159 +646,184 @@
       <w:r>
         <w:rPr>
           <w:rFonts w:eastAsia="Calibri" w:cs="Times New Roman"/>
+          <w:lang w:val="en-GB"/>
+        </w:rPr>
+        <w:t>3818</w:t>
+      </w:r>
+      <w:r>
+        <w:rPr>
+          <w:rFonts w:eastAsia="Calibri" w:cs="Times New Roman"/>
+          <w:lang w:val="en-GB"/>
+        </w:rPr>
+        <w:t xml:space="preserve">) that hatched from two incubation treatments </w:t>
+      </w:r>
+      <w:r>
+        <w:rPr>
+          <w:rFonts w:eastAsia="Calibri" w:cs="Times New Roman"/>
+          <w:lang w:val="en-GB"/>
+        </w:rPr>
+        <w:t>(</w:t>
+      </w:r>
+      <w:proofErr w:type="spellStart"/>
+      <w:r>
+        <w:rPr>
+          <w:rFonts w:eastAsia="Calibri" w:cs="Times New Roman"/>
+          <w:lang w:val="en-GB"/>
+        </w:rPr>
+        <w:t>n</w:t>
+      </w:r>
+      <w:r>
+        <w:rPr>
+          <w:rFonts w:eastAsia="Calibri" w:cs="Times New Roman"/>
+          <w:vertAlign w:val="subscript"/>
+          <w:lang w:val="en-GB"/>
+        </w:rPr>
+        <w:t>hot</w:t>
+      </w:r>
+      <w:proofErr w:type="spellEnd"/>
+      <w:r>
+        <w:rPr>
+          <w:rFonts w:eastAsia="Calibri" w:cs="Times New Roman"/>
+          <w:vertAlign w:val="subscript"/>
+          <w:lang w:val="en-GB"/>
+        </w:rPr>
+        <w:t xml:space="preserve"> </w:t>
+      </w:r>
+      <w:r>
+        <w:rPr>
+          <w:rFonts w:eastAsia="Calibri" w:cs="Times New Roman"/>
+          <w:lang w:val="en-GB"/>
+        </w:rPr>
+        <w:t xml:space="preserve">= </w:t>
+      </w:r>
+      <w:r>
+        <w:rPr>
+          <w:rFonts w:eastAsia="Calibri" w:cs="Times New Roman"/>
+          <w:lang w:val="en-GB"/>
+        </w:rPr>
+        <w:t>25</w:t>
+      </w:r>
+      <w:r>
+        <w:rPr>
+          <w:rFonts w:eastAsia="Calibri" w:cs="Times New Roman"/>
+          <w:lang w:val="en-GB"/>
+        </w:rPr>
+        <w:t xml:space="preserve">, </w:t>
+      </w:r>
+      <w:proofErr w:type="spellStart"/>
+      <w:r>
+        <w:rPr>
+          <w:rFonts w:eastAsia="Calibri" w:cs="Times New Roman"/>
+          <w:lang w:val="en-GB"/>
+        </w:rPr>
+        <w:t>n</w:t>
+      </w:r>
+      <w:r>
+        <w:rPr>
+          <w:rFonts w:eastAsia="Calibri" w:cs="Times New Roman"/>
+          <w:vertAlign w:val="subscript"/>
+          <w:lang w:val="en-GB"/>
+        </w:rPr>
+        <w:t>cold</w:t>
+      </w:r>
+      <w:proofErr w:type="spellEnd"/>
+      <w:r>
+        <w:rPr>
+          <w:rFonts w:eastAsia="Calibri" w:cs="Times New Roman"/>
+          <w:lang w:val="en-GB"/>
+        </w:rPr>
+        <w:t xml:space="preserve"> = </w:t>
+      </w:r>
+      <w:r>
+        <w:rPr>
+          <w:rFonts w:eastAsia="Calibri" w:cs="Times New Roman"/>
+          <w:lang w:val="en-GB"/>
+        </w:rPr>
+        <w:t>26</w:t>
+      </w:r>
+      <w:r>
+        <w:rPr>
+          <w:rFonts w:eastAsia="Calibri" w:cs="Times New Roman"/>
+          <w:lang w:val="en-GB"/>
+        </w:rPr>
+        <w:t>)</w:t>
+      </w:r>
+      <w:r>
+        <w:rPr>
+          <w:rFonts w:eastAsia="Calibri" w:cs="Times New Roman"/>
+          <w:lang w:val="en-GB"/>
+        </w:rPr>
+        <w:t xml:space="preserve"> to address the following key questions. (1) </w:t>
+      </w:r>
+      <w:r>
+        <w:rPr>
+          <w:rFonts w:eastAsia="Calibri" w:cs="Times New Roman"/>
+          <w:lang w:val="en-GB"/>
+        </w:rPr>
+        <w:t>How d</w:t>
+      </w:r>
+      <w:r>
+        <w:rPr>
+          <w:rFonts w:eastAsia="Calibri" w:cs="Times New Roman"/>
+          <w:lang w:val="en-GB"/>
+        </w:rPr>
+        <w:t>oes developmental temperature change</w:t>
+      </w:r>
+      <w:r>
+        <w:rPr>
+          <w:rFonts w:eastAsia="Calibri" w:cs="Times New Roman"/>
+          <w:lang w:val="en-GB"/>
+        </w:rPr>
+        <w:t>:</w:t>
+      </w:r>
+      <w:r>
+        <w:rPr>
+          <w:rFonts w:eastAsia="Calibri" w:cs="Times New Roman"/>
+          <w:lang w:val="en-GB"/>
+        </w:rPr>
+        <w:t xml:space="preserve"> </w:t>
+      </w:r>
+      <w:r>
+        <w:rPr>
+          <w:rFonts w:eastAsia="Calibri" w:cs="Times New Roman"/>
+          <w:lang w:val="en-GB"/>
+        </w:rPr>
+        <w:t xml:space="preserve">(1) </w:t>
+      </w:r>
+      <w:r>
+        <w:rPr>
+          <w:rFonts w:eastAsia="Calibri" w:cs="Times New Roman"/>
+          <w:lang w:val="en-GB"/>
+        </w:rPr>
+        <w:t>the thermal reaction norm of metabolic rate</w:t>
+      </w:r>
+      <w:r>
+        <w:rPr>
+          <w:rFonts w:eastAsia="Calibri" w:cs="Times New Roman"/>
+          <w:lang w:val="en-GB"/>
+        </w:rPr>
+        <w:t xml:space="preserve"> (elevation and slope);</w:t>
+      </w:r>
+      <w:r>
+        <w:rPr>
+          <w:rFonts w:eastAsia="Calibri" w:cs="Times New Roman"/>
+          <w:lang w:val="en-GB"/>
+        </w:rPr>
+        <w:t xml:space="preserve"> (2) </w:t>
+      </w:r>
+      <w:r>
+        <w:rPr>
+          <w:rFonts w:eastAsia="Calibri" w:cs="Times New Roman"/>
+          <w:lang w:val="en-GB"/>
+        </w:rPr>
+        <w:t xml:space="preserve">temperature-specific repeatability; (3) temperature-specific </w:t>
+      </w:r>
+      <w:r>
+        <w:rPr>
+          <w:rFonts w:eastAsia="Calibri" w:cs="Times New Roman"/>
           <w:highlight w:val="yellow"/>
           <w:lang w:val="en-GB"/>
         </w:rPr>
-        <w:t>4000</w:t>
-      </w:r>
-      <w:r>
-        <w:rPr>
-          <w:rFonts w:eastAsia="Calibri" w:cs="Times New Roman"/>
-          <w:lang w:val="en-GB"/>
-        </w:rPr>
-        <w:t xml:space="preserve">) that hatched from two incubation treatments </w:t>
-      </w:r>
-      <w:r>
-        <w:rPr>
-          <w:rFonts w:eastAsia="Calibri" w:cs="Times New Roman"/>
-          <w:lang w:val="en-GB"/>
-        </w:rPr>
-        <w:t>(n</w:t>
-      </w:r>
-      <w:r>
-        <w:rPr>
-          <w:rFonts w:eastAsia="Calibri" w:cs="Times New Roman"/>
-          <w:vertAlign w:val="subscript"/>
-          <w:lang w:val="en-GB"/>
-        </w:rPr>
-        <w:t xml:space="preserve">hot </w:t>
-      </w:r>
-      <w:r>
-        <w:rPr>
-          <w:rFonts w:eastAsia="Calibri" w:cs="Times New Roman"/>
-          <w:lang w:val="en-GB"/>
-        </w:rPr>
-        <w:t xml:space="preserve">= </w:t>
-      </w:r>
-      <w:r>
-        <w:rPr>
-          <w:rFonts w:eastAsia="Calibri" w:cs="Times New Roman"/>
-          <w:lang w:val="en-GB"/>
-        </w:rPr>
-        <w:t>25</w:t>
-      </w:r>
-      <w:r>
-        <w:rPr>
-          <w:rFonts w:eastAsia="Calibri" w:cs="Times New Roman"/>
-          <w:lang w:val="en-GB"/>
-        </w:rPr>
-        <w:t>, n</w:t>
-      </w:r>
-      <w:r>
-        <w:rPr>
-          <w:rFonts w:eastAsia="Calibri" w:cs="Times New Roman"/>
-          <w:vertAlign w:val="subscript"/>
-          <w:lang w:val="en-GB"/>
-        </w:rPr>
-        <w:t>cold</w:t>
-      </w:r>
-      <w:r>
-        <w:rPr>
-          <w:rFonts w:eastAsia="Calibri" w:cs="Times New Roman"/>
-          <w:lang w:val="en-GB"/>
-        </w:rPr>
-        <w:t xml:space="preserve"> = </w:t>
-      </w:r>
-      <w:r>
-        <w:rPr>
-          <w:rFonts w:eastAsia="Calibri" w:cs="Times New Roman"/>
-          <w:lang w:val="en-GB"/>
-        </w:rPr>
-        <w:t>26</w:t>
-      </w:r>
-      <w:r>
-        <w:rPr>
-          <w:rFonts w:eastAsia="Calibri" w:cs="Times New Roman"/>
-          <w:lang w:val="en-GB"/>
-        </w:rPr>
-        <w:t>)</w:t>
-      </w:r>
-      <w:r>
-        <w:rPr>
-          <w:rFonts w:eastAsia="Calibri" w:cs="Times New Roman"/>
-          <w:lang w:val="en-GB"/>
-        </w:rPr>
-        <w:t xml:space="preserve"> to address the following key questions. (1) </w:t>
-      </w:r>
-      <w:r>
-        <w:rPr>
-          <w:rFonts w:eastAsia="Calibri" w:cs="Times New Roman"/>
-          <w:lang w:val="en-GB"/>
-        </w:rPr>
-        <w:t>How d</w:t>
-      </w:r>
-      <w:r>
-        <w:rPr>
-          <w:rFonts w:eastAsia="Calibri" w:cs="Times New Roman"/>
-          <w:lang w:val="en-GB"/>
-        </w:rPr>
-        <w:t>oes developmental temperature change</w:t>
-      </w:r>
-      <w:r>
-        <w:rPr>
-          <w:rFonts w:eastAsia="Calibri" w:cs="Times New Roman"/>
-          <w:lang w:val="en-GB"/>
-        </w:rPr>
-        <w:t>:</w:t>
-      </w:r>
-      <w:r>
-        <w:rPr>
-          <w:rFonts w:eastAsia="Calibri" w:cs="Times New Roman"/>
-          <w:lang w:val="en-GB"/>
-        </w:rPr>
-        <w:t xml:space="preserve"> </w:t>
-      </w:r>
-      <w:r>
-        <w:rPr>
-          <w:rFonts w:eastAsia="Calibri" w:cs="Times New Roman"/>
-          <w:lang w:val="en-GB"/>
-        </w:rPr>
-        <w:t xml:space="preserve">(1) </w:t>
-      </w:r>
-      <w:r>
-        <w:rPr>
-          <w:rFonts w:eastAsia="Calibri" w:cs="Times New Roman"/>
-          <w:lang w:val="en-GB"/>
-        </w:rPr>
-        <w:t>the thermal reaction norm of metabolic rate</w:t>
-      </w:r>
-      <w:r>
-        <w:rPr>
-          <w:rFonts w:eastAsia="Calibri" w:cs="Times New Roman"/>
-          <w:lang w:val="en-GB"/>
-        </w:rPr>
-        <w:t xml:space="preserve"> (elevation and slope);</w:t>
-      </w:r>
-      <w:r>
-        <w:rPr>
-          <w:rFonts w:eastAsia="Calibri" w:cs="Times New Roman"/>
-          <w:lang w:val="en-GB"/>
-        </w:rPr>
-        <w:t xml:space="preserve"> (2) </w:t>
-      </w:r>
-      <w:r>
-        <w:rPr>
-          <w:rFonts w:eastAsia="Calibri" w:cs="Times New Roman"/>
-          <w:lang w:val="en-GB"/>
-        </w:rPr>
-        <w:t xml:space="preserve">temperature-specific repeatability; (3) temperature-specific </w:t>
-      </w:r>
-      <w:r>
-        <w:rPr>
-          <w:rFonts w:eastAsia="Calibri" w:cs="Times New Roman"/>
-          <w:highlight w:val="yellow"/>
-          <w:lang w:val="en-GB"/>
-        </w:rPr>
         <w:t>heritability</w:t>
       </w:r>
       <w:r>
@@ -535,15 +838,7 @@
           <w:rFonts w:eastAsia="Calibri" w:cs="Times New Roman"/>
           <w:lang w:val="en-GB"/>
         </w:rPr>
-        <w:t xml:space="preserve">We expect lizards that hatched from the hot developmental temperature would have on average higher metabolic rates. </w:t>
-      </w:r>
-      <w:r>
-        <w:rPr>
-          <w:rFonts w:eastAsia="Calibri" w:cs="Times New Roman"/>
-          <w:lang w:val="en-GB"/>
-        </w:rPr>
-        <w:lastRenderedPageBreak/>
-        <w:t xml:space="preserve">[Predictions about slope]. Moreover, we expect increases in repeatability as well as heritability under high thermal stress. Our experimental approach will provide important insights of how changing thermal regimes can affect the capacity for metabolic rate to undergo section as well its evolutionary potential. </w:t>
+        <w:t xml:space="preserve">We expect lizards that hatched from the hot developmental temperature would have on average higher metabolic rates. [Predictions about slope]. Moreover, we expect increases in repeatability as well as heritability under high thermal stress. Our experimental approach will provide important insights of how changing thermal regimes can affect the capacity for metabolic rate to undergo section as well its evolutionary potential. </w:t>
       </w:r>
     </w:p>
     <w:p>
@@ -597,7 +892,31 @@
           <w:szCs w:val="26"/>
           <w:lang w:val="en-GB"/>
         </w:rPr>
-        <w:t>Collection And Husbandry</w:t>
+        <w:t xml:space="preserve">Collection </w:t>
+      </w:r>
+      <w:proofErr w:type="gramStart"/>
+      <w:r>
+        <w:rPr>
+          <w:rFonts w:eastAsia="Times New Roman" w:cs="Times New Roman"/>
+          <w:i/>
+          <w:color w:val="000000"/>
+          <w:sz w:val="26"/>
+          <w:szCs w:val="26"/>
+          <w:lang w:val="en-GB"/>
+        </w:rPr>
+        <w:t>And</w:t>
+      </w:r>
+      <w:proofErr w:type="gramEnd"/>
+      <w:r>
+        <w:rPr>
+          <w:rFonts w:eastAsia="Times New Roman" w:cs="Times New Roman"/>
+          <w:i/>
+          <w:color w:val="000000"/>
+          <w:sz w:val="26"/>
+          <w:szCs w:val="26"/>
+          <w:lang w:val="en-GB"/>
+        </w:rPr>
+        <w:t xml:space="preserve"> Husbandry</w:t>
       </w:r>
     </w:p>
     <w:p>
@@ -642,14 +961,32 @@
           <w:i/>
           <w:lang w:val="en-GB"/>
         </w:rPr>
-        <w:t>L. delicata</w:t>
-      </w:r>
-      <w:r>
-        <w:rPr>
-          <w:rFonts w:eastAsia="Calibri" w:cs="Times New Roman"/>
-          <w:lang w:val="en-GB"/>
-        </w:rPr>
-        <w:t xml:space="preserve"> (n</w:t>
+        <w:t xml:space="preserve">L. </w:t>
+      </w:r>
+      <w:proofErr w:type="spellStart"/>
+      <w:r>
+        <w:rPr>
+          <w:rFonts w:eastAsia="Calibri" w:cs="Times New Roman"/>
+          <w:i/>
+          <w:lang w:val="en-GB"/>
+        </w:rPr>
+        <w:t>delicata</w:t>
+      </w:r>
+      <w:proofErr w:type="spellEnd"/>
+      <w:r>
+        <w:rPr>
+          <w:rFonts w:eastAsia="Calibri" w:cs="Times New Roman"/>
+          <w:lang w:val="en-GB"/>
+        </w:rPr>
+        <w:t xml:space="preserve"> (</w:t>
+      </w:r>
+      <w:proofErr w:type="spellStart"/>
+      <w:r>
+        <w:rPr>
+          <w:rFonts w:eastAsia="Calibri" w:cs="Times New Roman"/>
+          <w:lang w:val="en-GB"/>
+        </w:rPr>
+        <w:t>n</w:t>
       </w:r>
       <w:r>
         <w:rPr>
@@ -659,12 +996,29 @@
         </w:rPr>
         <w:t>females</w:t>
       </w:r>
-      <w:r>
-        <w:rPr>
-          <w:rFonts w:eastAsia="Calibri" w:cs="Times New Roman"/>
-          <w:lang w:val="en-GB"/>
-        </w:rPr>
-        <w:t xml:space="preserve"> = 144,  n</w:t>
+      <w:proofErr w:type="spellEnd"/>
+      <w:r>
+        <w:rPr>
+          <w:rFonts w:eastAsia="Calibri" w:cs="Times New Roman"/>
+          <w:lang w:val="en-GB"/>
+        </w:rPr>
+        <w:t xml:space="preserve"> = </w:t>
+      </w:r>
+      <w:proofErr w:type="gramStart"/>
+      <w:r>
+        <w:rPr>
+          <w:rFonts w:eastAsia="Calibri" w:cs="Times New Roman"/>
+          <w:lang w:val="en-GB"/>
+        </w:rPr>
+        <w:t xml:space="preserve">144,  </w:t>
+      </w:r>
+      <w:proofErr w:type="spellStart"/>
+      <w:r>
+        <w:rPr>
+          <w:rFonts w:eastAsia="Calibri" w:cs="Times New Roman"/>
+          <w:lang w:val="en-GB"/>
+        </w:rPr>
+        <w:t>n</w:t>
       </w:r>
       <w:r>
         <w:rPr>
@@ -674,6 +1028,8 @@
         </w:rPr>
         <w:t>males</w:t>
       </w:r>
+      <w:proofErr w:type="spellEnd"/>
+      <w:proofErr w:type="gramEnd"/>
       <w:r>
         <w:rPr>
           <w:rFonts w:eastAsia="Calibri" w:cs="Times New Roman"/>
@@ -970,7 +1326,15 @@
           <w:rFonts w:eastAsia="Calibri" w:cs="Times New Roman"/>
           <w:lang w:val="en-GB"/>
         </w:rPr>
-        <w:t xml:space="preserve"> Animal collection was approved by the New South Wales National Parks and Wildlife Service (SL101549) and all procedures were approved by the Macquarie University Ethics committee (ARA 2015/015) and University of New South Wales Animal Care and Ethics committee (ACEC 15/51A).</w:t>
+        <w:t xml:space="preserve"> Animal collection was approved by the New South Wales National Parks and Wildlife Service (SL101549) and all </w:t>
+      </w:r>
+      <w:r>
+        <w:rPr>
+          <w:rFonts w:eastAsia="Calibri" w:cs="Times New Roman"/>
+          <w:lang w:val="en-GB"/>
+        </w:rPr>
+        <w:lastRenderedPageBreak/>
+        <w:t>procedures were approved by the Macquarie University Ethics committee (ARA 2015/015) and University of New South Wales Animal Care and Ethics committee (ACEC 15/51A).</w:t>
       </w:r>
     </w:p>
     <w:p>
@@ -1163,7 +1527,23 @@
           <w:rFonts w:eastAsia="Calibri" w:cs="Times New Roman"/>
           <w:lang w:val="en-GB"/>
         </w:rPr>
-        <w:t>We used two incubators to precisely control the temperature of eggs (LabWit, ZXSD-R1090). The ‘hot’ treatment was exposed to a mean temperature of 29ºC whereas the ‘cold’ treatment was exposed to a mean temperature of 23ºC</w:t>
+        <w:t>We used two incubators to precisely control the temperature of eggs (</w:t>
+      </w:r>
+      <w:proofErr w:type="spellStart"/>
+      <w:r>
+        <w:rPr>
+          <w:rFonts w:eastAsia="Calibri" w:cs="Times New Roman"/>
+          <w:lang w:val="en-GB"/>
+        </w:rPr>
+        <w:t>LabWit</w:t>
+      </w:r>
+      <w:proofErr w:type="spellEnd"/>
+      <w:r>
+        <w:rPr>
+          <w:rFonts w:eastAsia="Calibri" w:cs="Times New Roman"/>
+          <w:lang w:val="en-GB"/>
+        </w:rPr>
+        <w:t>, ZXSD-R1090). The ‘hot’ treatment was exposed to a mean temperature of 29ºC whereas the ‘cold’ treatment was exposed to a mean temperature of 23ºC</w:t>
       </w:r>
       <w:r>
         <w:rPr>
@@ -1214,8 +1594,19 @@
           <w:iCs/>
           <w:lang w:val="en-GB"/>
         </w:rPr>
-        <w:t>L. delicata</w:t>
-      </w:r>
+        <w:t xml:space="preserve">L. </w:t>
+      </w:r>
+      <w:proofErr w:type="spellStart"/>
+      <w:r>
+        <w:rPr>
+          <w:rFonts w:eastAsia="Calibri" w:cs="Times New Roman"/>
+          <w:i/>
+          <w:iCs/>
+          <w:lang w:val="en-GB"/>
+        </w:rPr>
+        <w:t>delicata</w:t>
+      </w:r>
+      <w:proofErr w:type="spellEnd"/>
       <w:r>
         <w:rPr>
           <w:rFonts w:eastAsia="Calibri" w:cs="Times New Roman"/>
@@ -1271,15 +1662,7 @@
           <w:rFonts w:eastAsia="Calibri" w:cs="Times New Roman"/>
           <w:lang w:val="en-GB"/>
         </w:rPr>
-        <w:t xml:space="preserve">29.36 days (SD = 2.17, </w:t>
-      </w:r>
-      <w:r>
-        <w:rPr>
-          <w:rFonts w:eastAsia="Calibri" w:cs="Times New Roman"/>
-          <w:lang w:val="en-GB"/>
-        </w:rPr>
-        <w:lastRenderedPageBreak/>
-        <w:t>range = 15 - 49) days and 48.48 days (SD = 4.18, range = 25 - 56) for the ‘cold’ treatment</w:t>
+        <w:t>29.36 days (SD = 2.17, range = 15 - 49) days and 48.48 days (SD = 4.18, range = 25 - 56) for the ‘cold’ treatment</w:t>
       </w:r>
       <w:commentRangeStart w:id="2"/>
       <w:r>
@@ -1327,8 +1710,9 @@
           <w:sz w:val="26"/>
           <w:szCs w:val="26"/>
         </w:rPr>
-        <w:t>Planned Missing Data And</w:t>
-      </w:r>
+        <w:t xml:space="preserve">Planned Missing Data </w:t>
+      </w:r>
+      <w:proofErr w:type="gramStart"/>
       <w:r>
         <w:rPr>
           <w:rFonts w:eastAsia="Yu Gothic Light" w:cs="Times New Roman"/>
@@ -1337,6 +1721,17 @@
           <w:sz w:val="26"/>
           <w:szCs w:val="26"/>
         </w:rPr>
+        <w:t>And</w:t>
+      </w:r>
+      <w:proofErr w:type="gramEnd"/>
+      <w:r>
+        <w:rPr>
+          <w:rFonts w:eastAsia="Yu Gothic Light" w:cs="Times New Roman"/>
+          <w:i/>
+          <w:color w:val="000000"/>
+          <w:sz w:val="26"/>
+          <w:szCs w:val="26"/>
+        </w:rPr>
         <w:t xml:space="preserve"> Metabolic Rate At Different Temperatures</w:t>
       </w:r>
     </w:p>
@@ -1486,11 +1881,19 @@
         </w:rPr>
         <w:t xml:space="preserve">used </w:t>
       </w:r>
-      <w:r>
-        <w:rPr>
-          <w:rFonts w:eastAsia="Yu Mincho" w:cs="Times New Roman"/>
-        </w:rPr>
-        <w:t>closed-system respirometry</w:t>
+      <w:proofErr w:type="gramStart"/>
+      <w:r>
+        <w:rPr>
+          <w:rFonts w:eastAsia="Yu Mincho" w:cs="Times New Roman"/>
+        </w:rPr>
+        <w:t>closed-system</w:t>
+      </w:r>
+      <w:proofErr w:type="gramEnd"/>
+      <w:r>
+        <w:rPr>
+          <w:rFonts w:eastAsia="Yu Mincho" w:cs="Times New Roman"/>
+        </w:rPr>
+        <w:t xml:space="preserve"> respirometry</w:t>
       </w:r>
       <w:r>
         <w:rPr>
@@ -1533,7 +1936,39 @@
           <w:rFonts w:eastAsia="Calibri" w:cs="Times New Roman"/>
           <w:lang w:val="en-GB"/>
         </w:rPr>
-        <w:t>(Withers 1992; Mathot &amp; Dingemanse 2015).</w:t>
+        <w:t xml:space="preserve">(Withers 1992; </w:t>
+      </w:r>
+      <w:proofErr w:type="spellStart"/>
+      <w:r>
+        <w:rPr>
+          <w:rFonts w:eastAsia="Calibri" w:cs="Times New Roman"/>
+          <w:lang w:val="en-GB"/>
+        </w:rPr>
+        <w:t>Mathot</w:t>
+      </w:r>
+      <w:proofErr w:type="spellEnd"/>
+      <w:r>
+        <w:rPr>
+          <w:rFonts w:eastAsia="Calibri" w:cs="Times New Roman"/>
+          <w:lang w:val="en-GB"/>
+        </w:rPr>
+        <w:t xml:space="preserve"> &amp; </w:t>
+      </w:r>
+      <w:proofErr w:type="spellStart"/>
+      <w:r>
+        <w:rPr>
+          <w:rFonts w:eastAsia="Calibri" w:cs="Times New Roman"/>
+          <w:lang w:val="en-GB"/>
+        </w:rPr>
+        <w:t>Dingemanse</w:t>
+      </w:r>
+      <w:proofErr w:type="spellEnd"/>
+      <w:r>
+        <w:rPr>
+          <w:rFonts w:eastAsia="Calibri" w:cs="Times New Roman"/>
+          <w:lang w:val="en-GB"/>
+        </w:rPr>
+        <w:t xml:space="preserve"> 2015).</w:t>
       </w:r>
       <w:r>
         <w:rPr>
@@ -1619,7 +2054,14 @@
         <w:rPr>
           <w:rFonts w:eastAsia="Yu Mincho" w:cs="Times New Roman"/>
         </w:rPr>
-        <w:t xml:space="preserve"> mL min</w:t>
+        <w:t xml:space="preserve"> mL </w:t>
+      </w:r>
+      <w:proofErr w:type="gramStart"/>
+      <w:r>
+        <w:rPr>
+          <w:rFonts w:eastAsia="Yu Mincho" w:cs="Times New Roman"/>
+        </w:rPr>
+        <w:t>min</w:t>
       </w:r>
       <w:r>
         <w:rPr>
@@ -1628,6 +2070,7 @@
         </w:rPr>
         <w:t>-1</w:t>
       </w:r>
+      <w:proofErr w:type="gramEnd"/>
       <w:r>
         <w:rPr>
           <w:rFonts w:eastAsia="Yu Mincho" w:cs="Times New Roman"/>
@@ -1921,7 +2364,14 @@
         <w:rPr>
           <w:rFonts w:eastAsia="Yu Mincho" w:cs="Times New Roman"/>
         </w:rPr>
-        <w:t xml:space="preserve"> that was not flushed from the chambers. The chambers were left in the incubator at the set temperature for lizards to respire for 90 minutes. After this time, two</w:t>
+        <w:t xml:space="preserve"> that was not flushed from the chambers. The chambers were left in the incubator at the set temperature for lizards to respire for 90 minutes. After this </w:t>
+      </w:r>
+      <w:r>
+        <w:rPr>
+          <w:rFonts w:eastAsia="Yu Mincho" w:cs="Times New Roman"/>
+        </w:rPr>
+        <w:lastRenderedPageBreak/>
+        <w:t>time, two</w:t>
       </w:r>
       <w:r>
         <w:rPr>
@@ -2138,7 +2588,35 @@
         <w:rPr>
           <w:rFonts w:eastAsia="Yu Mincho" w:cs="Times New Roman"/>
         </w:rPr>
-        <w:t xml:space="preserve"> Water vapour was scrubbed from the inlet air with Drierite. Output peaks were processed using the R package ‘metabR’ (</w:t>
+        <w:t xml:space="preserve"> Water vapour was scrubbed from the inlet air with </w:t>
+      </w:r>
+      <w:proofErr w:type="spellStart"/>
+      <w:r>
+        <w:rPr>
+          <w:rFonts w:eastAsia="Yu Mincho" w:cs="Times New Roman"/>
+        </w:rPr>
+        <w:t>Drierite</w:t>
+      </w:r>
+      <w:proofErr w:type="spellEnd"/>
+      <w:r>
+        <w:rPr>
+          <w:rFonts w:eastAsia="Yu Mincho" w:cs="Times New Roman"/>
+        </w:rPr>
+        <w:t>. Output peaks were processed using the R package ‘</w:t>
+      </w:r>
+      <w:proofErr w:type="spellStart"/>
+      <w:r>
+        <w:rPr>
+          <w:rFonts w:eastAsia="Yu Mincho" w:cs="Times New Roman"/>
+        </w:rPr>
+        <w:t>metabR</w:t>
+      </w:r>
+      <w:proofErr w:type="spellEnd"/>
+      <w:r>
+        <w:rPr>
+          <w:rFonts w:eastAsia="Yu Mincho" w:cs="Times New Roman"/>
+        </w:rPr>
+        <w:t>’ (</w:t>
       </w:r>
       <w:hyperlink r:id="rId9" w:history="1">
         <w:r>
@@ -2195,14 +2673,7 @@
           <w:rFonts w:eastAsia="Calibri" w:cs="Arial"/>
           <w:lang w:val="en-US"/>
         </w:rPr>
-        <w:t xml:space="preserve">equation 4.21 in </w:t>
-      </w:r>
-      <w:r>
-        <w:rPr>
-          <w:rFonts w:eastAsia="Calibri" w:cs="Times New Roman"/>
-          <w:lang w:val="en-US"/>
-        </w:rPr>
-        <w:t>Lighton 2008</w:t>
+        <w:t>(Core Team, 2013)</w:t>
       </w:r>
       <w:r>
         <w:rPr>
@@ -2530,14 +3001,29 @@
         <w:rPr>
           <w:rFonts w:eastAsia="Yu Mincho" w:cs="Times New Roman"/>
         </w:rPr>
-        <w:t xml:space="preserve"> from the initial flush from the larger of the two air samples; V</w:t>
+        <w:t xml:space="preserve"> from the initial flush from the larger of the two air samples; </w:t>
+      </w:r>
+      <w:proofErr w:type="spellStart"/>
+      <w:r>
+        <w:rPr>
+          <w:rFonts w:eastAsia="Yu Mincho" w:cs="Times New Roman"/>
+        </w:rPr>
+        <w:t>V</w:t>
       </w:r>
       <w:r>
         <w:rPr>
           <w:rFonts w:eastAsia="Yu Mincho" w:cs="Times New Roman"/>
           <w:vertAlign w:val="subscript"/>
         </w:rPr>
-        <w:t xml:space="preserve">chamber </w:t>
+        <w:t>chamber</w:t>
+      </w:r>
+      <w:proofErr w:type="spellEnd"/>
+      <w:r>
+        <w:rPr>
+          <w:rFonts w:eastAsia="Yu Mincho" w:cs="Times New Roman"/>
+          <w:vertAlign w:val="subscript"/>
+        </w:rPr>
+        <w:t xml:space="preserve"> </w:t>
       </w:r>
       <w:r>
         <w:rPr>
@@ -2555,7 +3041,14 @@
         <w:rPr>
           <w:rFonts w:eastAsia="Yu Mincho" w:cs="Times New Roman"/>
         </w:rPr>
-        <w:t xml:space="preserve"> mL); V</w:t>
+        <w:t xml:space="preserve"> mL); </w:t>
+      </w:r>
+      <w:proofErr w:type="spellStart"/>
+      <w:r>
+        <w:rPr>
+          <w:rFonts w:eastAsia="Yu Mincho" w:cs="Times New Roman"/>
+        </w:rPr>
+        <w:t>V</w:t>
       </w:r>
       <w:r>
         <w:rPr>
@@ -2564,6 +3057,7 @@
         </w:rPr>
         <w:t>lizard</w:t>
       </w:r>
+      <w:proofErr w:type="spellEnd"/>
       <w:r>
         <w:rPr>
           <w:rFonts w:eastAsia="Yu Mincho" w:cs="Times New Roman"/>
@@ -2601,7 +3095,6 @@
         <w:rPr>
           <w:highlight w:val="yellow"/>
         </w:rPr>
-        <w:lastRenderedPageBreak/>
         <w:t>SNP</w:t>
       </w:r>
       <w:commentRangeEnd w:id="3"/>
@@ -2619,7 +3112,21 @@
         <w:rPr>
           <w:highlight w:val="yellow"/>
         </w:rPr>
-        <w:t xml:space="preserve"> Analyses And Genomic relatedness matrix</w:t>
+        <w:t xml:space="preserve"> Analyses </w:t>
+      </w:r>
+      <w:proofErr w:type="gramStart"/>
+      <w:r>
+        <w:rPr>
+          <w:highlight w:val="yellow"/>
+        </w:rPr>
+        <w:t>And</w:t>
+      </w:r>
+      <w:proofErr w:type="gramEnd"/>
+      <w:r>
+        <w:rPr>
+          <w:highlight w:val="yellow"/>
+        </w:rPr>
+        <w:t xml:space="preserve"> Genomic relatedness matrix</w:t>
       </w:r>
     </w:p>
     <w:p>
@@ -2663,9 +3170,26 @@
       </w:r>
       <w:r>
         <w:rPr>
-          <w:noProof/>
-        </w:rPr>
-        <w:t>(Core Team, 2013)</w:t>
+          <w:rFonts w:cs="Times New Roman"/>
+          <w:lang w:val="en-GB"/>
+        </w:rPr>
+        <w:t>(</w:t>
+      </w:r>
+      <w:proofErr w:type="spellStart"/>
+      <w:r>
+        <w:rPr>
+          <w:rFonts w:cs="Times New Roman"/>
+          <w:lang w:val="en-GB"/>
+        </w:rPr>
+        <w:t>Bürkner</w:t>
+      </w:r>
+      <w:proofErr w:type="spellEnd"/>
+      <w:r>
+        <w:rPr>
+          <w:rFonts w:cs="Times New Roman"/>
+          <w:lang w:val="en-GB"/>
+        </w:rPr>
+        <w:t>, 2017)</w:t>
       </w:r>
       <w:r>
         <w:fldChar w:fldCharType="end"/>
@@ -2681,10 +3205,16 @@
         <w:t xml:space="preserve"> We checked the data for potential input or mechanical errors using density and Cleveland plots, for more details see ESM.</w:t>
       </w:r>
       <w:r>
-        <w:t xml:space="preserve"> MR was log transformed, </w:t>
-      </w:r>
-      <w:r>
-        <w:t xml:space="preserve">mass was z-transformed and then log transformed. We fitted linear mixed models in </w:t>
+        <w:t xml:space="preserve"> MR </w:t>
+      </w:r>
+      <w:r>
+        <w:t xml:space="preserve">and mass </w:t>
+      </w:r>
+      <w:r>
+        <w:t>was log transformed</w:t>
+      </w:r>
+      <w:r>
+        <w:t xml:space="preserve">. We fitted linear mixed models in </w:t>
       </w:r>
       <w:r>
         <w:rPr>
@@ -2849,7 +3379,11 @@
         <w:t xml:space="preserve"> of random effects (Table SX). In all models, temperature and body mass were included as fixed effects. </w:t>
       </w:r>
       <w:r>
-        <w:t>Despite our efforts in running more iterations and setting priors, we encounter</w:t>
+        <w:t xml:space="preserve">Despite our efforts in running more </w:t>
+      </w:r>
+      <w:r>
+        <w:lastRenderedPageBreak/>
+        <w:t>iterations and setting priors, we encounter</w:t>
       </w:r>
       <w:r>
         <w:t>ed</w:t>
@@ -2986,7 +3520,6 @@
         </w:rPr>
       </w:pPr>
       <w:r>
-        <w:lastRenderedPageBreak/>
         <w:t>D</w:t>
       </w:r>
       <w:r>
@@ -3032,7 +3565,13 @@
         <w:t xml:space="preserve"> as previous studies showed that incubation temperature can affect mass and growth rate.</w:t>
       </w:r>
       <w:r>
-        <w:t xml:space="preserve"> </w:t>
+        <w:t xml:space="preserve"> However</w:t>
+      </w:r>
+      <w:r>
+        <w:t>,</w:t>
+      </w:r>
+      <w:r>
+        <w:t xml:space="preserve"> the treatment by body mass interaction was non-significant (Table SXX), we therefore dropped the interaction and refitted the model. </w:t>
       </w:r>
       <w:r>
         <w:t>Z</w:t>
@@ -3233,6 +3772,7 @@
         <w:pStyle w:val="Thesissectionheading"/>
       </w:pPr>
       <w:r>
+        <w:lastRenderedPageBreak/>
         <w:t>Results</w:t>
       </w:r>
     </w:p>
@@ -3326,7 +3866,6 @@
         <w:pStyle w:val="Thesissectionheading"/>
       </w:pPr>
       <w:r>
-        <w:lastRenderedPageBreak/>
         <w:t>References</w:t>
       </w:r>
     </w:p>
@@ -3370,8 +3909,13 @@
         <w:annotationRef/>
       </w:r>
       <w:r>
-        <w:t>Can I replace this with, eggs were processed and incubated following Kar et al unpublished (Chapter 3).</w:t>
-      </w:r>
+        <w:t xml:space="preserve">Can I replace this with, eggs were processed and incubated following Kar et al unpublished (Chapter </w:t>
+      </w:r>
+      <w:proofErr w:type="gramStart"/>
+      <w:r>
+        <w:t>3).</w:t>
+      </w:r>
+      <w:proofErr w:type="gramEnd"/>
     </w:p>
   </w:comment>
   <w:comment w:id="2" w:author="fonti.kar@gmail.com" w:date="2020-09-01T10:42:00Z" w:initials="f">
@@ -4246,6 +4790,18 @@
       <w:rFonts w:ascii="Times New Roman" w:eastAsiaTheme="minorHAnsi" w:hAnsi="Times New Roman"/>
     </w:rPr>
   </w:style>
+  <w:style w:type="paragraph" w:styleId="Bibliography">
+    <w:name w:val="Bibliography"/>
+    <w:basedOn w:val="Normal"/>
+    <w:next w:val="Normal"/>
+    <w:uiPriority w:val="37"/>
+    <w:unhideWhenUsed/>
+    <w:rsid w:val="001B01CC"/>
+    <w:pPr>
+      <w:spacing w:line="480" w:lineRule="auto"/>
+      <w:ind w:left="720" w:hanging="720"/>
+    </w:pPr>
+  </w:style>
 </w:styles>
 </file>
 

</xml_diff>

<commit_message>
Removed heritability from ms.
</commit_message>
<xml_diff>
--- a/docs/ldeli_inc_reph2MR_ms.docx
+++ b/docs/ldeli_inc_reph2MR_ms.docx
@@ -180,6 +180,9 @@
       <w:pPr>
         <w:pStyle w:val="Thesisnormal"/>
       </w:pPr>
+      <w:r>
+        <w:t>reaction norm, repeatability, heritability, metabolic rate, incubation temperature</w:t>
+      </w:r>
     </w:p>
     <w:p>
       <w:pPr>
@@ -199,7 +202,13 @@
         <w:pStyle w:val="Thesisnormal"/>
       </w:pPr>
       <w:r>
-        <w:t>A substantial amount of variation in an individual’s phenotype is determined by critical processes that occur during embryonic d</w:t>
+        <w:t xml:space="preserve">A substantial amount of variation in an individual’s phenotype is determined by </w:t>
+      </w:r>
+      <w:r>
+        <w:t>formative</w:t>
+      </w:r>
+      <w:r>
+        <w:t xml:space="preserve"> processes that occur during embryonic d</w:t>
       </w:r>
       <w:r>
         <w:t>evelopment</w:t>
@@ -235,6 +244,9 @@
         <w:t>an individual’s physiology, morphology, behaviour and life history</w:t>
       </w:r>
       <w:r>
+        <w:t xml:space="preserve"> </w:t>
+      </w:r>
+      <w:r>
         <w:fldChar w:fldCharType="begin"/>
       </w:r>
       <w:r>
@@ -260,22 +272,96 @@
         <w:t xml:space="preserve"> </w:t>
       </w:r>
       <w:r>
-        <w:t>Developmental plasticity</w:t>
-      </w:r>
-      <w:r>
-        <w:t xml:space="preserve"> has major implications</w:t>
-      </w:r>
-      <w:r>
-        <w:t xml:space="preserve"> across many scales. Not only does developmental responses allow</w:t>
+        <w:t>Development plasticity</w:t>
       </w:r>
       <w:r>
         <w:t xml:space="preserve"> </w:t>
       </w:r>
       <w:r>
-        <w:t xml:space="preserve">embryos to better prime themselves to variable environments that will have to eventually survive in (refs) </w:t>
-      </w:r>
-      <w:r>
-        <w:t>, but it can also influence population dynamics and facilitate the evolution of novel traits for selection to act upo</w:t>
+        <w:t>allow</w:t>
+      </w:r>
+      <w:r>
+        <w:t>s</w:t>
+      </w:r>
+      <w:r>
+        <w:t xml:space="preserve"> </w:t>
+      </w:r>
+      <w:r>
+        <w:t>embryos to prime themselves to environments th</w:t>
+      </w:r>
+      <w:r>
+        <w:t>ey</w:t>
+      </w:r>
+      <w:r>
+        <w:t xml:space="preserve"> will eventually survive in</w:t>
+      </w:r>
+      <w:r>
+        <w:t>,</w:t>
+      </w:r>
+      <w:r>
+        <w:t xml:space="preserve"> provided that</w:t>
+      </w:r>
+      <w:r>
+        <w:t xml:space="preserve"> early</w:t>
+      </w:r>
+      <w:r>
+        <w:t xml:space="preserve"> cues are predictive of later life</w:t>
+      </w:r>
+      <w:r>
+        <w:t xml:space="preserve"> conditions</w:t>
+      </w:r>
+      <w:r>
+        <w:fldChar w:fldCharType="begin"/>
+      </w:r>
+      <w:r>
+        <w:instrText xml:space="preserve"> ADDIN ZOTERO_ITEM CSL_CITATION {"citationID":"p7QsbXK3","properties":{"formattedCitation":"(Beldade et al., 2011)","plainCitation":"(Beldade et al., 2011)","noteIndex":0},"citationItems":[{"id":3452,"uris":["http://zotero.org/users/1379426/items/SSZZ3NFI"],"uri":["http://zotero.org/users/1379426/items/SSZZ3NFI"],"itemData":{"id":3452,"type":"article-journal","abstract":"Aside from its selective role in filtering inter-individual variation during evolution by natural selection, the environment also plays an instructive role in producing variation during development. External environmental cues can influence developmental rates and/or trajectories and lead to the production of distinct phenotypes from the same genotype. This can result in a better match between adult phenotype and selective environment and thus represents a potential solution to problems posed by environmental fluctuation. The phenomenon is called adaptive developmental plasticity. The study of developmental plasticity integrates different disciplines (notably ecology and developmental biology) and analyses at all levels of biological organization, from the molecular regulation of changes in organismal development to variation in phenotypes and fitness in natural populations. Here, we focus on recent advances and examples from morphological traits in animals to provide a broad overview covering (i) the evolution of developmental plasticity, as well as its relevance to adaptive evolution, (ii) the ecological significance of alternative environmentally induced phenotypes, and the way the external environment can affect development to produce them, (iii) the molecular mechanisms underlying developmental plasticity, with emphasis on the contribution of genetic, physiological and epigenetic factors, and (iv) current challenges and trends, including the relevance of the environmental sensitivity of development to studies in ecological developmental biology, biomedicine and conservation biology.","container-title":"Molecular Ecology","DOI":"10.1111/j.1365-294X.2011.05016.x","ISSN":"1365-294X","issue":"7","language":"en","note":"_eprint: https://onlinelibrary.wiley.com/doi/pdf/10.1111/j.1365-294X.2011.05016.x","page":"1347-1363","source":"Wiley Online Library","title":"Evolution and molecular mechanisms of adaptive developmental plasticity","volume":"20","author":[{"family":"Beldade","given":"Patrícia"},{"family":"Mateus","given":"Ana Rita A."},{"family":"Keller","given":"Roberto A."}],"issued":{"date-parts":[["2011"]]}}}],"schema":"https://github.com/citation-style-language/schema/raw/master/csl-citation.json"} </w:instrText>
+      </w:r>
+      <w:r>
+        <w:fldChar w:fldCharType="separate"/>
+      </w:r>
+      <w:r>
+        <w:rPr>
+          <w:noProof/>
+        </w:rPr>
+        <w:t>(</w:t>
+      </w:r>
+      <w:proofErr w:type="spellStart"/>
+      <w:r>
+        <w:rPr>
+          <w:noProof/>
+        </w:rPr>
+        <w:t>Beldade</w:t>
+      </w:r>
+      <w:proofErr w:type="spellEnd"/>
+      <w:r>
+        <w:rPr>
+          <w:noProof/>
+        </w:rPr>
+        <w:t xml:space="preserve"> et al., 2011)</w:t>
+      </w:r>
+      <w:r>
+        <w:fldChar w:fldCharType="end"/>
+      </w:r>
+      <w:r>
+        <w:t xml:space="preserve">. </w:t>
+      </w:r>
+      <w:r>
+        <w:t xml:space="preserve">These responses have significant </w:t>
+      </w:r>
+      <w:r>
+        <w:t>impacts</w:t>
+      </w:r>
+      <w:r>
+        <w:t xml:space="preserve"> such as changing </w:t>
+      </w:r>
+      <w:r>
+        <w:t>population dynamics and facilitat</w:t>
+      </w:r>
+      <w:r>
+        <w:t>ing</w:t>
+      </w:r>
+      <w:r>
+        <w:t xml:space="preserve"> the evolution of novel traits for selection to act upo</w:t>
       </w:r>
       <w:r>
         <w:t>n</w:t>
@@ -304,6 +390,48 @@
       <w:r>
         <w:t>.</w:t>
       </w:r>
+      <w:r>
+        <w:t xml:space="preserve"> </w:t>
+      </w:r>
+      <w:r>
+        <w:t xml:space="preserve">Despite its importance for persistence under changing environments, we </w:t>
+      </w:r>
+      <w:r>
+        <w:t xml:space="preserve">still </w:t>
+      </w:r>
+      <w:r>
+        <w:t xml:space="preserve">have a limited understanding on how developmental cues can </w:t>
+      </w:r>
+      <w:r>
+        <w:t>influence</w:t>
+      </w:r>
+      <w:r>
+        <w:t xml:space="preserve"> an individual’s capacity to adjust to environment</w:t>
+      </w:r>
+      <w:r>
+        <w:t xml:space="preserve"> </w:t>
+      </w:r>
+      <w:r>
+        <w:fldChar w:fldCharType="begin"/>
+      </w:r>
+      <w:r>
+        <w:instrText xml:space="preserve"> ADDIN ZOTERO_ITEM CSL_CITATION {"citationID":"U7zG3JGP","properties":{"formattedCitation":"(Ghalambor et al., 2007)","plainCitation":"(Ghalambor et al., 2007)","noteIndex":0},"citationItems":[{"id":2141,"uris":["http://zotero.org/users/1379426/items/PQEWFCLV"],"uri":["http://zotero.org/users/1379426/items/PQEWFCLV"],"itemData":{"id":2141,"type":"article-journal","abstract":"... 1a). In such cases, the new population will be subjected to directional selection on extreme phenotypes and the ... Non-adaptive reaction norms : environmental heterogeneity and stress. ... In such cases, the slope of the reaction norm is such that the optimal phenotype in the new ...","container-title":"Functional Ecology","DOI":"10.1111/j.1365-2435.2007.01283.x","issue":"3","language":"English","page":"394–407","title":"Adaptive versus non-adaptive phenotypic plasticity and the potential for contemporary adaptation in new environments","volume":"21","author":[{"family":"Ghalambor","given":"C K"},{"family":"McKay","given":"J K"},{"family":"Carroll","given":"S P"},{"family":"REZNICK","given":"D N"}],"issued":{"date-parts":[["2007",6]]}}}],"schema":"https://github.com/citation-style-language/schema/raw/master/csl-citation.json"} </w:instrText>
+      </w:r>
+      <w:r>
+        <w:fldChar w:fldCharType="separate"/>
+      </w:r>
+      <w:r>
+        <w:rPr>
+          <w:noProof/>
+        </w:rPr>
+        <w:t>(Ghalambor et al., 2007)</w:t>
+      </w:r>
+      <w:r>
+        <w:fldChar w:fldCharType="end"/>
+      </w:r>
+      <w:r>
+        <w:t xml:space="preserve">. </w:t>
+      </w:r>
     </w:p>
     <w:p>
       <w:pPr>
@@ -324,19 +452,13 @@
         <w:t xml:space="preserve">phenotype </w:t>
       </w:r>
       <w:r>
-        <w:t xml:space="preserve">can also </w:t>
-      </w:r>
-      <w:r>
-        <w:t xml:space="preserve">exhibit </w:t>
-      </w:r>
-      <w:r>
-        <w:t xml:space="preserve">reversible </w:t>
-      </w:r>
-      <w:r>
-        <w:t xml:space="preserve">plasticity </w:t>
-      </w:r>
-      <w:r>
-        <w:t>in response to</w:t>
+        <w:t xml:space="preserve">can also exhibit </w:t>
+      </w:r>
+      <w:r>
+        <w:t>reversible</w:t>
+      </w:r>
+      <w:r>
+        <w:t xml:space="preserve"> plasticity in response to</w:t>
       </w:r>
       <w:r>
         <w:t xml:space="preserve"> environmental variation (</w:t>
@@ -348,31 +470,239 @@
         <w:t>x E)</w:t>
       </w:r>
       <w:r>
-        <w:t xml:space="preserve">. Phenotypic plasticity may confer adaptive benefits as it allows individuals to express the most optimum phenotype depending on the surrounding conditions. Despite </w:t>
-      </w:r>
-      <w:r>
-        <w:t>its</w:t>
-      </w:r>
-      <w:r>
-        <w:t xml:space="preserve"> importance</w:t>
-      </w:r>
-      <w:r>
-        <w:t xml:space="preserve"> for population persistence</w:t>
-      </w:r>
-      <w:r>
-        <w:t xml:space="preserve">, we have a limited understanding on how developmental cues </w:t>
-      </w:r>
-      <w:r>
-        <w:t>can</w:t>
-      </w:r>
-      <w:r>
-        <w:t xml:space="preserve"> impact </w:t>
-      </w:r>
-      <w:r>
-        <w:t xml:space="preserve">an individual’s </w:t>
-      </w:r>
-      <w:r>
-        <w:t xml:space="preserve">capacity to adjust to environment. </w:t>
+        <w:t xml:space="preserve">. </w:t>
+      </w:r>
+      <w:r>
+        <w:t>Such flexibility</w:t>
+      </w:r>
+      <w:r>
+        <w:t xml:space="preserve"> may confer adaptive benefi</w:t>
+      </w:r>
+      <w:r>
+        <w:t xml:space="preserve">ts, </w:t>
+      </w:r>
+      <w:r>
+        <w:t>allow</w:t>
+      </w:r>
+      <w:r>
+        <w:t xml:space="preserve">ing </w:t>
+      </w:r>
+      <w:r>
+        <w:t>individuals to</w:t>
+      </w:r>
+      <w:r>
+        <w:t xml:space="preserve"> compensate for environmental changes </w:t>
+      </w:r>
+      <w:r>
+        <w:t>h</w:t>
+      </w:r>
+      <w:r>
+        <w:t>owever,</w:t>
+      </w:r>
+      <w:r>
+        <w:t xml:space="preserve"> </w:t>
+      </w:r>
+      <w:r>
+        <w:t xml:space="preserve">in some cases, plasticity </w:t>
+      </w:r>
+      <w:r>
+        <w:t xml:space="preserve">may be result in maladaptive outcomes </w:t>
+      </w:r>
+      <w:r>
+        <w:fldChar w:fldCharType="begin"/>
+      </w:r>
+      <w:r>
+        <w:instrText xml:space="preserve"> ADDIN ZOTERO_ITEM CSL_CITATION {"citationID":"HwYoI2LL","properties":{"formattedCitation":"(Angilletta Jr et al., 2003; Ghalambor et al., 2007)","plainCitation":"(Angilletta Jr et al., 2003; Ghalambor et al., 2007)","noteIndex":0},"citationItems":[{"id":497,"uris":["http://zotero.org/users/1379426/items/7BMUJTVS"],"uri":["http://zotero.org/users/1379426/items/7BMUJTVS"],"itemData":{"id":497,"type":"article-journal","container-title":"Trends Ecol Evol","DOI":"10.1016/S0169-5347(03)00087-9","issue":"5","language":"English","page":"234–240","title":"Tradeoffs and the evolution of thermal reaction norms","volume":"18","author":[{"family":"Angilletta Jr","given":"Michael J"},{"family":"Wilson","given":"Robbie S"},{"family":"Navas","given":"Carlos A"},{"family":"James","given":"Rob S"}],"issued":{"date-parts":[["2003",5]]}}},{"id":2141,"uris":["http://zotero.org/users/1379426/items/PQEWFCLV"],"uri":["http://zotero.org/users/1379426/items/PQEWFCLV"],"itemData":{"id":2141,"type":"article-journal","abstract":"... 1a). In such cases, the new population will be subjected to directional selection on extreme phenotypes and the ... Non-adaptive reaction norms : environmental heterogeneity and stress. ... In such cases, the slope of the reaction norm is such that the optimal phenotype in the new ...","container-title":"Functional Ecology","DOI":"10.1111/j.1365-2435.2007.01283.x","issue":"3","language":"English","page":"394–407","title":"Adaptive versus non-adaptive phenotypic plasticity and the potential for contemporary adaptation in new environments","volume":"21","author":[{"family":"Ghalambor","given":"C K"},{"family":"McKay","given":"J K"},{"family":"Carroll","given":"S P"},{"family":"REZNICK","given":"D N"}],"issued":{"date-parts":[["2007",6]]}}}],"schema":"https://github.com/citation-style-language/schema/raw/master/csl-citation.json"} </w:instrText>
+      </w:r>
+      <w:r>
+        <w:fldChar w:fldCharType="separate"/>
+      </w:r>
+      <w:r>
+        <w:rPr>
+          <w:noProof/>
+        </w:rPr>
+        <w:t>(Angilletta Jr et al., 2003; Ghalambor et al., 2007)</w:t>
+      </w:r>
+      <w:r>
+        <w:fldChar w:fldCharType="end"/>
+      </w:r>
+      <w:r>
+        <w:t>.</w:t>
+      </w:r>
+      <w:r>
+        <w:t xml:space="preserve"> </w:t>
+      </w:r>
+      <w:r>
+        <w:t>Reversible plasticity can be broadly</w:t>
+      </w:r>
+      <w:r>
+        <w:t xml:space="preserve"> </w:t>
+      </w:r>
+      <w:r>
+        <w:t>classified into two categories, namely acute plasticity</w:t>
+      </w:r>
+      <w:r>
+        <w:t xml:space="preserve"> and </w:t>
+      </w:r>
+      <w:r>
+        <w:t>acclimation.</w:t>
+      </w:r>
+      <w:r>
+        <w:t xml:space="preserve"> Acute plasticity describes the sensitivity of labile traits induced by short-term exposure to an environmental cue such as heart rate in response to hypoxia. </w:t>
+      </w:r>
+      <w:r>
+        <w:t>This form of plasticity</w:t>
+      </w:r>
+      <w:r>
+        <w:t xml:space="preserve"> can be represented by a reaction norm across different environments </w:t>
+      </w:r>
+      <w:r>
+        <w:fldChar w:fldCharType="begin"/>
+      </w:r>
+      <w:r>
+        <w:instrText xml:space="preserve"> ADDIN ZOTERO_ITEM CSL_CITATION {"citationID":"0wN0EfIq","properties":{"formattedCitation":"(Via et al., 1995)","plainCitation":"(Via et al., 1995)","noteIndex":0},"citationItems":[{"id":1788,"uris":["http://zotero.org/users/1379426/items/9FN6F2ZJ"],"uri":["http://zotero.org/users/1379426/items/9FN6F2ZJ"],"itemData":{"id":1788,"type":"article-journal","container-title":"Trends Ecol Evol","DOI":"10.1016/S0169-5347(00)89061-8","issue":"5","language":"English","page":"212–217","title":"Adaptive phenotypic plasticity: consensus and controversy","volume":"10","author":[{"family":"Via","given":"Sara"},{"family":"Gomulkiewicz","given":"Richard"},{"family":"De Jong","given":"Gerdien"},{"family":"Scheiner","given":"Samuel M"},{"family":"Schlichting","given":"Carl D"},{"family":"Van Tienderen","given":"Peter H"}],"issued":{"date-parts":[["1995",5]]}}}],"schema":"https://github.com/citation-style-language/schema/raw/master/csl-citation.json"} </w:instrText>
+      </w:r>
+      <w:r>
+        <w:fldChar w:fldCharType="separate"/>
+      </w:r>
+      <w:r>
+        <w:rPr>
+          <w:noProof/>
+        </w:rPr>
+        <w:t>(Via et al., 1995)</w:t>
+      </w:r>
+      <w:r>
+        <w:fldChar w:fldCharType="end"/>
+      </w:r>
+      <w:r>
+        <w:t xml:space="preserve">. </w:t>
+      </w:r>
+      <w:r>
+        <w:t>Acclimation</w:t>
+      </w:r>
+      <w:r>
+        <w:t>,</w:t>
+      </w:r>
+      <w:r>
+        <w:t xml:space="preserve"> on the other hand, requires chronic exposure to an environmental cue and remodelling of physiological systems </w:t>
+      </w:r>
+      <w:r>
+        <w:t>and results in shifting of</w:t>
+      </w:r>
+      <w:r>
+        <w:t xml:space="preserve"> the </w:t>
+      </w:r>
+      <w:r>
+        <w:t xml:space="preserve">reaction norm </w:t>
+      </w:r>
+      <w:r>
+        <w:t xml:space="preserve">optimum </w:t>
+      </w:r>
+      <w:r>
+        <w:fldChar w:fldCharType="begin"/>
+      </w:r>
+      <w:r>
+        <w:instrText xml:space="preserve"> ADDIN ZOTERO_ITEM CSL_CITATION {"citationID":"BAdpi6Im","properties":{"formattedCitation":"(Seebacher, 2005; Seebacher et al., 2015)","plainCitation":"(Seebacher, 2005; Seebacher et al., 2015)","noteIndex":0},"citationItems":[{"id":1429,"uris":["http://zotero.org/users/1379426/items/E47SFJTN"],"uri":["http://zotero.org/users/1379426/items/E47SFJTN"],"itemData":{"id":1429,"type":"article-journal","abstract":"... 1995)—are constant physiological reaction rates in spite of variable body temperature, as specified by ... 159–170CrossRefPubMed. Tsuji J (1988a) Seasonal profiles of standard metabolic rate of ... Zool 61:230–240. Tsuji J (1988b) Thermal acclimation of metabolism in Sceloporus ...","container-title":"Journal of Comparative Physiology B","DOI":"10.1007/s00360-005-0010-6","issue":"7","language":"English","note":"PMID: 16034580","page":"453–461","title":"A review of thermoregulation and physiological performance in reptiles: what is the role of phenotypic flexibility?","volume":"175","author":[{"family":"Seebacher","given":"Frank"}],"issued":{"date-parts":[["2005",7]]}}},{"id":3644,"uris":["http://zotero.org/users/1379426/items/3TFPTLAK"],"uri":["http://zotero.org/users/1379426/items/3TFPTLAK"],"itemData":{"id":3644,"type":"article-journal","container-title":"Nature Climate Change","DOI":"10.1038/nclimate2457","ISSN":"1758-678X, 1758-6798","issue":"1","journalAbbreviation":"Nature Clim Change","language":"en","page":"61-66","source":"DOI.org (Crossref)","title":"Physiological plasticity increases resilience of ectothermic animals to climate change","volume":"5","author":[{"family":"Seebacher","given":"Frank"},{"family":"White","given":"Craig R."},{"family":"Franklin","given":"Craig E."}],"issued":{"date-parts":[["2015",1]]}}}],"schema":"https://github.com/citation-style-language/schema/raw/master/csl-citation.json"} </w:instrText>
+      </w:r>
+      <w:r>
+        <w:fldChar w:fldCharType="separate"/>
+      </w:r>
+      <w:r>
+        <w:rPr>
+          <w:noProof/>
+        </w:rPr>
+        <w:t>(Seebacher, 2005; Seebacher et al., 2015)</w:t>
+      </w:r>
+      <w:r>
+        <w:fldChar w:fldCharType="end"/>
+      </w:r>
+      <w:r>
+        <w:t>.</w:t>
+      </w:r>
+      <w:r>
+        <w:t xml:space="preserve"> </w:t>
+      </w:r>
+      <w:r>
+        <w:t>T</w:t>
+      </w:r>
+      <w:r>
+        <w:t xml:space="preserve">raditionally, developmental plasticity and </w:t>
+      </w:r>
+      <w:r>
+        <w:lastRenderedPageBreak/>
+        <w:t xml:space="preserve">reversible plasticity are considered as separate biological processes, </w:t>
+      </w:r>
+      <w:r>
+        <w:t xml:space="preserve">yet </w:t>
+      </w:r>
+      <w:r>
+        <w:t>recent</w:t>
+      </w:r>
+      <w:r>
+        <w:t xml:space="preserve"> evidence </w:t>
+      </w:r>
+      <w:r>
+        <w:t>suggests</w:t>
+      </w:r>
+      <w:r>
+        <w:t xml:space="preserve"> that </w:t>
+      </w:r>
+      <w:r>
+        <w:t>early developmental</w:t>
+      </w:r>
+      <w:r>
+        <w:t xml:space="preserve"> cues</w:t>
+      </w:r>
+      <w:r>
+        <w:t xml:space="preserve"> may</w:t>
+      </w:r>
+      <w:r>
+        <w:t xml:space="preserve"> actually</w:t>
+      </w:r>
+      <w:r>
+        <w:t xml:space="preserve"> </w:t>
+      </w:r>
+      <w:r>
+        <w:t>underpin</w:t>
+      </w:r>
+      <w:r>
+        <w:t xml:space="preserve"> the capacity</w:t>
+      </w:r>
+      <w:r>
+        <w:t xml:space="preserve"> </w:t>
+      </w:r>
+      <w:r>
+        <w:t>for phenotypes</w:t>
+      </w:r>
+      <w:r>
+        <w:t xml:space="preserve"> to change</w:t>
+      </w:r>
+      <w:r>
+        <w:t xml:space="preserve"> </w:t>
+      </w:r>
+      <w:r>
+        <w:t xml:space="preserve">later in life </w:t>
+      </w:r>
+      <w:r>
+        <w:fldChar w:fldCharType="begin"/>
+      </w:r>
+      <w:r>
+        <w:instrText xml:space="preserve"> ADDIN ZOTERO_ITEM CSL_CITATION {"citationID":"DLkcEYEm","properties":{"formattedCitation":"(Beaman et al., 2016; Seebacher et al., 2014)","plainCitation":"(Beaman et al., 2016; Seebacher et al., 2014)","noteIndex":0},"citationItems":[{"id":"EVLm6rNL/At3lk3BH","uris":["http://zotero.org/users/1379426/items/KZHAWEA3"],"uri":["http://zotero.org/users/1379426/items/KZHAWEA3"],"itemData":{"id":1882,"type":"article-journal","abstract":"Phenotypic characteristics of animals can change independently from changes in the genetic code. These plastic phenotypic responses are important for population persistence in changing environments. Plasticity can be induced during early development, with persistent effects on adult phenotypes, and it can occur reversibly throughout life (acclimation). These manifestations of plasticity have been viewed as separate processes. Here we argue that developmental conditions not only change mean trait values but also modify the capacity for acclimation. Acclimation counteracts the potentially negative effects of phenotype-environment mismatches resulting from epigenetic modifications during early development. Developmental plasticity is therefore also beneficial when environmental conditions change within generations. Hence, the evolution of reversible acclimation can no longer be viewed as independent from developmental processes.","container-title":"Trends Ecol Evol","DOI":"10.1016/j.tree.2016.01.004","issue":"3","language":"English","note":"PMID: 26846962","page":"237–249","title":"Evolution of Plasticity: Mechanistic Link between Development and Reversible Acclimation.","volume":"31","author":[{"family":"Beaman","given":"Julian E"},{"family":"White","given":"Craig R"},{"family":"Seebacher","given":"Frank"}],"issued":{"date-parts":[["2016",3]]}}},{"id":"EVLm6rNL/JM4jsWXm","uris":["http://zotero.org/users/1379426/items/LVDM22FM"],"uri":["http://zotero.org/users/1379426/items/LVDM22FM"],"itemData":{"id":3645,"type":"article-journal","abstract":"Environmental variability and perturbations can influence population persistence. It is therefore important to understand whether and how animals can compensate for environmental variability and thereby increase resilience of natural populations. Evolutionary theory predicts that in fluctuating environments, selection should favour developmental modifiers that reduce phenotypic expression of genetic variation. The expected result is that phenotypes are buffered from environmental variation across generations. Our aim was to determine whether phenotypes of mosquitofish (Gambusia holbrooki) remain stable across generations in which individuals were born into different thermal environments. We predicted that the spring generation (cool environment) would acclimate by increasing the concentration of regulatory transcription factor mRNA and activities of rate-limiting enzymes (hierarchical regulation) to compensate for the negative thermodynamic effects of lower temperatures on metabolic and locomotor performance. In contrast, the summer-born generation (warm environment) would show less capacity for acclimation and hierarchical regulation. We show that fish from both generations acclimated, but that there were significant differences in the phenotypic consequences of acclimation. The overall result was that burst performance, metabolic scope, and the activities of cytochrome c oxidase and lactate dehydrogenase were buffered from environmental change and did not differ between spring and summer fish at their natural water temperatures of 15 °C and 25 °C, respectively. However, there were differences between generations in sustained swimming performance and citrate synthase activity. We used metabolic control analysis to show that modes of regulation of metabolic scope and locomotor performance differed between generations. Spring-born fish relied to a greater extent on rate-limiting enzymes and transcriptional regulator (PGC-1α and β) mRNA concentrations than summer-born fish. We suggest that developmental modifiers are favoured in fluctuating environments to maximize phenotypic fitness of each generation. We show that the interaction between developmental and reversible acclimation can increase the resilience of physiological performance in a natural population to climate variation.","container-title":"Functional Ecology","DOI":"10.1111/1365-2435.12156","ISSN":"1365-2435","issue":"1","language":"en","note":"_eprint: https://besjournals.onlinelibrary.wiley.com/doi/pdf/10.1111/1365-2435.12156","page":"137-148","source":"Wiley Online Library","title":"Regulation of thermal acclimation varies between generations of the short-lived mosquitofish that developed in different environmental conditions","volume":"28","author":[{"family":"Seebacher","given":"Frank"},{"family":"Beaman","given":"Julian"},{"family":"Little","given":"Alexander G."}],"issued":{"date-parts":[["2014"]]}}}],"schema":"https://github.com/citation-style-language/schema/raw/master/csl-citation.json"} </w:instrText>
+      </w:r>
+      <w:r>
+        <w:fldChar w:fldCharType="separate"/>
+      </w:r>
+      <w:r>
+        <w:rPr>
+          <w:noProof/>
+        </w:rPr>
+        <w:t>(Beaman et al., 2016; Seebacher et al., 2014)</w:t>
+      </w:r>
+      <w:r>
+        <w:fldChar w:fldCharType="end"/>
+      </w:r>
+      <w:r>
+        <w:t xml:space="preserve">. </w:t>
       </w:r>
     </w:p>
     <w:p>
@@ -384,72 +714,206 @@
       <w:pPr>
         <w:pStyle w:val="Thesisnormal"/>
       </w:pPr>
+      <w:r>
+        <w:t xml:space="preserve">Environment-phenotype mismatch occurs when developmental cues fails to predict later life environments. </w:t>
+      </w:r>
+      <w:r>
+        <w:t>This</w:t>
+      </w:r>
+      <w:r>
+        <w:t xml:space="preserve"> negatively influences</w:t>
+      </w:r>
+      <w:r>
+        <w:t xml:space="preserve"> fitness because individuals would </w:t>
+      </w:r>
+      <w:r>
+        <w:t>express</w:t>
+      </w:r>
+      <w:r>
+        <w:t xml:space="preserve"> suboptimal traits </w:t>
+      </w:r>
+      <w:r>
+        <w:t>relative to</w:t>
+      </w:r>
+      <w:r>
+        <w:t xml:space="preserve"> the environment. However,</w:t>
+      </w:r>
+      <w:r>
+        <w:t xml:space="preserve"> reversible plasticity </w:t>
+      </w:r>
+      <w:r>
+        <w:t xml:space="preserve">modulated by developmental cues </w:t>
+      </w:r>
+      <w:r>
+        <w:t>may alleviate the costs of mismatches</w:t>
+      </w:r>
+      <w:r>
+        <w:t xml:space="preserve"> by allowing further fine tuning of the phenotype</w:t>
+      </w:r>
+      <w:r>
+        <w:t xml:space="preserve"> to track environmental variability</w:t>
+      </w:r>
+      <w:r>
+        <w:t xml:space="preserve"> </w:t>
+      </w:r>
+      <w:r>
+        <w:fldChar w:fldCharType="begin"/>
+      </w:r>
+      <w:r>
+        <w:instrText xml:space="preserve"> ADDIN ZOTERO_ITEM CSL_CITATION {"citationID":"5rg63P6Y","properties":{"formattedCitation":"(Beaman et al., 2016)","plainCitation":"(Beaman et al., 2016)","noteIndex":0},"citationItems":[{"id":"EVLm6rNL/At3lk3BH","uris":["http://zotero.org/users/1379426/items/KZHAWEA3"],"uri":["http://zotero.org/users/1379426/items/KZHAWEA3"],"itemData":{"id":"EVLm6rNL/At3lk3BH","type":"article-journal","abstract":"Phenotypic characteristics of animals can change independently from changes in the genetic code. These plastic phenotypic responses are important for population persistence in changing environments. Plasticity can be induced during early development, with persistent effects on adult phenotypes, and it can occur reversibly throughout life (acclimation). These manifestations of plasticity have been viewed as separate processes. Here we argue that developmental conditions not only change mean trait values but also modify the capacity for acclimation. Acclimation counteracts the potentially negative effects of phenotype-environment mismatches resulting from epigenetic modifications during early development. Developmental plasticity is therefore also beneficial when environmental conditions change within generations. Hence, the evolution of reversible acclimation can no longer be viewed as independent from developmental processes.","container-title":"Trends Ecol Evol","DOI":"10.1016/j.tree.2016.01.004","issue":"3","language":"English","note":"PMID: 26846962","page":"237–249","title":"Evolution of Plasticity: Mechanistic Link between Development and Reversible Acclimation.","volume":"31","author":[{"family":"Beaman","given":"Julian E"},{"family":"White","given":"Craig R"},{"family":"Seebacher","given":"Frank"}],"issued":{"date-parts":[["2016",3]]}}}],"schema":"https://github.com/citation-style-language/schema/raw/master/csl-citation.json"} </w:instrText>
+      </w:r>
+      <w:r>
+        <w:fldChar w:fldCharType="separate"/>
+      </w:r>
+      <w:r>
+        <w:rPr>
+          <w:noProof/>
+        </w:rPr>
+        <w:t>(Beaman et al., 2016)</w:t>
+      </w:r>
+      <w:r>
+        <w:fldChar w:fldCharType="end"/>
+      </w:r>
+      <w:r>
+        <w:t xml:space="preserve">. </w:t>
+      </w:r>
+      <w:r>
+        <w:t>For example</w:t>
+      </w:r>
+      <w:r>
+        <w:t xml:space="preserve">, </w:t>
+      </w:r>
+      <w:r>
+        <w:t>intertidal gastropod</w:t>
+      </w:r>
+      <w:r>
+        <w:t xml:space="preserve"> from different shorelines exhibited varied abilities to acclimate</w:t>
+      </w:r>
     </w:p>
     <w:p>
       <w:pPr>
         <w:pStyle w:val="Thesisnormal"/>
-        <w:ind w:firstLine="720"/>
-      </w:pPr>
-      <w:r>
-        <w:t>[Devo plasticity x trait mean]</w:t>
-      </w:r>
+      </w:pPr>
     </w:p>
     <w:p>
       <w:pPr>
         <w:pStyle w:val="Thesisnormal"/>
-        <w:ind w:firstLine="720"/>
-      </w:pPr>
-      <w:r>
-        <w:t>[Devo plasticity x trait mean</w:t>
-      </w:r>
-      <w:r>
-        <w:t xml:space="preserve"> x E</w:t>
-      </w:r>
-      <w:r>
-        <w:t>]</w:t>
+      </w:pPr>
+      <w:r>
+        <w:t xml:space="preserve">flexibility in heat tolerance was determined by development at high temperatures only, a result that was consistent </w:t>
+      </w:r>
+      <w:r>
+        <w:t>two different</w:t>
+      </w:r>
+      <w:r>
+        <w:t xml:space="preserve"> populations of an intertidal copepod </w:t>
+      </w:r>
+      <w:r>
+        <w:fldChar w:fldCharType="begin"/>
+      </w:r>
+      <w:r>
+        <w:instrText xml:space="preserve"> ADDIN ZOTERO_ITEM CSL_CITATION {"citationID":"nosrsqRe","properties":{"formattedCitation":"(Healy et al., 2019)","plainCitation":"(Healy et al., 2019)","noteIndex":0},"citationItems":[{"id":3618,"uris":["http://zotero.org/users/1379426/items/U8NDQSBP"],"uri":["http://zotero.org/users/1379426/items/U8NDQSBP"],"itemData":{"id":3618,"type":"article-journal","abstract":"Skip to Next Section\nIn response to environmental change, organisms rely on both genetic adaptation and phenotypic plasticity to adjust key traits that are necessary for survival and reproduction. Given the accelerating rate of climate change, plasticity may be particularly important. For organisms in warming aquatic habitats, upper thermal tolerance is likely to be a key trait, and many organisms express plasticity in this trait in response to developmental or adulthood temperatures. Although plasticity at one life stage may influence plasticity at another life stage, relatively little is known about this possibility for thermal tolerance. Here, we used locally adapted populations of the copepod Tigriopus californicus to investigate these potential effects in an intertidal ectotherm. We found that low latitude populations had greater critical thermal maxima (CTmax) than high latitude populations, and variation in developmental temperature altered CTmax plasticity in adults. After development at 25°C, CTmax was plastic in adults, whereas no adulthood plasticity in this trait was observed after development at 20°C. This pattern was identical across four populations, suggesting that local thermal adaptation has not shaped this effect among these populations. Differences in the capacities to maintain ATP synthesis rates and to induce heat shock proteins at high temperatures, two likely mechanisms of local adaptation in this species, were consistent with changes in CTmax owing to phenotypic plasticity, which suggests that there is likely mechanistic overlap between the effects of plasticity and adaptation. Together, these results indicate that developmental effects may have substantial impacts on upper thermal tolerance plasticity in adult ectotherms.","container-title":"Journal of Experimental Biology","DOI":"10.1242/jeb.213405","ISSN":"0022-0949, 1477-9145","issue":"22","language":"en","note":"publisher: The Company of Biologists Ltd\nsection: Research Article\nPMID: 31597734","source":"jeb.biologists.org","title":"Variation in developmental temperature alters adulthood plasticity of thermal tolerance in Tigriopus californicus","URL":"https://jeb.biologists.org/content/222/22/jeb213405","volume":"222","author":[{"family":"Healy","given":"Timothy M."},{"family":"Bock","given":"Antonia K."},{"family":"Burton","given":"Ronald S."}],"accessed":{"date-parts":[["2020",9,7]]},"issued":{"date-parts":[["2019",11,15]]}}}],"schema":"https://github.com/citation-style-language/schema/raw/master/csl-citation.json"} </w:instrText>
+      </w:r>
+      <w:r>
+        <w:fldChar w:fldCharType="separate"/>
+      </w:r>
+      <w:r>
+        <w:rPr>
+          <w:noProof/>
+        </w:rPr>
+        <w:t>(Healy et al., 2019)</w:t>
+      </w:r>
+      <w:r>
+        <w:fldChar w:fldCharType="end"/>
+      </w:r>
+      <w:r>
+        <w:t>.</w:t>
       </w:r>
     </w:p>
     <w:p>
       <w:pPr>
         <w:pStyle w:val="Thesisnormal"/>
-        <w:ind w:firstLine="720"/>
-      </w:pPr>
-      <w:r>
-        <w:t xml:space="preserve">[Devo plasticity x trait </w:t>
-      </w:r>
-      <w:r>
-        <w:t>variance</w:t>
-      </w:r>
-      <w:r>
-        <w:t>]</w:t>
-      </w:r>
+      </w:pPr>
     </w:p>
     <w:p>
       <w:pPr>
         <w:pStyle w:val="Thesisnormal"/>
-        <w:ind w:firstLine="720"/>
-      </w:pPr>
-      <w:r>
-        <w:t xml:space="preserve">[Devo plasticity x </w:t>
-      </w:r>
-      <w:r>
-        <w:t>MR</w:t>
-      </w:r>
-      <w:r>
-        <w:t xml:space="preserve"> x E]</w:t>
+      </w:pPr>
+      <w:r>
+        <w:t>Much of current</w:t>
+      </w:r>
+      <w:r>
+        <w:t xml:space="preserve"> research on the impacts of developmental environments </w:t>
+      </w:r>
+      <w:r>
+        <w:t>focus</w:t>
+      </w:r>
+      <w:r>
+        <w:t>es</w:t>
+      </w:r>
+      <w:r>
+        <w:t xml:space="preserve"> on changes in the phenotypic mean</w:t>
+      </w:r>
+      <w:r>
+        <w:t xml:space="preserve">. </w:t>
+      </w:r>
+      <w:r>
+        <w:t>However, i</w:t>
+      </w:r>
+      <w:r>
+        <w:t>n order to understand the evolutionary implications</w:t>
+      </w:r>
+      <w:r>
+        <w:t xml:space="preserve"> </w:t>
+      </w:r>
+      <w:r>
+        <w:t xml:space="preserve">of developmental </w:t>
+      </w:r>
+      <w:r>
+        <w:t>responses</w:t>
+      </w:r>
+      <w:r>
+        <w:t xml:space="preserve"> we need to also consider its influence on phenotypic variability.</w:t>
+      </w:r>
+      <w:r>
+        <w:t xml:space="preserve"> In order to evolutionary change to occur, there must be consistent variation among individuals that selection can operation on. Such variation is represented by repeatability which is the proportion of total variance that is attributed to consistent individual differences. Thus, one of the first steps of understanding whether developmental responses can impact evolution is to quantify repeatability</w:t>
+      </w:r>
+      <w:r>
+        <w:t xml:space="preserve"> across different developmental contexts</w:t>
+      </w:r>
+      <w:r>
+        <w:t xml:space="preserve">. </w:t>
+      </w:r>
+      <w:r>
+        <w:t>[</w:t>
+      </w:r>
+      <w:r>
+        <w:t>Studies that show variation x devo plasticity – Rose and refs within, limited to certain taxa</w:t>
+      </w:r>
+      <w:proofErr w:type="gramStart"/>
+      <w:r>
+        <w:t>].[</w:t>
+      </w:r>
+      <w:proofErr w:type="gramEnd"/>
+      <w:r>
+        <w:t xml:space="preserve">Need more estimates in wide range of taxa to see if the capacity to be selected on is altered by developmental experiences] </w:t>
+      </w:r>
+      <w:r>
+        <w:t xml:space="preserve"> [ Why would devo environments change variance at different environments]</w:t>
       </w:r>
     </w:p>
     <w:p>
       <w:pPr>
         <w:pStyle w:val="Thesisnormal"/>
-        <w:ind w:firstLine="720"/>
       </w:pPr>
     </w:p>
     <w:p>
       <w:pPr>
         <w:pStyle w:val="Thesisnormal"/>
-        <w:ind w:firstLine="720"/>
-      </w:pPr>
+      </w:pPr>
+      <w:r>
+        <w:t>[Mechanisms: developmental stress may undo stabilising agents in the DNA, revealing cryptic genetic variation which manifests as variation in the phenotype.]</w:t>
+      </w:r>
     </w:p>
     <w:p>
       <w:pPr>
@@ -460,47 +924,71 @@
       <w:pPr>
         <w:pStyle w:val="Thesisnormal"/>
       </w:pPr>
-      <w:proofErr w:type="spellStart"/>
-      <w:r>
-        <w:lastRenderedPageBreak/>
-        <w:t>M</w:t>
-      </w:r>
-      <w:proofErr w:type="spellEnd"/>
-      <w:r>
-        <w:t>etabolic rate and how it can affect other key life history traits that can change population dynamics</w:t>
-      </w:r>
-      <w:r>
-        <w:t xml:space="preserve">. We don’t know how developmental environments can change plasticity of traits. The reaction norm of traits. How </w:t>
+      <w:commentRangeStart w:id="0"/>
+      <w:r>
+        <w:t xml:space="preserve">Metabolic rate </w:t>
+      </w:r>
+      <w:commentRangeEnd w:id="0"/>
+      <w:r>
+        <w:rPr>
+          <w:rStyle w:val="CommentReference"/>
+          <w:rFonts w:asciiTheme="minorHAnsi" w:hAnsiTheme="minorHAnsi"/>
+          <w:lang w:val="en-US"/>
+        </w:rPr>
+        <w:commentReference w:id="0"/>
+      </w:r>
+      <w:r>
+        <w:t xml:space="preserve">is </w:t>
+      </w:r>
+      <w:r>
+        <w:t xml:space="preserve">highly labile and previous work have shown that is it repeatable/heritable trait. </w:t>
+      </w:r>
+      <w:r>
+        <w:t>At the individual level, m</w:t>
+      </w:r>
+      <w:r>
+        <w:t xml:space="preserve">etabolic rate determines energy budgets which has </w:t>
+      </w:r>
+      <w:r>
+        <w:t>important consequences on resource allocation and life history evolution</w:t>
+      </w:r>
+      <w:r>
+        <w:t xml:space="preserve">] </w:t>
+      </w:r>
+      <w:r>
+        <w:t xml:space="preserve">strongly integrated with </w:t>
+      </w:r>
+      <w:r>
+        <w:t xml:space="preserve">other </w:t>
+      </w:r>
+      <w:r>
+        <w:t>fitness related traits.</w:t>
+      </w:r>
+      <w:r>
+        <w:t xml:space="preserve"> Across </w:t>
+      </w:r>
+      <w:r>
+        <w:t>broad</w:t>
+      </w:r>
+      <w:r>
+        <w:t xml:space="preserve"> scales, metabolic rate </w:t>
       </w:r>
       <w:proofErr w:type="gramStart"/>
       <w:r>
-        <w:t>animals</w:t>
+        <w:t>have</w:t>
       </w:r>
       <w:proofErr w:type="gramEnd"/>
       <w:r>
-        <w:t xml:space="preserve"> response to environmental cues. </w:t>
+        <w:t xml:space="preserve"> been shown to underpin community structure</w:t>
+      </w:r>
+      <w:r>
+        <w:t>s. [Devo x MR] [Indeed, metabolic rate and its variability have been shown to change with temp (), XX () and XX], but how that interacts with developmental environments still needs to be established.</w:t>
       </w:r>
     </w:p>
     <w:p>
       <w:pPr>
         <w:pStyle w:val="Thesisnormal"/>
       </w:pPr>
-    </w:p>
-    <w:p>
-      <w:pPr>
-        <w:pStyle w:val="Thesisnormal"/>
-      </w:pPr>
-      <w:r>
-        <w:t xml:space="preserve">Repeatability = capacity for selection to act on phenotype, can only evolve if there is underlying genetic variation. We don’t know if developmental stressors can change expression of </w:t>
-      </w:r>
-      <w:proofErr w:type="spellStart"/>
-      <w:r>
-        <w:t>phenoptyic</w:t>
-      </w:r>
-      <w:proofErr w:type="spellEnd"/>
-      <w:r>
-        <w:t xml:space="preserve"> and genotypic variation</w:t>
-      </w:r>
     </w:p>
     <w:p>
       <w:pPr>
@@ -508,7 +996,8 @@
         <w:ind w:firstLine="720"/>
         <w:contextualSpacing/>
         <w:rPr>
-          <w:rFonts w:eastAsia="Yu Mincho" w:cs="Times New Roman"/>
+          <w:rFonts w:eastAsia="Calibri" w:cs="Times New Roman"/>
+          <w:lang w:val="en-GB"/>
         </w:rPr>
       </w:pPr>
       <w:r>
@@ -612,7 +1101,15 @@
           <w:rFonts w:eastAsia="Calibri" w:cs="Times New Roman"/>
           <w:lang w:val="en-GB"/>
         </w:rPr>
-        <w:t xml:space="preserve"> interested in whether developmental temperature affects the overall thermal reaction norm of metabolic rate, as well as the repeatability of metabolic rate at different temperatures </w:t>
+        <w:t xml:space="preserve"> interested in whether developmental temperature affects the overall thermal reaction norm of metabolic rate, as well as the repeatability of metabolic rate at </w:t>
+      </w:r>
+      <w:commentRangeStart w:id="1"/>
+      <w:r>
+        <w:rPr>
+          <w:rFonts w:eastAsia="Calibri" w:cs="Times New Roman"/>
+          <w:lang w:val="en-GB"/>
+        </w:rPr>
+        <w:t xml:space="preserve">different temperatures </w:t>
       </w:r>
       <w:r>
         <w:rPr>
@@ -626,7 +1123,23 @@
           <w:rFonts w:eastAsia="Calibri" w:cs="Times New Roman"/>
           <w:lang w:val="en-GB"/>
         </w:rPr>
-        <w:t xml:space="preserve"> Over XX months, we repeatedly measured routine metabolic rate at six temperatures for lizards (n</w:t>
+        <w:t xml:space="preserve"> </w:t>
+      </w:r>
+      <w:commentRangeEnd w:id="1"/>
+      <w:r>
+        <w:rPr>
+          <w:rStyle w:val="CommentReference"/>
+          <w:rFonts w:asciiTheme="minorHAnsi" w:hAnsiTheme="minorHAnsi"/>
+          <w:lang w:val="en-US"/>
+        </w:rPr>
+        <w:commentReference w:id="1"/>
+      </w:r>
+      <w:r>
+        <w:rPr>
+          <w:rFonts w:eastAsia="Calibri" w:cs="Times New Roman"/>
+          <w:lang w:val="en-GB"/>
+        </w:rPr>
+        <w:t>Over XX months, we repeatedly measured routine metabolic rate at six temperatures for lizards (n</w:t>
       </w:r>
       <w:r>
         <w:rPr>
@@ -655,7 +1168,15 @@
           <w:rFonts w:eastAsia="Calibri" w:cs="Times New Roman"/>
           <w:lang w:val="en-GB"/>
         </w:rPr>
-        <w:t xml:space="preserve">) that hatched from two incubation treatments </w:t>
+        <w:t xml:space="preserve">) that hatched from two incubation </w:t>
+      </w:r>
+      <w:r>
+        <w:rPr>
+          <w:rFonts w:eastAsia="Calibri" w:cs="Times New Roman"/>
+          <w:lang w:val="en-GB"/>
+        </w:rPr>
+        <w:lastRenderedPageBreak/>
+        <w:t xml:space="preserve">treatments </w:t>
       </w:r>
       <w:r>
         <w:rPr>
@@ -816,29 +1337,44 @@
           <w:rFonts w:eastAsia="Calibri" w:cs="Times New Roman"/>
           <w:lang w:val="en-GB"/>
         </w:rPr>
-        <w:t xml:space="preserve">temperature-specific repeatability; (3) temperature-specific </w:t>
-      </w:r>
-      <w:r>
-        <w:rPr>
-          <w:rFonts w:eastAsia="Calibri" w:cs="Times New Roman"/>
-          <w:highlight w:val="yellow"/>
-          <w:lang w:val="en-GB"/>
-        </w:rPr>
-        <w:t>heritability</w:t>
-      </w:r>
-      <w:r>
-        <w:rPr>
-          <w:rFonts w:eastAsia="Calibri" w:cs="Times New Roman"/>
-          <w:lang w:val="en-GB"/>
-        </w:rPr>
-        <w:t xml:space="preserve">; and finally (4) the phenotypic and genetic correlations of metabolic rate among different temperatures? </w:t>
-      </w:r>
-      <w:r>
-        <w:rPr>
-          <w:rFonts w:eastAsia="Calibri" w:cs="Times New Roman"/>
-          <w:lang w:val="en-GB"/>
-        </w:rPr>
-        <w:t xml:space="preserve">We expect lizards that hatched from the hot developmental temperature would have on average higher metabolic rates. [Predictions about slope]. Moreover, we expect increases in repeatability as well as heritability under high thermal stress. Our experimental approach will provide important insights of how changing thermal regimes can affect the capacity for metabolic rate to undergo section as well its evolutionary potential. </w:t>
+        <w:t>temperature-specific repeatability; and finally (</w:t>
+      </w:r>
+      <w:r>
+        <w:rPr>
+          <w:rFonts w:eastAsia="Calibri" w:cs="Times New Roman"/>
+          <w:lang w:val="en-GB"/>
+        </w:rPr>
+        <w:t>3</w:t>
+      </w:r>
+      <w:r>
+        <w:rPr>
+          <w:rFonts w:eastAsia="Calibri" w:cs="Times New Roman"/>
+          <w:lang w:val="en-GB"/>
+        </w:rPr>
+        <w:t xml:space="preserve">) the phenotypic and genetic correlations of metabolic rate among different temperatures? </w:t>
+      </w:r>
+      <w:r>
+        <w:rPr>
+          <w:rFonts w:eastAsia="Calibri" w:cs="Times New Roman"/>
+          <w:lang w:val="en-GB"/>
+        </w:rPr>
+        <w:t xml:space="preserve">We expect lizards that hatched from the hot developmental temperature </w:t>
+      </w:r>
+      <w:proofErr w:type="spellStart"/>
+      <w:r>
+        <w:rPr>
+          <w:rFonts w:eastAsia="Calibri" w:cs="Times New Roman"/>
+          <w:lang w:val="en-GB"/>
+        </w:rPr>
+        <w:t>ould</w:t>
+      </w:r>
+      <w:proofErr w:type="spellEnd"/>
+      <w:r>
+        <w:rPr>
+          <w:rFonts w:eastAsia="Calibri" w:cs="Times New Roman"/>
+          <w:lang w:val="en-GB"/>
+        </w:rPr>
+        <w:t xml:space="preserve"> have on average higher metabolic rates. [Predictions about slope]. Moreover, we expect increases in repeatability as well as heritability under high thermal stress. Our experimental approach will provide important insights of how changing thermal regimes can affect the capacity for metabolic rate to undergo section as well its evolutionary potential. </w:t>
       </w:r>
     </w:p>
     <w:p>
@@ -894,7 +1430,6 @@
         </w:rPr>
         <w:t xml:space="preserve">Collection </w:t>
       </w:r>
-      <w:proofErr w:type="gramStart"/>
       <w:r>
         <w:rPr>
           <w:rFonts w:eastAsia="Times New Roman" w:cs="Times New Roman"/>
@@ -904,9 +1439,8 @@
           <w:szCs w:val="26"/>
           <w:lang w:val="en-GB"/>
         </w:rPr>
-        <w:t>And</w:t>
-      </w:r>
-      <w:proofErr w:type="gramEnd"/>
+        <w:t>a</w:t>
+      </w:r>
       <w:r>
         <w:rPr>
           <w:rFonts w:eastAsia="Times New Roman" w:cs="Times New Roman"/>
@@ -916,7 +1450,7 @@
           <w:szCs w:val="26"/>
           <w:lang w:val="en-GB"/>
         </w:rPr>
-        <w:t xml:space="preserve"> Husbandry</w:t>
+        <w:t>nd Husbandry</w:t>
       </w:r>
     </w:p>
     <w:p>
@@ -1297,7 +1831,7 @@
         </w:rPr>
         <w:t xml:space="preserve">. </w:t>
       </w:r>
-      <w:commentRangeStart w:id="0"/>
+      <w:commentRangeStart w:id="2"/>
       <w:r>
         <w:rPr>
           <w:rFonts w:eastAsia="Calibri" w:cs="Times New Roman"/>
@@ -1305,14 +1839,14 @@
         </w:rPr>
         <w:t>Tail tissue samples (~1 mm) were taken from adults that were from enclosures producing eggs for DNA extraction (see below). All tissues were stored in 70% ethanol</w:t>
       </w:r>
-      <w:commentRangeEnd w:id="0"/>
+      <w:commentRangeEnd w:id="2"/>
       <w:r>
         <w:rPr>
           <w:rStyle w:val="CommentReference"/>
           <w:rFonts w:asciiTheme="minorHAnsi" w:hAnsiTheme="minorHAnsi"/>
           <w:lang w:val="en-US"/>
         </w:rPr>
-        <w:commentReference w:id="0"/>
+        <w:commentReference w:id="2"/>
       </w:r>
       <w:r>
         <w:rPr>
@@ -1326,15 +1860,7 @@
           <w:rFonts w:eastAsia="Calibri" w:cs="Times New Roman"/>
           <w:lang w:val="en-GB"/>
         </w:rPr>
-        <w:t xml:space="preserve"> Animal collection was approved by the New South Wales National Parks and Wildlife Service (SL101549) and all </w:t>
-      </w:r>
-      <w:r>
-        <w:rPr>
-          <w:rFonts w:eastAsia="Calibri" w:cs="Times New Roman"/>
-          <w:lang w:val="en-GB"/>
-        </w:rPr>
-        <w:lastRenderedPageBreak/>
-        <w:t>procedures were approved by the Macquarie University Ethics committee (ARA 2015/015) and University of New South Wales Animal Care and Ethics committee (ACEC 15/51A).</w:t>
+        <w:t xml:space="preserve"> Animal collection was approved by the New South Wales National Parks and Wildlife Service (SL101549) and all procedures were approved by the Macquarie University Ethics committee (ARA 2015/015) and University of New South Wales Animal Care and Ethics committee (ACEC 15/51A).</w:t>
       </w:r>
     </w:p>
     <w:p>
@@ -1463,7 +1989,7 @@
         </w:rPr>
         <w:t xml:space="preserve"> </w:t>
       </w:r>
-      <w:commentRangeStart w:id="1"/>
+      <w:commentRangeStart w:id="3"/>
       <w:r>
         <w:rPr>
           <w:rFonts w:eastAsia="Calibri" w:cs="Times New Roman"/>
@@ -1513,14 +2039,14 @@
         </w:rPr>
         <w:t xml:space="preserve">developmental temperature treatments. </w:t>
       </w:r>
-      <w:commentRangeEnd w:id="1"/>
+      <w:commentRangeEnd w:id="3"/>
       <w:r>
         <w:rPr>
           <w:rStyle w:val="CommentReference"/>
           <w:rFonts w:asciiTheme="minorHAnsi" w:hAnsiTheme="minorHAnsi"/>
           <w:lang w:val="en-US"/>
         </w:rPr>
-        <w:commentReference w:id="1"/>
+        <w:commentReference w:id="3"/>
       </w:r>
       <w:r>
         <w:rPr>
@@ -1543,7 +2069,15 @@
           <w:rFonts w:eastAsia="Calibri" w:cs="Times New Roman"/>
           <w:lang w:val="en-GB"/>
         </w:rPr>
-        <w:t>, ZXSD-R1090). The ‘hot’ treatment was exposed to a mean temperature of 29ºC whereas the ‘cold’ treatment was exposed to a mean temperature of 23ºC</w:t>
+        <w:t xml:space="preserve">, ZXSD-R1090). The ‘hot’ treatment was exposed to a mean temperature of 29ºC whereas the </w:t>
+      </w:r>
+      <w:r>
+        <w:rPr>
+          <w:rFonts w:eastAsia="Calibri" w:cs="Times New Roman"/>
+          <w:lang w:val="en-GB"/>
+        </w:rPr>
+        <w:lastRenderedPageBreak/>
+        <w:t>‘cold’ treatment was exposed to a mean temperature of 23ºC</w:t>
       </w:r>
       <w:r>
         <w:rPr>
@@ -1664,7 +2198,7 @@
         </w:rPr>
         <w:t>29.36 days (SD = 2.17, range = 15 - 49) days and 48.48 days (SD = 4.18, range = 25 - 56) for the ‘cold’ treatment</w:t>
       </w:r>
-      <w:commentRangeStart w:id="2"/>
+      <w:commentRangeStart w:id="4"/>
       <w:r>
         <w:rPr>
           <w:rFonts w:eastAsia="Calibri" w:cs="Times New Roman"/>
@@ -1672,14 +2206,14 @@
         </w:rPr>
         <w:t xml:space="preserve"> (Kar et al unpublished – Chapter 3).</w:t>
       </w:r>
-      <w:commentRangeEnd w:id="2"/>
+      <w:commentRangeEnd w:id="4"/>
       <w:r>
         <w:rPr>
           <w:rStyle w:val="CommentReference"/>
           <w:rFonts w:asciiTheme="minorHAnsi" w:hAnsiTheme="minorHAnsi"/>
           <w:lang w:val="en-US"/>
         </w:rPr>
-        <w:commentReference w:id="2"/>
+        <w:commentReference w:id="4"/>
       </w:r>
     </w:p>
     <w:p>
@@ -2364,14 +2898,7 @@
         <w:rPr>
           <w:rFonts w:eastAsia="Yu Mincho" w:cs="Times New Roman"/>
         </w:rPr>
-        <w:t xml:space="preserve"> that was not flushed from the chambers. The chambers were left in the incubator at the set temperature for lizards to respire for 90 minutes. After this </w:t>
-      </w:r>
-      <w:r>
-        <w:rPr>
-          <w:rFonts w:eastAsia="Yu Mincho" w:cs="Times New Roman"/>
-        </w:rPr>
-        <w:lastRenderedPageBreak/>
-        <w:t>time, two</w:t>
+        <w:t xml:space="preserve"> that was not flushed from the chambers. The chambers were left in the incubator at the set temperature for lizards to respire for 90 minutes. After this time, two</w:t>
       </w:r>
       <w:r>
         <w:rPr>
@@ -3062,7 +3589,14 @@
         <w:rPr>
           <w:rFonts w:eastAsia="Yu Mincho" w:cs="Times New Roman"/>
         </w:rPr>
-        <w:t xml:space="preserve"> is the volume of the lizard, assuming that the mass of the lizard is the same as its volume, and </w:t>
+        <w:t xml:space="preserve"> is the </w:t>
+      </w:r>
+      <w:r>
+        <w:rPr>
+          <w:rFonts w:eastAsia="Yu Mincho" w:cs="Times New Roman"/>
+        </w:rPr>
+        <w:lastRenderedPageBreak/>
+        <w:t xml:space="preserve">volume of the lizard, assuming that the mass of the lizard is the same as its volume, and </w:t>
       </w:r>
       <w:r>
         <w:rPr>
@@ -3076,57 +3610,6 @@
           <w:rFonts w:eastAsia="Yu Mincho" w:cs="Times New Roman"/>
         </w:rPr>
         <w:t xml:space="preserve"> is the duration of time in minutes after where the chamber has been sealed and the first air sample was taken (90 minutes).</w:t>
-      </w:r>
-    </w:p>
-    <w:p>
-      <w:pPr>
-        <w:contextualSpacing/>
-        <w:rPr>
-          <w:rFonts w:eastAsia="Yu Mincho" w:cs="Times New Roman"/>
-        </w:rPr>
-      </w:pPr>
-    </w:p>
-    <w:p>
-      <w:pPr>
-        <w:pStyle w:val="Thesissubheading"/>
-      </w:pPr>
-      <w:commentRangeStart w:id="3"/>
-      <w:r>
-        <w:rPr>
-          <w:highlight w:val="yellow"/>
-        </w:rPr>
-        <w:t>SNP</w:t>
-      </w:r>
-      <w:commentRangeEnd w:id="3"/>
-      <w:r>
-        <w:rPr>
-          <w:rStyle w:val="CommentReference"/>
-          <w:rFonts w:asciiTheme="minorHAnsi" w:eastAsiaTheme="minorEastAsia" w:hAnsiTheme="minorHAnsi" w:cstheme="minorBidi"/>
-          <w:bCs w:val="0"/>
-          <w:i w:val="0"/>
-          <w:lang w:val="en-US"/>
-        </w:rPr>
-        <w:commentReference w:id="3"/>
-      </w:r>
-      <w:r>
-        <w:rPr>
-          <w:highlight w:val="yellow"/>
-        </w:rPr>
-        <w:t xml:space="preserve"> Analyses </w:t>
-      </w:r>
-      <w:proofErr w:type="gramStart"/>
-      <w:r>
-        <w:rPr>
-          <w:highlight w:val="yellow"/>
-        </w:rPr>
-        <w:t>And</w:t>
-      </w:r>
-      <w:proofErr w:type="gramEnd"/>
-      <w:r>
-        <w:rPr>
-          <w:highlight w:val="yellow"/>
-        </w:rPr>
-        <w:t xml:space="preserve"> Genomic relatedness matrix</w:t>
       </w:r>
     </w:p>
     <w:p>
@@ -3173,23 +3656,7 @@
           <w:rFonts w:cs="Times New Roman"/>
           <w:lang w:val="en-GB"/>
         </w:rPr>
-        <w:t>(</w:t>
-      </w:r>
-      <w:proofErr w:type="spellStart"/>
-      <w:r>
-        <w:rPr>
-          <w:rFonts w:cs="Times New Roman"/>
-          <w:lang w:val="en-GB"/>
-        </w:rPr>
-        <w:t>Bürkner</w:t>
-      </w:r>
-      <w:proofErr w:type="spellEnd"/>
-      <w:r>
-        <w:rPr>
-          <w:rFonts w:cs="Times New Roman"/>
-          <w:lang w:val="en-GB"/>
-        </w:rPr>
-        <w:t>, 2017)</w:t>
+        <w:t>(Core Team, 2013)</w:t>
       </w:r>
       <w:r>
         <w:fldChar w:fldCharType="end"/>
@@ -3210,8 +3677,13 @@
       <w:r>
         <w:t xml:space="preserve">and mass </w:t>
       </w:r>
-      <w:r>
-        <w:t>was log transformed</w:t>
+      <w:proofErr w:type="gramStart"/>
+      <w:r>
+        <w:t>was</w:t>
+      </w:r>
+      <w:proofErr w:type="gramEnd"/>
+      <w:r>
+        <w:t xml:space="preserve"> log transformed</w:t>
       </w:r>
       <w:r>
         <w:t xml:space="preserve">. We fitted linear mixed models in </w:t>
@@ -3316,7 +3788,10 @@
         <w:t xml:space="preserve">groups the two replicates together </w:t>
       </w:r>
       <w:r>
-        <w:t>and partitions out the variance attributed to difference among replicates.</w:t>
+        <w:t>and partitions out the variance attributed to difference among replicates</w:t>
+      </w:r>
+      <w:r>
+        <w:t>.</w:t>
       </w:r>
     </w:p>
     <w:p>
@@ -3379,11 +3854,13 @@
         <w:t xml:space="preserve"> of random effects (Table SX). In all models, temperature and body mass were included as fixed effects. </w:t>
       </w:r>
       <w:r>
-        <w:t xml:space="preserve">Despite our efforts in running more </w:t>
-      </w:r>
-      <w:r>
-        <w:lastRenderedPageBreak/>
-        <w:t>iterations and setting priors, we encounter</w:t>
+        <w:t xml:space="preserve">Despite our efforts in running more iterations and setting </w:t>
+      </w:r>
+      <w:r>
+        <w:t xml:space="preserve">stronger </w:t>
+      </w:r>
+      <w:r>
+        <w:t>priors, we encounter</w:t>
       </w:r>
       <w:r>
         <w:t>ed</w:t>
@@ -3398,10 +3875,22 @@
         <w:t xml:space="preserve"> random temperature slopes for measurement error</w:t>
       </w:r>
       <w:r>
-        <w:t>. As such, we were unable to use a model selection approach and opted to fit random intercepts for lizard identity and measurement error and a random slope for lizard identity only</w:t>
-      </w:r>
-      <w:r>
-        <w:t xml:space="preserve"> for all subsequent analyses. </w:t>
+        <w:t>. As such, we were unable to use a model selection approach and opted to fit random intercepts for lizard identity</w:t>
+      </w:r>
+      <w:r>
+        <w:t>, sampling session number</w:t>
+      </w:r>
+      <w:r>
+        <w:t xml:space="preserve"> and measurement error and a random slope for lizard identity only</w:t>
+      </w:r>
+      <w:r>
+        <w:t xml:space="preserve"> for all subsequent analyses</w:t>
+      </w:r>
+      <w:r>
+        <w:t xml:space="preserve"> unless stated otherwise</w:t>
+      </w:r>
+      <w:r>
+        <w:t xml:space="preserve">. </w:t>
       </w:r>
     </w:p>
     <w:p>
@@ -3410,7 +3899,13 @@
         <w:ind w:firstLine="720"/>
       </w:pPr>
       <w:r>
-        <w:t xml:space="preserve">Heterogenous residual variance may also influence estimates of repeatability and heritability. We therefore explicitly modelled residual variance to change over temperature </w:t>
+        <w:t>Heterogenous residual variance may influence estimates of repeatability</w:t>
+      </w:r>
+      <w:r>
+        <w:t xml:space="preserve">. </w:t>
+      </w:r>
+      <w:r>
+        <w:t xml:space="preserve">We therefore explicitly modelled residual variance to change over temperature </w:t>
       </w:r>
       <w:r>
         <w:t xml:space="preserve">in </w:t>
@@ -3422,34 +3917,34 @@
         <w:t>verified if it was better supported than our homogenous variance model using WAIC</w:t>
       </w:r>
       <w:r>
-        <w:t xml:space="preserve"> values</w:t>
+        <w:t xml:space="preserve"> </w:t>
+      </w:r>
+      <w:r>
+        <w:t>values</w:t>
       </w:r>
       <w:r>
         <w:t xml:space="preserve">. </w:t>
       </w:r>
       <w:r>
-        <w:rPr>
-          <w:highlight w:val="yellow"/>
-        </w:rPr>
         <w:t>Homogenous</w:t>
       </w:r>
       <w:r>
-        <w:rPr>
-          <w:highlight w:val="yellow"/>
-        </w:rPr>
         <w:t xml:space="preserve"> variance was better supported </w:t>
       </w:r>
       <w:r>
-        <w:rPr>
-          <w:highlight w:val="yellow"/>
-        </w:rPr>
-        <w:t xml:space="preserve">by our data, as such </w:t>
-      </w:r>
-      <w:r>
-        <w:t>we did not</w:t>
-      </w:r>
-      <w:r>
-        <w:t xml:space="preserve"> incorporated heterogenous variance our models</w:t>
+        <w:t>by our data, as such we</w:t>
+      </w:r>
+      <w:r>
+        <w:t xml:space="preserve"> did not</w:t>
+      </w:r>
+      <w:r>
+        <w:t xml:space="preserve"> incorporated heterogenous variance our</w:t>
+      </w:r>
+      <w:r>
+        <w:t xml:space="preserve"> subsequent</w:t>
+      </w:r>
+      <w:r>
+        <w:t xml:space="preserve"> models</w:t>
       </w:r>
       <w:r>
         <w:t xml:space="preserve"> </w:t>
@@ -3505,10 +4000,27 @@
         <w:rPr>
           <w:highlight w:val="yellow"/>
         </w:rPr>
-        <w:t>Overall, conclusions did/did not match across imputation and complete case analyses and we therefore present the imputation analysis in the main text.</w:t>
-      </w:r>
-      <w:r>
-        <w:t xml:space="preserve"> </w:t>
+        <w:t xml:space="preserve">Overall, conclusions did </w:t>
+      </w:r>
+      <w:proofErr w:type="gramStart"/>
+      <w:r>
+        <w:rPr>
+          <w:highlight w:val="yellow"/>
+        </w:rPr>
+        <w:t>match</w:t>
+      </w:r>
+      <w:r>
+        <w:rPr>
+          <w:highlight w:val="yellow"/>
+        </w:rPr>
+        <w:t>ed</w:t>
+      </w:r>
+      <w:proofErr w:type="gramEnd"/>
+      <w:r>
+        <w:rPr>
+          <w:highlight w:val="yellow"/>
+        </w:rPr>
+        <w:t xml:space="preserve"> across imputation and complete case analyses and we therefore present the imputation analysis in the main text</w:t>
       </w:r>
     </w:p>
     <w:p>
@@ -3520,6 +4032,7 @@
         </w:rPr>
       </w:pPr>
       <w:r>
+        <w:lastRenderedPageBreak/>
         <w:t>D</w:t>
       </w:r>
       <w:r>
@@ -3555,74 +4068,20 @@
       <w:r>
         <w:t xml:space="preserve">. </w:t>
       </w:r>
-      <w:r>
-        <w:t>We also fitted an interaction term between treatment and b</w:t>
-      </w:r>
-      <w:r>
-        <w:t>ody mass</w:t>
-      </w:r>
-      <w:r>
-        <w:t xml:space="preserve"> as previous studies showed that incubation temperature can affect mass and growth rate.</w:t>
-      </w:r>
-      <w:r>
-        <w:t xml:space="preserve"> However</w:t>
-      </w:r>
-      <w:r>
-        <w:t>,</w:t>
-      </w:r>
-      <w:r>
-        <w:t xml:space="preserve"> the treatment by body mass interaction was non-significant (Table SXX), we therefore dropped the interaction and refitted the model. </w:t>
-      </w:r>
-      <w:r>
-        <w:t>Z</w:t>
-      </w:r>
-      <w:r>
-        <w:t>-</w:t>
-      </w:r>
-      <w:r>
-        <w:t xml:space="preserve">transformed age (measurement date – lizard hatch date) </w:t>
-      </w:r>
-      <w:r>
-        <w:t>was</w:t>
-      </w:r>
-      <w:r>
-        <w:t xml:space="preserve"> included as </w:t>
-      </w:r>
-      <w:r>
-        <w:t xml:space="preserve">a </w:t>
-      </w:r>
-      <w:r>
-        <w:t xml:space="preserve">covariate. </w:t>
-      </w:r>
-      <w:r>
-        <w:t>[</w:t>
-      </w:r>
-      <w:r>
-        <w:t xml:space="preserve">Lizard identity and </w:t>
-      </w:r>
-      <w:r>
-        <w:t xml:space="preserve">measurement error as random </w:t>
-      </w:r>
-      <w:r>
-        <w:t>effects].</w:t>
+    </w:p>
+    <w:p>
+      <w:pPr>
+        <w:pStyle w:val="Thesissubheading"/>
+      </w:pPr>
+      <w:r>
+        <w:t xml:space="preserve">Does developmental temperature influence </w:t>
+      </w:r>
+      <w:r>
+        <w:t>temperature specific repeatability</w:t>
       </w:r>
       <w:r>
         <w:t xml:space="preserve"> </w:t>
       </w:r>
-    </w:p>
-    <w:p>
-      <w:pPr>
-        <w:pStyle w:val="Thesissubheading"/>
-      </w:pPr>
-      <w:r>
-        <w:t xml:space="preserve">Does developmental temperature influence </w:t>
-      </w:r>
-      <w:r>
-        <w:t>temperature specific repeatability</w:t>
-      </w:r>
-      <w:r>
-        <w:t xml:space="preserve"> and heritability </w:t>
-      </w:r>
       <w:r>
         <w:t xml:space="preserve">of metabolic rate? </w:t>
       </w:r>
@@ -3630,149 +4089,78 @@
     <w:p/>
     <w:p>
       <w:r>
-        <w:t>W</w:t>
-      </w:r>
-      <w:r>
-        <w:t>e ran separate models for each treatment group</w:t>
-      </w:r>
-      <w:r>
-        <w:t xml:space="preserve"> t</w:t>
+        <w:t>We ran separate models for each treatment group t</w:t>
       </w:r>
       <w:r>
         <w:t>o test</w:t>
       </w:r>
       <w:r>
-        <w:t xml:space="preserve"> developmental temperature may have impacted temperature-specific repeatability of metabolic rate. Each model had MR as the response and temperature, body mass and age as fixed effects. We also fitted the same random effects structure describe above. </w:t>
+        <w:t xml:space="preserve"> </w:t>
+      </w:r>
+      <w:r>
+        <w:t xml:space="preserve">whether </w:t>
+      </w:r>
+      <w:r>
+        <w:t xml:space="preserve">developmental temperature may have impacted temperature-specific repeatability of metabolic rate. Each model had MR as the response and temperature, body mass and age as fixed effects. </w:t>
+      </w:r>
+      <w:r>
+        <w:t>Temperature-specific repeatability was be calculated from the entire posterior distribution of the random effects. This is following</w:t>
+      </w:r>
+      <w:r>
+        <w:t xml:space="preserve"> </w:t>
+      </w:r>
+      <w:r>
+        <w:rPr>
+          <w:highlight w:val="yellow"/>
+        </w:rPr>
+        <w:t>Chapter 3</w:t>
+      </w:r>
+      <w:r>
+        <w:t xml:space="preserve"> </w:t>
+      </w:r>
+      <w:r>
+        <w:fldChar w:fldCharType="begin"/>
+      </w:r>
+      <w:r>
+        <w:instrText xml:space="preserve"> ADDIN ZOTERO_ITEM CSL_CITATION {"citationID":"L9f9meb2","properties":{"formattedCitation":"(n.d., in review)","plainCitation":"(n.d., in review)","noteIndex":0},"citationItems":[{"id":3040,"uris":["http://zotero.org/users/1379426/items/C4TTYY9Q"],"uri":["http://zotero.org/users/1379426/items/C4TTYY9Q"],"itemData":{"id":3040,"type":"report","abstract":"Abstract\n          \n            Individuals differ in average phenotypes, but also in sensitivity to environmental variation. Such variation is biologically relevant, because it reflects variation in reaction norms. Between-individual variation in average phenotypes is typically quantified as random-intercept variation in linear mixed-effects models or as intra-class correlations (also known as repeatability). Similarly, context-sensitivity can be modelled as random-slope variation. However, random-slope variation implies that between-individual variation varies across the range of a covariate (environment, context, time or age) and has thus been called ‘conditional’ repeatability. While studies fitting random-slope models are on a rapid increase, there is a lack of a general concept for the quantification of context-sensitive between-individual variation. We here propose to put reaction-norm (random-slope) variation in perspective of the total phenotypic variance and suggest a way of standardization that we call random-slope coefficient of determination\n            \n              \n                \n              \n            \n            . Furthermore, we illustrate that instead of the random-intercept variance, the average repeatability across an environmental gradient will be a biologically more relevant description of between-individual variation and we call this the marginalized repeatability\n            R\n            \n              mar\n            \n            . We provide simple equation to calculated key descriptors of conditional repeatabilities, clarify the difference between random-intercept variation and average between-individual variation and make recommendations for comprehensive reporting. Most importantly, reporting should include means and variances of covariates. While we introduce the concept with individual-variation in mind, the framework is equally applicable to other type of between-group/cluster variation that varies across some (environmental) gradient.","genre":"preprint","language":"en","note":"DOI: 10.1101/2020.03.11.987073","publisher":"Animal Behavior and Cognition","source":"DOI.org (Crossref)","title":"Conditional repeatability and the variance explained by reaction norm variation in random slope models","URL":"http://biorxiv.org/lookup/doi/10.1101/2020.03.11.987073","author":[{"family":"Schielzeth","given":"Holger"},{"family":"Nakagawa","given":"Shinichi"}],"accessed":{"date-parts":[["2020",5,26]]}},"suppress-author":true,"suffix":", in review"}],"schema":"https://github.com/citation-style-language/schema/raw/master/csl-citation.json"} </w:instrText>
+      </w:r>
+      <w:r>
+        <w:fldChar w:fldCharType="separate"/>
+      </w:r>
+      <w:proofErr w:type="spellStart"/>
+      <w:r>
+        <w:t>Schielzeth</w:t>
+      </w:r>
+      <w:proofErr w:type="spellEnd"/>
+      <w:r>
+        <w:t xml:space="preserve"> and Nakagawa</w:t>
+      </w:r>
+      <w:r>
+        <w:t xml:space="preserve"> </w:t>
+      </w:r>
+      <w:r>
+        <w:rPr>
+          <w:noProof/>
+        </w:rPr>
+        <w:t>(n.d., in review)</w:t>
+      </w:r>
+      <w:r>
+        <w:fldChar w:fldCharType="end"/>
+      </w:r>
+      <w:r>
+        <w:t xml:space="preserve"> where: </w:t>
       </w:r>
     </w:p>
     <w:p>
       <w:pPr>
         <w:ind w:firstLine="720"/>
       </w:pPr>
-      <w:r>
-        <w:t>Temperature-specific repeatability was be calculated from the entire posterior distribution of the random effects. This is following</w:t>
-      </w:r>
-      <w:r>
-        <w:t xml:space="preserve"> the </w:t>
-      </w:r>
-    </w:p>
-    <w:p>
-      <w:pPr>
-        <w:ind w:firstLine="720"/>
-      </w:pPr>
-    </w:p>
-    <w:p>
-      <w:r>
-        <w:t>The model for temperature-specific heritability</w:t>
-      </w:r>
-      <w:r>
-        <w:t xml:space="preserve"> (</w:t>
-      </w:r>
-      <w:r>
-        <w:rPr>
-          <w:i/>
-          <w:iCs/>
-        </w:rPr>
-        <w:t>h</w:t>
-      </w:r>
-      <w:r>
-        <w:rPr>
-          <w:i/>
-          <w:iCs/>
-          <w:vertAlign w:val="superscript"/>
-        </w:rPr>
-        <w:t>2</w:t>
-      </w:r>
-      <w:r>
-        <w:t>)</w:t>
-      </w:r>
-      <w:r>
-        <w:t xml:space="preserve"> has the same structure as the repeatability model, except that we fitted the GRM in the models </w:t>
-      </w:r>
-      <w:r>
-        <w:t>to estimate additive genetic variance (V</w:t>
-      </w:r>
-      <w:r>
-        <w:rPr>
-          <w:i/>
-          <w:iCs/>
-          <w:vertAlign w:val="subscript"/>
-        </w:rPr>
-        <w:t>G</w:t>
-      </w:r>
-      <w:r>
-        <w:t>). We also included lizard identity twice as a random intercept in the model to partition out permanent environmental variance (V</w:t>
-      </w:r>
-      <w:r>
-        <w:rPr>
-          <w:i/>
-          <w:iCs/>
-          <w:vertAlign w:val="subscript"/>
-        </w:rPr>
-        <w:t>PE</w:t>
-      </w:r>
-      <w:r>
-        <w:t xml:space="preserve">). </w:t>
-      </w:r>
-      <w:r>
-        <w:t>Temperature</w:t>
-      </w:r>
-      <w:r>
-        <w:t>-specific repeatability is calculated in the same way as repeatability as described above</w:t>
-      </w:r>
-      <w:r>
-        <w:t>, e</w:t>
-      </w:r>
-      <w:r>
-        <w:t xml:space="preserve">xcept that we include </w:t>
-      </w:r>
-      <w:r>
-        <w:t>V</w:t>
-      </w:r>
-      <w:r>
-        <w:rPr>
-          <w:i/>
-          <w:iCs/>
-          <w:vertAlign w:val="subscript"/>
-        </w:rPr>
-        <w:t>P</w:t>
-      </w:r>
-      <w:r>
-        <w:rPr>
-          <w:i/>
-          <w:iCs/>
-          <w:vertAlign w:val="subscript"/>
-        </w:rPr>
-        <w:t xml:space="preserve">E </w:t>
-      </w:r>
-      <w:r>
-        <w:t xml:space="preserve">in the denominator of the </w:t>
-      </w:r>
-      <w:r>
-        <w:rPr>
-          <w:i/>
-          <w:iCs/>
-        </w:rPr>
-        <w:t>h</w:t>
-      </w:r>
-      <w:r>
-        <w:rPr>
-          <w:i/>
-          <w:iCs/>
-          <w:vertAlign w:val="superscript"/>
-        </w:rPr>
-        <w:t>2</w:t>
-      </w:r>
-      <w:r>
-        <w:t>:</w:t>
-      </w:r>
     </w:p>
     <w:p>
       <w:pPr>
         <w:pStyle w:val="Thesissectionheading"/>
       </w:pPr>
       <w:r>
-        <w:lastRenderedPageBreak/>
         <w:t>Results</w:t>
       </w:r>
     </w:p>
@@ -3788,13 +4176,110 @@
         <w:t>Developmental temperature and its impact on thermal reaction norms of metabolic rate</w:t>
       </w:r>
     </w:p>
-    <w:p/>
+    <w:p>
+      <w:r>
+        <w:t>The model containing the interaction between treatment and temperature was best supported by WAIC</w:t>
+      </w:r>
+      <w:r>
+        <w:t xml:space="preserve"> </w:t>
+      </w:r>
+      <w:r>
+        <w:t>(Table IC values)</w:t>
+      </w:r>
+      <w:r>
+        <w:t xml:space="preserve">. However, there was no evidence to suggest that </w:t>
+      </w:r>
+      <w:r>
+        <w:t xml:space="preserve">elevation or the slope of the </w:t>
+      </w:r>
+      <w:r>
+        <w:t>thermal reaction norms of metabolic rate differed between developmental temperature</w:t>
+      </w:r>
+      <w:r>
+        <w:t>s</w:t>
+      </w:r>
+      <w:r>
+        <w:t xml:space="preserve"> (Table Model </w:t>
+      </w:r>
+      <w:proofErr w:type="spellStart"/>
+      <w:r>
+        <w:t>coeffs</w:t>
+      </w:r>
+      <w:proofErr w:type="spellEnd"/>
+      <w:r>
+        <w:t>, Fig. X</w:t>
+      </w:r>
+      <w:r>
+        <w:t xml:space="preserve">). </w:t>
+      </w:r>
+      <w:r>
+        <w:t xml:space="preserve">Temperature and body mass had positive effects on metabolic rate. The overall mass-scaling coefficient is </w:t>
+      </w:r>
+      <w:r>
+        <w:rPr>
+          <w:highlight w:val="yellow"/>
+        </w:rPr>
+        <w:t>0.62 (95% CI: 0.51 – 0.73).</w:t>
+      </w:r>
+      <w:r>
+        <w:t xml:space="preserve"> Model coefficients for the other models are presented in Table SXX - XX</w:t>
+      </w:r>
+    </w:p>
     <w:p>
       <w:pPr>
         <w:pStyle w:val="Thesissubheading"/>
       </w:pPr>
       <w:r>
-        <w:t xml:space="preserve">Does developmental temperature influence temperature specific repeatability and heritability of metabolic rate? </w:t>
+        <w:t>How d</w:t>
+      </w:r>
+      <w:r>
+        <w:t xml:space="preserve">oes developmental temperature influence temperature specific repeatability </w:t>
+      </w:r>
+      <w:r>
+        <w:t>(</w:t>
+      </w:r>
+      <w:r>
+        <w:t>and heritability of metabolic rate?</w:t>
+      </w:r>
+      <w:r>
+        <w:t>)</w:t>
+      </w:r>
+      <w:r>
+        <w:t xml:space="preserve"> </w:t>
+      </w:r>
+    </w:p>
+    <w:p>
+      <w:pPr>
+        <w:pStyle w:val="Thesisnormal"/>
+      </w:pPr>
+    </w:p>
+    <w:p>
+      <w:pPr>
+        <w:pStyle w:val="Thesisnormal"/>
+      </w:pPr>
+      <w:r>
+        <w:t xml:space="preserve">Lizards born in cold developmental temperatures had on higher </w:t>
+      </w:r>
+      <w:r>
+        <w:t>repeatability</w:t>
+      </w:r>
+      <w:r>
+        <w:t xml:space="preserve"> compared to lizards from the hot developmental </w:t>
+      </w:r>
+      <w:r>
+        <w:t>temperature</w:t>
+      </w:r>
+      <w:r>
+        <w:t xml:space="preserve"> however, credible intervals overlap partially (Fig. XX, Table XX). Across both treatment grou</w:t>
+      </w:r>
+      <w:r>
+        <w:t>ps</w:t>
+      </w:r>
+      <w:r>
+        <w:t>,</w:t>
+      </w:r>
+      <w:r>
+        <w:t xml:space="preserve"> repeatability did not change across acute temperatures (Fig.2, Table XX).  </w:t>
       </w:r>
     </w:p>
     <w:p>
@@ -3803,6 +4288,103 @@
       </w:pPr>
       <w:r>
         <w:t>Discussion</w:t>
+      </w:r>
+    </w:p>
+    <w:p>
+      <w:pPr>
+        <w:pStyle w:val="Thesisnormal"/>
+      </w:pPr>
+      <w:r>
+        <w:t>Developmental temperature did not influence the elevation or slope of the thermal reaction norm of metabolic rate. Nor did it change repeatability of metabolic rate at each temperature</w:t>
+      </w:r>
+      <w:r>
+        <w:t xml:space="preserve">. </w:t>
+      </w:r>
+    </w:p>
+    <w:p>
+      <w:pPr>
+        <w:pStyle w:val="Thesisnormal"/>
+      </w:pPr>
+    </w:p>
+    <w:p>
+      <w:pPr>
+        <w:pStyle w:val="Thesisnormal"/>
+      </w:pPr>
+      <w:r>
+        <w:t xml:space="preserve">[No changes in reaction norm shape because both are acclimated to the same </w:t>
+      </w:r>
+      <w:proofErr w:type="gramStart"/>
+      <w:r>
+        <w:t>temperature?</w:t>
+      </w:r>
+      <w:proofErr w:type="gramEnd"/>
+      <w:r>
+        <w:t xml:space="preserve"> Thereby aligning reaction norms so may not observe differences. Need a cross factorial acclimation experiment to test this Devo Temp X </w:t>
+      </w:r>
+      <w:proofErr w:type="gramStart"/>
+      <w:r>
+        <w:t>acclimation</w:t>
+      </w:r>
+      <w:proofErr w:type="gramEnd"/>
+      <w:r>
+        <w:t xml:space="preserve"> X acute temp. Measuring only the linear part of the reaction norm, maybe differences are at extremes. Differences are trait specific.</w:t>
+      </w:r>
+    </w:p>
+    <w:p>
+      <w:pPr>
+        <w:pStyle w:val="Thesisnormal"/>
+      </w:pPr>
+      <w:r>
+        <w:lastRenderedPageBreak/>
+        <w:t>Variation in developmental cue might be key, both treatments have the same temperature fluctuations, therefore cost and benefit of acclimation is the same and may not result in differences.]</w:t>
+      </w:r>
+    </w:p>
+    <w:p>
+      <w:pPr>
+        <w:pStyle w:val="Thesisnormal"/>
+      </w:pPr>
+    </w:p>
+    <w:p>
+      <w:pPr>
+        <w:pStyle w:val="Thesisnormal"/>
+      </w:pPr>
+      <w:r>
+        <w:t>[Potentially affects repeatability, cold higher than hot but this effect dissipates with imputation. Cold temp is actually a bit out of preferred/historical temperature ranges. Novel-</w:t>
+      </w:r>
+      <w:proofErr w:type="spellStart"/>
+      <w:r>
+        <w:t>ish</w:t>
+      </w:r>
+      <w:proofErr w:type="spellEnd"/>
+      <w:r>
+        <w:t xml:space="preserve"> environments may probably greater repeatability. </w:t>
+      </w:r>
+    </w:p>
+    <w:p>
+      <w:pPr>
+        <w:pStyle w:val="Thesisnormal"/>
+      </w:pPr>
+      <w:r>
+        <w:t xml:space="preserve">Alternatively, cold </w:t>
+      </w:r>
+      <w:r>
+        <w:t>developmental cues may be actually signalling more variable conditions ahead as it is an unusual nest temperature and that promotes more individual variation and therefore evolutionary potential</w:t>
+      </w:r>
+      <w:r>
+        <w:t>]</w:t>
+      </w:r>
+    </w:p>
+    <w:p>
+      <w:pPr>
+        <w:pStyle w:val="Thesisnormal"/>
+      </w:pPr>
+    </w:p>
+    <w:p>
+      <w:pPr>
+        <w:pStyle w:val="Thesissectionheading"/>
+      </w:pPr>
+      <w:r>
+        <w:t>Conclusions</w:t>
       </w:r>
     </w:p>
     <w:p>
@@ -3881,7 +4463,7 @@
 
 <file path=word/comments.xml><?xml version="1.0" encoding="utf-8"?>
 <w:comments xmlns:wpc="http://schemas.microsoft.com/office/word/2010/wordprocessingCanvas" xmlns:cx="http://schemas.microsoft.com/office/drawing/2014/chartex" xmlns:cx1="http://schemas.microsoft.com/office/drawing/2015/9/8/chartex" xmlns:cx2="http://schemas.microsoft.com/office/drawing/2015/10/21/chartex" xmlns:cx3="http://schemas.microsoft.com/office/drawing/2016/5/9/chartex" xmlns:cx4="http://schemas.microsoft.com/office/drawing/2016/5/10/chartex" xmlns:cx5="http://schemas.microsoft.com/office/drawing/2016/5/11/chartex" xmlns:cx6="http://schemas.microsoft.com/office/drawing/2016/5/12/chartex" xmlns:cx7="http://schemas.microsoft.com/office/drawing/2016/5/13/chartex" xmlns:cx8="http://schemas.microsoft.com/office/drawing/2016/5/14/chartex" xmlns:mc="http://schemas.openxmlformats.org/markup-compatibility/2006" xmlns:aink="http://schemas.microsoft.com/office/drawing/2016/ink" xmlns:am3d="http://schemas.microsoft.com/office/drawing/2017/model3d" xmlns:o="urn:schemas-microsoft-com:office:office" xmlns:r="http://schemas.openxmlformats.org/officeDocument/2006/relationships" xmlns:m="http://schemas.openxmlformats.org/officeDocument/2006/math" xmlns:v="urn:schemas-microsoft-com:vml" xmlns:wp14="http://schemas.microsoft.com/office/word/2010/wordprocessingDrawing" xmlns:wp="http://schemas.openxmlformats.org/drawingml/2006/wordprocessingDrawing" xmlns:w10="urn:schemas-microsoft-com:office:word" xmlns:w="http://schemas.openxmlformats.org/wordprocessingml/2006/main" xmlns:w14="http://schemas.microsoft.com/office/word/2010/wordml" xmlns:w15="http://schemas.microsoft.com/office/word/2012/wordml" xmlns:w16cex="http://schemas.microsoft.com/office/word/2018/wordml/cex" xmlns:w16cid="http://schemas.microsoft.com/office/word/2016/wordml/cid" xmlns:w16="http://schemas.microsoft.com/office/word/2018/wordml" xmlns:w16se="http://schemas.microsoft.com/office/word/2015/wordml/symex" xmlns:wpg="http://schemas.microsoft.com/office/word/2010/wordprocessingGroup" xmlns:wpi="http://schemas.microsoft.com/office/word/2010/wordprocessingInk" xmlns:wne="http://schemas.microsoft.com/office/word/2006/wordml" xmlns:wps="http://schemas.microsoft.com/office/word/2010/wordprocessingShape" mc:Ignorable="w14 w15 w16se w16cid w16 w16cex wp14">
-  <w:comment w:id="0" w:author="fonti.kar@gmail.com" w:date="2020-09-01T13:12:00Z" w:initials="f">
+  <w:comment w:id="0" w:author="fonti.kar@gmail.com" w:date="2020-09-04T16:20:00Z" w:initials="f">
     <w:p>
       <w:pPr>
         <w:pStyle w:val="CommentText"/>
@@ -3893,11 +4475,43 @@
         <w:annotationRef/>
       </w:r>
       <w:r>
+        <w:t>Not sure where to this should go or should ditch? Or integrate with last paragraph below?</w:t>
+      </w:r>
+    </w:p>
+  </w:comment>
+  <w:comment w:id="1" w:author="fonti.kar@gmail.com" w:date="2020-09-04T13:57:00Z" w:initials="f">
+    <w:p>
+      <w:pPr>
+        <w:pStyle w:val="CommentText"/>
+      </w:pPr>
+      <w:r>
+        <w:rPr>
+          <w:rStyle w:val="CommentReference"/>
+        </w:rPr>
+        <w:annotationRef/>
+      </w:r>
+      <w:r>
+        <w:t>May not do this depending on models and time</w:t>
+      </w:r>
+    </w:p>
+  </w:comment>
+  <w:comment w:id="2" w:author="fonti.kar@gmail.com" w:date="2020-09-01T13:12:00Z" w:initials="f">
+    <w:p>
+      <w:pPr>
+        <w:pStyle w:val="CommentText"/>
+      </w:pPr>
+      <w:r>
+        <w:rPr>
+          <w:rStyle w:val="CommentReference"/>
+        </w:rPr>
+        <w:annotationRef/>
+      </w:r>
+      <w:r>
         <w:t>For SNP dataset and GRM and Depends if we can fit G matrix in imputation model</w:t>
       </w:r>
     </w:p>
   </w:comment>
-  <w:comment w:id="1" w:author="fonti.kar@gmail.com" w:date="2020-09-01T10:40:00Z" w:initials="f">
+  <w:comment w:id="3" w:author="fonti.kar@gmail.com" w:date="2020-09-01T10:40:00Z" w:initials="f">
     <w:p>
       <w:pPr>
         <w:pStyle w:val="CommentText"/>
@@ -3918,7 +4532,7 @@
       <w:proofErr w:type="gramEnd"/>
     </w:p>
   </w:comment>
-  <w:comment w:id="2" w:author="fonti.kar@gmail.com" w:date="2020-09-01T10:42:00Z" w:initials="f">
+  <w:comment w:id="4" w:author="fonti.kar@gmail.com" w:date="2020-09-01T10:42:00Z" w:initials="f">
     <w:p>
       <w:pPr>
         <w:pStyle w:val="CommentText"/>
@@ -3931,22 +4545,6 @@
       </w:r>
       <w:r>
         <w:t>OR should I calculate this for this sample of eggs in this study?</w:t>
-      </w:r>
-    </w:p>
-  </w:comment>
-  <w:comment w:id="3" w:author="fonti.kar@gmail.com" w:date="2020-09-02T10:14:00Z" w:initials="f">
-    <w:p>
-      <w:pPr>
-        <w:pStyle w:val="CommentText"/>
-      </w:pPr>
-      <w:r>
-        <w:rPr>
-          <w:rStyle w:val="CommentReference"/>
-        </w:rPr>
-        <w:annotationRef/>
-      </w:r>
-      <w:r>
-        <w:t>Depends if we do this or not…</w:t>
       </w:r>
     </w:p>
   </w:comment>
@@ -3955,28 +4553,31 @@
 
 <file path=word/commentsExtended.xml><?xml version="1.0" encoding="utf-8"?>
 <w15:commentsEx xmlns:wpc="http://schemas.microsoft.com/office/word/2010/wordprocessingCanvas" xmlns:cx="http://schemas.microsoft.com/office/drawing/2014/chartex" xmlns:cx1="http://schemas.microsoft.com/office/drawing/2015/9/8/chartex" xmlns:cx2="http://schemas.microsoft.com/office/drawing/2015/10/21/chartex" xmlns:cx3="http://schemas.microsoft.com/office/drawing/2016/5/9/chartex" xmlns:cx4="http://schemas.microsoft.com/office/drawing/2016/5/10/chartex" xmlns:cx5="http://schemas.microsoft.com/office/drawing/2016/5/11/chartex" xmlns:cx6="http://schemas.microsoft.com/office/drawing/2016/5/12/chartex" xmlns:cx7="http://schemas.microsoft.com/office/drawing/2016/5/13/chartex" xmlns:cx8="http://schemas.microsoft.com/office/drawing/2016/5/14/chartex" xmlns:mc="http://schemas.openxmlformats.org/markup-compatibility/2006" xmlns:aink="http://schemas.microsoft.com/office/drawing/2016/ink" xmlns:am3d="http://schemas.microsoft.com/office/drawing/2017/model3d" xmlns:o="urn:schemas-microsoft-com:office:office" xmlns:r="http://schemas.openxmlformats.org/officeDocument/2006/relationships" xmlns:m="http://schemas.openxmlformats.org/officeDocument/2006/math" xmlns:v="urn:schemas-microsoft-com:vml" xmlns:wp14="http://schemas.microsoft.com/office/word/2010/wordprocessingDrawing" xmlns:wp="http://schemas.openxmlformats.org/drawingml/2006/wordprocessingDrawing" xmlns:w10="urn:schemas-microsoft-com:office:word" xmlns:w="http://schemas.openxmlformats.org/wordprocessingml/2006/main" xmlns:w14="http://schemas.microsoft.com/office/word/2010/wordml" xmlns:w15="http://schemas.microsoft.com/office/word/2012/wordml" xmlns:w16cex="http://schemas.microsoft.com/office/word/2018/wordml/cex" xmlns:w16cid="http://schemas.microsoft.com/office/word/2016/wordml/cid" xmlns:w16="http://schemas.microsoft.com/office/word/2018/wordml" xmlns:w16se="http://schemas.microsoft.com/office/word/2015/wordml/symex" xmlns:wpg="http://schemas.microsoft.com/office/word/2010/wordprocessingGroup" xmlns:wpi="http://schemas.microsoft.com/office/word/2010/wordprocessingInk" xmlns:wne="http://schemas.microsoft.com/office/word/2006/wordml" xmlns:wps="http://schemas.microsoft.com/office/word/2010/wordprocessingShape" mc:Ignorable="w14 w15 w16se w16cid w16 w16cex wp14">
+  <w15:commentEx w15:paraId="01F06FFB" w15:done="0"/>
+  <w15:commentEx w15:paraId="64BE14BB" w15:done="0"/>
   <w15:commentEx w15:paraId="2F34DEBE" w15:done="0"/>
   <w15:commentEx w15:paraId="420F197B" w15:done="0"/>
   <w15:commentEx w15:paraId="28881278" w15:done="0"/>
-  <w15:commentEx w15:paraId="0206605B" w15:done="0"/>
 </w15:commentsEx>
 </file>
 
 <file path=word/commentsExtensible.xml><?xml version="1.0" encoding="utf-8"?>
 <w16cex:commentsExtensible xmlns:wpc="http://schemas.microsoft.com/office/word/2010/wordprocessingCanvas" xmlns:cx="http://schemas.microsoft.com/office/drawing/2014/chartex" xmlns:cx1="http://schemas.microsoft.com/office/drawing/2015/9/8/chartex" xmlns:cx2="http://schemas.microsoft.com/office/drawing/2015/10/21/chartex" xmlns:cx3="http://schemas.microsoft.com/office/drawing/2016/5/9/chartex" xmlns:cx4="http://schemas.microsoft.com/office/drawing/2016/5/10/chartex" xmlns:cx5="http://schemas.microsoft.com/office/drawing/2016/5/11/chartex" xmlns:cx6="http://schemas.microsoft.com/office/drawing/2016/5/12/chartex" xmlns:cx7="http://schemas.microsoft.com/office/drawing/2016/5/13/chartex" xmlns:cx8="http://schemas.microsoft.com/office/drawing/2016/5/14/chartex" xmlns:mc="http://schemas.openxmlformats.org/markup-compatibility/2006" xmlns:aink="http://schemas.microsoft.com/office/drawing/2016/ink" xmlns:am3d="http://schemas.microsoft.com/office/drawing/2017/model3d" xmlns:o="urn:schemas-microsoft-com:office:office" xmlns:r="http://schemas.openxmlformats.org/officeDocument/2006/relationships" xmlns:m="http://schemas.openxmlformats.org/officeDocument/2006/math" xmlns:v="urn:schemas-microsoft-com:vml" xmlns:wp14="http://schemas.microsoft.com/office/word/2010/wordprocessingDrawing" xmlns:wp="http://schemas.openxmlformats.org/drawingml/2006/wordprocessingDrawing" xmlns:w10="urn:schemas-microsoft-com:office:word" xmlns:w="http://schemas.openxmlformats.org/wordprocessingml/2006/main" xmlns:w14="http://schemas.microsoft.com/office/word/2010/wordml" xmlns:w15="http://schemas.microsoft.com/office/word/2012/wordml" xmlns:w16cex="http://schemas.microsoft.com/office/word/2018/wordml/cex" xmlns:w16cid="http://schemas.microsoft.com/office/word/2016/wordml/cid" xmlns:w16="http://schemas.microsoft.com/office/word/2018/wordml" xmlns:w16se="http://schemas.microsoft.com/office/word/2015/wordml/symex" xmlns:wpg="http://schemas.microsoft.com/office/word/2010/wordprocessingGroup" xmlns:wpi="http://schemas.microsoft.com/office/word/2010/wordprocessingInk" xmlns:wne="http://schemas.microsoft.com/office/word/2006/wordml" xmlns:wps="http://schemas.microsoft.com/office/word/2010/wordprocessingShape" mc:Ignorable="w14 w15 w16se w16cid w16 w16cex wp14">
+  <w16cex:commentExtensible w16cex:durableId="22FCE7C1" w16cex:dateUtc="2020-09-04T06:20:00Z"/>
+  <w16cex:commentExtensible w16cex:durableId="22FCC63A" w16cex:dateUtc="2020-09-04T03:57:00Z"/>
   <w16cex:commentExtensible w16cex:durableId="22F8C745" w16cex:dateUtc="2020-09-01T03:12:00Z"/>
   <w16cex:commentExtensible w16cex:durableId="22F8A382" w16cex:dateUtc="2020-09-01T00:40:00Z"/>
   <w16cex:commentExtensible w16cex:durableId="22F8A3FF" w16cex:dateUtc="2020-09-01T00:42:00Z"/>
-  <w16cex:commentExtensible w16cex:durableId="22F9EEE9" w16cex:dateUtc="2020-09-02T00:14:00Z"/>
 </w16cex:commentsExtensible>
 </file>
 
 <file path=word/commentsIds.xml><?xml version="1.0" encoding="utf-8"?>
 <w16cid:commentsIds xmlns:wpc="http://schemas.microsoft.com/office/word/2010/wordprocessingCanvas" xmlns:cx="http://schemas.microsoft.com/office/drawing/2014/chartex" xmlns:cx1="http://schemas.microsoft.com/office/drawing/2015/9/8/chartex" xmlns:cx2="http://schemas.microsoft.com/office/drawing/2015/10/21/chartex" xmlns:cx3="http://schemas.microsoft.com/office/drawing/2016/5/9/chartex" xmlns:cx4="http://schemas.microsoft.com/office/drawing/2016/5/10/chartex" xmlns:cx5="http://schemas.microsoft.com/office/drawing/2016/5/11/chartex" xmlns:cx6="http://schemas.microsoft.com/office/drawing/2016/5/12/chartex" xmlns:cx7="http://schemas.microsoft.com/office/drawing/2016/5/13/chartex" xmlns:cx8="http://schemas.microsoft.com/office/drawing/2016/5/14/chartex" xmlns:mc="http://schemas.openxmlformats.org/markup-compatibility/2006" xmlns:aink="http://schemas.microsoft.com/office/drawing/2016/ink" xmlns:am3d="http://schemas.microsoft.com/office/drawing/2017/model3d" xmlns:o="urn:schemas-microsoft-com:office:office" xmlns:r="http://schemas.openxmlformats.org/officeDocument/2006/relationships" xmlns:m="http://schemas.openxmlformats.org/officeDocument/2006/math" xmlns:v="urn:schemas-microsoft-com:vml" xmlns:wp14="http://schemas.microsoft.com/office/word/2010/wordprocessingDrawing" xmlns:wp="http://schemas.openxmlformats.org/drawingml/2006/wordprocessingDrawing" xmlns:w10="urn:schemas-microsoft-com:office:word" xmlns:w="http://schemas.openxmlformats.org/wordprocessingml/2006/main" xmlns:w14="http://schemas.microsoft.com/office/word/2010/wordml" xmlns:w15="http://schemas.microsoft.com/office/word/2012/wordml" xmlns:w16cex="http://schemas.microsoft.com/office/word/2018/wordml/cex" xmlns:w16cid="http://schemas.microsoft.com/office/word/2016/wordml/cid" xmlns:w16="http://schemas.microsoft.com/office/word/2018/wordml" xmlns:w16se="http://schemas.microsoft.com/office/word/2015/wordml/symex" xmlns:wpg="http://schemas.microsoft.com/office/word/2010/wordprocessingGroup" xmlns:wpi="http://schemas.microsoft.com/office/word/2010/wordprocessingInk" xmlns:wne="http://schemas.microsoft.com/office/word/2006/wordml" xmlns:wps="http://schemas.microsoft.com/office/word/2010/wordprocessingShape" mc:Ignorable="w14 w15 w16se w16cid w16 w16cex wp14">
+  <w16cid:commentId w16cid:paraId="01F06FFB" w16cid:durableId="22FCE7C1"/>
+  <w16cid:commentId w16cid:paraId="64BE14BB" w16cid:durableId="22FCC63A"/>
   <w16cid:commentId w16cid:paraId="2F34DEBE" w16cid:durableId="22F8C745"/>
   <w16cid:commentId w16cid:paraId="420F197B" w16cid:durableId="22F8A382"/>
   <w16cid:commentId w16cid:paraId="28881278" w16cid:durableId="22F8A3FF"/>
-  <w16cid:commentId w16cid:paraId="0206605B" w16cid:durableId="22F9EEE9"/>
 </w16cid:commentsIds>
 </file>
 
@@ -4459,6 +5060,7 @@
   <w:style w:type="character" w:default="1" w:styleId="DefaultParagraphFont">
     <w:name w:val="Default Paragraph Font"/>
     <w:uiPriority w:val="1"/>
+    <w:semiHidden/>
     <w:unhideWhenUsed/>
   </w:style>
   <w:style w:type="table" w:default="1" w:styleId="TableNormal">
@@ -4587,7 +5189,7 @@
     <w:name w:val="Thesis section heading"/>
     <w:basedOn w:val="Heading1"/>
     <w:qFormat/>
-    <w:rsid w:val="00B178E1"/>
+    <w:rsid w:val="007F39CD"/>
     <w:rPr>
       <w:rFonts w:ascii="Times New Roman" w:hAnsi="Times New Roman"/>
       <w:color w:val="auto"/>

</xml_diff>

<commit_message>
Added tables in results
</commit_message>
<xml_diff>
--- a/docs/ldeli_inc_reph2MR_ms.docx
+++ b/docs/ldeli_inc_reph2MR_ms.docx
@@ -85,7 +85,21 @@
         <w:rPr>
           <w:i/>
         </w:rPr>
-        <w:t>Diabetes and Metabolism Division, Garvan Institute of Medical Research, 384 Victoria Street, Darlinghurst, Sydney, NSW 2010, Australia</w:t>
+        <w:t xml:space="preserve">Diabetes and Metabolism Division, </w:t>
+      </w:r>
+      <w:proofErr w:type="spellStart"/>
+      <w:r>
+        <w:rPr>
+          <w:i/>
+        </w:rPr>
+        <w:t>Garvan</w:t>
+      </w:r>
+      <w:proofErr w:type="spellEnd"/>
+      <w:r>
+        <w:rPr>
+          <w:i/>
+        </w:rPr>
+        <w:t xml:space="preserve"> Institute of Medical Research, 384 Victoria Street, Darlinghurst, Sydney, NSW 2010, Australia</w:t>
       </w:r>
     </w:p>
     <w:p>
@@ -1008,6 +1022,7 @@
         </w:rPr>
         <w:t>in an oviparous skink (</w:t>
       </w:r>
+      <w:proofErr w:type="spellStart"/>
       <w:r>
         <w:rPr>
           <w:rFonts w:eastAsia="Calibri" w:cs="Times New Roman"/>
@@ -1015,8 +1030,29 @@
           <w:iCs/>
           <w:lang w:val="en-GB"/>
         </w:rPr>
-        <w:t>Lampropholis delicata</w:t>
-      </w:r>
+        <w:t>Lampropholis</w:t>
+      </w:r>
+      <w:proofErr w:type="spellEnd"/>
+      <w:r>
+        <w:rPr>
+          <w:rFonts w:eastAsia="Calibri" w:cs="Times New Roman"/>
+          <w:i/>
+          <w:iCs/>
+          <w:lang w:val="en-GB"/>
+        </w:rPr>
+        <w:t xml:space="preserve"> </w:t>
+      </w:r>
+      <w:proofErr w:type="spellStart"/>
+      <w:r>
+        <w:rPr>
+          <w:rFonts w:eastAsia="Calibri" w:cs="Times New Roman"/>
+          <w:i/>
+          <w:iCs/>
+          <w:lang w:val="en-GB"/>
+        </w:rPr>
+        <w:t>delicata</w:t>
+      </w:r>
+      <w:proofErr w:type="spellEnd"/>
       <w:r>
         <w:rPr>
           <w:rFonts w:eastAsia="Calibri" w:cs="Times New Roman"/>
@@ -1125,7 +1161,15 @@
           <w:rFonts w:eastAsia="Calibri" w:cs="Times New Roman"/>
           <w:lang w:val="en-GB"/>
         </w:rPr>
-        <w:t>(n</w:t>
+        <w:t>(</w:t>
+      </w:r>
+      <w:proofErr w:type="spellStart"/>
+      <w:r>
+        <w:rPr>
+          <w:rFonts w:eastAsia="Calibri" w:cs="Times New Roman"/>
+          <w:lang w:val="en-GB"/>
+        </w:rPr>
+        <w:t>n</w:t>
       </w:r>
       <w:r>
         <w:rPr>
@@ -1133,7 +1177,16 @@
           <w:vertAlign w:val="subscript"/>
           <w:lang w:val="en-GB"/>
         </w:rPr>
-        <w:t xml:space="preserve">hot </w:t>
+        <w:t>hot</w:t>
+      </w:r>
+      <w:proofErr w:type="spellEnd"/>
+      <w:r>
+        <w:rPr>
+          <w:rFonts w:eastAsia="Calibri" w:cs="Times New Roman"/>
+          <w:vertAlign w:val="subscript"/>
+          <w:lang w:val="en-GB"/>
+        </w:rPr>
+        <w:t xml:space="preserve"> </w:t>
       </w:r>
       <w:r>
         <w:rPr>
@@ -1154,7 +1207,15 @@
           <w:rFonts w:eastAsia="Calibri" w:cs="Times New Roman"/>
           <w:lang w:val="en-GB"/>
         </w:rPr>
-        <w:t>, n</w:t>
+        <w:t xml:space="preserve">, </w:t>
+      </w:r>
+      <w:proofErr w:type="spellStart"/>
+      <w:r>
+        <w:rPr>
+          <w:rFonts w:eastAsia="Calibri" w:cs="Times New Roman"/>
+          <w:lang w:val="en-GB"/>
+        </w:rPr>
+        <w:t>n</w:t>
       </w:r>
       <w:r>
         <w:rPr>
@@ -1164,6 +1225,7 @@
         </w:rPr>
         <w:t>cold</w:t>
       </w:r>
+      <w:proofErr w:type="spellEnd"/>
       <w:r>
         <w:rPr>
           <w:rFonts w:eastAsia="Calibri" w:cs="Times New Roman"/>
@@ -1465,14 +1527,32 @@
           <w:i/>
           <w:lang w:val="en-GB"/>
         </w:rPr>
-        <w:t>L. delicata</w:t>
-      </w:r>
-      <w:r>
-        <w:rPr>
-          <w:rFonts w:eastAsia="Calibri" w:cs="Times New Roman"/>
-          <w:lang w:val="en-GB"/>
-        </w:rPr>
-        <w:t xml:space="preserve"> (n</w:t>
+        <w:t xml:space="preserve">L. </w:t>
+      </w:r>
+      <w:proofErr w:type="spellStart"/>
+      <w:r>
+        <w:rPr>
+          <w:rFonts w:eastAsia="Calibri" w:cs="Times New Roman"/>
+          <w:i/>
+          <w:lang w:val="en-GB"/>
+        </w:rPr>
+        <w:t>delicata</w:t>
+      </w:r>
+      <w:proofErr w:type="spellEnd"/>
+      <w:r>
+        <w:rPr>
+          <w:rFonts w:eastAsia="Calibri" w:cs="Times New Roman"/>
+          <w:lang w:val="en-GB"/>
+        </w:rPr>
+        <w:t xml:space="preserve"> (</w:t>
+      </w:r>
+      <w:proofErr w:type="spellStart"/>
+      <w:r>
+        <w:rPr>
+          <w:rFonts w:eastAsia="Calibri" w:cs="Times New Roman"/>
+          <w:lang w:val="en-GB"/>
+        </w:rPr>
+        <w:t>n</w:t>
       </w:r>
       <w:r>
         <w:rPr>
@@ -1482,12 +1562,21 @@
         </w:rPr>
         <w:t>females</w:t>
       </w:r>
-      <w:r>
-        <w:rPr>
-          <w:rFonts w:eastAsia="Calibri" w:cs="Times New Roman"/>
-          <w:lang w:val="en-GB"/>
-        </w:rPr>
-        <w:t xml:space="preserve"> = 144,  n</w:t>
+      <w:proofErr w:type="spellEnd"/>
+      <w:r>
+        <w:rPr>
+          <w:rFonts w:eastAsia="Calibri" w:cs="Times New Roman"/>
+          <w:lang w:val="en-GB"/>
+        </w:rPr>
+        <w:t xml:space="preserve"> = 144,  </w:t>
+      </w:r>
+      <w:proofErr w:type="spellStart"/>
+      <w:r>
+        <w:rPr>
+          <w:rFonts w:eastAsia="Calibri" w:cs="Times New Roman"/>
+          <w:lang w:val="en-GB"/>
+        </w:rPr>
+        <w:t>n</w:t>
       </w:r>
       <w:r>
         <w:rPr>
@@ -1497,6 +1586,7 @@
         </w:rPr>
         <w:t>males</w:t>
       </w:r>
+      <w:proofErr w:type="spellEnd"/>
       <w:r>
         <w:rPr>
           <w:rFonts w:eastAsia="Calibri" w:cs="Times New Roman"/>
@@ -1986,7 +2076,23 @@
           <w:rFonts w:eastAsia="Calibri" w:cs="Times New Roman"/>
           <w:lang w:val="en-GB"/>
         </w:rPr>
-        <w:t>We used two incubators to precisely control the temperature of eggs (LabWit, ZXSD-R1090). The ‘hot’ treatment was exposed to a mean temperature of 29ºC whereas the ‘cold’ treatment was exposed to a mean temperature of 23ºC</w:t>
+        <w:t>We used two incubators to precisely control the temperature of eggs (</w:t>
+      </w:r>
+      <w:proofErr w:type="spellStart"/>
+      <w:r>
+        <w:rPr>
+          <w:rFonts w:eastAsia="Calibri" w:cs="Times New Roman"/>
+          <w:lang w:val="en-GB"/>
+        </w:rPr>
+        <w:t>LabWit</w:t>
+      </w:r>
+      <w:proofErr w:type="spellEnd"/>
+      <w:r>
+        <w:rPr>
+          <w:rFonts w:eastAsia="Calibri" w:cs="Times New Roman"/>
+          <w:lang w:val="en-GB"/>
+        </w:rPr>
+        <w:t>, ZXSD-R1090). The ‘hot’ treatment was exposed to a mean temperature of 29ºC whereas the ‘cold’ treatment was exposed to a mean temperature of 23ºC</w:t>
       </w:r>
       <w:r>
         <w:rPr>
@@ -2045,8 +2151,19 @@
           <w:iCs/>
           <w:lang w:val="en-GB"/>
         </w:rPr>
-        <w:t>L. delicata</w:t>
-      </w:r>
+        <w:t xml:space="preserve">L. </w:t>
+      </w:r>
+      <w:proofErr w:type="spellStart"/>
+      <w:r>
+        <w:rPr>
+          <w:rFonts w:eastAsia="Calibri" w:cs="Times New Roman"/>
+          <w:i/>
+          <w:iCs/>
+          <w:lang w:val="en-GB"/>
+        </w:rPr>
+        <w:t>delicata</w:t>
+      </w:r>
+      <w:proofErr w:type="spellEnd"/>
       <w:r>
         <w:rPr>
           <w:rFonts w:eastAsia="Calibri" w:cs="Times New Roman"/>
@@ -2366,7 +2483,39 @@
           <w:rFonts w:eastAsia="Calibri" w:cs="Times New Roman"/>
           <w:lang w:val="en-GB"/>
         </w:rPr>
-        <w:t>(Withers 1992; Mathot &amp; Dingemanse 2015).</w:t>
+        <w:t xml:space="preserve">(Withers 1992; </w:t>
+      </w:r>
+      <w:proofErr w:type="spellStart"/>
+      <w:r>
+        <w:rPr>
+          <w:rFonts w:eastAsia="Calibri" w:cs="Times New Roman"/>
+          <w:lang w:val="en-GB"/>
+        </w:rPr>
+        <w:t>Mathot</w:t>
+      </w:r>
+      <w:proofErr w:type="spellEnd"/>
+      <w:r>
+        <w:rPr>
+          <w:rFonts w:eastAsia="Calibri" w:cs="Times New Roman"/>
+          <w:lang w:val="en-GB"/>
+        </w:rPr>
+        <w:t xml:space="preserve"> &amp; </w:t>
+      </w:r>
+      <w:proofErr w:type="spellStart"/>
+      <w:r>
+        <w:rPr>
+          <w:rFonts w:eastAsia="Calibri" w:cs="Times New Roman"/>
+          <w:lang w:val="en-GB"/>
+        </w:rPr>
+        <w:t>Dingemanse</w:t>
+      </w:r>
+      <w:proofErr w:type="spellEnd"/>
+      <w:r>
+        <w:rPr>
+          <w:rFonts w:eastAsia="Calibri" w:cs="Times New Roman"/>
+          <w:lang w:val="en-GB"/>
+        </w:rPr>
+        <w:t xml:space="preserve"> 2015).</w:t>
       </w:r>
       <w:r>
         <w:rPr>
@@ -2977,7 +3126,35 @@
         <w:rPr>
           <w:rFonts w:eastAsia="Yu Mincho" w:cs="Times New Roman"/>
         </w:rPr>
-        <w:t xml:space="preserve"> Water vapour was scrubbed from the inlet air with Drierite. Output peaks were processed using the R package ‘metabR’ (</w:t>
+        <w:t xml:space="preserve"> Water vapour was scrubbed from the inlet air with </w:t>
+      </w:r>
+      <w:proofErr w:type="spellStart"/>
+      <w:r>
+        <w:rPr>
+          <w:rFonts w:eastAsia="Yu Mincho" w:cs="Times New Roman"/>
+        </w:rPr>
+        <w:t>Drierite</w:t>
+      </w:r>
+      <w:proofErr w:type="spellEnd"/>
+      <w:r>
+        <w:rPr>
+          <w:rFonts w:eastAsia="Yu Mincho" w:cs="Times New Roman"/>
+        </w:rPr>
+        <w:t>. Output peaks were processed using the R package ‘</w:t>
+      </w:r>
+      <w:proofErr w:type="spellStart"/>
+      <w:r>
+        <w:rPr>
+          <w:rFonts w:eastAsia="Yu Mincho" w:cs="Times New Roman"/>
+        </w:rPr>
+        <w:t>metabR</w:t>
+      </w:r>
+      <w:proofErr w:type="spellEnd"/>
+      <w:r>
+        <w:rPr>
+          <w:rFonts w:eastAsia="Yu Mincho" w:cs="Times New Roman"/>
+        </w:rPr>
+        <w:t>’ (</w:t>
       </w:r>
       <w:hyperlink r:id="rId9" w:history="1">
         <w:r>
@@ -3362,14 +3539,29 @@
         <w:rPr>
           <w:rFonts w:eastAsia="Yu Mincho" w:cs="Times New Roman"/>
         </w:rPr>
-        <w:t xml:space="preserve"> from the initial flush from the larger of the two air samples; V</w:t>
+        <w:t xml:space="preserve"> from the initial flush from the larger of the two air samples; </w:t>
+      </w:r>
+      <w:proofErr w:type="spellStart"/>
+      <w:r>
+        <w:rPr>
+          <w:rFonts w:eastAsia="Yu Mincho" w:cs="Times New Roman"/>
+        </w:rPr>
+        <w:t>V</w:t>
       </w:r>
       <w:r>
         <w:rPr>
           <w:rFonts w:eastAsia="Yu Mincho" w:cs="Times New Roman"/>
           <w:vertAlign w:val="subscript"/>
         </w:rPr>
-        <w:t xml:space="preserve">chamber </w:t>
+        <w:t>chamber</w:t>
+      </w:r>
+      <w:proofErr w:type="spellEnd"/>
+      <w:r>
+        <w:rPr>
+          <w:rFonts w:eastAsia="Yu Mincho" w:cs="Times New Roman"/>
+          <w:vertAlign w:val="subscript"/>
+        </w:rPr>
+        <w:t xml:space="preserve"> </w:t>
       </w:r>
       <w:r>
         <w:rPr>
@@ -3387,7 +3579,14 @@
         <w:rPr>
           <w:rFonts w:eastAsia="Yu Mincho" w:cs="Times New Roman"/>
         </w:rPr>
-        <w:t xml:space="preserve"> mL); V</w:t>
+        <w:t xml:space="preserve"> mL); </w:t>
+      </w:r>
+      <w:proofErr w:type="spellStart"/>
+      <w:r>
+        <w:rPr>
+          <w:rFonts w:eastAsia="Yu Mincho" w:cs="Times New Roman"/>
+        </w:rPr>
+        <w:t>V</w:t>
       </w:r>
       <w:r>
         <w:rPr>
@@ -3396,6 +3595,7 @@
         </w:rPr>
         <w:t>lizard</w:t>
       </w:r>
+      <w:proofErr w:type="spellEnd"/>
       <w:r>
         <w:rPr>
           <w:rFonts w:eastAsia="Yu Mincho" w:cs="Times New Roman"/>
@@ -3536,13 +3736,16 @@
         <w:t xml:space="preserve">For all models we used noninformative priors with </w:t>
       </w:r>
       <w:r>
-        <w:t>XXXX</w:t>
-      </w:r>
-      <w:r>
-        <w:t xml:space="preserve"> iterations with a burn in of </w:t>
-      </w:r>
-      <w:r>
-        <w:t>XXXX, sampling from the posterior distribution every fifth iteration. We ensured proper mixing by inspecting trace plots and checked that scale reduction factors were less than 1.01. We report posterior means and 95% credible intervals for all parameters throughout.</w:t>
+        <w:t xml:space="preserve">4000 </w:t>
+      </w:r>
+      <w:r>
+        <w:t xml:space="preserve">iterations with a burn in </w:t>
+      </w:r>
+      <w:r>
+        <w:t>1500</w:t>
+      </w:r>
+      <w:r>
+        <w:t>, sampling from the posterior distribution every fifth iteration. We ensured proper mixing by inspecting trace plots and checked that scale reduction factors were less than 1.01. We report posterior means and 95% credible intervals for all parameters throughout.</w:t>
       </w:r>
     </w:p>
     <w:p>
@@ -4542,6 +4745,7 @@
       <w:r>
         <w:t xml:space="preserve"> (</w:t>
       </w:r>
+      <w:proofErr w:type="spellStart"/>
       <w:r>
         <w:rPr>
           <w:i/>
@@ -4557,14 +4761,12 @@
         </w:rPr>
         <w:t>slope</w:t>
       </w:r>
+      <w:proofErr w:type="spellEnd"/>
       <w:r>
         <w:t>)</w:t>
       </w:r>
       <w:r>
-        <w:t xml:space="preserve">, we fitted another model for each treatment group containing a nested random effect of individual identity and sampling session </w:t>
-      </w:r>
-      <w:r>
-        <w:t xml:space="preserve">e.g. id001_s1 </w:t>
+        <w:t xml:space="preserve">, we fitted another model for each treatment group containing a nested random effect of individual identity and sampling session e.g. id001_s1 </w:t>
       </w:r>
       <w:r>
         <w:fldChar w:fldCharType="begin"/>
@@ -4585,10 +4787,7 @@
         <w:fldChar w:fldCharType="end"/>
       </w:r>
       <w:r>
-        <w:t>.</w:t>
-      </w:r>
-      <w:r>
-        <w:t xml:space="preserve"> We included t</w:t>
+        <w:t>. We included t</w:t>
       </w:r>
       <w:r>
         <w:t xml:space="preserve">his random effect (hereafter referred to as series) </w:t>
@@ -4616,8 +4815,217 @@
       <w:pPr>
         <w:pStyle w:val="BodyText"/>
       </w:pPr>
-      <w:r>
-        <w:t>[Rslope equation]</w:t>
+      <m:oMathPara>
+        <m:oMathParaPr>
+          <m:jc m:val="center"/>
+        </m:oMathParaPr>
+        <m:oMath>
+          <m:sSub>
+            <m:sSubPr>
+              <m:ctrlPr>
+                <w:rPr>
+                  <w:rFonts w:ascii="Cambria Math" w:hAnsi="Cambria Math"/>
+                </w:rPr>
+              </m:ctrlPr>
+            </m:sSubPr>
+            <m:e>
+              <m:r>
+                <w:rPr>
+                  <w:rFonts w:ascii="Cambria Math" w:hAnsi="Cambria Math"/>
+                </w:rPr>
+                <m:t>R</m:t>
+              </m:r>
+            </m:e>
+            <m:sub>
+              <m:r>
+                <w:rPr>
+                  <w:rFonts w:ascii="Cambria Math" w:hAnsi="Cambria Math"/>
+                </w:rPr>
+                <m:t>slope</m:t>
+              </m:r>
+            </m:sub>
+          </m:sSub>
+          <m:r>
+            <w:rPr>
+              <w:rFonts w:ascii="Cambria Math" w:hAnsi="Cambria Math"/>
+            </w:rPr>
+            <m:t>=</m:t>
+          </m:r>
+          <m:f>
+            <m:fPr>
+              <m:ctrlPr>
+                <w:rPr>
+                  <w:rFonts w:ascii="Cambria Math" w:hAnsi="Cambria Math"/>
+                </w:rPr>
+              </m:ctrlPr>
+            </m:fPr>
+            <m:num>
+              <m:sSub>
+                <m:sSubPr>
+                  <m:ctrlPr>
+                    <w:rPr>
+                      <w:rFonts w:ascii="Cambria Math" w:hAnsi="Cambria Math"/>
+                    </w:rPr>
+                  </m:ctrlPr>
+                </m:sSubPr>
+                <m:e>
+                  <m:r>
+                    <w:rPr>
+                      <w:rFonts w:ascii="Cambria Math" w:hAnsi="Cambria Math"/>
+                    </w:rPr>
+                    <m:t>V</m:t>
+                  </m:r>
+                </m:e>
+                <m:sub>
+                  <m:r>
+                    <w:rPr>
+                      <w:rFonts w:ascii="Cambria Math" w:hAnsi="Cambria Math"/>
+                    </w:rPr>
+                    <m:t>I,slope</m:t>
+                  </m:r>
+                </m:sub>
+              </m:sSub>
+            </m:num>
+            <m:den>
+              <m:r>
+                <w:rPr>
+                  <w:rFonts w:ascii="Cambria Math" w:hAnsi="Cambria Math"/>
+                </w:rPr>
+                <m:t>(</m:t>
+              </m:r>
+              <m:sSub>
+                <m:sSubPr>
+                  <m:ctrlPr>
+                    <w:rPr>
+                      <w:rFonts w:ascii="Cambria Math" w:hAnsi="Cambria Math"/>
+                    </w:rPr>
+                  </m:ctrlPr>
+                </m:sSubPr>
+                <m:e>
+                  <m:r>
+                    <w:rPr>
+                      <w:rFonts w:ascii="Cambria Math" w:hAnsi="Cambria Math"/>
+                    </w:rPr>
+                    <m:t>V</m:t>
+                  </m:r>
+                </m:e>
+                <m:sub>
+                  <m:r>
+                    <w:rPr>
+                      <w:rFonts w:ascii="Cambria Math" w:hAnsi="Cambria Math"/>
+                    </w:rPr>
+                    <m:t>I,slope</m:t>
+                  </m:r>
+                </m:sub>
+              </m:sSub>
+              <m:r>
+                <w:rPr>
+                  <w:rFonts w:ascii="Cambria Math" w:hAnsi="Cambria Math"/>
+                </w:rPr>
+                <m:t>+</m:t>
+              </m:r>
+              <m:sSub>
+                <m:sSubPr>
+                  <m:ctrlPr>
+                    <w:rPr>
+                      <w:rFonts w:ascii="Cambria Math" w:hAnsi="Cambria Math"/>
+                    </w:rPr>
+                  </m:ctrlPr>
+                </m:sSubPr>
+                <m:e>
+                  <m:r>
+                    <w:rPr>
+                      <w:rFonts w:ascii="Cambria Math" w:hAnsi="Cambria Math"/>
+                    </w:rPr>
+                    <m:t>V</m:t>
+                  </m:r>
+                </m:e>
+                <m:sub>
+                  <m:r>
+                    <w:rPr>
+                      <w:rFonts w:ascii="Cambria Math" w:hAnsi="Cambria Math"/>
+                    </w:rPr>
+                    <m:t>series,slope</m:t>
+                  </m:r>
+                </m:sub>
+              </m:sSub>
+              <m:r>
+                <w:rPr>
+                  <w:rFonts w:ascii="Cambria Math" w:hAnsi="Cambria Math"/>
+                </w:rPr>
+                <m:t>)</m:t>
+              </m:r>
+            </m:den>
+          </m:f>
+        </m:oMath>
+      </m:oMathPara>
+    </w:p>
+    <w:p>
+      <w:pPr>
+        <w:pStyle w:val="Thesisbodytext"/>
+      </w:pPr>
+      <w:r>
+        <w:t xml:space="preserve">where: </w:t>
+      </w:r>
+      <m:oMath>
+        <m:sSub>
+          <m:sSubPr>
+            <m:ctrlPr>
+              <w:rPr>
+                <w:rFonts w:ascii="Cambria Math" w:hAnsi="Cambria Math"/>
+              </w:rPr>
+            </m:ctrlPr>
+          </m:sSubPr>
+          <m:e>
+            <m:r>
+              <w:rPr>
+                <w:rFonts w:ascii="Cambria Math" w:hAnsi="Cambria Math"/>
+              </w:rPr>
+              <m:t>V</m:t>
+            </m:r>
+          </m:e>
+          <m:sub>
+            <m:r>
+              <w:rPr>
+                <w:rFonts w:ascii="Cambria Math" w:hAnsi="Cambria Math"/>
+              </w:rPr>
+              <m:t>I,slope</m:t>
+            </m:r>
+          </m:sub>
+        </m:sSub>
+      </m:oMath>
+      <w:r>
+        <w:t xml:space="preserve"> is the among individual variance in the temperature slope term and the </w:t>
+      </w:r>
+      <m:oMath>
+        <m:sSub>
+          <m:sSubPr>
+            <m:ctrlPr>
+              <w:rPr>
+                <w:rFonts w:ascii="Cambria Math" w:hAnsi="Cambria Math"/>
+              </w:rPr>
+            </m:ctrlPr>
+          </m:sSubPr>
+          <m:e>
+            <m:r>
+              <w:rPr>
+                <w:rFonts w:ascii="Cambria Math" w:hAnsi="Cambria Math"/>
+              </w:rPr>
+              <m:t>V</m:t>
+            </m:r>
+          </m:e>
+          <m:sub>
+            <m:r>
+              <w:rPr>
+                <w:rFonts w:ascii="Cambria Math" w:hAnsi="Cambria Math"/>
+              </w:rPr>
+              <m:t>series,slope</m:t>
+            </m:r>
+          </m:sub>
+        </m:sSub>
+      </m:oMath>
+      <w:r>
+        <w:t xml:space="preserve"> is the among sampling session within individual variance in the temperature slope </w:t>
       </w:r>
     </w:p>
     <w:p>
@@ -4628,260 +5036,2959 @@
         <w:t>Results</w:t>
       </w:r>
     </w:p>
+    <w:p>
+      <w:r>
+        <w:rPr>
+          <w:noProof/>
+        </w:rPr>
+        <w:lastRenderedPageBreak/>
+        <w:drawing>
+          <wp:anchor distT="0" distB="0" distL="114300" distR="114300" simplePos="0" relativeHeight="251658240" behindDoc="0" locked="0" layoutInCell="1" allowOverlap="1" wp14:anchorId="32CD34A7" wp14:editId="5CAD9248">
+            <wp:simplePos x="0" y="0"/>
+            <wp:positionH relativeFrom="column">
+              <wp:posOffset>343189</wp:posOffset>
+            </wp:positionH>
+            <wp:positionV relativeFrom="paragraph">
+              <wp:posOffset>239972</wp:posOffset>
+            </wp:positionV>
+            <wp:extent cx="4687570" cy="3518535"/>
+            <wp:effectExtent l="0" t="0" r="0" b="0"/>
+            <wp:wrapTopAndBottom/>
+            <wp:docPr id="1" name="Picture"/>
+            <wp:cNvGraphicFramePr/>
+            <a:graphic xmlns:a="http://schemas.openxmlformats.org/drawingml/2006/main">
+              <a:graphicData uri="http://schemas.openxmlformats.org/drawingml/2006/picture">
+                <pic:pic xmlns:pic="http://schemas.openxmlformats.org/drawingml/2006/picture">
+                  <pic:nvPicPr>
+                    <pic:cNvPr id="0" name="Picture" descr="Results_files/figure-docx/unnamed-chunk-5-1.png"/>
+                    <pic:cNvPicPr>
+                      <a:picLocks noChangeAspect="1" noChangeArrowheads="1"/>
+                    </pic:cNvPicPr>
+                  </pic:nvPicPr>
+                  <pic:blipFill>
+                    <a:blip r:embed="rId10"/>
+                    <a:stretch>
+                      <a:fillRect/>
+                    </a:stretch>
+                  </pic:blipFill>
+                  <pic:spPr bwMode="auto">
+                    <a:xfrm>
+                      <a:off x="0" y="0"/>
+                      <a:ext cx="4687570" cy="3518535"/>
+                    </a:xfrm>
+                    <a:prstGeom prst="rect">
+                      <a:avLst/>
+                    </a:prstGeom>
+                    <a:noFill/>
+                    <a:ln w="9525">
+                      <a:noFill/>
+                      <a:headEnd/>
+                      <a:tailEnd/>
+                    </a:ln>
+                  </pic:spPr>
+                </pic:pic>
+              </a:graphicData>
+            </a:graphic>
+            <wp14:sizeRelH relativeFrom="page">
+              <wp14:pctWidth>0</wp14:pctWidth>
+            </wp14:sizeRelH>
+            <wp14:sizeRelV relativeFrom="page">
+              <wp14:pctHeight>0</wp14:pctHeight>
+            </wp14:sizeRelV>
+          </wp:anchor>
+        </w:drawing>
+      </w:r>
+    </w:p>
+    <w:p>
+      <w:r>
+        <w:rPr>
+          <w:b/>
+          <w:bCs/>
+        </w:rPr>
+        <w:t>Figure 1.</w:t>
+      </w:r>
+      <w:r>
+        <w:rPr>
+          <w:b/>
+          <w:bCs/>
+        </w:rPr>
+        <w:t xml:space="preserve"> </w:t>
+      </w:r>
+      <w:r>
+        <w:t xml:space="preserve">Average </w:t>
+      </w:r>
+      <w:r>
+        <w:t>thermal reaction norms of metabolic rate for the ‘cold’ developmental temperature group (thick blue line</w:t>
+      </w:r>
+      <w:r>
+        <w:t>, n = 26</w:t>
+      </w:r>
+      <w:r>
+        <w:t>) and the ‘hot’ developmental temperature group (thick red line</w:t>
+      </w:r>
+      <w:r>
+        <w:t>, n = 25</w:t>
+      </w:r>
+      <w:r>
+        <w:t>). There were no significant difference among treatment in the elevation or slope of the reaction norm (see Table 2). Thin lines present individual reaction norms for a subset of 10 individuals from each treatment. Grey points represents model predictions for individual’s mean log metabolic rate. Each panel represents a distinct sampling sessions to illustrate the consistency of individual reaction norms. Note that a slight ‘jitter’ was added to each treatment’s reaction norms to highlight the presence of two reaction norms.</w:t>
+      </w:r>
+    </w:p>
     <w:p/>
     <w:p>
       <w:r>
-        <w:t>Overall, we found</w:t>
-      </w:r>
-      <w:r>
-        <w:t xml:space="preserve"> no evidence to suggest that </w:t>
-      </w:r>
-      <w:r>
-        <w:t xml:space="preserve">elevation or the slope of the </w:t>
-      </w:r>
-      <w:r>
-        <w:t>thermal reaction norms of metabolic rate differed between developmental temperature</w:t>
+        <w:t xml:space="preserve">Overall, we found no evidence to suggest that elevation or the slope of the thermal reaction norms of metabolic rate differed between developmental temperatures (Fig. 1, Table 1, Table S2). Both temperature and body mass had positive effects on metabolic rate. </w:t>
+      </w:r>
+      <w:r>
+        <w:t>Model</w:t>
+      </w:r>
+      <w:r>
+        <w:t xml:space="preserve"> coefficients for the main effect model is presented in Table S3-4</w:t>
+      </w:r>
+    </w:p>
+    <w:p>
+      <w:pPr>
+        <w:rPr>
+          <w:rFonts w:cs="Times New Roman"/>
+        </w:rPr>
+      </w:pPr>
+    </w:p>
+    <w:p>
+      <w:pPr>
+        <w:rPr>
+          <w:rFonts w:cs="Times New Roman"/>
+        </w:rPr>
+      </w:pPr>
+      <w:r>
+        <w:rPr>
+          <w:rFonts w:cs="Times New Roman"/>
+          <w:b/>
+          <w:bCs/>
+        </w:rPr>
+        <w:t>Table 1</w:t>
+      </w:r>
+      <w:r>
+        <w:rPr>
+          <w:rFonts w:cs="Times New Roman"/>
+        </w:rPr>
+        <w:t xml:space="preserve"> Model coefficients of full model testing whether developmental temperature affects the elevation and slope of the thermal reaction norm of metabolic rate. This model used an imputed dataset</w:t>
+      </w:r>
+      <w:r>
+        <w:rPr>
+          <w:rFonts w:cs="Times New Roman"/>
+        </w:rPr>
+        <w:t xml:space="preserve"> of </w:t>
+      </w:r>
+      <w:r>
+        <w:rPr>
+          <w:rFonts w:cs="Times New Roman"/>
+        </w:rPr>
+        <w:t xml:space="preserve"> n = 6000</w:t>
+      </w:r>
+      <w:r>
+        <w:rPr>
+          <w:rFonts w:cs="Times New Roman"/>
+        </w:rPr>
+        <w:t xml:space="preserve">. The intercept is the cold developmental temperature. Note that the imputation model also estimates an intercept and residual variance for mass as it was also missing data. Mass and MR was log transformed and Age was z-transformed. </w:t>
+      </w:r>
+      <w:r>
+        <w:rPr>
+          <w:rFonts w:cs="Times New Roman"/>
+        </w:rPr>
+        <w:t>Bolded estimates are significantly different from zero. Values with * indicate very small values that are still greater than zero.</w:t>
+      </w:r>
+    </w:p>
+    <w:tbl>
+      <w:tblPr>
+        <w:tblStyle w:val="Table"/>
+        <w:tblW w:w="4999" w:type="pct"/>
+        <w:tblLook w:val="07E0" w:firstRow="1" w:lastRow="1" w:firstColumn="1" w:lastColumn="1" w:noHBand="1" w:noVBand="1"/>
+        <w:tblCaption w:val="Table 1 Model coefficients of full model testing whether developmental temperature affects the elevation and slope of the thermal reaction norm of metabolic rate. This model used an imputated dataset, n = 6000"/>
+      </w:tblPr>
+      <w:tblGrid>
+        <w:gridCol w:w="3750"/>
+        <w:gridCol w:w="1649"/>
+        <w:gridCol w:w="1649"/>
+        <w:gridCol w:w="1466"/>
+      </w:tblGrid>
+      <w:tr>
+        <w:tc>
+          <w:tcPr>
+            <w:tcW w:w="0" w:type="auto"/>
+            <w:tcBorders>
+              <w:bottom w:val="single" w:sz="0" w:space="0" w:color="auto"/>
+            </w:tcBorders>
+            <w:vAlign w:val="bottom"/>
+          </w:tcPr>
+          <w:p>
+            <w:pPr>
+              <w:pStyle w:val="Compact"/>
+            </w:pPr>
+            <w:r>
+              <w:t>Parameter</w:t>
+            </w:r>
+          </w:p>
+        </w:tc>
+        <w:tc>
+          <w:tcPr>
+            <w:tcW w:w="0" w:type="auto"/>
+            <w:tcBorders>
+              <w:bottom w:val="single" w:sz="0" w:space="0" w:color="auto"/>
+            </w:tcBorders>
+            <w:vAlign w:val="bottom"/>
+          </w:tcPr>
+          <w:p>
+            <w:pPr>
+              <w:pStyle w:val="Compact"/>
+              <w:jc w:val="center"/>
+            </w:pPr>
+            <w:r>
+              <w:t>Estimate</w:t>
+            </w:r>
+          </w:p>
+        </w:tc>
+        <w:tc>
+          <w:tcPr>
+            <w:tcW w:w="0" w:type="auto"/>
+            <w:tcBorders>
+              <w:bottom w:val="single" w:sz="0" w:space="0" w:color="auto"/>
+            </w:tcBorders>
+            <w:vAlign w:val="bottom"/>
+          </w:tcPr>
+          <w:p>
+            <w:pPr>
+              <w:pStyle w:val="Compact"/>
+              <w:jc w:val="center"/>
+            </w:pPr>
+            <w:r>
+              <w:t>Lower</w:t>
+            </w:r>
+          </w:p>
+        </w:tc>
+        <w:tc>
+          <w:tcPr>
+            <w:tcW w:w="0" w:type="auto"/>
+            <w:tcBorders>
+              <w:bottom w:val="single" w:sz="0" w:space="0" w:color="auto"/>
+            </w:tcBorders>
+            <w:vAlign w:val="bottom"/>
+          </w:tcPr>
+          <w:p>
+            <w:pPr>
+              <w:pStyle w:val="Compact"/>
+              <w:jc w:val="center"/>
+            </w:pPr>
+            <w:r>
+              <w:t>Upper</w:t>
+            </w:r>
+          </w:p>
+        </w:tc>
+      </w:tr>
+      <w:tr>
+        <w:tc>
+          <w:tcPr>
+            <w:tcW w:w="0" w:type="auto"/>
+          </w:tcPr>
+          <w:p>
+            <w:pPr>
+              <w:pStyle w:val="Compact"/>
+            </w:pPr>
+            <w:r>
+              <w:t>Intercept MR</w:t>
+            </w:r>
+          </w:p>
+        </w:tc>
+        <w:tc>
+          <w:tcPr>
+            <w:tcW w:w="0" w:type="auto"/>
+          </w:tcPr>
+          <w:p>
+            <w:pPr>
+              <w:pStyle w:val="Compact"/>
+              <w:jc w:val="center"/>
+              <w:rPr>
+                <w:b/>
+                <w:bCs/>
+              </w:rPr>
+            </w:pPr>
+            <w:r>
+              <w:rPr>
+                <w:b/>
+                <w:bCs/>
+              </w:rPr>
+              <w:t>-7.618</w:t>
+            </w:r>
+          </w:p>
+        </w:tc>
+        <w:tc>
+          <w:tcPr>
+            <w:tcW w:w="0" w:type="auto"/>
+          </w:tcPr>
+          <w:p>
+            <w:pPr>
+              <w:pStyle w:val="Compact"/>
+              <w:jc w:val="center"/>
+              <w:rPr>
+                <w:b/>
+                <w:bCs/>
+              </w:rPr>
+            </w:pPr>
+            <w:r>
+              <w:rPr>
+                <w:b/>
+                <w:bCs/>
+              </w:rPr>
+              <w:t>-7.84</w:t>
+            </w:r>
+          </w:p>
+        </w:tc>
+        <w:tc>
+          <w:tcPr>
+            <w:tcW w:w="0" w:type="auto"/>
+          </w:tcPr>
+          <w:p>
+            <w:pPr>
+              <w:pStyle w:val="Compact"/>
+              <w:jc w:val="center"/>
+              <w:rPr>
+                <w:b/>
+                <w:bCs/>
+              </w:rPr>
+            </w:pPr>
+            <w:r>
+              <w:rPr>
+                <w:b/>
+                <w:bCs/>
+              </w:rPr>
+              <w:t>-7.397</w:t>
+            </w:r>
+          </w:p>
+        </w:tc>
+      </w:tr>
+      <w:tr>
+        <w:tc>
+          <w:tcPr>
+            <w:tcW w:w="0" w:type="auto"/>
+          </w:tcPr>
+          <w:p>
+            <w:pPr>
+              <w:pStyle w:val="Compact"/>
+            </w:pPr>
+            <w:r>
+              <w:t>Intercept Mass</w:t>
+            </w:r>
+          </w:p>
+        </w:tc>
+        <w:tc>
+          <w:tcPr>
+            <w:tcW w:w="0" w:type="auto"/>
+          </w:tcPr>
+          <w:p>
+            <w:pPr>
+              <w:pStyle w:val="Compact"/>
+              <w:jc w:val="center"/>
+              <w:rPr>
+                <w:b/>
+                <w:bCs/>
+              </w:rPr>
+            </w:pPr>
+            <w:r>
+              <w:rPr>
+                <w:b/>
+                <w:bCs/>
+              </w:rPr>
+              <w:t>-1.442</w:t>
+            </w:r>
+          </w:p>
+        </w:tc>
+        <w:tc>
+          <w:tcPr>
+            <w:tcW w:w="0" w:type="auto"/>
+          </w:tcPr>
+          <w:p>
+            <w:pPr>
+              <w:pStyle w:val="Compact"/>
+              <w:jc w:val="center"/>
+              <w:rPr>
+                <w:b/>
+                <w:bCs/>
+              </w:rPr>
+            </w:pPr>
+            <w:r>
+              <w:rPr>
+                <w:b/>
+                <w:bCs/>
+              </w:rPr>
+              <w:t>-1.449</w:t>
+            </w:r>
+          </w:p>
+        </w:tc>
+        <w:tc>
+          <w:tcPr>
+            <w:tcW w:w="0" w:type="auto"/>
+          </w:tcPr>
+          <w:p>
+            <w:pPr>
+              <w:pStyle w:val="Compact"/>
+              <w:jc w:val="center"/>
+              <w:rPr>
+                <w:b/>
+                <w:bCs/>
+              </w:rPr>
+            </w:pPr>
+            <w:r>
+              <w:rPr>
+                <w:b/>
+                <w:bCs/>
+              </w:rPr>
+              <w:t>-1.436</w:t>
+            </w:r>
+          </w:p>
+        </w:tc>
+      </w:tr>
+      <w:tr>
+        <w:tc>
+          <w:tcPr>
+            <w:tcW w:w="0" w:type="auto"/>
+          </w:tcPr>
+          <w:p>
+            <w:pPr>
+              <w:pStyle w:val="Compact"/>
+            </w:pPr>
+            <w:r>
+              <w:t>Treatment 29</w:t>
+            </w:r>
+          </w:p>
+        </w:tc>
+        <w:tc>
+          <w:tcPr>
+            <w:tcW w:w="0" w:type="auto"/>
+          </w:tcPr>
+          <w:p>
+            <w:pPr>
+              <w:pStyle w:val="Compact"/>
+              <w:jc w:val="center"/>
+            </w:pPr>
+            <w:r>
+              <w:t>0.135</w:t>
+            </w:r>
+          </w:p>
+        </w:tc>
+        <w:tc>
+          <w:tcPr>
+            <w:tcW w:w="0" w:type="auto"/>
+          </w:tcPr>
+          <w:p>
+            <w:pPr>
+              <w:pStyle w:val="Compact"/>
+              <w:jc w:val="center"/>
+            </w:pPr>
+            <w:r>
+              <w:t>-0.069</w:t>
+            </w:r>
+          </w:p>
+        </w:tc>
+        <w:tc>
+          <w:tcPr>
+            <w:tcW w:w="0" w:type="auto"/>
+          </w:tcPr>
+          <w:p>
+            <w:pPr>
+              <w:pStyle w:val="Compact"/>
+              <w:jc w:val="center"/>
+            </w:pPr>
+            <w:r>
+              <w:t>0.344</w:t>
+            </w:r>
+          </w:p>
+        </w:tc>
+      </w:tr>
+      <w:tr>
+        <w:tc>
+          <w:tcPr>
+            <w:tcW w:w="0" w:type="auto"/>
+          </w:tcPr>
+          <w:p>
+            <w:pPr>
+              <w:pStyle w:val="Compact"/>
+            </w:pPr>
+            <w:r>
+              <w:lastRenderedPageBreak/>
+              <w:t>Temperature</w:t>
+            </w:r>
+          </w:p>
+        </w:tc>
+        <w:tc>
+          <w:tcPr>
+            <w:tcW w:w="0" w:type="auto"/>
+          </w:tcPr>
+          <w:p>
+            <w:pPr>
+              <w:pStyle w:val="Compact"/>
+              <w:jc w:val="center"/>
+              <w:rPr>
+                <w:b/>
+                <w:bCs/>
+              </w:rPr>
+            </w:pPr>
+            <w:r>
+              <w:rPr>
+                <w:b/>
+                <w:bCs/>
+              </w:rPr>
+              <w:t>0.077</w:t>
+            </w:r>
+          </w:p>
+        </w:tc>
+        <w:tc>
+          <w:tcPr>
+            <w:tcW w:w="0" w:type="auto"/>
+          </w:tcPr>
+          <w:p>
+            <w:pPr>
+              <w:pStyle w:val="Compact"/>
+              <w:jc w:val="center"/>
+              <w:rPr>
+                <w:b/>
+                <w:bCs/>
+              </w:rPr>
+            </w:pPr>
+            <w:r>
+              <w:rPr>
+                <w:b/>
+                <w:bCs/>
+              </w:rPr>
+              <w:t>0.072</w:t>
+            </w:r>
+          </w:p>
+        </w:tc>
+        <w:tc>
+          <w:tcPr>
+            <w:tcW w:w="0" w:type="auto"/>
+          </w:tcPr>
+          <w:p>
+            <w:pPr>
+              <w:pStyle w:val="Compact"/>
+              <w:jc w:val="center"/>
+              <w:rPr>
+                <w:b/>
+                <w:bCs/>
+              </w:rPr>
+            </w:pPr>
+            <w:r>
+              <w:rPr>
+                <w:b/>
+                <w:bCs/>
+              </w:rPr>
+              <w:t>0.081</w:t>
+            </w:r>
+          </w:p>
+        </w:tc>
+      </w:tr>
+      <w:tr>
+        <w:tc>
+          <w:tcPr>
+            <w:tcW w:w="0" w:type="auto"/>
+          </w:tcPr>
+          <w:p>
+            <w:pPr>
+              <w:pStyle w:val="Compact"/>
+            </w:pPr>
+            <w:r>
+              <w:t>Age</w:t>
+            </w:r>
+          </w:p>
+        </w:tc>
+        <w:tc>
+          <w:tcPr>
+            <w:tcW w:w="0" w:type="auto"/>
+          </w:tcPr>
+          <w:p>
+            <w:pPr>
+              <w:pStyle w:val="Compact"/>
+              <w:jc w:val="center"/>
+            </w:pPr>
+            <w:r>
+              <w:t>-0.035</w:t>
+            </w:r>
+          </w:p>
+        </w:tc>
+        <w:tc>
+          <w:tcPr>
+            <w:tcW w:w="0" w:type="auto"/>
+          </w:tcPr>
+          <w:p>
+            <w:pPr>
+              <w:pStyle w:val="Compact"/>
+              <w:jc w:val="center"/>
+            </w:pPr>
+            <w:r>
+              <w:t>-0.078</w:t>
+            </w:r>
+          </w:p>
+        </w:tc>
+        <w:tc>
+          <w:tcPr>
+            <w:tcW w:w="0" w:type="auto"/>
+          </w:tcPr>
+          <w:p>
+            <w:pPr>
+              <w:pStyle w:val="Compact"/>
+              <w:jc w:val="center"/>
+            </w:pPr>
+            <w:r>
+              <w:t>0.009</w:t>
+            </w:r>
+          </w:p>
+        </w:tc>
+      </w:tr>
+      <w:tr>
+        <w:tc>
+          <w:tcPr>
+            <w:tcW w:w="0" w:type="auto"/>
+          </w:tcPr>
+          <w:p>
+            <w:pPr>
+              <w:pStyle w:val="Compact"/>
+            </w:pPr>
+            <w:r>
+              <w:t>Treatment</w:t>
+            </w:r>
+            <w:r>
+              <w:rPr>
+                <w:rFonts w:eastAsiaTheme="minorEastAsia"/>
+              </w:rPr>
+              <w:t xml:space="preserve"> </w:t>
+            </w:r>
+            <m:oMath>
+              <m:r>
+                <w:rPr>
+                  <w:rFonts w:ascii="Cambria Math" w:hAnsi="Cambria Math"/>
+                </w:rPr>
+                <m:t>×</m:t>
+              </m:r>
+            </m:oMath>
+            <w:r>
+              <w:rPr>
+                <w:rFonts w:eastAsiaTheme="minorEastAsia"/>
+              </w:rPr>
+              <w:t xml:space="preserve"> Temperature</w:t>
+            </w:r>
+          </w:p>
+        </w:tc>
+        <w:tc>
+          <w:tcPr>
+            <w:tcW w:w="0" w:type="auto"/>
+          </w:tcPr>
+          <w:p>
+            <w:pPr>
+              <w:pStyle w:val="Compact"/>
+              <w:jc w:val="center"/>
+            </w:pPr>
+            <w:r>
+              <w:t>-0.005</w:t>
+            </w:r>
+          </w:p>
+        </w:tc>
+        <w:tc>
+          <w:tcPr>
+            <w:tcW w:w="0" w:type="auto"/>
+          </w:tcPr>
+          <w:p>
+            <w:pPr>
+              <w:pStyle w:val="Compact"/>
+              <w:jc w:val="center"/>
+            </w:pPr>
+            <w:r>
+              <w:t>-0.011</w:t>
+            </w:r>
+          </w:p>
+        </w:tc>
+        <w:tc>
+          <w:tcPr>
+            <w:tcW w:w="0" w:type="auto"/>
+          </w:tcPr>
+          <w:p>
+            <w:pPr>
+              <w:pStyle w:val="Compact"/>
+              <w:jc w:val="center"/>
+            </w:pPr>
+            <w:r>
+              <w:t>0.002</w:t>
+            </w:r>
+          </w:p>
+        </w:tc>
+      </w:tr>
+      <w:tr>
+        <w:tc>
+          <w:tcPr>
+            <w:tcW w:w="0" w:type="auto"/>
+          </w:tcPr>
+          <w:p>
+            <w:pPr>
+              <w:pStyle w:val="Compact"/>
+            </w:pPr>
+            <w:r>
+              <w:t>Mass</w:t>
+            </w:r>
+          </w:p>
+        </w:tc>
+        <w:tc>
+          <w:tcPr>
+            <w:tcW w:w="0" w:type="auto"/>
+          </w:tcPr>
+          <w:p>
+            <w:pPr>
+              <w:pStyle w:val="Compact"/>
+              <w:jc w:val="center"/>
+              <w:rPr>
+                <w:b/>
+                <w:bCs/>
+              </w:rPr>
+            </w:pPr>
+            <w:r>
+              <w:rPr>
+                <w:b/>
+                <w:bCs/>
+              </w:rPr>
+              <w:t>0.622</w:t>
+            </w:r>
+          </w:p>
+        </w:tc>
+        <w:tc>
+          <w:tcPr>
+            <w:tcW w:w="0" w:type="auto"/>
+          </w:tcPr>
+          <w:p>
+            <w:pPr>
+              <w:pStyle w:val="Compact"/>
+              <w:jc w:val="center"/>
+              <w:rPr>
+                <w:b/>
+                <w:bCs/>
+              </w:rPr>
+            </w:pPr>
+            <w:r>
+              <w:rPr>
+                <w:b/>
+                <w:bCs/>
+              </w:rPr>
+              <w:t>0.507</w:t>
+            </w:r>
+          </w:p>
+        </w:tc>
+        <w:tc>
+          <w:tcPr>
+            <w:tcW w:w="0" w:type="auto"/>
+          </w:tcPr>
+          <w:p>
+            <w:pPr>
+              <w:pStyle w:val="Compact"/>
+              <w:jc w:val="center"/>
+              <w:rPr>
+                <w:b/>
+                <w:bCs/>
+              </w:rPr>
+            </w:pPr>
+            <w:r>
+              <w:rPr>
+                <w:b/>
+                <w:bCs/>
+              </w:rPr>
+              <w:t>0.733</w:t>
+            </w:r>
+          </w:p>
+        </w:tc>
+      </w:tr>
+      <w:tr>
+        <w:tc>
+          <w:tcPr>
+            <w:tcW w:w="0" w:type="auto"/>
+          </w:tcPr>
+          <w:p>
+            <w:pPr>
+              <w:pStyle w:val="Compact"/>
+            </w:pPr>
+            <w:r>
+              <w:t>V</w:t>
+            </w:r>
+            <w:r>
+              <w:rPr>
+                <w:vertAlign w:val="subscript"/>
+              </w:rPr>
+              <w:t>I, Intercept</w:t>
+            </w:r>
+          </w:p>
+        </w:tc>
+        <w:tc>
+          <w:tcPr>
+            <w:tcW w:w="0" w:type="auto"/>
+          </w:tcPr>
+          <w:p>
+            <w:pPr>
+              <w:pStyle w:val="Compact"/>
+              <w:jc w:val="center"/>
+              <w:rPr>
+                <w:b/>
+                <w:bCs/>
+              </w:rPr>
+            </w:pPr>
+            <w:r>
+              <w:rPr>
+                <w:b/>
+                <w:bCs/>
+              </w:rPr>
+              <w:t>0.012</w:t>
+            </w:r>
+          </w:p>
+        </w:tc>
+        <w:tc>
+          <w:tcPr>
+            <w:tcW w:w="0" w:type="auto"/>
+          </w:tcPr>
+          <w:p>
+            <w:pPr>
+              <w:pStyle w:val="Compact"/>
+              <w:jc w:val="center"/>
+              <w:rPr>
+                <w:b/>
+                <w:bCs/>
+              </w:rPr>
+            </w:pPr>
+            <w:r>
+              <w:rPr>
+                <w:b/>
+                <w:bCs/>
+              </w:rPr>
+              <w:t>0.001</w:t>
+            </w:r>
+          </w:p>
+        </w:tc>
+        <w:tc>
+          <w:tcPr>
+            <w:tcW w:w="0" w:type="auto"/>
+          </w:tcPr>
+          <w:p>
+            <w:pPr>
+              <w:pStyle w:val="Compact"/>
+              <w:jc w:val="center"/>
+              <w:rPr>
+                <w:b/>
+                <w:bCs/>
+              </w:rPr>
+            </w:pPr>
+            <w:r>
+              <w:rPr>
+                <w:b/>
+                <w:bCs/>
+              </w:rPr>
+              <w:t>0.038</w:t>
+            </w:r>
+          </w:p>
+        </w:tc>
+      </w:tr>
+      <w:tr>
+        <w:tc>
+          <w:tcPr>
+            <w:tcW w:w="0" w:type="auto"/>
+          </w:tcPr>
+          <w:p>
+            <w:pPr>
+              <w:pStyle w:val="Compact"/>
+            </w:pPr>
+            <w:r>
+              <w:t>V</w:t>
+            </w:r>
+            <w:r>
+              <w:rPr>
+                <w:vertAlign w:val="subscript"/>
+              </w:rPr>
+              <w:t xml:space="preserve">I, </w:t>
+            </w:r>
+            <w:r>
+              <w:rPr>
+                <w:vertAlign w:val="subscript"/>
+              </w:rPr>
+              <w:t>Slope</w:t>
+            </w:r>
+          </w:p>
+        </w:tc>
+        <w:tc>
+          <w:tcPr>
+            <w:tcW w:w="0" w:type="auto"/>
+          </w:tcPr>
+          <w:p>
+            <w:pPr>
+              <w:pStyle w:val="Compact"/>
+              <w:jc w:val="center"/>
+              <w:rPr>
+                <w:b/>
+                <w:bCs/>
+              </w:rPr>
+            </w:pPr>
+            <w:r>
+              <w:rPr>
+                <w:b/>
+                <w:bCs/>
+              </w:rPr>
+              <w:t>0</w:t>
+            </w:r>
+            <w:r>
+              <w:rPr>
+                <w:b/>
+                <w:bCs/>
+              </w:rPr>
+              <w:t>*</w:t>
+            </w:r>
+          </w:p>
+        </w:tc>
+        <w:tc>
+          <w:tcPr>
+            <w:tcW w:w="0" w:type="auto"/>
+          </w:tcPr>
+          <w:p>
+            <w:pPr>
+              <w:pStyle w:val="Compact"/>
+              <w:jc w:val="center"/>
+              <w:rPr>
+                <w:b/>
+                <w:bCs/>
+              </w:rPr>
+            </w:pPr>
+            <w:r>
+              <w:rPr>
+                <w:b/>
+                <w:bCs/>
+              </w:rPr>
+              <w:t>0</w:t>
+            </w:r>
+            <w:r>
+              <w:rPr>
+                <w:b/>
+                <w:bCs/>
+              </w:rPr>
+              <w:t>*</w:t>
+            </w:r>
+          </w:p>
+        </w:tc>
+        <w:tc>
+          <w:tcPr>
+            <w:tcW w:w="0" w:type="auto"/>
+          </w:tcPr>
+          <w:p>
+            <w:pPr>
+              <w:pStyle w:val="Compact"/>
+              <w:jc w:val="center"/>
+              <w:rPr>
+                <w:b/>
+                <w:bCs/>
+              </w:rPr>
+            </w:pPr>
+            <w:r>
+              <w:rPr>
+                <w:b/>
+                <w:bCs/>
+              </w:rPr>
+              <w:t>0</w:t>
+            </w:r>
+            <w:r>
+              <w:rPr>
+                <w:b/>
+                <w:bCs/>
+              </w:rPr>
+              <w:t>*</w:t>
+            </w:r>
+          </w:p>
+        </w:tc>
+      </w:tr>
+      <w:tr>
+        <w:tc>
+          <w:tcPr>
+            <w:tcW w:w="0" w:type="auto"/>
+          </w:tcPr>
+          <w:p>
+            <w:pPr>
+              <w:pStyle w:val="Compact"/>
+            </w:pPr>
+            <w:proofErr w:type="spellStart"/>
+            <w:r>
+              <w:t>V</w:t>
+            </w:r>
+            <w:r>
+              <w:rPr>
+                <w:vertAlign w:val="subscript"/>
+              </w:rPr>
+              <w:t>session</w:t>
+            </w:r>
+            <w:proofErr w:type="spellEnd"/>
+            <w:r>
+              <w:rPr>
+                <w:vertAlign w:val="subscript"/>
+              </w:rPr>
+              <w:t>, Intercept</w:t>
+            </w:r>
+          </w:p>
+        </w:tc>
+        <w:tc>
+          <w:tcPr>
+            <w:tcW w:w="0" w:type="auto"/>
+          </w:tcPr>
+          <w:p>
+            <w:pPr>
+              <w:pStyle w:val="Compact"/>
+              <w:jc w:val="center"/>
+              <w:rPr>
+                <w:b/>
+                <w:bCs/>
+              </w:rPr>
+            </w:pPr>
+            <w:r>
+              <w:rPr>
+                <w:b/>
+                <w:bCs/>
+              </w:rPr>
+              <w:t>0.01</w:t>
+            </w:r>
+          </w:p>
+        </w:tc>
+        <w:tc>
+          <w:tcPr>
+            <w:tcW w:w="0" w:type="auto"/>
+          </w:tcPr>
+          <w:p>
+            <w:pPr>
+              <w:pStyle w:val="Compact"/>
+              <w:jc w:val="center"/>
+              <w:rPr>
+                <w:b/>
+                <w:bCs/>
+              </w:rPr>
+            </w:pPr>
+            <w:r>
+              <w:rPr>
+                <w:b/>
+                <w:bCs/>
+              </w:rPr>
+              <w:t>0.003</w:t>
+            </w:r>
+          </w:p>
+        </w:tc>
+        <w:tc>
+          <w:tcPr>
+            <w:tcW w:w="0" w:type="auto"/>
+          </w:tcPr>
+          <w:p>
+            <w:pPr>
+              <w:pStyle w:val="Compact"/>
+              <w:jc w:val="center"/>
+              <w:rPr>
+                <w:b/>
+                <w:bCs/>
+              </w:rPr>
+            </w:pPr>
+            <w:r>
+              <w:rPr>
+                <w:b/>
+                <w:bCs/>
+              </w:rPr>
+              <w:t>0.029</w:t>
+            </w:r>
+          </w:p>
+        </w:tc>
+      </w:tr>
+      <w:tr>
+        <w:tc>
+          <w:tcPr>
+            <w:tcW w:w="0" w:type="auto"/>
+          </w:tcPr>
+          <w:p>
+            <w:pPr>
+              <w:pStyle w:val="Compact"/>
+            </w:pPr>
+            <w:proofErr w:type="spellStart"/>
+            <w:r>
+              <w:t>V</w:t>
+            </w:r>
+            <w:r>
+              <w:rPr>
+                <w:vertAlign w:val="subscript"/>
+              </w:rPr>
+              <w:t>measurement</w:t>
+            </w:r>
+            <w:proofErr w:type="spellEnd"/>
+            <w:r>
+              <w:rPr>
+                <w:vertAlign w:val="subscript"/>
+              </w:rPr>
+              <w:t xml:space="preserve"> error</w:t>
+            </w:r>
+            <w:r>
+              <w:rPr>
+                <w:vertAlign w:val="subscript"/>
+              </w:rPr>
+              <w:t>, Intercept</w:t>
+            </w:r>
+          </w:p>
+        </w:tc>
+        <w:tc>
+          <w:tcPr>
+            <w:tcW w:w="0" w:type="auto"/>
+          </w:tcPr>
+          <w:p>
+            <w:pPr>
+              <w:pStyle w:val="Compact"/>
+              <w:jc w:val="center"/>
+              <w:rPr>
+                <w:b/>
+                <w:bCs/>
+              </w:rPr>
+            </w:pPr>
+            <w:r>
+              <w:rPr>
+                <w:b/>
+                <w:bCs/>
+              </w:rPr>
+              <w:t>0.044</w:t>
+            </w:r>
+          </w:p>
+        </w:tc>
+        <w:tc>
+          <w:tcPr>
+            <w:tcW w:w="0" w:type="auto"/>
+          </w:tcPr>
+          <w:p>
+            <w:pPr>
+              <w:pStyle w:val="Compact"/>
+              <w:jc w:val="center"/>
+              <w:rPr>
+                <w:b/>
+                <w:bCs/>
+              </w:rPr>
+            </w:pPr>
+            <w:r>
+              <w:rPr>
+                <w:b/>
+                <w:bCs/>
+              </w:rPr>
+              <w:t>0.04</w:t>
+            </w:r>
+          </w:p>
+        </w:tc>
+        <w:tc>
+          <w:tcPr>
+            <w:tcW w:w="0" w:type="auto"/>
+          </w:tcPr>
+          <w:p>
+            <w:pPr>
+              <w:pStyle w:val="Compact"/>
+              <w:jc w:val="center"/>
+              <w:rPr>
+                <w:b/>
+                <w:bCs/>
+              </w:rPr>
+            </w:pPr>
+            <w:r>
+              <w:rPr>
+                <w:b/>
+                <w:bCs/>
+              </w:rPr>
+              <w:t>0.049</w:t>
+            </w:r>
+          </w:p>
+        </w:tc>
+      </w:tr>
+      <w:tr>
+        <w:tc>
+          <w:tcPr>
+            <w:tcW w:w="0" w:type="auto"/>
+          </w:tcPr>
+          <w:p>
+            <w:pPr>
+              <w:pStyle w:val="Compact"/>
+              <w:rPr>
+                <w:vertAlign w:val="subscript"/>
+              </w:rPr>
+            </w:pPr>
+            <w:r>
+              <w:t>COV</w:t>
+            </w:r>
+            <w:r>
+              <w:rPr>
+                <w:vertAlign w:val="subscript"/>
+              </w:rPr>
+              <w:t>I, Intercept – I, Slope</w:t>
+            </w:r>
+          </w:p>
+        </w:tc>
+        <w:tc>
+          <w:tcPr>
+            <w:tcW w:w="0" w:type="auto"/>
+          </w:tcPr>
+          <w:p>
+            <w:pPr>
+              <w:pStyle w:val="Compact"/>
+              <w:jc w:val="center"/>
+            </w:pPr>
+            <w:r>
+              <w:t>-0.000115</w:t>
+            </w:r>
+          </w:p>
+        </w:tc>
+        <w:tc>
+          <w:tcPr>
+            <w:tcW w:w="0" w:type="auto"/>
+          </w:tcPr>
+          <w:p>
+            <w:pPr>
+              <w:pStyle w:val="Compact"/>
+              <w:jc w:val="center"/>
+            </w:pPr>
+            <w:r>
+              <w:t>-0.000823</w:t>
+            </w:r>
+          </w:p>
+        </w:tc>
+        <w:tc>
+          <w:tcPr>
+            <w:tcW w:w="0" w:type="auto"/>
+          </w:tcPr>
+          <w:p>
+            <w:pPr>
+              <w:pStyle w:val="Compact"/>
+              <w:jc w:val="center"/>
+            </w:pPr>
+            <w:r>
+              <w:t>6.63e-05</w:t>
+            </w:r>
+          </w:p>
+        </w:tc>
+      </w:tr>
+      <w:tr>
+        <w:tc>
+          <w:tcPr>
+            <w:tcW w:w="0" w:type="auto"/>
+          </w:tcPr>
+          <w:p>
+            <w:pPr>
+              <w:pStyle w:val="Compact"/>
+            </w:pPr>
+            <w:r>
+              <w:t>Residual MR</w:t>
+            </w:r>
+          </w:p>
+        </w:tc>
+        <w:tc>
+          <w:tcPr>
+            <w:tcW w:w="0" w:type="auto"/>
+          </w:tcPr>
+          <w:p>
+            <w:pPr>
+              <w:pStyle w:val="Compact"/>
+              <w:jc w:val="center"/>
+              <w:rPr>
+                <w:b/>
+                <w:bCs/>
+              </w:rPr>
+            </w:pPr>
+            <w:r>
+              <w:rPr>
+                <w:b/>
+                <w:bCs/>
+              </w:rPr>
+              <w:t>0.041</w:t>
+            </w:r>
+          </w:p>
+        </w:tc>
+        <w:tc>
+          <w:tcPr>
+            <w:tcW w:w="0" w:type="auto"/>
+          </w:tcPr>
+          <w:p>
+            <w:pPr>
+              <w:pStyle w:val="Compact"/>
+              <w:jc w:val="center"/>
+              <w:rPr>
+                <w:b/>
+                <w:bCs/>
+              </w:rPr>
+            </w:pPr>
+            <w:r>
+              <w:rPr>
+                <w:b/>
+                <w:bCs/>
+              </w:rPr>
+              <w:t>0.038</w:t>
+            </w:r>
+          </w:p>
+        </w:tc>
+        <w:tc>
+          <w:tcPr>
+            <w:tcW w:w="0" w:type="auto"/>
+          </w:tcPr>
+          <w:p>
+            <w:pPr>
+              <w:pStyle w:val="Compact"/>
+              <w:jc w:val="center"/>
+              <w:rPr>
+                <w:b/>
+                <w:bCs/>
+              </w:rPr>
+            </w:pPr>
+            <w:r>
+              <w:rPr>
+                <w:b/>
+                <w:bCs/>
+              </w:rPr>
+              <w:t>0.043</w:t>
+            </w:r>
+          </w:p>
+        </w:tc>
+      </w:tr>
+      <w:tr>
+        <w:tc>
+          <w:tcPr>
+            <w:tcW w:w="0" w:type="auto"/>
+          </w:tcPr>
+          <w:p>
+            <w:pPr>
+              <w:pStyle w:val="Compact"/>
+            </w:pPr>
+            <w:r>
+              <w:t>Residual Mass</w:t>
+            </w:r>
+          </w:p>
+        </w:tc>
+        <w:tc>
+          <w:tcPr>
+            <w:tcW w:w="0" w:type="auto"/>
+          </w:tcPr>
+          <w:p>
+            <w:pPr>
+              <w:pStyle w:val="Compact"/>
+              <w:jc w:val="center"/>
+              <w:rPr>
+                <w:b/>
+                <w:bCs/>
+              </w:rPr>
+            </w:pPr>
+            <w:r>
+              <w:rPr>
+                <w:b/>
+                <w:bCs/>
+              </w:rPr>
+              <w:t>0.043</w:t>
+            </w:r>
+          </w:p>
+        </w:tc>
+        <w:tc>
+          <w:tcPr>
+            <w:tcW w:w="0" w:type="auto"/>
+          </w:tcPr>
+          <w:p>
+            <w:pPr>
+              <w:pStyle w:val="Compact"/>
+              <w:jc w:val="center"/>
+              <w:rPr>
+                <w:b/>
+                <w:bCs/>
+              </w:rPr>
+            </w:pPr>
+            <w:r>
+              <w:rPr>
+                <w:b/>
+                <w:bCs/>
+              </w:rPr>
+              <w:t>0.041</w:t>
+            </w:r>
+          </w:p>
+        </w:tc>
+        <w:tc>
+          <w:tcPr>
+            <w:tcW w:w="0" w:type="auto"/>
+          </w:tcPr>
+          <w:p>
+            <w:pPr>
+              <w:pStyle w:val="Compact"/>
+              <w:jc w:val="center"/>
+              <w:rPr>
+                <w:b/>
+                <w:bCs/>
+              </w:rPr>
+            </w:pPr>
+            <w:r>
+              <w:rPr>
+                <w:b/>
+                <w:bCs/>
+              </w:rPr>
+              <w:t>0.045</w:t>
+            </w:r>
+          </w:p>
+        </w:tc>
+      </w:tr>
+    </w:tbl>
+    <w:p/>
+    <w:p>
+      <w:pPr>
+        <w:ind w:firstLine="720"/>
+      </w:pPr>
+      <w:commentRangeStart w:id="5"/>
+      <w:commentRangeEnd w:id="5"/>
+      <w:r>
+        <w:rPr>
+          <w:rStyle w:val="CommentReference"/>
+          <w:rFonts w:asciiTheme="minorHAnsi" w:hAnsiTheme="minorHAnsi"/>
+          <w:lang w:val="en-US"/>
+        </w:rPr>
+        <w:commentReference w:id="5"/>
+      </w:r>
+      <w:r>
+        <w:t>Individual</w:t>
+      </w:r>
+      <w:r>
+        <w:t xml:space="preserve"> slope</w:t>
       </w:r>
       <w:r>
         <w:t>s</w:t>
       </w:r>
       <w:r>
-        <w:t xml:space="preserve"> (</w:t>
-      </w:r>
-      <w:r>
-        <w:t xml:space="preserve">Fig. 1, </w:t>
-      </w:r>
-      <w:r>
-        <w:t>Table</w:t>
-      </w:r>
-      <w:r>
-        <w:t xml:space="preserve"> 1</w:t>
-      </w:r>
-      <w:r>
-        <w:t>, Table S2</w:t>
+        <w:t xml:space="preserve"> of the thermal reaction norm were repeatable in both treatment groups, however there were no treatment differences (Fig. </w:t>
+      </w:r>
+      <w:r>
+        <w:t>1</w:t>
+      </w:r>
+      <w:r>
+        <w:t>). This result should be interpreted with caution as repeatability of the slope was estimated with a large degree of uncertainty (</w:t>
+      </w:r>
+      <w:r>
+        <w:t xml:space="preserve">Hot: </w:t>
+      </w:r>
+      <w:proofErr w:type="spellStart"/>
+      <w:r>
+        <w:t>R</w:t>
+      </w:r>
+      <w:r>
+        <w:rPr>
+          <w:vertAlign w:val="subscript"/>
+        </w:rPr>
+        <w:t>slope</w:t>
+      </w:r>
+      <w:proofErr w:type="spellEnd"/>
+      <w:r>
+        <w:t xml:space="preserve"> = 0.44 , </w:t>
+      </w:r>
+      <w:r>
+        <w:t>95% CI</w:t>
+      </w:r>
+      <w:r>
+        <w:t xml:space="preserve">: 0.03 – 0.95; Cold: </w:t>
+      </w:r>
+      <w:proofErr w:type="spellStart"/>
+      <w:r>
+        <w:t>R</w:t>
+      </w:r>
+      <w:r>
+        <w:rPr>
+          <w:vertAlign w:val="subscript"/>
+        </w:rPr>
+        <w:t>slope</w:t>
+      </w:r>
+      <w:proofErr w:type="spellEnd"/>
+      <w:r>
+        <w:t xml:space="preserve"> = 0.42, </w:t>
+      </w:r>
+      <w:r>
+        <w:t>95% CI</w:t>
+      </w:r>
+      <w:r>
+        <w:t>: 0.03 – 0.94</w:t>
+      </w:r>
+      <w:r>
+        <w:t>)</w:t>
+      </w:r>
+      <w:r>
+        <w:t xml:space="preserve">. Coefficients for the models that were used to estimate repeatability of the slope are presented in </w:t>
+      </w:r>
+      <w:r>
+        <w:rPr>
+          <w:highlight w:val="yellow"/>
+        </w:rPr>
+        <w:t>Table S10-13.</w:t>
+      </w:r>
+    </w:p>
+    <w:p>
+      <w:r>
+        <w:rPr>
+          <w:noProof/>
+        </w:rPr>
+        <w:drawing>
+          <wp:anchor distT="0" distB="0" distL="114300" distR="114300" simplePos="0" relativeHeight="251659264" behindDoc="0" locked="0" layoutInCell="1" allowOverlap="1" wp14:anchorId="34083899" wp14:editId="16BBF8FA">
+            <wp:simplePos x="0" y="0"/>
+            <wp:positionH relativeFrom="column">
+              <wp:posOffset>296545</wp:posOffset>
+            </wp:positionH>
+            <wp:positionV relativeFrom="paragraph">
+              <wp:posOffset>190500</wp:posOffset>
+            </wp:positionV>
+            <wp:extent cx="4673600" cy="3294380"/>
+            <wp:effectExtent l="0" t="0" r="0" b="0"/>
+            <wp:wrapTopAndBottom/>
+            <wp:docPr id="2" name="Picture" descr="A screenshot of a cell phone&#10;&#10;Description automatically generated"/>
+            <wp:cNvGraphicFramePr/>
+            <a:graphic xmlns:a="http://schemas.openxmlformats.org/drawingml/2006/main">
+              <a:graphicData uri="http://schemas.openxmlformats.org/drawingml/2006/picture">
+                <pic:pic xmlns:pic="http://schemas.openxmlformats.org/drawingml/2006/picture">
+                  <pic:nvPicPr>
+                    <pic:cNvPr id="2" name="Picture" descr="A screenshot of a cell phone&#10;&#10;Description automatically generated"/>
+                    <pic:cNvPicPr>
+                      <a:picLocks noChangeAspect="1" noChangeArrowheads="1"/>
+                    </pic:cNvPicPr>
+                  </pic:nvPicPr>
+                  <pic:blipFill>
+                    <a:blip r:embed="rId11"/>
+                    <a:stretch>
+                      <a:fillRect/>
+                    </a:stretch>
+                  </pic:blipFill>
+                  <pic:spPr bwMode="auto">
+                    <a:xfrm>
+                      <a:off x="0" y="0"/>
+                      <a:ext cx="4673600" cy="3294380"/>
+                    </a:xfrm>
+                    <a:prstGeom prst="rect">
+                      <a:avLst/>
+                    </a:prstGeom>
+                    <a:noFill/>
+                    <a:ln w="9525">
+                      <a:noFill/>
+                      <a:headEnd/>
+                      <a:tailEnd/>
+                    </a:ln>
+                  </pic:spPr>
+                </pic:pic>
+              </a:graphicData>
+            </a:graphic>
+            <wp14:sizeRelH relativeFrom="page">
+              <wp14:pctWidth>0</wp14:pctWidth>
+            </wp14:sizeRelH>
+            <wp14:sizeRelV relativeFrom="page">
+              <wp14:pctHeight>0</wp14:pctHeight>
+            </wp14:sizeRelV>
+          </wp:anchor>
+        </w:drawing>
+      </w:r>
+    </w:p>
+    <w:p>
+      <w:commentRangeStart w:id="6"/>
+      <w:r>
+        <w:rPr>
+          <w:b/>
+          <w:bCs/>
+        </w:rPr>
+        <w:t xml:space="preserve">Figure </w:t>
+      </w:r>
+      <w:r>
+        <w:rPr>
+          <w:b/>
+          <w:bCs/>
+        </w:rPr>
+        <w:t>2</w:t>
+      </w:r>
+      <w:r>
+        <w:rPr>
+          <w:b/>
+          <w:bCs/>
+        </w:rPr>
+        <w:t>.</w:t>
+      </w:r>
+      <w:r>
+        <w:rPr>
+          <w:b/>
+          <w:bCs/>
+        </w:rPr>
+        <w:t xml:space="preserve"> </w:t>
+      </w:r>
+      <w:commentRangeEnd w:id="6"/>
+      <w:r>
+        <w:rPr>
+          <w:rStyle w:val="CommentReference"/>
+          <w:rFonts w:asciiTheme="minorHAnsi" w:hAnsiTheme="minorHAnsi"/>
+          <w:lang w:val="en-US"/>
+        </w:rPr>
+        <w:commentReference w:id="6"/>
+      </w:r>
+      <w:r>
+        <w:t>Adjusted repeatability for average metabolic rate</w:t>
+      </w:r>
+      <w:r>
+        <w:t xml:space="preserve"> for the ‘cold’ developmental temperature group (blue) and the ‘hot’ developmental temperature group (red</w:t>
+      </w:r>
+      <w:r>
+        <w:t>).</w:t>
+      </w:r>
+      <w:r>
+        <w:t xml:space="preserve"> </w:t>
+      </w:r>
+      <w:r>
+        <w:t>There were no significant difference</w:t>
+      </w:r>
+      <w:r>
+        <w:t>s</w:t>
+      </w:r>
+      <w:r>
+        <w:t xml:space="preserve"> among treatment in </w:t>
+      </w:r>
+      <w:r>
+        <w:t xml:space="preserve">repeatability estimates </w:t>
+      </w:r>
+      <w:r>
+        <w:t xml:space="preserve">(see Table </w:t>
+      </w:r>
+      <w:r>
+        <w:t>2</w:t>
       </w:r>
       <w:r>
         <w:t xml:space="preserve">). </w:t>
       </w:r>
       <w:r>
-        <w:t xml:space="preserve">Temperature and body mass had positive effects on metabolic rate. </w:t>
-      </w:r>
-      <w:r>
-        <w:t>Model</w:t>
-      </w:r>
-      <w:r>
-        <w:t xml:space="preserve"> coefficients for the </w:t>
-      </w:r>
-      <w:r>
-        <w:t>main effect model</w:t>
-      </w:r>
-      <w:r>
-        <w:t xml:space="preserve"> </w:t>
-      </w:r>
-      <w:r>
-        <w:t>is</w:t>
-      </w:r>
-      <w:r>
-        <w:t xml:space="preserve"> presented in Table </w:t>
-      </w:r>
-      <w:r>
-        <w:t>S</w:t>
-      </w:r>
-      <w:r>
-        <w:t>3-4</w:t>
+        <w:t>Repeatability did not change with acute temperature. Error bars represent 95% credible intervals.</w:t>
       </w:r>
     </w:p>
     <w:p>
       <w:pPr>
         <w:ind w:firstLine="720"/>
       </w:pPr>
-      <w:r>
-        <w:t>Across both treatment grou</w:t>
-      </w:r>
-      <w:r>
-        <w:t>p</w:t>
-      </w:r>
-      <w:r>
-        <w:t>s, repeatability did not change across acute temperatures (Fig.</w:t>
-      </w:r>
-      <w:r>
-        <w:t xml:space="preserve"> 2</w:t>
-      </w:r>
-      <w:r>
-        <w:t xml:space="preserve">, Table </w:t>
-      </w:r>
-      <w:r>
-        <w:t>2</w:t>
-      </w:r>
-      <w:r>
-        <w:t xml:space="preserve">). There were no differences in repeatability between developmental temperatures (Fig. 2, Table </w:t>
-      </w:r>
-      <w:r>
-        <w:t>2</w:t>
-      </w:r>
-      <w:r>
-        <w:t>). Although in the complete case analysis</w:t>
-      </w:r>
-      <w:r>
-        <w:t>,</w:t>
-      </w:r>
-      <w:r>
-        <w:t xml:space="preserve"> </w:t>
-      </w:r>
-      <w:r>
-        <w:lastRenderedPageBreak/>
-        <w:t xml:space="preserve">there was a trend for the cold developmental </w:t>
-      </w:r>
-      <w:r>
-        <w:t>treatment</w:t>
-      </w:r>
-      <w:r>
-        <w:t xml:space="preserve"> to have on higher </w:t>
-      </w:r>
-      <w:r>
-        <w:t>repeatability</w:t>
-      </w:r>
-      <w:r>
-        <w:t xml:space="preserve"> compared to the hot developmental </w:t>
-      </w:r>
-      <w:r>
-        <w:t>treatment</w:t>
-      </w:r>
-      <w:r>
-        <w:t xml:space="preserve"> however credible intervals overlapped partially (Fig. </w:t>
-      </w:r>
-      <w:r>
-        <w:t>S2</w:t>
-      </w:r>
-      <w:r>
-        <w:t xml:space="preserve">, </w:t>
-      </w:r>
-      <w:r>
-        <w:t>Table S5</w:t>
-      </w:r>
-      <w:r>
-        <w:t>)</w:t>
-      </w:r>
-      <w:r>
-        <w:t xml:space="preserve">. Moreover, </w:t>
-      </w:r>
-      <w:r>
-        <w:t xml:space="preserve">this </w:t>
-      </w:r>
-      <w:r>
-        <w:t>pattern</w:t>
-      </w:r>
-      <w:r>
-        <w:t xml:space="preserve"> was not reflected in the more conservative imputation analysis</w:t>
-      </w:r>
-      <w:r>
-        <w:t xml:space="preserve"> (</w:t>
-      </w:r>
-      <w:r>
-        <w:t xml:space="preserve">Fig. 2, </w:t>
-      </w:r>
-      <w:r>
-        <w:t>Table 2)</w:t>
-      </w:r>
-      <w:r>
-        <w:t xml:space="preserve">. </w:t>
-      </w:r>
-      <w:r>
-        <w:t>Model coefficients for each treatment group are presented in Table S6-8</w:t>
-      </w:r>
-      <w:r>
-        <w:t xml:space="preserve">. </w:t>
-      </w:r>
     </w:p>
     <w:p>
       <w:pPr>
         <w:ind w:firstLine="720"/>
       </w:pPr>
       <w:r>
-        <w:t>Individual</w:t>
-      </w:r>
-      <w:r>
-        <w:t xml:space="preserve"> slope</w:t>
-      </w:r>
-      <w:r>
-        <w:t>s</w:t>
-      </w:r>
-      <w:r>
-        <w:t xml:space="preserve"> of the thermal reaction norm </w:t>
-      </w:r>
-      <w:r>
-        <w:t>were</w:t>
-      </w:r>
-      <w:r>
-        <w:t xml:space="preserve"> repeatable in both treatment groups, however there were no treatment differences (Fig. </w:t>
-      </w:r>
-      <w:r>
-        <w:t>1</w:t>
-      </w:r>
-      <w:r>
-        <w:t xml:space="preserve">). This result should be </w:t>
-      </w:r>
-      <w:r>
-        <w:t>interpreted</w:t>
-      </w:r>
-      <w:r>
-        <w:t xml:space="preserve"> with caution as repeatability of the slope was estimated with a large degree of uncertainty (</w:t>
-      </w:r>
-      <w:r>
-        <w:t>Hot: R</w:t>
-      </w:r>
-      <w:r>
-        <w:rPr>
+        <w:t>Across both treatment grou</w:t>
+      </w:r>
+      <w:r>
+        <w:t>p</w:t>
+      </w:r>
+      <w:r>
+        <w:t>s, repeatability did not change across acute temperatures (Fig.</w:t>
+      </w:r>
+      <w:r>
+        <w:t xml:space="preserve"> 2</w:t>
+      </w:r>
+      <w:r>
+        <w:t xml:space="preserve">, Table </w:t>
+      </w:r>
+      <w:r>
+        <w:t>2</w:t>
+      </w:r>
+      <w:r>
+        <w:t xml:space="preserve">). There were no differences in repeatability between developmental temperatures (Fig. 2, Table </w:t>
+      </w:r>
+      <w:r>
+        <w:t>2</w:t>
+      </w:r>
+      <w:r>
+        <w:t>). Although in the complete case analysis</w:t>
+      </w:r>
+      <w:r>
+        <w:t>,</w:t>
+      </w:r>
+      <w:r>
+        <w:t xml:space="preserve"> </w:t>
+      </w:r>
+      <w:r>
+        <w:lastRenderedPageBreak/>
+        <w:t xml:space="preserve">there was a trend for the cold developmental </w:t>
+      </w:r>
+      <w:r>
+        <w:t>treatment</w:t>
+      </w:r>
+      <w:r>
+        <w:t xml:space="preserve"> to have on higher repeatability compared to the hot developmental </w:t>
+      </w:r>
+      <w:r>
+        <w:t>treatment</w:t>
+      </w:r>
+      <w:r>
+        <w:t xml:space="preserve"> however credible intervals overlapped partially (Fig. </w:t>
+      </w:r>
+      <w:r>
+        <w:t>S2</w:t>
+      </w:r>
+      <w:r>
+        <w:t xml:space="preserve">, </w:t>
+      </w:r>
+      <w:r>
+        <w:t>Table S5</w:t>
+      </w:r>
+      <w:r>
+        <w:t>)</w:t>
+      </w:r>
+      <w:r>
+        <w:t xml:space="preserve">. Moreover, </w:t>
+      </w:r>
+      <w:r>
+        <w:t xml:space="preserve">this </w:t>
+      </w:r>
+      <w:r>
+        <w:t>pattern</w:t>
+      </w:r>
+      <w:r>
+        <w:t xml:space="preserve"> was not reflected in the more conservative imputation analysis</w:t>
+      </w:r>
+      <w:r>
+        <w:t xml:space="preserve"> (</w:t>
+      </w:r>
+      <w:r>
+        <w:t xml:space="preserve">Fig. 2, </w:t>
+      </w:r>
+      <w:r>
+        <w:t>Table 2)</w:t>
+      </w:r>
+      <w:r>
+        <w:t xml:space="preserve">. </w:t>
+      </w:r>
+      <w:r>
+        <w:t>Model coefficients for each treatment group are presented in Table S6-</w:t>
+      </w:r>
+      <w:r>
+        <w:t>9</w:t>
+      </w:r>
+      <w:r>
+        <w:t xml:space="preserve">. </w:t>
+      </w:r>
+    </w:p>
+    <w:p>
+      <w:pPr>
+        <w:ind w:firstLine="720"/>
+      </w:pPr>
+    </w:p>
+    <w:p>
+      <w:pPr>
+        <w:pStyle w:val="TableCaption"/>
+        <w:rPr>
+          <w:rFonts w:ascii="Times New Roman" w:hAnsi="Times New Roman" w:cs="Times New Roman"/>
+          <w:i w:val="0"/>
+          <w:iCs/>
+        </w:rPr>
+      </w:pPr>
+      <w:r>
+        <w:rPr>
+          <w:rFonts w:ascii="Times New Roman" w:hAnsi="Times New Roman" w:cs="Times New Roman"/>
+          <w:b/>
+          <w:bCs/>
+          <w:i w:val="0"/>
+          <w:iCs/>
+        </w:rPr>
+        <w:t>Table 2</w:t>
+      </w:r>
+      <w:r>
+        <w:rPr>
+          <w:rFonts w:ascii="Times New Roman" w:hAnsi="Times New Roman" w:cs="Times New Roman"/>
+          <w:i w:val="0"/>
+          <w:iCs/>
+        </w:rPr>
+        <w:t xml:space="preserve"> </w:t>
+      </w:r>
+      <w:r>
+        <w:rPr>
+          <w:rFonts w:ascii="Times New Roman" w:hAnsi="Times New Roman" w:cs="Times New Roman"/>
+          <w:i w:val="0"/>
+          <w:iCs/>
+        </w:rPr>
+        <w:t>Temperature</w:t>
+      </w:r>
+      <w:r>
+        <w:rPr>
+          <w:rFonts w:ascii="Times New Roman" w:hAnsi="Times New Roman" w:cs="Times New Roman"/>
+          <w:i w:val="0"/>
+          <w:iCs/>
+        </w:rPr>
+        <w:t xml:space="preserve"> specific, adjusted repeatability estimates of log transformed metabolic rate for lizards from two developmental temperatures (</w:t>
+      </w:r>
+      <w:proofErr w:type="spellStart"/>
+      <w:r>
+        <w:rPr>
+          <w:rFonts w:ascii="Times New Roman" w:hAnsi="Times New Roman" w:cs="Times New Roman"/>
+          <w:i w:val="0"/>
+          <w:iCs/>
+        </w:rPr>
+        <w:t>n</w:t>
+      </w:r>
+      <w:r>
+        <w:rPr>
+          <w:rFonts w:ascii="Times New Roman" w:hAnsi="Times New Roman" w:cs="Times New Roman"/>
+          <w:i w:val="0"/>
+          <w:iCs/>
           <w:vertAlign w:val="subscript"/>
         </w:rPr>
-        <w:t>slope</w:t>
-      </w:r>
-      <w:r>
-        <w:t xml:space="preserve"> = </w:t>
-      </w:r>
-      <w:r>
-        <w:t xml:space="preserve">0.44 , </w:t>
-      </w:r>
-      <w:r>
-        <w:t>95% CI</w:t>
-      </w:r>
-      <w:r>
-        <w:t>: 0.03 – 0.95</w:t>
-      </w:r>
-      <w:r>
-        <w:t xml:space="preserve">; Cold: </w:t>
-      </w:r>
-      <w:r>
-        <w:t>R</w:t>
-      </w:r>
-      <w:r>
-        <w:rPr>
+        <w:t>hot</w:t>
+      </w:r>
+      <w:proofErr w:type="spellEnd"/>
+      <w:r>
+        <w:rPr>
+          <w:rFonts w:ascii="Times New Roman" w:hAnsi="Times New Roman" w:cs="Times New Roman"/>
+          <w:i w:val="0"/>
+          <w:iCs/>
+        </w:rPr>
+        <w:t xml:space="preserve"> = 25, </w:t>
+      </w:r>
+      <w:proofErr w:type="spellStart"/>
+      <w:r>
+        <w:rPr>
+          <w:rFonts w:ascii="Times New Roman" w:hAnsi="Times New Roman" w:cs="Times New Roman"/>
+          <w:i w:val="0"/>
+          <w:iCs/>
+        </w:rPr>
+        <w:t>n</w:t>
+      </w:r>
+      <w:r>
+        <w:rPr>
+          <w:rFonts w:ascii="Times New Roman" w:hAnsi="Times New Roman" w:cs="Times New Roman"/>
+          <w:i w:val="0"/>
+          <w:iCs/>
           <w:vertAlign w:val="subscript"/>
         </w:rPr>
-        <w:t>slope</w:t>
-      </w:r>
-      <w:r>
-        <w:t xml:space="preserve"> =</w:t>
-      </w:r>
-      <w:r>
-        <w:t xml:space="preserve"> 0.42</w:t>
-      </w:r>
-      <w:r>
-        <w:t xml:space="preserve">, </w:t>
-      </w:r>
-      <w:r>
-        <w:t>95% CI</w:t>
-      </w:r>
-      <w:r>
-        <w:t>: 0.03 – 0.94</w:t>
-      </w:r>
-      <w:r>
-        <w:t>)</w:t>
-      </w:r>
-      <w:r>
-        <w:t>. Coefficients for the models that were used to estimate repeatability of the slope are presented in Table S10-13.</w:t>
+        <w:t>cold</w:t>
+      </w:r>
+      <w:proofErr w:type="spellEnd"/>
+      <w:r>
+        <w:rPr>
+          <w:rFonts w:ascii="Times New Roman" w:hAnsi="Times New Roman" w:cs="Times New Roman"/>
+          <w:i w:val="0"/>
+          <w:iCs/>
+        </w:rPr>
+        <w:t xml:space="preserve"> = 26). These values were estimated from an imputation analysis, n</w:t>
+      </w:r>
+      <w:r>
+        <w:rPr>
+          <w:rFonts w:ascii="Times New Roman" w:hAnsi="Times New Roman" w:cs="Times New Roman"/>
+          <w:i w:val="0"/>
+          <w:iCs/>
+          <w:vertAlign w:val="subscript"/>
+        </w:rPr>
+        <w:t>obs</w:t>
+      </w:r>
+      <w:r>
+        <w:rPr>
+          <w:rFonts w:ascii="Times New Roman" w:hAnsi="Times New Roman" w:cs="Times New Roman"/>
+          <w:i w:val="0"/>
+          <w:iCs/>
+        </w:rPr>
+        <w:t xml:space="preserve"> = 6000</w:t>
+      </w:r>
+      <w:r>
+        <w:rPr>
+          <w:rFonts w:ascii="Times New Roman" w:hAnsi="Times New Roman" w:cs="Times New Roman"/>
+          <w:i w:val="0"/>
+          <w:iCs/>
+        </w:rPr>
+        <w:t>.</w:t>
+      </w:r>
+      <w:r>
+        <w:rPr>
+          <w:rFonts w:ascii="Times New Roman" w:hAnsi="Times New Roman" w:cs="Times New Roman"/>
+          <w:i w:val="0"/>
+          <w:iCs/>
+        </w:rPr>
+        <w:t xml:space="preserve"> Bolded values are significantly different from zero</w:t>
       </w:r>
     </w:p>
+    <w:tbl>
+      <w:tblPr>
+        <w:tblStyle w:val="Table"/>
+        <w:tblW w:w="4321" w:type="pct"/>
+        <w:tblLook w:val="07E0" w:firstRow="1" w:lastRow="1" w:firstColumn="1" w:lastColumn="1" w:noHBand="1" w:noVBand="1"/>
+        <w:tblCaption w:val="Table 2 Temeprature specific, adjusted repeatability estimates of log transformed metabolic rate for lizards from two developmental temperatures (n_hot = 25, n_cold = 26). These values were estimated from an imputation analysis, n_obs = 6000"/>
+      </w:tblPr>
+      <w:tblGrid>
+        <w:gridCol w:w="1442"/>
+        <w:gridCol w:w="1496"/>
+        <w:gridCol w:w="843"/>
+        <w:gridCol w:w="816"/>
+        <w:gridCol w:w="1496"/>
+        <w:gridCol w:w="843"/>
+        <w:gridCol w:w="816"/>
+      </w:tblGrid>
+      <w:tr>
+        <w:tc>
+          <w:tcPr>
+            <w:tcW w:w="0" w:type="auto"/>
+            <w:gridSpan w:val="4"/>
+            <w:tcBorders>
+              <w:bottom w:val="single" w:sz="0" w:space="0" w:color="auto"/>
+            </w:tcBorders>
+            <w:vAlign w:val="bottom"/>
+          </w:tcPr>
+          <w:p>
+            <w:pPr>
+              <w:pStyle w:val="Compact"/>
+              <w:jc w:val="center"/>
+            </w:pPr>
+            <w:r>
+              <w:t xml:space="preserve">Cold development temperature </w:t>
+            </w:r>
+          </w:p>
+          <w:p>
+            <w:pPr>
+              <w:pStyle w:val="Compact"/>
+              <w:jc w:val="center"/>
+            </w:pPr>
+            <w:r>
+              <w:t>n = 26</w:t>
+            </w:r>
+          </w:p>
+        </w:tc>
+        <w:tc>
+          <w:tcPr>
+            <w:tcW w:w="0" w:type="auto"/>
+            <w:gridSpan w:val="3"/>
+            <w:tcBorders>
+              <w:bottom w:val="single" w:sz="0" w:space="0" w:color="auto"/>
+            </w:tcBorders>
+            <w:vAlign w:val="bottom"/>
+          </w:tcPr>
+          <w:p>
+            <w:pPr>
+              <w:pStyle w:val="Compact"/>
+              <w:jc w:val="center"/>
+            </w:pPr>
+            <w:r>
+              <w:t>Hot</w:t>
+            </w:r>
+            <w:r>
+              <w:t xml:space="preserve"> development temperature </w:t>
+            </w:r>
+          </w:p>
+          <w:p>
+            <w:pPr>
+              <w:pStyle w:val="Compact"/>
+              <w:jc w:val="center"/>
+            </w:pPr>
+            <w:r>
+              <w:t>n = 2</w:t>
+            </w:r>
+            <w:r>
+              <w:t>5</w:t>
+            </w:r>
+          </w:p>
+        </w:tc>
+      </w:tr>
+      <w:tr>
+        <w:tc>
+          <w:tcPr>
+            <w:tcW w:w="0" w:type="auto"/>
+            <w:tcBorders>
+              <w:bottom w:val="single" w:sz="0" w:space="0" w:color="auto"/>
+            </w:tcBorders>
+            <w:vAlign w:val="bottom"/>
+          </w:tcPr>
+          <w:p>
+            <w:pPr>
+              <w:pStyle w:val="Compact"/>
+              <w:jc w:val="center"/>
+            </w:pPr>
+            <w:r>
+              <w:t>Temperature</w:t>
+            </w:r>
+          </w:p>
+        </w:tc>
+        <w:tc>
+          <w:tcPr>
+            <w:tcW w:w="0" w:type="auto"/>
+            <w:tcBorders>
+              <w:bottom w:val="single" w:sz="0" w:space="0" w:color="auto"/>
+            </w:tcBorders>
+            <w:vAlign w:val="bottom"/>
+          </w:tcPr>
+          <w:p>
+            <w:pPr>
+              <w:pStyle w:val="Compact"/>
+              <w:jc w:val="center"/>
+            </w:pPr>
+            <w:r>
+              <w:t>Repeatability</w:t>
+            </w:r>
+          </w:p>
+        </w:tc>
+        <w:tc>
+          <w:tcPr>
+            <w:tcW w:w="0" w:type="auto"/>
+            <w:tcBorders>
+              <w:bottom w:val="single" w:sz="0" w:space="0" w:color="auto"/>
+            </w:tcBorders>
+            <w:vAlign w:val="bottom"/>
+          </w:tcPr>
+          <w:p>
+            <w:pPr>
+              <w:pStyle w:val="Compact"/>
+              <w:jc w:val="center"/>
+            </w:pPr>
+            <w:r>
+              <w:t>Lower</w:t>
+            </w:r>
+          </w:p>
+        </w:tc>
+        <w:tc>
+          <w:tcPr>
+            <w:tcW w:w="0" w:type="auto"/>
+            <w:tcBorders>
+              <w:bottom w:val="single" w:sz="0" w:space="0" w:color="auto"/>
+            </w:tcBorders>
+            <w:vAlign w:val="bottom"/>
+          </w:tcPr>
+          <w:p>
+            <w:pPr>
+              <w:pStyle w:val="Compact"/>
+              <w:jc w:val="center"/>
+            </w:pPr>
+            <w:r>
+              <w:t>Upper</w:t>
+            </w:r>
+          </w:p>
+        </w:tc>
+        <w:tc>
+          <w:tcPr>
+            <w:tcW w:w="0" w:type="auto"/>
+            <w:tcBorders>
+              <w:bottom w:val="single" w:sz="0" w:space="0" w:color="auto"/>
+            </w:tcBorders>
+            <w:vAlign w:val="bottom"/>
+          </w:tcPr>
+          <w:p>
+            <w:pPr>
+              <w:pStyle w:val="Compact"/>
+              <w:jc w:val="center"/>
+            </w:pPr>
+            <w:r>
+              <w:t>Repeatability</w:t>
+            </w:r>
+          </w:p>
+        </w:tc>
+        <w:tc>
+          <w:tcPr>
+            <w:tcW w:w="0" w:type="auto"/>
+            <w:tcBorders>
+              <w:bottom w:val="single" w:sz="0" w:space="0" w:color="auto"/>
+            </w:tcBorders>
+            <w:vAlign w:val="bottom"/>
+          </w:tcPr>
+          <w:p>
+            <w:pPr>
+              <w:pStyle w:val="Compact"/>
+              <w:jc w:val="center"/>
+            </w:pPr>
+            <w:r>
+              <w:t>Lower</w:t>
+            </w:r>
+          </w:p>
+        </w:tc>
+        <w:tc>
+          <w:tcPr>
+            <w:tcW w:w="0" w:type="auto"/>
+            <w:tcBorders>
+              <w:bottom w:val="single" w:sz="0" w:space="0" w:color="auto"/>
+            </w:tcBorders>
+            <w:vAlign w:val="bottom"/>
+          </w:tcPr>
+          <w:p>
+            <w:pPr>
+              <w:pStyle w:val="Compact"/>
+              <w:jc w:val="center"/>
+            </w:pPr>
+            <w:r>
+              <w:t>Upper</w:t>
+            </w:r>
+          </w:p>
+        </w:tc>
+      </w:tr>
+      <w:tr>
+        <w:tc>
+          <w:tcPr>
+            <w:tcW w:w="0" w:type="auto"/>
+          </w:tcPr>
+          <w:p>
+            <w:pPr>
+              <w:pStyle w:val="Compact"/>
+              <w:jc w:val="center"/>
+            </w:pPr>
+            <w:r>
+              <w:t>24</w:t>
+            </w:r>
+          </w:p>
+        </w:tc>
+        <w:tc>
+          <w:tcPr>
+            <w:tcW w:w="0" w:type="auto"/>
+          </w:tcPr>
+          <w:p>
+            <w:pPr>
+              <w:pStyle w:val="Compact"/>
+              <w:jc w:val="center"/>
+              <w:rPr>
+                <w:b/>
+                <w:bCs/>
+              </w:rPr>
+            </w:pPr>
+            <w:r>
+              <w:rPr>
+                <w:b/>
+                <w:bCs/>
+              </w:rPr>
+              <w:t>0.15</w:t>
+            </w:r>
+          </w:p>
+        </w:tc>
+        <w:tc>
+          <w:tcPr>
+            <w:tcW w:w="0" w:type="auto"/>
+          </w:tcPr>
+          <w:p>
+            <w:pPr>
+              <w:pStyle w:val="Compact"/>
+              <w:jc w:val="center"/>
+              <w:rPr>
+                <w:b/>
+                <w:bCs/>
+              </w:rPr>
+            </w:pPr>
+            <w:r>
+              <w:rPr>
+                <w:b/>
+                <w:bCs/>
+              </w:rPr>
+              <w:t>0.09</w:t>
+            </w:r>
+          </w:p>
+        </w:tc>
+        <w:tc>
+          <w:tcPr>
+            <w:tcW w:w="0" w:type="auto"/>
+          </w:tcPr>
+          <w:p>
+            <w:pPr>
+              <w:pStyle w:val="Compact"/>
+              <w:jc w:val="center"/>
+              <w:rPr>
+                <w:b/>
+                <w:bCs/>
+              </w:rPr>
+            </w:pPr>
+            <w:r>
+              <w:rPr>
+                <w:b/>
+                <w:bCs/>
+              </w:rPr>
+              <w:t>0.24</w:t>
+            </w:r>
+          </w:p>
+        </w:tc>
+        <w:tc>
+          <w:tcPr>
+            <w:tcW w:w="0" w:type="auto"/>
+          </w:tcPr>
+          <w:p>
+            <w:pPr>
+              <w:pStyle w:val="Compact"/>
+              <w:jc w:val="center"/>
+              <w:rPr>
+                <w:b/>
+                <w:bCs/>
+              </w:rPr>
+            </w:pPr>
+            <w:r>
+              <w:rPr>
+                <w:b/>
+                <w:bCs/>
+              </w:rPr>
+              <w:t>0.15</w:t>
+            </w:r>
+          </w:p>
+        </w:tc>
+        <w:tc>
+          <w:tcPr>
+            <w:tcW w:w="0" w:type="auto"/>
+          </w:tcPr>
+          <w:p>
+            <w:pPr>
+              <w:pStyle w:val="Compact"/>
+              <w:jc w:val="center"/>
+              <w:rPr>
+                <w:b/>
+                <w:bCs/>
+              </w:rPr>
+            </w:pPr>
+            <w:r>
+              <w:rPr>
+                <w:b/>
+                <w:bCs/>
+              </w:rPr>
+              <w:t>0.08</w:t>
+            </w:r>
+          </w:p>
+        </w:tc>
+        <w:tc>
+          <w:tcPr>
+            <w:tcW w:w="0" w:type="auto"/>
+          </w:tcPr>
+          <w:p>
+            <w:pPr>
+              <w:pStyle w:val="Compact"/>
+              <w:jc w:val="center"/>
+              <w:rPr>
+                <w:b/>
+                <w:bCs/>
+              </w:rPr>
+            </w:pPr>
+            <w:r>
+              <w:rPr>
+                <w:b/>
+                <w:bCs/>
+              </w:rPr>
+              <w:t>0.24</w:t>
+            </w:r>
+          </w:p>
+        </w:tc>
+      </w:tr>
+      <w:tr>
+        <w:tc>
+          <w:tcPr>
+            <w:tcW w:w="0" w:type="auto"/>
+          </w:tcPr>
+          <w:p>
+            <w:pPr>
+              <w:pStyle w:val="Compact"/>
+              <w:jc w:val="center"/>
+            </w:pPr>
+            <w:r>
+              <w:t>26</w:t>
+            </w:r>
+          </w:p>
+        </w:tc>
+        <w:tc>
+          <w:tcPr>
+            <w:tcW w:w="0" w:type="auto"/>
+          </w:tcPr>
+          <w:p>
+            <w:pPr>
+              <w:pStyle w:val="Compact"/>
+              <w:jc w:val="center"/>
+              <w:rPr>
+                <w:b/>
+                <w:bCs/>
+              </w:rPr>
+            </w:pPr>
+            <w:r>
+              <w:rPr>
+                <w:b/>
+                <w:bCs/>
+              </w:rPr>
+              <w:t>0.16</w:t>
+            </w:r>
+          </w:p>
+        </w:tc>
+        <w:tc>
+          <w:tcPr>
+            <w:tcW w:w="0" w:type="auto"/>
+          </w:tcPr>
+          <w:p>
+            <w:pPr>
+              <w:pStyle w:val="Compact"/>
+              <w:jc w:val="center"/>
+              <w:rPr>
+                <w:b/>
+                <w:bCs/>
+              </w:rPr>
+            </w:pPr>
+            <w:r>
+              <w:rPr>
+                <w:b/>
+                <w:bCs/>
+              </w:rPr>
+              <w:t>0.09</w:t>
+            </w:r>
+          </w:p>
+        </w:tc>
+        <w:tc>
+          <w:tcPr>
+            <w:tcW w:w="0" w:type="auto"/>
+          </w:tcPr>
+          <w:p>
+            <w:pPr>
+              <w:pStyle w:val="Compact"/>
+              <w:jc w:val="center"/>
+              <w:rPr>
+                <w:b/>
+                <w:bCs/>
+              </w:rPr>
+            </w:pPr>
+            <w:r>
+              <w:rPr>
+                <w:b/>
+                <w:bCs/>
+              </w:rPr>
+              <w:t>0.24</w:t>
+            </w:r>
+          </w:p>
+        </w:tc>
+        <w:tc>
+          <w:tcPr>
+            <w:tcW w:w="0" w:type="auto"/>
+          </w:tcPr>
+          <w:p>
+            <w:pPr>
+              <w:pStyle w:val="Compact"/>
+              <w:jc w:val="center"/>
+              <w:rPr>
+                <w:b/>
+                <w:bCs/>
+              </w:rPr>
+            </w:pPr>
+            <w:r>
+              <w:rPr>
+                <w:b/>
+                <w:bCs/>
+              </w:rPr>
+              <w:t>0.15</w:t>
+            </w:r>
+          </w:p>
+        </w:tc>
+        <w:tc>
+          <w:tcPr>
+            <w:tcW w:w="0" w:type="auto"/>
+          </w:tcPr>
+          <w:p>
+            <w:pPr>
+              <w:pStyle w:val="Compact"/>
+              <w:jc w:val="center"/>
+              <w:rPr>
+                <w:b/>
+                <w:bCs/>
+              </w:rPr>
+            </w:pPr>
+            <w:r>
+              <w:rPr>
+                <w:b/>
+                <w:bCs/>
+              </w:rPr>
+              <w:t>0.09</w:t>
+            </w:r>
+          </w:p>
+        </w:tc>
+        <w:tc>
+          <w:tcPr>
+            <w:tcW w:w="0" w:type="auto"/>
+          </w:tcPr>
+          <w:p>
+            <w:pPr>
+              <w:pStyle w:val="Compact"/>
+              <w:jc w:val="center"/>
+              <w:rPr>
+                <w:b/>
+                <w:bCs/>
+              </w:rPr>
+            </w:pPr>
+            <w:r>
+              <w:rPr>
+                <w:b/>
+                <w:bCs/>
+              </w:rPr>
+              <w:t>0.24</w:t>
+            </w:r>
+          </w:p>
+        </w:tc>
+      </w:tr>
+      <w:tr>
+        <w:tc>
+          <w:tcPr>
+            <w:tcW w:w="0" w:type="auto"/>
+          </w:tcPr>
+          <w:p>
+            <w:pPr>
+              <w:pStyle w:val="Compact"/>
+              <w:jc w:val="center"/>
+            </w:pPr>
+            <w:r>
+              <w:t>28</w:t>
+            </w:r>
+          </w:p>
+        </w:tc>
+        <w:tc>
+          <w:tcPr>
+            <w:tcW w:w="0" w:type="auto"/>
+          </w:tcPr>
+          <w:p>
+            <w:pPr>
+              <w:pStyle w:val="Compact"/>
+              <w:jc w:val="center"/>
+              <w:rPr>
+                <w:b/>
+                <w:bCs/>
+              </w:rPr>
+            </w:pPr>
+            <w:r>
+              <w:rPr>
+                <w:b/>
+                <w:bCs/>
+              </w:rPr>
+              <w:t>0.16</w:t>
+            </w:r>
+          </w:p>
+        </w:tc>
+        <w:tc>
+          <w:tcPr>
+            <w:tcW w:w="0" w:type="auto"/>
+          </w:tcPr>
+          <w:p>
+            <w:pPr>
+              <w:pStyle w:val="Compact"/>
+              <w:jc w:val="center"/>
+              <w:rPr>
+                <w:b/>
+                <w:bCs/>
+              </w:rPr>
+            </w:pPr>
+            <w:r>
+              <w:rPr>
+                <w:b/>
+                <w:bCs/>
+              </w:rPr>
+              <w:t>0.09</w:t>
+            </w:r>
+          </w:p>
+        </w:tc>
+        <w:tc>
+          <w:tcPr>
+            <w:tcW w:w="0" w:type="auto"/>
+          </w:tcPr>
+          <w:p>
+            <w:pPr>
+              <w:pStyle w:val="Compact"/>
+              <w:jc w:val="center"/>
+              <w:rPr>
+                <w:b/>
+                <w:bCs/>
+              </w:rPr>
+            </w:pPr>
+            <w:r>
+              <w:rPr>
+                <w:b/>
+                <w:bCs/>
+              </w:rPr>
+              <w:t>0.23</w:t>
+            </w:r>
+          </w:p>
+        </w:tc>
+        <w:tc>
+          <w:tcPr>
+            <w:tcW w:w="0" w:type="auto"/>
+          </w:tcPr>
+          <w:p>
+            <w:pPr>
+              <w:pStyle w:val="Compact"/>
+              <w:jc w:val="center"/>
+              <w:rPr>
+                <w:b/>
+                <w:bCs/>
+              </w:rPr>
+            </w:pPr>
+            <w:r>
+              <w:rPr>
+                <w:b/>
+                <w:bCs/>
+              </w:rPr>
+              <w:t>0.15</w:t>
+            </w:r>
+          </w:p>
+        </w:tc>
+        <w:tc>
+          <w:tcPr>
+            <w:tcW w:w="0" w:type="auto"/>
+          </w:tcPr>
+          <w:p>
+            <w:pPr>
+              <w:pStyle w:val="Compact"/>
+              <w:jc w:val="center"/>
+              <w:rPr>
+                <w:b/>
+                <w:bCs/>
+              </w:rPr>
+            </w:pPr>
+            <w:r>
+              <w:rPr>
+                <w:b/>
+                <w:bCs/>
+              </w:rPr>
+              <w:t>0.09</w:t>
+            </w:r>
+          </w:p>
+        </w:tc>
+        <w:tc>
+          <w:tcPr>
+            <w:tcW w:w="0" w:type="auto"/>
+          </w:tcPr>
+          <w:p>
+            <w:pPr>
+              <w:pStyle w:val="Compact"/>
+              <w:jc w:val="center"/>
+              <w:rPr>
+                <w:b/>
+                <w:bCs/>
+              </w:rPr>
+            </w:pPr>
+            <w:r>
+              <w:rPr>
+                <w:b/>
+                <w:bCs/>
+              </w:rPr>
+              <w:t>0.23</w:t>
+            </w:r>
+          </w:p>
+        </w:tc>
+      </w:tr>
+      <w:tr>
+        <w:tc>
+          <w:tcPr>
+            <w:tcW w:w="0" w:type="auto"/>
+          </w:tcPr>
+          <w:p>
+            <w:pPr>
+              <w:pStyle w:val="Compact"/>
+              <w:jc w:val="center"/>
+            </w:pPr>
+            <w:r>
+              <w:t>30</w:t>
+            </w:r>
+          </w:p>
+        </w:tc>
+        <w:tc>
+          <w:tcPr>
+            <w:tcW w:w="0" w:type="auto"/>
+          </w:tcPr>
+          <w:p>
+            <w:pPr>
+              <w:pStyle w:val="Compact"/>
+              <w:jc w:val="center"/>
+              <w:rPr>
+                <w:b/>
+                <w:bCs/>
+              </w:rPr>
+            </w:pPr>
+            <w:r>
+              <w:rPr>
+                <w:b/>
+                <w:bCs/>
+              </w:rPr>
+              <w:t>0.16</w:t>
+            </w:r>
+          </w:p>
+        </w:tc>
+        <w:tc>
+          <w:tcPr>
+            <w:tcW w:w="0" w:type="auto"/>
+          </w:tcPr>
+          <w:p>
+            <w:pPr>
+              <w:pStyle w:val="Compact"/>
+              <w:jc w:val="center"/>
+              <w:rPr>
+                <w:b/>
+                <w:bCs/>
+              </w:rPr>
+            </w:pPr>
+            <w:r>
+              <w:rPr>
+                <w:b/>
+                <w:bCs/>
+              </w:rPr>
+              <w:t>0.09</w:t>
+            </w:r>
+          </w:p>
+        </w:tc>
+        <w:tc>
+          <w:tcPr>
+            <w:tcW w:w="0" w:type="auto"/>
+          </w:tcPr>
+          <w:p>
+            <w:pPr>
+              <w:pStyle w:val="Compact"/>
+              <w:jc w:val="center"/>
+              <w:rPr>
+                <w:b/>
+                <w:bCs/>
+              </w:rPr>
+            </w:pPr>
+            <w:r>
+              <w:rPr>
+                <w:b/>
+                <w:bCs/>
+              </w:rPr>
+              <w:t>0.24</w:t>
+            </w:r>
+          </w:p>
+        </w:tc>
+        <w:tc>
+          <w:tcPr>
+            <w:tcW w:w="0" w:type="auto"/>
+          </w:tcPr>
+          <w:p>
+            <w:pPr>
+              <w:pStyle w:val="Compact"/>
+              <w:jc w:val="center"/>
+              <w:rPr>
+                <w:b/>
+                <w:bCs/>
+              </w:rPr>
+            </w:pPr>
+            <w:r>
+              <w:rPr>
+                <w:b/>
+                <w:bCs/>
+              </w:rPr>
+              <w:t>0.15</w:t>
+            </w:r>
+          </w:p>
+        </w:tc>
+        <w:tc>
+          <w:tcPr>
+            <w:tcW w:w="0" w:type="auto"/>
+          </w:tcPr>
+          <w:p>
+            <w:pPr>
+              <w:pStyle w:val="Compact"/>
+              <w:jc w:val="center"/>
+              <w:rPr>
+                <w:b/>
+                <w:bCs/>
+              </w:rPr>
+            </w:pPr>
+            <w:r>
+              <w:rPr>
+                <w:b/>
+                <w:bCs/>
+              </w:rPr>
+              <w:t>0.09</w:t>
+            </w:r>
+          </w:p>
+        </w:tc>
+        <w:tc>
+          <w:tcPr>
+            <w:tcW w:w="0" w:type="auto"/>
+          </w:tcPr>
+          <w:p>
+            <w:pPr>
+              <w:pStyle w:val="Compact"/>
+              <w:jc w:val="center"/>
+              <w:rPr>
+                <w:b/>
+                <w:bCs/>
+              </w:rPr>
+            </w:pPr>
+            <w:r>
+              <w:rPr>
+                <w:b/>
+                <w:bCs/>
+              </w:rPr>
+              <w:t>0.23</w:t>
+            </w:r>
+          </w:p>
+        </w:tc>
+      </w:tr>
+      <w:tr>
+        <w:tc>
+          <w:tcPr>
+            <w:tcW w:w="0" w:type="auto"/>
+          </w:tcPr>
+          <w:p>
+            <w:pPr>
+              <w:pStyle w:val="Compact"/>
+              <w:jc w:val="center"/>
+            </w:pPr>
+            <w:r>
+              <w:t>32</w:t>
+            </w:r>
+          </w:p>
+        </w:tc>
+        <w:tc>
+          <w:tcPr>
+            <w:tcW w:w="0" w:type="auto"/>
+          </w:tcPr>
+          <w:p>
+            <w:pPr>
+              <w:pStyle w:val="Compact"/>
+              <w:jc w:val="center"/>
+              <w:rPr>
+                <w:b/>
+                <w:bCs/>
+              </w:rPr>
+            </w:pPr>
+            <w:r>
+              <w:rPr>
+                <w:b/>
+                <w:bCs/>
+              </w:rPr>
+              <w:t>0.16</w:t>
+            </w:r>
+          </w:p>
+        </w:tc>
+        <w:tc>
+          <w:tcPr>
+            <w:tcW w:w="0" w:type="auto"/>
+          </w:tcPr>
+          <w:p>
+            <w:pPr>
+              <w:pStyle w:val="Compact"/>
+              <w:jc w:val="center"/>
+              <w:rPr>
+                <w:b/>
+                <w:bCs/>
+              </w:rPr>
+            </w:pPr>
+            <w:r>
+              <w:rPr>
+                <w:b/>
+                <w:bCs/>
+              </w:rPr>
+              <w:t>0.09</w:t>
+            </w:r>
+          </w:p>
+        </w:tc>
+        <w:tc>
+          <w:tcPr>
+            <w:tcW w:w="0" w:type="auto"/>
+          </w:tcPr>
+          <w:p>
+            <w:pPr>
+              <w:pStyle w:val="Compact"/>
+              <w:jc w:val="center"/>
+              <w:rPr>
+                <w:b/>
+                <w:bCs/>
+              </w:rPr>
+            </w:pPr>
+            <w:r>
+              <w:rPr>
+                <w:b/>
+                <w:bCs/>
+              </w:rPr>
+              <w:t>0.24</w:t>
+            </w:r>
+          </w:p>
+        </w:tc>
+        <w:tc>
+          <w:tcPr>
+            <w:tcW w:w="0" w:type="auto"/>
+          </w:tcPr>
+          <w:p>
+            <w:pPr>
+              <w:pStyle w:val="Compact"/>
+              <w:jc w:val="center"/>
+              <w:rPr>
+                <w:b/>
+                <w:bCs/>
+              </w:rPr>
+            </w:pPr>
+            <w:r>
+              <w:rPr>
+                <w:b/>
+                <w:bCs/>
+              </w:rPr>
+              <w:t>0.16</w:t>
+            </w:r>
+          </w:p>
+        </w:tc>
+        <w:tc>
+          <w:tcPr>
+            <w:tcW w:w="0" w:type="auto"/>
+          </w:tcPr>
+          <w:p>
+            <w:pPr>
+              <w:pStyle w:val="Compact"/>
+              <w:jc w:val="center"/>
+              <w:rPr>
+                <w:b/>
+                <w:bCs/>
+              </w:rPr>
+            </w:pPr>
+            <w:r>
+              <w:rPr>
+                <w:b/>
+                <w:bCs/>
+              </w:rPr>
+              <w:t>0.09</w:t>
+            </w:r>
+          </w:p>
+        </w:tc>
+        <w:tc>
+          <w:tcPr>
+            <w:tcW w:w="0" w:type="auto"/>
+          </w:tcPr>
+          <w:p>
+            <w:pPr>
+              <w:pStyle w:val="Compact"/>
+              <w:jc w:val="center"/>
+              <w:rPr>
+                <w:b/>
+                <w:bCs/>
+              </w:rPr>
+            </w:pPr>
+            <w:r>
+              <w:rPr>
+                <w:b/>
+                <w:bCs/>
+              </w:rPr>
+              <w:t>0.24</w:t>
+            </w:r>
+          </w:p>
+        </w:tc>
+      </w:tr>
+      <w:tr>
+        <w:tc>
+          <w:tcPr>
+            <w:tcW w:w="0" w:type="auto"/>
+          </w:tcPr>
+          <w:p>
+            <w:pPr>
+              <w:pStyle w:val="Compact"/>
+              <w:jc w:val="center"/>
+            </w:pPr>
+            <w:r>
+              <w:t>34</w:t>
+            </w:r>
+          </w:p>
+        </w:tc>
+        <w:tc>
+          <w:tcPr>
+            <w:tcW w:w="0" w:type="auto"/>
+          </w:tcPr>
+          <w:p>
+            <w:pPr>
+              <w:pStyle w:val="Compact"/>
+              <w:jc w:val="center"/>
+              <w:rPr>
+                <w:b/>
+                <w:bCs/>
+              </w:rPr>
+            </w:pPr>
+            <w:r>
+              <w:rPr>
+                <w:b/>
+                <w:bCs/>
+              </w:rPr>
+              <w:t>0.16</w:t>
+            </w:r>
+          </w:p>
+        </w:tc>
+        <w:tc>
+          <w:tcPr>
+            <w:tcW w:w="0" w:type="auto"/>
+          </w:tcPr>
+          <w:p>
+            <w:pPr>
+              <w:pStyle w:val="Compact"/>
+              <w:jc w:val="center"/>
+              <w:rPr>
+                <w:b/>
+                <w:bCs/>
+              </w:rPr>
+            </w:pPr>
+            <w:r>
+              <w:rPr>
+                <w:b/>
+                <w:bCs/>
+              </w:rPr>
+              <w:t>0.09</w:t>
+            </w:r>
+          </w:p>
+        </w:tc>
+        <w:tc>
+          <w:tcPr>
+            <w:tcW w:w="0" w:type="auto"/>
+          </w:tcPr>
+          <w:p>
+            <w:pPr>
+              <w:pStyle w:val="Compact"/>
+              <w:jc w:val="center"/>
+              <w:rPr>
+                <w:b/>
+                <w:bCs/>
+              </w:rPr>
+            </w:pPr>
+            <w:r>
+              <w:rPr>
+                <w:b/>
+                <w:bCs/>
+              </w:rPr>
+              <w:t>0.25</w:t>
+            </w:r>
+          </w:p>
+        </w:tc>
+        <w:tc>
+          <w:tcPr>
+            <w:tcW w:w="0" w:type="auto"/>
+          </w:tcPr>
+          <w:p>
+            <w:pPr>
+              <w:pStyle w:val="Compact"/>
+              <w:jc w:val="center"/>
+              <w:rPr>
+                <w:b/>
+                <w:bCs/>
+              </w:rPr>
+            </w:pPr>
+            <w:r>
+              <w:rPr>
+                <w:b/>
+                <w:bCs/>
+              </w:rPr>
+              <w:t>0.16</w:t>
+            </w:r>
+          </w:p>
+        </w:tc>
+        <w:tc>
+          <w:tcPr>
+            <w:tcW w:w="0" w:type="auto"/>
+          </w:tcPr>
+          <w:p>
+            <w:pPr>
+              <w:pStyle w:val="Compact"/>
+              <w:jc w:val="center"/>
+              <w:rPr>
+                <w:b/>
+                <w:bCs/>
+              </w:rPr>
+            </w:pPr>
+            <w:r>
+              <w:rPr>
+                <w:b/>
+                <w:bCs/>
+              </w:rPr>
+              <w:t>0.09</w:t>
+            </w:r>
+          </w:p>
+        </w:tc>
+        <w:tc>
+          <w:tcPr>
+            <w:tcW w:w="0" w:type="auto"/>
+          </w:tcPr>
+          <w:p>
+            <w:pPr>
+              <w:pStyle w:val="Compact"/>
+              <w:jc w:val="center"/>
+              <w:rPr>
+                <w:b/>
+                <w:bCs/>
+              </w:rPr>
+            </w:pPr>
+            <w:r>
+              <w:rPr>
+                <w:b/>
+                <w:bCs/>
+              </w:rPr>
+              <w:t>0.25</w:t>
+            </w:r>
+          </w:p>
+        </w:tc>
+      </w:tr>
+    </w:tbl>
     <w:p/>
     <w:p>
       <w:pPr>
@@ -4933,7 +8040,15 @@
         <w:pStyle w:val="Thesisnormal"/>
       </w:pPr>
       <w:r>
-        <w:t xml:space="preserve">[Potentially affects repeatability, cold higher than hot but this effect dissipates with imputation. Cold temp is actually a bit out of preferred/historical temperature ranges. Novel-ish environments may probably greater repeatability. </w:t>
+        <w:t>[Potentially affects repeatability, cold higher than hot but this effect dissipates with imputation. Cold temp is actually a bit out of preferred/historical temperature ranges. Novel-</w:t>
+      </w:r>
+      <w:proofErr w:type="spellStart"/>
+      <w:r>
+        <w:t>ish</w:t>
+      </w:r>
+      <w:proofErr w:type="spellEnd"/>
+      <w:r>
+        <w:t xml:space="preserve"> environments may probably greater repeatability. </w:t>
       </w:r>
     </w:p>
     <w:p>
@@ -4960,7 +8075,11 @@
         <w:pStyle w:val="Thesissectionheading"/>
       </w:pPr>
       <w:r>
-        <w:t>Conclusions</w:t>
+        <w:lastRenderedPageBreak/>
+        <w:t>Conclusio</w:t>
+      </w:r>
+      <w:r>
+        <w:t>ns</w:t>
       </w:r>
     </w:p>
     <w:p>
@@ -5024,7 +8143,6 @@
         <w:pStyle w:val="Thesissectionheading"/>
       </w:pPr>
       <w:r>
-        <w:lastRenderedPageBreak/>
         <w:t>References</w:t>
       </w:r>
     </w:p>
@@ -5120,6 +8238,38 @@
       </w:r>
     </w:p>
   </w:comment>
+  <w:comment w:id="5" w:author="fonti.kar@gmail.com" w:date="2020-09-10T13:34:00Z" w:initials="f">
+    <w:p>
+      <w:pPr>
+        <w:pStyle w:val="CommentText"/>
+      </w:pPr>
+      <w:r>
+        <w:rPr>
+          <w:rStyle w:val="CommentReference"/>
+        </w:rPr>
+        <w:annotationRef/>
+      </w:r>
+    </w:p>
+  </w:comment>
+  <w:comment w:id="6" w:author="fonti.kar@gmail.com" w:date="2020-09-10T13:35:00Z" w:initials="f">
+    <w:p>
+      <w:pPr>
+        <w:pStyle w:val="CommentText"/>
+      </w:pPr>
+      <w:r>
+        <w:rPr>
+          <w:rStyle w:val="CommentReference"/>
+        </w:rPr>
+        <w:annotationRef/>
+      </w:r>
+      <w:r>
+        <w:rPr>
+          <w:noProof/>
+        </w:rPr>
+        <w:t>Figure will change reruning some models</w:t>
+      </w:r>
+    </w:p>
+  </w:comment>
 </w:comments>
 </file>
 
@@ -5130,6 +8280,8 @@
   <w15:commentEx w15:paraId="2F34DEBE" w15:done="0"/>
   <w15:commentEx w15:paraId="420F197B" w15:done="0"/>
   <w15:commentEx w15:paraId="28881278" w15:done="0"/>
+  <w15:commentEx w15:paraId="24290751" w15:done="0"/>
+  <w15:commentEx w15:paraId="23DD0192" w15:done="0"/>
 </w15:commentsEx>
 </file>
 
@@ -5140,6 +8292,8 @@
   <w16cex:commentExtensible w16cex:durableId="22F8C745" w16cex:dateUtc="2020-09-01T03:12:00Z"/>
   <w16cex:commentExtensible w16cex:durableId="22F8A382" w16cex:dateUtc="2020-09-01T00:40:00Z"/>
   <w16cex:commentExtensible w16cex:durableId="22F8A3FF" w16cex:dateUtc="2020-09-01T00:42:00Z"/>
+  <w16cex:commentExtensible w16cex:durableId="2304AA01" w16cex:dateUtc="2020-09-10T03:34:00Z"/>
+  <w16cex:commentExtensible w16cex:durableId="2304AA05" w16cex:dateUtc="2020-09-10T03:35:00Z"/>
 </w16cex:commentsExtensible>
 </file>
 
@@ -5150,6 +8304,8 @@
   <w16cid:commentId w16cid:paraId="2F34DEBE" w16cid:durableId="22F8C745"/>
   <w16cid:commentId w16cid:paraId="420F197B" w16cid:durableId="22F8A382"/>
   <w16cid:commentId w16cid:paraId="28881278" w16cid:durableId="22F8A3FF"/>
+  <w16cid:commentId w16cid:paraId="24290751" w16cid:durableId="2304AA01"/>
+  <w16cid:commentId w16cid:paraId="23DD0192" w16cid:durableId="2304AA05"/>
 </w16cid:commentsIds>
 </file>
 
@@ -5983,6 +9139,66 @@
     <w:qFormat/>
     <w:rsid w:val="006F1909"/>
   </w:style>
+  <w:style w:type="paragraph" w:customStyle="1" w:styleId="Compact">
+    <w:name w:val="Compact"/>
+    <w:basedOn w:val="BodyText"/>
+    <w:qFormat/>
+    <w:rsid w:val="000C4CF8"/>
+    <w:pPr>
+      <w:spacing w:before="36" w:after="36"/>
+    </w:pPr>
+  </w:style>
+  <w:style w:type="table" w:customStyle="1" w:styleId="Table">
+    <w:name w:val="Table"/>
+    <w:semiHidden/>
+    <w:unhideWhenUsed/>
+    <w:qFormat/>
+    <w:rsid w:val="000C4CF8"/>
+    <w:pPr>
+      <w:spacing w:after="200"/>
+    </w:pPr>
+    <w:rPr>
+      <w:rFonts w:eastAsiaTheme="minorHAnsi"/>
+    </w:rPr>
+    <w:tblPr>
+      <w:tblInd w:w="0" w:type="dxa"/>
+      <w:tblCellMar>
+        <w:top w:w="0" w:type="dxa"/>
+        <w:left w:w="108" w:type="dxa"/>
+        <w:bottom w:w="0" w:type="dxa"/>
+        <w:right w:w="108" w:type="dxa"/>
+      </w:tblCellMar>
+    </w:tblPr>
+  </w:style>
+  <w:style w:type="paragraph" w:customStyle="1" w:styleId="TableCaption">
+    <w:name w:val="Table Caption"/>
+    <w:basedOn w:val="Caption"/>
+    <w:rsid w:val="000C4CF8"/>
+    <w:pPr>
+      <w:keepNext/>
+      <w:spacing w:after="120"/>
+    </w:pPr>
+    <w:rPr>
+      <w:rFonts w:asciiTheme="minorHAnsi" w:eastAsiaTheme="minorHAnsi" w:hAnsiTheme="minorHAnsi"/>
+      <w:b w:val="0"/>
+      <w:bCs w:val="0"/>
+      <w:i/>
+      <w:color w:val="auto"/>
+      <w:sz w:val="24"/>
+      <w:szCs w:val="24"/>
+      <w:lang w:val="en-US"/>
+    </w:rPr>
+  </w:style>
+  <w:style w:type="character" w:styleId="PlaceholderText">
+    <w:name w:val="Placeholder Text"/>
+    <w:basedOn w:val="DefaultParagraphFont"/>
+    <w:uiPriority w:val="99"/>
+    <w:semiHidden/>
+    <w:rsid w:val="00653858"/>
+    <w:rPr>
+      <w:color w:val="808080"/>
+    </w:rPr>
+  </w:style>
 </w:styles>
 </file>
 

</xml_diff>

<commit_message>
Added tabless and figures
</commit_message>
<xml_diff>
--- a/docs/ldeli_inc_reph2MR_ms.docx
+++ b/docs/ldeli_inc_reph2MR_ms.docx
@@ -4,11 +4,16 @@
   <w:body>
     <w:p>
       <w:pPr>
-        <w:pStyle w:val="Thesissectionheading"/>
+        <w:pStyle w:val="ThesisTitle"/>
       </w:pPr>
       <w:r>
         <w:t>Developmental temperature, repeatability of metabolic rate at different temperatures</w:t>
       </w:r>
+    </w:p>
+    <w:p>
+      <w:pPr>
+        <w:pStyle w:val="Thesisnormal"/>
+      </w:pPr>
     </w:p>
     <w:p>
       <w:pPr>
@@ -549,6 +554,7 @@
         <w:t xml:space="preserve">optimum </w:t>
       </w:r>
       <w:r>
+        <w:lastRenderedPageBreak/>
         <w:fldChar w:fldCharType="begin"/>
       </w:r>
       <w:r>
@@ -576,11 +582,7 @@
         <w:t>T</w:t>
       </w:r>
       <w:r>
-        <w:t xml:space="preserve">raditionally, developmental plasticity and </w:t>
-      </w:r>
-      <w:r>
-        <w:lastRenderedPageBreak/>
-        <w:t xml:space="preserve">reversible plasticity are considered as separate biological processes, </w:t>
+        <w:t xml:space="preserve">raditionally, developmental plasticity and reversible plasticity are considered as separate biological processes, </w:t>
       </w:r>
       <w:r>
         <w:t xml:space="preserve">yet </w:t>
@@ -1117,7 +1119,15 @@
           <w:rFonts w:eastAsia="Calibri" w:cs="Times New Roman"/>
           <w:lang w:val="en-GB"/>
         </w:rPr>
-        <w:t>Over XX months, we repeatedly measured routine metabolic rate at six temperatures for lizards (n</w:t>
+        <w:t xml:space="preserve">Over XX months, we repeatedly measured routine metabolic </w:t>
+      </w:r>
+      <w:r>
+        <w:rPr>
+          <w:rFonts w:eastAsia="Calibri" w:cs="Times New Roman"/>
+          <w:lang w:val="en-GB"/>
+        </w:rPr>
+        <w:lastRenderedPageBreak/>
+        <w:t>rate at six temperatures for lizards (n</w:t>
       </w:r>
       <w:r>
         <w:rPr>
@@ -1146,15 +1156,7 @@
           <w:rFonts w:eastAsia="Calibri" w:cs="Times New Roman"/>
           <w:lang w:val="en-GB"/>
         </w:rPr>
-        <w:t xml:space="preserve">) that hatched from two incubation </w:t>
-      </w:r>
-      <w:r>
-        <w:rPr>
-          <w:rFonts w:eastAsia="Calibri" w:cs="Times New Roman"/>
-          <w:lang w:val="en-GB"/>
-        </w:rPr>
-        <w:lastRenderedPageBreak/>
-        <w:t xml:space="preserve">treatments </w:t>
+        <w:t xml:space="preserve">) that hatched from two incubation treatments </w:t>
       </w:r>
       <w:r>
         <w:rPr>
@@ -2092,7 +2094,15 @@
           <w:rFonts w:eastAsia="Calibri" w:cs="Times New Roman"/>
           <w:lang w:val="en-GB"/>
         </w:rPr>
-        <w:t>, ZXSD-R1090). The ‘hot’ treatment was exposed to a mean temperature of 29ºC whereas the ‘cold’ treatment was exposed to a mean temperature of 23ºC</w:t>
+        <w:t xml:space="preserve">, ZXSD-R1090). The ‘hot’ treatment was exposed to a mean temperature of 29ºC whereas the </w:t>
+      </w:r>
+      <w:r>
+        <w:rPr>
+          <w:rFonts w:eastAsia="Calibri" w:cs="Times New Roman"/>
+          <w:lang w:val="en-GB"/>
+        </w:rPr>
+        <w:lastRenderedPageBreak/>
+        <w:t>‘cold’ treatment was exposed to a mean temperature of 23ºC</w:t>
       </w:r>
       <w:r>
         <w:rPr>
@@ -2106,15 +2116,7 @@
           <w:rFonts w:eastAsia="Calibri" w:cs="Times New Roman"/>
           <w:lang w:val="en-GB"/>
         </w:rPr>
-        <w:t xml:space="preserve">oth incubators </w:t>
-      </w:r>
-      <w:r>
-        <w:rPr>
-          <w:rFonts w:eastAsia="Calibri" w:cs="Times New Roman"/>
-          <w:lang w:val="en-GB"/>
-        </w:rPr>
-        <w:lastRenderedPageBreak/>
-        <w:t xml:space="preserve">fluctuated +/- 3ºC </w:t>
+        <w:t xml:space="preserve">oth incubators fluctuated +/- 3ºC </w:t>
       </w:r>
       <w:r>
         <w:rPr>
@@ -4000,24 +4002,15 @@
       </w:r>
       <w:r>
         <w:lastRenderedPageBreak/>
-        <w:t xml:space="preserve">described below and also performed the same analyses using complete case data which are presented in the ESM. </w:t>
-      </w:r>
-      <w:r>
-        <w:rPr>
-          <w:highlight w:val="yellow"/>
-        </w:rPr>
-        <w:t>Overall, conclusions match</w:t>
-      </w:r>
-      <w:r>
-        <w:rPr>
-          <w:highlight w:val="yellow"/>
-        </w:rPr>
+        <w:t xml:space="preserve">described below and also </w:t>
+      </w:r>
+      <w:r>
+        <w:t>performed the same analyses using complete case data which are presented in the ESM. Overall, conclusions match</w:t>
+      </w:r>
+      <w:r>
         <w:t>ed</w:t>
       </w:r>
       <w:r>
-        <w:rPr>
-          <w:highlight w:val="yellow"/>
-        </w:rPr>
         <w:t xml:space="preserve"> across imputation and complete case analyses and we therefore present the imputation analysis in the main text</w:t>
       </w:r>
     </w:p>
@@ -5115,7 +5108,10 @@
         <w:t xml:space="preserve"> </w:t>
       </w:r>
       <w:r>
-        <w:t xml:space="preserve">Average </w:t>
+        <w:t>Predicted</w:t>
+      </w:r>
+      <w:r>
+        <w:t xml:space="preserve"> </w:t>
       </w:r>
       <w:r>
         <w:t>thermal reaction norms of metabolic rate for the ‘cold’ developmental temperature group (thick blue line</w:t>
@@ -5130,7 +5126,19 @@
         <w:t>, n = 25</w:t>
       </w:r>
       <w:r>
-        <w:t>). There were no significant difference among treatment in the elevation or slope of the reaction norm (see Table 2). Thin lines present individual reaction norms for a subset of 10 individuals from each treatment. Grey points represents model predictions for individual’s mean log metabolic rate. Each panel represents a distinct sampling sessions to illustrate the consistency of individual reaction norms. Note that a slight ‘jitter’ was added to each treatment’s reaction norms to highlight the presence of two reaction norms.</w:t>
+        <w:t>).</w:t>
+      </w:r>
+      <w:r>
+        <w:t xml:space="preserve"> Predictions were made from an imputation </w:t>
+      </w:r>
+      <w:r>
+        <w:t>model</w:t>
+      </w:r>
+      <w:r>
+        <w:t>.</w:t>
+      </w:r>
+      <w:r>
+        <w:t xml:space="preserve"> There were no significant difference among treatment in the elevation or slope of the reaction norm (see Table 2). Thin lines present individual reaction norms for a subset of 10 individuals from each treatment. Grey points represents model predictions for individual’s mean log metabolic rate. Each panel represents a distinct sampling sessions to illustrate the consistency of individual reaction norms. Note that a slight ‘jitter’ was added to each treatment’s reaction norms to highlight the presence of two reaction norms.</w:t>
       </w:r>
     </w:p>
     <w:p/>
@@ -5205,10 +5213,10 @@
         <w:tblCaption w:val="Table 1 Model coefficients of full model testing whether developmental temperature affects the elevation and slope of the thermal reaction norm of metabolic rate. This model used an imputated dataset, n = 6000"/>
       </w:tblPr>
       <w:tblGrid>
-        <w:gridCol w:w="3750"/>
-        <w:gridCol w:w="1649"/>
-        <w:gridCol w:w="1649"/>
-        <w:gridCol w:w="1466"/>
+        <w:gridCol w:w="3970"/>
+        <w:gridCol w:w="1573"/>
+        <w:gridCol w:w="1573"/>
+        <w:gridCol w:w="1398"/>
       </w:tblGrid>
       <w:tr>
         <w:tc>
@@ -5652,6 +5660,9 @@
             </w:pPr>
             <w:r>
               <w:t>Treatment</w:t>
+            </w:r>
+            <w:r>
+              <w:t xml:space="preserve"> 29</w:t>
             </w:r>
             <w:r>
               <w:rPr>
@@ -6505,13 +6516,22 @@
         <w:t>)</w:t>
       </w:r>
       <w:r>
-        <w:t xml:space="preserve">. Coefficients for the models that were used to estimate repeatability of the slope are presented in </w:t>
-      </w:r>
-      <w:r>
-        <w:rPr>
-          <w:highlight w:val="yellow"/>
-        </w:rPr>
-        <w:t>Table S10-13.</w:t>
+        <w:t xml:space="preserve">. Coefficients for the models that were used to estimate repeatability of the slope are presented </w:t>
+      </w:r>
+      <w:r>
+        <w:t>in Table S</w:t>
+      </w:r>
+      <w:r>
+        <w:t>6</w:t>
+      </w:r>
+      <w:r>
+        <w:t>-</w:t>
+      </w:r>
+      <w:r>
+        <w:t>9</w:t>
+      </w:r>
+      <w:r>
+        <w:t>.</w:t>
       </w:r>
     </w:p>
     <w:p>
@@ -6520,24 +6540,24 @@
           <w:noProof/>
         </w:rPr>
         <w:drawing>
-          <wp:anchor distT="0" distB="0" distL="114300" distR="114300" simplePos="0" relativeHeight="251659264" behindDoc="0" locked="0" layoutInCell="1" allowOverlap="1" wp14:anchorId="34083899" wp14:editId="16BBF8FA">
+          <wp:anchor distT="0" distB="0" distL="114300" distR="114300" simplePos="0" relativeHeight="251659264" behindDoc="0" locked="0" layoutInCell="1" allowOverlap="1" wp14:anchorId="4CF59853" wp14:editId="0BBA82DC">
             <wp:simplePos x="0" y="0"/>
             <wp:positionH relativeFrom="column">
-              <wp:posOffset>296545</wp:posOffset>
+              <wp:posOffset>66560</wp:posOffset>
             </wp:positionH>
             <wp:positionV relativeFrom="paragraph">
-              <wp:posOffset>190500</wp:posOffset>
+              <wp:posOffset>193964</wp:posOffset>
             </wp:positionV>
-            <wp:extent cx="4673600" cy="3294380"/>
-            <wp:effectExtent l="0" t="0" r="0" b="0"/>
+            <wp:extent cx="5270500" cy="3715815"/>
+            <wp:effectExtent l="0" t="0" r="0" b="5715"/>
             <wp:wrapTopAndBottom/>
-            <wp:docPr id="2" name="Picture" descr="A screenshot of a cell phone&#10;&#10;Description automatically generated"/>
+            <wp:docPr id="2" name="Picture" descr="A picture containing table, group&#10;&#10;Description automatically generated"/>
             <wp:cNvGraphicFramePr/>
             <a:graphic xmlns:a="http://schemas.openxmlformats.org/drawingml/2006/main">
               <a:graphicData uri="http://schemas.openxmlformats.org/drawingml/2006/picture">
                 <pic:pic xmlns:pic="http://schemas.openxmlformats.org/drawingml/2006/picture">
                   <pic:nvPicPr>
-                    <pic:cNvPr id="2" name="Picture" descr="A screenshot of a cell phone&#10;&#10;Description automatically generated"/>
+                    <pic:cNvPr id="2" name="Picture" descr="A picture containing table, group&#10;&#10;Description automatically generated"/>
                     <pic:cNvPicPr>
                       <a:picLocks noChangeAspect="1" noChangeArrowheads="1"/>
                     </pic:cNvPicPr>
@@ -6551,7 +6571,7 @@
                   <pic:spPr bwMode="auto">
                     <a:xfrm>
                       <a:off x="0" y="0"/>
-                      <a:ext cx="4673600" cy="3294380"/>
+                      <a:ext cx="5270500" cy="3715815"/>
                     </a:xfrm>
                     <a:prstGeom prst="rect">
                       <a:avLst/>
@@ -6576,6 +6596,7 @@
         </w:drawing>
       </w:r>
     </w:p>
+    <w:p/>
     <w:p>
       <w:commentRangeStart w:id="6"/>
       <w:r>
@@ -6626,6 +6647,9 @@
       </w:r>
       <w:r>
         <w:t xml:space="preserve"> </w:t>
+      </w:r>
+      <w:r>
+        <w:t xml:space="preserve">Estimates were calculated from an imputation model. </w:t>
       </w:r>
       <w:r>
         <w:t>There were no significant difference</w:t>
@@ -6680,77 +6704,58 @@
         <w:t>2</w:t>
       </w:r>
       <w:r>
-        <w:t xml:space="preserve">). There were no differences in repeatability between developmental temperatures (Fig. 2, Table </w:t>
+        <w:t xml:space="preserve">). </w:t>
+      </w:r>
+      <w:r>
+        <w:t>T</w:t>
+      </w:r>
+      <w:r>
+        <w:t xml:space="preserve">here was a trend for the cold developmental </w:t>
+      </w:r>
+      <w:r>
+        <w:t>treatment</w:t>
+      </w:r>
+      <w:r>
+        <w:t xml:space="preserve"> to have on higher repeatability compared to the hot developmental </w:t>
+      </w:r>
+      <w:r>
+        <w:t>treatment</w:t>
+      </w:r>
+      <w:r>
+        <w:t xml:space="preserve"> however credible intervals overlapped partially (Fig. </w:t>
       </w:r>
       <w:r>
         <w:t>2</w:t>
       </w:r>
       <w:r>
-        <w:t>). Although in the complete case analysis</w:t>
-      </w:r>
-      <w:r>
-        <w:t>,</w:t>
-      </w:r>
-      <w:r>
-        <w:t xml:space="preserve"> </w:t>
-      </w:r>
-      <w:r>
-        <w:lastRenderedPageBreak/>
-        <w:t xml:space="preserve">there was a trend for the cold developmental </w:t>
-      </w:r>
-      <w:r>
-        <w:t>treatment</w:t>
-      </w:r>
-      <w:r>
-        <w:t xml:space="preserve"> to have on higher repeatability compared to the hot developmental </w:t>
-      </w:r>
-      <w:r>
-        <w:t>treatment</w:t>
-      </w:r>
-      <w:r>
-        <w:t xml:space="preserve"> however credible intervals overlapped partially (Fig. </w:t>
-      </w:r>
-      <w:r>
-        <w:t>S2</w:t>
+        <w:t>, Fig S2</w:t>
       </w:r>
       <w:r>
         <w:t xml:space="preserve">, </w:t>
       </w:r>
       <w:r>
-        <w:t>Table S5</w:t>
+        <w:t xml:space="preserve">Table </w:t>
+      </w:r>
+      <w:r>
+        <w:t>2</w:t>
       </w:r>
       <w:r>
         <w:t>)</w:t>
       </w:r>
       <w:r>
-        <w:t xml:space="preserve">. Moreover, </w:t>
-      </w:r>
-      <w:r>
-        <w:t xml:space="preserve">this </w:t>
-      </w:r>
-      <w:r>
-        <w:t>pattern</w:t>
-      </w:r>
-      <w:r>
-        <w:t xml:space="preserve"> was not reflected in the more conservative imputation analysis</w:t>
-      </w:r>
-      <w:r>
-        <w:t xml:space="preserve"> (</w:t>
-      </w:r>
-      <w:r>
-        <w:t xml:space="preserve">Fig. 2, </w:t>
-      </w:r>
-      <w:r>
-        <w:t>Table 2)</w:t>
-      </w:r>
-      <w:r>
         <w:t xml:space="preserve">. </w:t>
       </w:r>
       <w:r>
-        <w:t>Model coefficients for each treatment group are presented in Table S6-</w:t>
-      </w:r>
-      <w:r>
-        <w:t>9</w:t>
+        <w:t>Model coefficients for each treatment group are presented in Table S</w:t>
+      </w:r>
+      <w:r>
+        <w:t>10</w:t>
+      </w:r>
+      <w:r>
+        <w:t>-</w:t>
+      </w:r>
+      <w:r>
+        <w:t>13</w:t>
       </w:r>
       <w:r>
         <w:t xml:space="preserve">. </w:t>
@@ -6895,7 +6900,7 @@
     <w:tbl>
       <w:tblPr>
         <w:tblStyle w:val="Table"/>
-        <w:tblW w:w="4321" w:type="pct"/>
+        <w:tblW w:w="4551" w:type="pct"/>
         <w:tblLook w:val="07E0" w:firstRow="1" w:lastRow="1" w:firstColumn="1" w:lastColumn="1" w:noHBand="1" w:noVBand="1"/>
         <w:tblCaption w:val="Table 2 Temeprature specific, adjusted repeatability estimates of log transformed metabolic rate for lizards from two developmental temperatures (n_hot = 25, n_cold = 26). These values were estimated from an imputation analysis, n_obs = 6000"/>
       </w:tblPr>
@@ -7133,7 +7138,51 @@
                 <w:b/>
                 <w:bCs/>
               </w:rPr>
-              <w:t>0.15</w:t>
+              <w:t>0.22</w:t>
+            </w:r>
+          </w:p>
+        </w:tc>
+        <w:tc>
+          <w:tcPr>
+            <w:tcW w:w="0" w:type="auto"/>
+          </w:tcPr>
+          <w:p>
+            <w:pPr>
+              <w:pStyle w:val="Compact"/>
+              <w:jc w:val="center"/>
+              <w:rPr>
+                <w:b/>
+                <w:bCs/>
+              </w:rPr>
+            </w:pPr>
+            <w:r>
+              <w:rPr>
+                <w:b/>
+                <w:bCs/>
+              </w:rPr>
+              <w:t>0.11</w:t>
+            </w:r>
+          </w:p>
+        </w:tc>
+        <w:tc>
+          <w:tcPr>
+            <w:tcW w:w="0" w:type="auto"/>
+          </w:tcPr>
+          <w:p>
+            <w:pPr>
+              <w:pStyle w:val="Compact"/>
+              <w:jc w:val="center"/>
+              <w:rPr>
+                <w:b/>
+                <w:bCs/>
+              </w:rPr>
+            </w:pPr>
+            <w:r>
+              <w:rPr>
+                <w:b/>
+                <w:bCs/>
+              </w:rPr>
+              <w:t>0.37</w:t>
             </w:r>
           </w:p>
         </w:tc>
@@ -7177,73 +7226,29 @@
                 <w:b/>
                 <w:bCs/>
               </w:rPr>
-              <w:t>0.24</w:t>
-            </w:r>
-          </w:p>
-        </w:tc>
-        <w:tc>
-          <w:tcPr>
-            <w:tcW w:w="0" w:type="auto"/>
-          </w:tcPr>
-          <w:p>
-            <w:pPr>
-              <w:pStyle w:val="Compact"/>
-              <w:jc w:val="center"/>
-              <w:rPr>
-                <w:b/>
-                <w:bCs/>
-              </w:rPr>
-            </w:pPr>
-            <w:r>
-              <w:rPr>
-                <w:b/>
-                <w:bCs/>
-              </w:rPr>
-              <w:t>0.15</w:t>
-            </w:r>
-          </w:p>
-        </w:tc>
-        <w:tc>
-          <w:tcPr>
-            <w:tcW w:w="0" w:type="auto"/>
-          </w:tcPr>
-          <w:p>
-            <w:pPr>
-              <w:pStyle w:val="Compact"/>
-              <w:jc w:val="center"/>
-              <w:rPr>
-                <w:b/>
-                <w:bCs/>
-              </w:rPr>
-            </w:pPr>
-            <w:r>
-              <w:rPr>
-                <w:b/>
-                <w:bCs/>
-              </w:rPr>
-              <w:t>0.08</w:t>
-            </w:r>
-          </w:p>
-        </w:tc>
-        <w:tc>
-          <w:tcPr>
-            <w:tcW w:w="0" w:type="auto"/>
-          </w:tcPr>
-          <w:p>
-            <w:pPr>
-              <w:pStyle w:val="Compact"/>
-              <w:jc w:val="center"/>
-              <w:rPr>
-                <w:b/>
-                <w:bCs/>
-              </w:rPr>
-            </w:pPr>
-            <w:r>
-              <w:rPr>
-                <w:b/>
-                <w:bCs/>
-              </w:rPr>
-              <w:t>0.24</w:t>
+              <w:t>0.03</w:t>
+            </w:r>
+          </w:p>
+        </w:tc>
+        <w:tc>
+          <w:tcPr>
+            <w:tcW w:w="0" w:type="auto"/>
+          </w:tcPr>
+          <w:p>
+            <w:pPr>
+              <w:pStyle w:val="Compact"/>
+              <w:jc w:val="center"/>
+              <w:rPr>
+                <w:b/>
+                <w:bCs/>
+              </w:rPr>
+            </w:pPr>
+            <w:r>
+              <w:rPr>
+                <w:b/>
+                <w:bCs/>
+              </w:rPr>
+              <w:t>0.18</w:t>
             </w:r>
           </w:p>
         </w:tc>
@@ -7281,7 +7286,51 @@
                 <w:b/>
                 <w:bCs/>
               </w:rPr>
-              <w:t>0.16</w:t>
+              <w:t>0.22</w:t>
+            </w:r>
+          </w:p>
+        </w:tc>
+        <w:tc>
+          <w:tcPr>
+            <w:tcW w:w="0" w:type="auto"/>
+          </w:tcPr>
+          <w:p>
+            <w:pPr>
+              <w:pStyle w:val="Compact"/>
+              <w:jc w:val="center"/>
+              <w:rPr>
+                <w:b/>
+                <w:bCs/>
+              </w:rPr>
+            </w:pPr>
+            <w:r>
+              <w:rPr>
+                <w:b/>
+                <w:bCs/>
+              </w:rPr>
+              <w:t>0.12</w:t>
+            </w:r>
+          </w:p>
+        </w:tc>
+        <w:tc>
+          <w:tcPr>
+            <w:tcW w:w="0" w:type="auto"/>
+          </w:tcPr>
+          <w:p>
+            <w:pPr>
+              <w:pStyle w:val="Compact"/>
+              <w:jc w:val="center"/>
+              <w:rPr>
+                <w:b/>
+                <w:bCs/>
+              </w:rPr>
+            </w:pPr>
+            <w:r>
+              <w:rPr>
+                <w:b/>
+                <w:bCs/>
+              </w:rPr>
+              <w:t>0.37</w:t>
             </w:r>
           </w:p>
         </w:tc>
@@ -7325,73 +7374,29 @@
                 <w:b/>
                 <w:bCs/>
               </w:rPr>
-              <w:t>0.24</w:t>
-            </w:r>
-          </w:p>
-        </w:tc>
-        <w:tc>
-          <w:tcPr>
-            <w:tcW w:w="0" w:type="auto"/>
-          </w:tcPr>
-          <w:p>
-            <w:pPr>
-              <w:pStyle w:val="Compact"/>
-              <w:jc w:val="center"/>
-              <w:rPr>
-                <w:b/>
-                <w:bCs/>
-              </w:rPr>
-            </w:pPr>
-            <w:r>
-              <w:rPr>
-                <w:b/>
-                <w:bCs/>
-              </w:rPr>
-              <w:t>0.15</w:t>
-            </w:r>
-          </w:p>
-        </w:tc>
-        <w:tc>
-          <w:tcPr>
-            <w:tcW w:w="0" w:type="auto"/>
-          </w:tcPr>
-          <w:p>
-            <w:pPr>
-              <w:pStyle w:val="Compact"/>
-              <w:jc w:val="center"/>
-              <w:rPr>
-                <w:b/>
-                <w:bCs/>
-              </w:rPr>
-            </w:pPr>
-            <w:r>
-              <w:rPr>
-                <w:b/>
-                <w:bCs/>
-              </w:rPr>
-              <w:t>0.09</w:t>
-            </w:r>
-          </w:p>
-        </w:tc>
-        <w:tc>
-          <w:tcPr>
-            <w:tcW w:w="0" w:type="auto"/>
-          </w:tcPr>
-          <w:p>
-            <w:pPr>
-              <w:pStyle w:val="Compact"/>
-              <w:jc w:val="center"/>
-              <w:rPr>
-                <w:b/>
-                <w:bCs/>
-              </w:rPr>
-            </w:pPr>
-            <w:r>
-              <w:rPr>
-                <w:b/>
-                <w:bCs/>
-              </w:rPr>
-              <w:t>0.24</w:t>
+              <w:t>0.03</w:t>
+            </w:r>
+          </w:p>
+        </w:tc>
+        <w:tc>
+          <w:tcPr>
+            <w:tcW w:w="0" w:type="auto"/>
+          </w:tcPr>
+          <w:p>
+            <w:pPr>
+              <w:pStyle w:val="Compact"/>
+              <w:jc w:val="center"/>
+              <w:rPr>
+                <w:b/>
+                <w:bCs/>
+              </w:rPr>
+            </w:pPr>
+            <w:r>
+              <w:rPr>
+                <w:b/>
+                <w:bCs/>
+              </w:rPr>
+              <w:t>0.19</w:t>
             </w:r>
           </w:p>
         </w:tc>
@@ -7429,117 +7434,117 @@
                 <w:b/>
                 <w:bCs/>
               </w:rPr>
-              <w:t>0.16</w:t>
-            </w:r>
-          </w:p>
-        </w:tc>
-        <w:tc>
-          <w:tcPr>
-            <w:tcW w:w="0" w:type="auto"/>
-          </w:tcPr>
-          <w:p>
-            <w:pPr>
-              <w:pStyle w:val="Compact"/>
-              <w:jc w:val="center"/>
-              <w:rPr>
-                <w:b/>
-                <w:bCs/>
-              </w:rPr>
-            </w:pPr>
-            <w:r>
-              <w:rPr>
-                <w:b/>
-                <w:bCs/>
-              </w:rPr>
-              <w:t>0.09</w:t>
-            </w:r>
-          </w:p>
-        </w:tc>
-        <w:tc>
-          <w:tcPr>
-            <w:tcW w:w="0" w:type="auto"/>
-          </w:tcPr>
-          <w:p>
-            <w:pPr>
-              <w:pStyle w:val="Compact"/>
-              <w:jc w:val="center"/>
-              <w:rPr>
-                <w:b/>
-                <w:bCs/>
-              </w:rPr>
-            </w:pPr>
-            <w:r>
-              <w:rPr>
-                <w:b/>
-                <w:bCs/>
-              </w:rPr>
-              <w:t>0.23</w:t>
-            </w:r>
-          </w:p>
-        </w:tc>
-        <w:tc>
-          <w:tcPr>
-            <w:tcW w:w="0" w:type="auto"/>
-          </w:tcPr>
-          <w:p>
-            <w:pPr>
-              <w:pStyle w:val="Compact"/>
-              <w:jc w:val="center"/>
-              <w:rPr>
-                <w:b/>
-                <w:bCs/>
-              </w:rPr>
-            </w:pPr>
-            <w:r>
-              <w:rPr>
-                <w:b/>
-                <w:bCs/>
-              </w:rPr>
-              <w:t>0.15</w:t>
-            </w:r>
-          </w:p>
-        </w:tc>
-        <w:tc>
-          <w:tcPr>
-            <w:tcW w:w="0" w:type="auto"/>
-          </w:tcPr>
-          <w:p>
-            <w:pPr>
-              <w:pStyle w:val="Compact"/>
-              <w:jc w:val="center"/>
-              <w:rPr>
-                <w:b/>
-                <w:bCs/>
-              </w:rPr>
-            </w:pPr>
-            <w:r>
-              <w:rPr>
-                <w:b/>
-                <w:bCs/>
-              </w:rPr>
-              <w:t>0.09</w:t>
-            </w:r>
-          </w:p>
-        </w:tc>
-        <w:tc>
-          <w:tcPr>
-            <w:tcW w:w="0" w:type="auto"/>
-          </w:tcPr>
-          <w:p>
-            <w:pPr>
-              <w:pStyle w:val="Compact"/>
-              <w:jc w:val="center"/>
-              <w:rPr>
-                <w:b/>
-                <w:bCs/>
-              </w:rPr>
-            </w:pPr>
-            <w:r>
-              <w:rPr>
-                <w:b/>
-                <w:bCs/>
-              </w:rPr>
-              <w:t>0.23</w:t>
+              <w:t>0.22</w:t>
+            </w:r>
+          </w:p>
+        </w:tc>
+        <w:tc>
+          <w:tcPr>
+            <w:tcW w:w="0" w:type="auto"/>
+          </w:tcPr>
+          <w:p>
+            <w:pPr>
+              <w:pStyle w:val="Compact"/>
+              <w:jc w:val="center"/>
+              <w:rPr>
+                <w:b/>
+                <w:bCs/>
+              </w:rPr>
+            </w:pPr>
+            <w:r>
+              <w:rPr>
+                <w:b/>
+                <w:bCs/>
+              </w:rPr>
+              <w:t>0.11</w:t>
+            </w:r>
+          </w:p>
+        </w:tc>
+        <w:tc>
+          <w:tcPr>
+            <w:tcW w:w="0" w:type="auto"/>
+          </w:tcPr>
+          <w:p>
+            <w:pPr>
+              <w:pStyle w:val="Compact"/>
+              <w:jc w:val="center"/>
+              <w:rPr>
+                <w:b/>
+                <w:bCs/>
+              </w:rPr>
+            </w:pPr>
+            <w:r>
+              <w:rPr>
+                <w:b/>
+                <w:bCs/>
+              </w:rPr>
+              <w:t>0.36</w:t>
+            </w:r>
+          </w:p>
+        </w:tc>
+        <w:tc>
+          <w:tcPr>
+            <w:tcW w:w="0" w:type="auto"/>
+          </w:tcPr>
+          <w:p>
+            <w:pPr>
+              <w:pStyle w:val="Compact"/>
+              <w:jc w:val="center"/>
+              <w:rPr>
+                <w:b/>
+                <w:bCs/>
+              </w:rPr>
+            </w:pPr>
+            <w:r>
+              <w:rPr>
+                <w:b/>
+                <w:bCs/>
+              </w:rPr>
+              <w:t>0.1</w:t>
+            </w:r>
+          </w:p>
+        </w:tc>
+        <w:tc>
+          <w:tcPr>
+            <w:tcW w:w="0" w:type="auto"/>
+          </w:tcPr>
+          <w:p>
+            <w:pPr>
+              <w:pStyle w:val="Compact"/>
+              <w:jc w:val="center"/>
+              <w:rPr>
+                <w:b/>
+                <w:bCs/>
+              </w:rPr>
+            </w:pPr>
+            <w:r>
+              <w:rPr>
+                <w:b/>
+                <w:bCs/>
+              </w:rPr>
+              <w:t>0.04</w:t>
+            </w:r>
+          </w:p>
+        </w:tc>
+        <w:tc>
+          <w:tcPr>
+            <w:tcW w:w="0" w:type="auto"/>
+          </w:tcPr>
+          <w:p>
+            <w:pPr>
+              <w:pStyle w:val="Compact"/>
+              <w:jc w:val="center"/>
+              <w:rPr>
+                <w:b/>
+                <w:bCs/>
+              </w:rPr>
+            </w:pPr>
+            <w:r>
+              <w:rPr>
+                <w:b/>
+                <w:bCs/>
+              </w:rPr>
+              <w:t>0.2</w:t>
             </w:r>
           </w:p>
         </w:tc>
@@ -7577,117 +7582,117 @@
                 <w:b/>
                 <w:bCs/>
               </w:rPr>
-              <w:t>0.16</w:t>
-            </w:r>
-          </w:p>
-        </w:tc>
-        <w:tc>
-          <w:tcPr>
-            <w:tcW w:w="0" w:type="auto"/>
-          </w:tcPr>
-          <w:p>
-            <w:pPr>
-              <w:pStyle w:val="Compact"/>
-              <w:jc w:val="center"/>
-              <w:rPr>
-                <w:b/>
-                <w:bCs/>
-              </w:rPr>
-            </w:pPr>
-            <w:r>
-              <w:rPr>
-                <w:b/>
-                <w:bCs/>
-              </w:rPr>
-              <w:t>0.09</w:t>
-            </w:r>
-          </w:p>
-        </w:tc>
-        <w:tc>
-          <w:tcPr>
-            <w:tcW w:w="0" w:type="auto"/>
-          </w:tcPr>
-          <w:p>
-            <w:pPr>
-              <w:pStyle w:val="Compact"/>
-              <w:jc w:val="center"/>
-              <w:rPr>
-                <w:b/>
-                <w:bCs/>
-              </w:rPr>
-            </w:pPr>
-            <w:r>
-              <w:rPr>
-                <w:b/>
-                <w:bCs/>
-              </w:rPr>
-              <w:t>0.24</w:t>
-            </w:r>
-          </w:p>
-        </w:tc>
-        <w:tc>
-          <w:tcPr>
-            <w:tcW w:w="0" w:type="auto"/>
-          </w:tcPr>
-          <w:p>
-            <w:pPr>
-              <w:pStyle w:val="Compact"/>
-              <w:jc w:val="center"/>
-              <w:rPr>
-                <w:b/>
-                <w:bCs/>
-              </w:rPr>
-            </w:pPr>
-            <w:r>
-              <w:rPr>
-                <w:b/>
-                <w:bCs/>
-              </w:rPr>
-              <w:t>0.15</w:t>
-            </w:r>
-          </w:p>
-        </w:tc>
-        <w:tc>
-          <w:tcPr>
-            <w:tcW w:w="0" w:type="auto"/>
-          </w:tcPr>
-          <w:p>
-            <w:pPr>
-              <w:pStyle w:val="Compact"/>
-              <w:jc w:val="center"/>
-              <w:rPr>
-                <w:b/>
-                <w:bCs/>
-              </w:rPr>
-            </w:pPr>
-            <w:r>
-              <w:rPr>
-                <w:b/>
-                <w:bCs/>
-              </w:rPr>
-              <w:t>0.09</w:t>
-            </w:r>
-          </w:p>
-        </w:tc>
-        <w:tc>
-          <w:tcPr>
-            <w:tcW w:w="0" w:type="auto"/>
-          </w:tcPr>
-          <w:p>
-            <w:pPr>
-              <w:pStyle w:val="Compact"/>
-              <w:jc w:val="center"/>
-              <w:rPr>
-                <w:b/>
-                <w:bCs/>
-              </w:rPr>
-            </w:pPr>
-            <w:r>
-              <w:rPr>
-                <w:b/>
-                <w:bCs/>
-              </w:rPr>
-              <w:t>0.23</w:t>
+              <w:t>0.22</w:t>
+            </w:r>
+          </w:p>
+        </w:tc>
+        <w:tc>
+          <w:tcPr>
+            <w:tcW w:w="0" w:type="auto"/>
+          </w:tcPr>
+          <w:p>
+            <w:pPr>
+              <w:pStyle w:val="Compact"/>
+              <w:jc w:val="center"/>
+              <w:rPr>
+                <w:b/>
+                <w:bCs/>
+              </w:rPr>
+            </w:pPr>
+            <w:r>
+              <w:rPr>
+                <w:b/>
+                <w:bCs/>
+              </w:rPr>
+              <w:t>0.12</w:t>
+            </w:r>
+          </w:p>
+        </w:tc>
+        <w:tc>
+          <w:tcPr>
+            <w:tcW w:w="0" w:type="auto"/>
+          </w:tcPr>
+          <w:p>
+            <w:pPr>
+              <w:pStyle w:val="Compact"/>
+              <w:jc w:val="center"/>
+              <w:rPr>
+                <w:b/>
+                <w:bCs/>
+              </w:rPr>
+            </w:pPr>
+            <w:r>
+              <w:rPr>
+                <w:b/>
+                <w:bCs/>
+              </w:rPr>
+              <w:t>0.36</w:t>
+            </w:r>
+          </w:p>
+        </w:tc>
+        <w:tc>
+          <w:tcPr>
+            <w:tcW w:w="0" w:type="auto"/>
+          </w:tcPr>
+          <w:p>
+            <w:pPr>
+              <w:pStyle w:val="Compact"/>
+              <w:jc w:val="center"/>
+              <w:rPr>
+                <w:b/>
+                <w:bCs/>
+              </w:rPr>
+            </w:pPr>
+            <w:r>
+              <w:rPr>
+                <w:b/>
+                <w:bCs/>
+              </w:rPr>
+              <w:t>0.11</w:t>
+            </w:r>
+          </w:p>
+        </w:tc>
+        <w:tc>
+          <w:tcPr>
+            <w:tcW w:w="0" w:type="auto"/>
+          </w:tcPr>
+          <w:p>
+            <w:pPr>
+              <w:pStyle w:val="Compact"/>
+              <w:jc w:val="center"/>
+              <w:rPr>
+                <w:b/>
+                <w:bCs/>
+              </w:rPr>
+            </w:pPr>
+            <w:r>
+              <w:rPr>
+                <w:b/>
+                <w:bCs/>
+              </w:rPr>
+              <w:t>0.04</w:t>
+            </w:r>
+          </w:p>
+        </w:tc>
+        <w:tc>
+          <w:tcPr>
+            <w:tcW w:w="0" w:type="auto"/>
+          </w:tcPr>
+          <w:p>
+            <w:pPr>
+              <w:pStyle w:val="Compact"/>
+              <w:jc w:val="center"/>
+              <w:rPr>
+                <w:b/>
+                <w:bCs/>
+              </w:rPr>
+            </w:pPr>
+            <w:r>
+              <w:rPr>
+                <w:b/>
+                <w:bCs/>
+              </w:rPr>
+              <w:t>0.21</w:t>
             </w:r>
           </w:p>
         </w:tc>
@@ -7725,117 +7730,117 @@
                 <w:b/>
                 <w:bCs/>
               </w:rPr>
-              <w:t>0.16</w:t>
-            </w:r>
-          </w:p>
-        </w:tc>
-        <w:tc>
-          <w:tcPr>
-            <w:tcW w:w="0" w:type="auto"/>
-          </w:tcPr>
-          <w:p>
-            <w:pPr>
-              <w:pStyle w:val="Compact"/>
-              <w:jc w:val="center"/>
-              <w:rPr>
-                <w:b/>
-                <w:bCs/>
-              </w:rPr>
-            </w:pPr>
-            <w:r>
-              <w:rPr>
-                <w:b/>
-                <w:bCs/>
-              </w:rPr>
-              <w:t>0.09</w:t>
-            </w:r>
-          </w:p>
-        </w:tc>
-        <w:tc>
-          <w:tcPr>
-            <w:tcW w:w="0" w:type="auto"/>
-          </w:tcPr>
-          <w:p>
-            <w:pPr>
-              <w:pStyle w:val="Compact"/>
-              <w:jc w:val="center"/>
-              <w:rPr>
-                <w:b/>
-                <w:bCs/>
-              </w:rPr>
-            </w:pPr>
-            <w:r>
-              <w:rPr>
-                <w:b/>
-                <w:bCs/>
-              </w:rPr>
-              <w:t>0.24</w:t>
-            </w:r>
-          </w:p>
-        </w:tc>
-        <w:tc>
-          <w:tcPr>
-            <w:tcW w:w="0" w:type="auto"/>
-          </w:tcPr>
-          <w:p>
-            <w:pPr>
-              <w:pStyle w:val="Compact"/>
-              <w:jc w:val="center"/>
-              <w:rPr>
-                <w:b/>
-                <w:bCs/>
-              </w:rPr>
-            </w:pPr>
-            <w:r>
-              <w:rPr>
-                <w:b/>
-                <w:bCs/>
-              </w:rPr>
-              <w:t>0.16</w:t>
-            </w:r>
-          </w:p>
-        </w:tc>
-        <w:tc>
-          <w:tcPr>
-            <w:tcW w:w="0" w:type="auto"/>
-          </w:tcPr>
-          <w:p>
-            <w:pPr>
-              <w:pStyle w:val="Compact"/>
-              <w:jc w:val="center"/>
-              <w:rPr>
-                <w:b/>
-                <w:bCs/>
-              </w:rPr>
-            </w:pPr>
-            <w:r>
-              <w:rPr>
-                <w:b/>
-                <w:bCs/>
-              </w:rPr>
-              <w:t>0.09</w:t>
-            </w:r>
-          </w:p>
-        </w:tc>
-        <w:tc>
-          <w:tcPr>
-            <w:tcW w:w="0" w:type="auto"/>
-          </w:tcPr>
-          <w:p>
-            <w:pPr>
-              <w:pStyle w:val="Compact"/>
-              <w:jc w:val="center"/>
-              <w:rPr>
-                <w:b/>
-                <w:bCs/>
-              </w:rPr>
-            </w:pPr>
-            <w:r>
-              <w:rPr>
-                <w:b/>
-                <w:bCs/>
-              </w:rPr>
-              <w:t>0.24</w:t>
+              <w:t>0.22</w:t>
+            </w:r>
+          </w:p>
+        </w:tc>
+        <w:tc>
+          <w:tcPr>
+            <w:tcW w:w="0" w:type="auto"/>
+          </w:tcPr>
+          <w:p>
+            <w:pPr>
+              <w:pStyle w:val="Compact"/>
+              <w:jc w:val="center"/>
+              <w:rPr>
+                <w:b/>
+                <w:bCs/>
+              </w:rPr>
+            </w:pPr>
+            <w:r>
+              <w:rPr>
+                <w:b/>
+                <w:bCs/>
+              </w:rPr>
+              <w:t>0.11</w:t>
+            </w:r>
+          </w:p>
+        </w:tc>
+        <w:tc>
+          <w:tcPr>
+            <w:tcW w:w="0" w:type="auto"/>
+          </w:tcPr>
+          <w:p>
+            <w:pPr>
+              <w:pStyle w:val="Compact"/>
+              <w:jc w:val="center"/>
+              <w:rPr>
+                <w:b/>
+                <w:bCs/>
+              </w:rPr>
+            </w:pPr>
+            <w:r>
+              <w:rPr>
+                <w:b/>
+                <w:bCs/>
+              </w:rPr>
+              <w:t>0.36</w:t>
+            </w:r>
+          </w:p>
+        </w:tc>
+        <w:tc>
+          <w:tcPr>
+            <w:tcW w:w="0" w:type="auto"/>
+          </w:tcPr>
+          <w:p>
+            <w:pPr>
+              <w:pStyle w:val="Compact"/>
+              <w:jc w:val="center"/>
+              <w:rPr>
+                <w:b/>
+                <w:bCs/>
+              </w:rPr>
+            </w:pPr>
+            <w:r>
+              <w:rPr>
+                <w:b/>
+                <w:bCs/>
+              </w:rPr>
+              <w:t>0.12</w:t>
+            </w:r>
+          </w:p>
+        </w:tc>
+        <w:tc>
+          <w:tcPr>
+            <w:tcW w:w="0" w:type="auto"/>
+          </w:tcPr>
+          <w:p>
+            <w:pPr>
+              <w:pStyle w:val="Compact"/>
+              <w:jc w:val="center"/>
+              <w:rPr>
+                <w:b/>
+                <w:bCs/>
+              </w:rPr>
+            </w:pPr>
+            <w:r>
+              <w:rPr>
+                <w:b/>
+                <w:bCs/>
+              </w:rPr>
+              <w:t>0.04</w:t>
+            </w:r>
+          </w:p>
+        </w:tc>
+        <w:tc>
+          <w:tcPr>
+            <w:tcW w:w="0" w:type="auto"/>
+          </w:tcPr>
+          <w:p>
+            <w:pPr>
+              <w:pStyle w:val="Compact"/>
+              <w:jc w:val="center"/>
+              <w:rPr>
+                <w:b/>
+                <w:bCs/>
+              </w:rPr>
+            </w:pPr>
+            <w:r>
+              <w:rPr>
+                <w:b/>
+                <w:bCs/>
+              </w:rPr>
+              <w:t>0.23</w:t>
             </w:r>
           </w:p>
         </w:tc>
@@ -7873,95 +7878,95 @@
                 <w:b/>
                 <w:bCs/>
               </w:rPr>
-              <w:t>0.16</w:t>
-            </w:r>
-          </w:p>
-        </w:tc>
-        <w:tc>
-          <w:tcPr>
-            <w:tcW w:w="0" w:type="auto"/>
-          </w:tcPr>
-          <w:p>
-            <w:pPr>
-              <w:pStyle w:val="Compact"/>
-              <w:jc w:val="center"/>
-              <w:rPr>
-                <w:b/>
-                <w:bCs/>
-              </w:rPr>
-            </w:pPr>
-            <w:r>
-              <w:rPr>
-                <w:b/>
-                <w:bCs/>
-              </w:rPr>
-              <w:t>0.09</w:t>
-            </w:r>
-          </w:p>
-        </w:tc>
-        <w:tc>
-          <w:tcPr>
-            <w:tcW w:w="0" w:type="auto"/>
-          </w:tcPr>
-          <w:p>
-            <w:pPr>
-              <w:pStyle w:val="Compact"/>
-              <w:jc w:val="center"/>
-              <w:rPr>
-                <w:b/>
-                <w:bCs/>
-              </w:rPr>
-            </w:pPr>
-            <w:r>
-              <w:rPr>
-                <w:b/>
-                <w:bCs/>
-              </w:rPr>
-              <w:t>0.25</w:t>
-            </w:r>
-          </w:p>
-        </w:tc>
-        <w:tc>
-          <w:tcPr>
-            <w:tcW w:w="0" w:type="auto"/>
-          </w:tcPr>
-          <w:p>
-            <w:pPr>
-              <w:pStyle w:val="Compact"/>
-              <w:jc w:val="center"/>
-              <w:rPr>
-                <w:b/>
-                <w:bCs/>
-              </w:rPr>
-            </w:pPr>
-            <w:r>
-              <w:rPr>
-                <w:b/>
-                <w:bCs/>
-              </w:rPr>
-              <w:t>0.16</w:t>
-            </w:r>
-          </w:p>
-        </w:tc>
-        <w:tc>
-          <w:tcPr>
-            <w:tcW w:w="0" w:type="auto"/>
-          </w:tcPr>
-          <w:p>
-            <w:pPr>
-              <w:pStyle w:val="Compact"/>
-              <w:jc w:val="center"/>
-              <w:rPr>
-                <w:b/>
-                <w:bCs/>
-              </w:rPr>
-            </w:pPr>
-            <w:r>
-              <w:rPr>
-                <w:b/>
-                <w:bCs/>
-              </w:rPr>
-              <w:t>0.09</w:t>
+              <w:t>0.22</w:t>
+            </w:r>
+          </w:p>
+        </w:tc>
+        <w:tc>
+          <w:tcPr>
+            <w:tcW w:w="0" w:type="auto"/>
+          </w:tcPr>
+          <w:p>
+            <w:pPr>
+              <w:pStyle w:val="Compact"/>
+              <w:jc w:val="center"/>
+              <w:rPr>
+                <w:b/>
+                <w:bCs/>
+              </w:rPr>
+            </w:pPr>
+            <w:r>
+              <w:rPr>
+                <w:b/>
+                <w:bCs/>
+              </w:rPr>
+              <w:t>0.11</w:t>
+            </w:r>
+          </w:p>
+        </w:tc>
+        <w:tc>
+          <w:tcPr>
+            <w:tcW w:w="0" w:type="auto"/>
+          </w:tcPr>
+          <w:p>
+            <w:pPr>
+              <w:pStyle w:val="Compact"/>
+              <w:jc w:val="center"/>
+              <w:rPr>
+                <w:b/>
+                <w:bCs/>
+              </w:rPr>
+            </w:pPr>
+            <w:r>
+              <w:rPr>
+                <w:b/>
+                <w:bCs/>
+              </w:rPr>
+              <w:t>0.37</w:t>
+            </w:r>
+          </w:p>
+        </w:tc>
+        <w:tc>
+          <w:tcPr>
+            <w:tcW w:w="0" w:type="auto"/>
+          </w:tcPr>
+          <w:p>
+            <w:pPr>
+              <w:pStyle w:val="Compact"/>
+              <w:jc w:val="center"/>
+              <w:rPr>
+                <w:b/>
+                <w:bCs/>
+              </w:rPr>
+            </w:pPr>
+            <w:r>
+              <w:rPr>
+                <w:b/>
+                <w:bCs/>
+              </w:rPr>
+              <w:t>0.13</w:t>
+            </w:r>
+          </w:p>
+        </w:tc>
+        <w:tc>
+          <w:tcPr>
+            <w:tcW w:w="0" w:type="auto"/>
+          </w:tcPr>
+          <w:p>
+            <w:pPr>
+              <w:pStyle w:val="Compact"/>
+              <w:jc w:val="center"/>
+              <w:rPr>
+                <w:b/>
+                <w:bCs/>
+              </w:rPr>
+            </w:pPr>
+            <w:r>
+              <w:rPr>
+                <w:b/>
+                <w:bCs/>
+              </w:rPr>
+              <w:t>0.05</w:t>
             </w:r>
           </w:p>
         </w:tc>
@@ -8788,7 +8793,6 @@
   <w:style w:type="character" w:default="1" w:styleId="DefaultParagraphFont">
     <w:name w:val="Default Paragraph Font"/>
     <w:uiPriority w:val="1"/>
-    <w:semiHidden/>
     <w:unhideWhenUsed/>
   </w:style>
   <w:style w:type="table" w:default="1" w:styleId="TableNormal">
@@ -9199,6 +9203,15 @@
       <w:color w:val="808080"/>
     </w:rPr>
   </w:style>
+  <w:style w:type="paragraph" w:customStyle="1" w:styleId="ThesisTitle">
+    <w:name w:val="Thesis Title"/>
+    <w:basedOn w:val="Thesissectionheading"/>
+    <w:qFormat/>
+    <w:rsid w:val="001434C4"/>
+    <w:rPr>
+      <w:sz w:val="28"/>
+    </w:rPr>
+  </w:style>
 </w:styles>
 </file>
 

</xml_diff>

<commit_message>
Added paragraph of Repetability of average metabolic rate
</commit_message>
<xml_diff>
--- a/docs/ldeli_inc_reph2MR_ms.docx
+++ b/docs/ldeli_inc_reph2MR_ms.docx
@@ -682,7 +682,7 @@
         <w:fldChar w:fldCharType="begin"/>
       </w:r>
       <w:r>
-        <w:instrText xml:space="preserve"> ADDIN ZOTERO_ITEM CSL_CITATION {"citationID":"5rg63P6Y","properties":{"formattedCitation":"(Beaman et al., 2016)","plainCitation":"(Beaman et al., 2016)","noteIndex":0},"citationItems":[{"id":"pY1cmuP2/A6N5FVnl","uris":["http://zotero.org/users/1379426/items/KZHAWEA3"],"uri":["http://zotero.org/users/1379426/items/KZHAWEA3"],"itemData":{"id":"EVLm6rNL/At3lk3BH","type":"article-journal","abstract":"Phenotypic characteristics of animals can change independently from changes in the genetic code. These plastic phenotypic responses are important for population persistence in changing environments. Plasticity can be induced during early development, with persistent effects on adult phenotypes, and it can occur reversibly throughout life (acclimation). These manifestations of plasticity have been viewed as separate processes. Here we argue that developmental conditions not only change mean trait values but also modify the capacity for acclimation. Acclimation counteracts the potentially negative effects of phenotype-environment mismatches resulting from epigenetic modifications during early development. Developmental plasticity is therefore also beneficial when environmental conditions change within generations. Hence, the evolution of reversible acclimation can no longer be viewed as independent from developmental processes.","container-title":"Trends Ecol Evol","DOI":"10.1016/j.tree.2016.01.004","issue":"3","language":"English","note":"PMID: 26846962","page":"237–249","title":"Evolution of Plasticity: Mechanistic Link between Development and Reversible Acclimation.","volume":"31","author":[{"family":"Beaman","given":"Julian E"},{"family":"White","given":"Craig R"},{"family":"Seebacher","given":"Frank"}],"issued":{"date-parts":[["2016",3]]}}}],"schema":"https://github.com/citation-style-language/schema/raw/master/csl-citation.json"} </w:instrText>
+        <w:instrText xml:space="preserve"> ADDIN ZOTERO_ITEM CSL_CITATION {"citationID":"5rg63P6Y","properties":{"formattedCitation":"(Beaman et al., 2016)","plainCitation":"(Beaman et al., 2016)","noteIndex":0},"citationItems":[{"id":"zoCjU8Hs/ukNZPgCv","uris":["http://zotero.org/users/1379426/items/KZHAWEA3"],"uri":["http://zotero.org/users/1379426/items/KZHAWEA3"],"itemData":{"id":"EVLm6rNL/At3lk3BH","type":"article-journal","abstract":"Phenotypic characteristics of animals can change independently from changes in the genetic code. These plastic phenotypic responses are important for population persistence in changing environments. Plasticity can be induced during early development, with persistent effects on adult phenotypes, and it can occur reversibly throughout life (acclimation). These manifestations of plasticity have been viewed as separate processes. Here we argue that developmental conditions not only change mean trait values but also modify the capacity for acclimation. Acclimation counteracts the potentially negative effects of phenotype-environment mismatches resulting from epigenetic modifications during early development. Developmental plasticity is therefore also beneficial when environmental conditions change within generations. Hence, the evolution of reversible acclimation can no longer be viewed as independent from developmental processes.","container-title":"Trends Ecol Evol","DOI":"10.1016/j.tree.2016.01.004","issue":"3","language":"English","note":"PMID: 26846962","page":"237–249","title":"Evolution of Plasticity: Mechanistic Link between Development and Reversible Acclimation.","volume":"31","author":[{"family":"Beaman","given":"Julian E"},{"family":"White","given":"Craig R"},{"family":"Seebacher","given":"Frank"}],"issued":{"date-parts":[["2016",3]]}}}],"schema":"https://github.com/citation-style-language/schema/raw/master/csl-citation.json"} </w:instrText>
       </w:r>
       <w:r>
         <w:fldChar w:fldCharType="separate"/>
@@ -1032,7 +1032,7 @@
         <w:fldChar w:fldCharType="begin"/>
       </w:r>
       <w:r>
-        <w:instrText xml:space="preserve"> ADDIN ZOTERO_ITEM CSL_CITATION {"citationID":"DLkcEYEm","properties":{"formattedCitation":"(Beaman et al., 2016; Seebacher et al., 2014)","plainCitation":"(Beaman et al., 2016; Seebacher et al., 2014)","noteIndex":0},"citationItems":[{"id":"pY1cmuP2/A6N5FVnl","uris":["http://zotero.org/users/1379426/items/KZHAWEA3"],"uri":["http://zotero.org/users/1379426/items/KZHAWEA3"],"itemData":{"id":1882,"type":"article-journal","abstract":"Phenotypic characteristics of animals can change independently from changes in the genetic code. These plastic phenotypic responses are important for population persistence in changing environments. Plasticity can be induced during early development, with persistent effects on adult phenotypes, and it can occur reversibly throughout life (acclimation). These manifestations of plasticity have been viewed as separate processes. Here we argue that developmental conditions not only change mean trait values but also modify the capacity for acclimation. Acclimation counteracts the potentially negative effects of phenotype-environment mismatches resulting from epigenetic modifications during early development. Developmental plasticity is therefore also beneficial when environmental conditions change within generations. Hence, the evolution of reversible acclimation can no longer be viewed as independent from developmental processes.","container-title":"Trends Ecol Evol","DOI":"10.1016/j.tree.2016.01.004","issue":"3","language":"English","note":"PMID: 26846962","page":"237–249","title":"Evolution of Plasticity: Mechanistic Link between Development and Reversible Acclimation.","volume":"31","author":[{"family":"Beaman","given":"Julian E"},{"family":"White","given":"Craig R"},{"family":"Seebacher","given":"Frank"}],"issued":{"date-parts":[["2016",3]]}}},{"id":"pY1cmuP2/oKRKCEZJ","uris":["http://zotero.org/users/1379426/items/LVDM22FM"],"uri":["http://zotero.org/users/1379426/items/LVDM22FM"],"itemData":{"id":3645,"type":"article-journal","abstract":"Environmental variability and perturbations can influence population persistence. It is therefore important to understand whether and how animals can compensate for environmental variability and thereby increase resilience of natural populations. Evolutionary theory predicts that in fluctuating environments, selection should favour developmental modifiers that reduce phenotypic expression of genetic variation. The expected result is that phenotypes are buffered from environmental variation across generations. Our aim was to determine whether phenotypes of mosquitofish (Gambusia holbrooki) remain stable across generations in which individuals were born into different thermal environments. We predicted that the spring generation (cool environment) would acclimate by increasing the concentration of regulatory transcription factor mRNA and activities of rate-limiting enzymes (hierarchical regulation) to compensate for the negative thermodynamic effects of lower temperatures on metabolic and locomotor performance. In contrast, the summer-born generation (warm environment) would show less capacity for acclimation and hierarchical regulation. We show that fish from both generations acclimated, but that there were significant differences in the phenotypic consequences of acclimation. The overall result was that burst performance, metabolic scope, and the activities of cytochrome c oxidase and lactate dehydrogenase were buffered from environmental change and did not differ between spring and summer fish at their natural water temperatures of 15 °C and 25 °C, respectively. However, there were differences between generations in sustained swimming performance and citrate synthase activity. We used metabolic control analysis to show that modes of regulation of metabolic scope and locomotor performance differed between generations. Spring-born fish relied to a greater extent on rate-limiting enzymes and transcriptional regulator (PGC-1α and β) mRNA concentrations than summer-born fish. We suggest that developmental modifiers are favoured in fluctuating environments to maximize phenotypic fitness of each generation. We show that the interaction between developmental and reversible acclimation can increase the resilience of physiological performance in a natural population to climate variation.","container-title":"Functional Ecology","DOI":"10.1111/1365-2435.12156","ISSN":"1365-2435","issue":"1","language":"en","note":"_eprint: https://besjournals.onlinelibrary.wiley.com/doi/pdf/10.1111/1365-2435.12156","page":"137-148","source":"Wiley Online Library","title":"Regulation of thermal acclimation varies between generations of the short-lived mosquitofish that developed in different environmental conditions","volume":"28","author":[{"family":"Seebacher","given":"Frank"},{"family":"Beaman","given":"Julian"},{"family":"Little","given":"Alexander G."}],"issued":{"date-parts":[["2014"]]}}}],"schema":"https://github.com/citation-style-language/schema/raw/master/csl-citation.json"} </w:instrText>
+        <w:instrText xml:space="preserve"> ADDIN ZOTERO_ITEM CSL_CITATION {"citationID":"DLkcEYEm","properties":{"formattedCitation":"(Beaman et al., 2016; Seebacher et al., 2014)","plainCitation":"(Beaman et al., 2016; Seebacher et al., 2014)","noteIndex":0},"citationItems":[{"id":"zoCjU8Hs/ukNZPgCv","uris":["http://zotero.org/users/1379426/items/KZHAWEA3"],"uri":["http://zotero.org/users/1379426/items/KZHAWEA3"],"itemData":{"id":1882,"type":"article-journal","abstract":"Phenotypic characteristics of animals can change independently from changes in the genetic code. These plastic phenotypic responses are important for population persistence in changing environments. Plasticity can be induced during early development, with persistent effects on adult phenotypes, and it can occur reversibly throughout life (acclimation). These manifestations of plasticity have been viewed as separate processes. Here we argue that developmental conditions not only change mean trait values but also modify the capacity for acclimation. Acclimation counteracts the potentially negative effects of phenotype-environment mismatches resulting from epigenetic modifications during early development. Developmental plasticity is therefore also beneficial when environmental conditions change within generations. Hence, the evolution of reversible acclimation can no longer be viewed as independent from developmental processes.","container-title":"Trends Ecol Evol","DOI":"10.1016/j.tree.2016.01.004","issue":"3","language":"English","note":"PMID: 26846962","page":"237–249","title":"Evolution of Plasticity: Mechanistic Link between Development and Reversible Acclimation.","volume":"31","author":[{"family":"Beaman","given":"Julian E"},{"family":"White","given":"Craig R"},{"family":"Seebacher","given":"Frank"}],"issued":{"date-parts":[["2016",3]]}}},{"id":"zoCjU8Hs/YOdP48Ym","uris":["http://zotero.org/users/1379426/items/LVDM22FM"],"uri":["http://zotero.org/users/1379426/items/LVDM22FM"],"itemData":{"id":3645,"type":"article-journal","abstract":"Environmental variability and perturbations can influence population persistence. It is therefore important to understand whether and how animals can compensate for environmental variability and thereby increase resilience of natural populations. Evolutionary theory predicts that in fluctuating environments, selection should favour developmental modifiers that reduce phenotypic expression of genetic variation. The expected result is that phenotypes are buffered from environmental variation across generations. Our aim was to determine whether phenotypes of mosquitofish (Gambusia holbrooki) remain stable across generations in which individuals were born into different thermal environments. We predicted that the spring generation (cool environment) would acclimate by increasing the concentration of regulatory transcription factor mRNA and activities of rate-limiting enzymes (hierarchical regulation) to compensate for the negative thermodynamic effects of lower temperatures on metabolic and locomotor performance. In contrast, the summer-born generation (warm environment) would show less capacity for acclimation and hierarchical regulation. We show that fish from both generations acclimated, but that there were significant differences in the phenotypic consequences of acclimation. The overall result was that burst performance, metabolic scope, and the activities of cytochrome c oxidase and lactate dehydrogenase were buffered from environmental change and did not differ between spring and summer fish at their natural water temperatures of 15 °C and 25 °C, respectively. However, there were differences between generations in sustained swimming performance and citrate synthase activity. We used metabolic control analysis to show that modes of regulation of metabolic scope and locomotor performance differed between generations. Spring-born fish relied to a greater extent on rate-limiting enzymes and transcriptional regulator (PGC-1α and β) mRNA concentrations than summer-born fish. We suggest that developmental modifiers are favoured in fluctuating environments to maximize phenotypic fitness of each generation. We show that the interaction between developmental and reversible acclimation can increase the resilience of physiological performance in a natural population to climate variation.","container-title":"Functional Ecology","DOI":"10.1111/1365-2435.12156","ISSN":"1365-2435","issue":"1","language":"en","note":"_eprint: https://besjournals.onlinelibrary.wiley.com/doi/pdf/10.1111/1365-2435.12156","page":"137-148","source":"Wiley Online Library","title":"Regulation of thermal acclimation varies between generations of the short-lived mosquitofish that developed in different environmental conditions","volume":"28","author":[{"family":"Seebacher","given":"Frank"},{"family":"Beaman","given":"Julian"},{"family":"Little","given":"Alexander G."}],"issued":{"date-parts":[["2014"]]}}}],"schema":"https://github.com/citation-style-language/schema/raw/master/csl-citation.json"} </w:instrText>
       </w:r>
       <w:r>
         <w:fldChar w:fldCharType="separate"/>
@@ -1467,21 +1467,12 @@
       <w:r>
         <w:fldChar w:fldCharType="separate"/>
       </w:r>
-      <w:proofErr w:type="spellStart"/>
       <w:r>
         <w:rPr>
           <w:rFonts w:cs="Times New Roman"/>
           <w:lang w:val="en-GB"/>
         </w:rPr>
-        <w:t>Careau</w:t>
-      </w:r>
-      <w:proofErr w:type="spellEnd"/>
-      <w:r>
-        <w:rPr>
-          <w:rFonts w:cs="Times New Roman"/>
-          <w:lang w:val="en-GB"/>
-        </w:rPr>
-        <w:t xml:space="preserve"> et al., 2014; Kaiser et al., 2019; but see O’Dea et al., 2019)</w:t>
+        <w:t>Careau et al., 2014; Kaiser et al., 2019; but see O’Dea et al., 2019)</w:t>
       </w:r>
       <w:r>
         <w:fldChar w:fldCharType="end"/>
@@ -2490,23 +2481,7 @@
           <w:rFonts w:eastAsia="Calibri" w:cs="Times New Roman"/>
           <w:lang w:val="en-GB"/>
         </w:rPr>
-        <w:t>4.3 cm) containing moistened vermiculite in each enclosure for females to ov</w:t>
-      </w:r>
-      <w:proofErr w:type="spellStart"/>
-      <w:r>
-        <w:rPr>
-          <w:rFonts w:eastAsia="Calibri" w:cs="Times New Roman"/>
-          <w:lang w:val="en-GB"/>
-        </w:rPr>
-        <w:t>iposit</w:t>
-      </w:r>
-      <w:proofErr w:type="spellEnd"/>
-      <w:r>
-        <w:rPr>
-          <w:rFonts w:eastAsia="Calibri" w:cs="Times New Roman"/>
-          <w:lang w:val="en-GB"/>
-        </w:rPr>
-        <w:t xml:space="preserve"> their eggs. During this time, enclosures</w:t>
+        <w:t>4.3 cm) containing moistened vermiculite in each enclosure for females to oviposit their eggs. During this time, enclosures</w:t>
       </w:r>
       <w:r>
         <w:rPr>
@@ -5087,7 +5062,15 @@
         <w:t xml:space="preserve">whether </w:t>
       </w:r>
       <w:r>
-        <w:t>developmental temperature may have impacted temperature-specific repeatability of metabolic rate. Each model had MR as the response and temperature, body mass and age as fixed effects</w:t>
+        <w:t xml:space="preserve">developmental temperature may have impacted temperature-specific repeatability of </w:t>
+      </w:r>
+      <w:ins w:id="8" w:author="fonti.kar@gmail.com" w:date="2020-09-22T15:51:00Z">
+        <w:r>
+          <w:t xml:space="preserve">average </w:t>
+        </w:r>
+      </w:ins>
+      <w:r>
+        <w:t>metabolic rate. Each model had MR as the response and temperature, body mass and age as fixed effects</w:t>
       </w:r>
       <w:r>
         <w:t xml:space="preserve"> and the random effects structure described above. </w:t>
@@ -5795,7 +5778,7 @@
       </w:r>
     </w:p>
     <w:p>
-      <w:commentRangeStart w:id="8"/>
+      <w:commentRangeStart w:id="9"/>
       <w:r>
         <w:rPr>
           <w:b/>
@@ -5810,14 +5793,14 @@
         </w:rPr>
         <w:t xml:space="preserve"> </w:t>
       </w:r>
-      <w:commentRangeEnd w:id="8"/>
+      <w:commentRangeEnd w:id="9"/>
       <w:r>
         <w:rPr>
           <w:rStyle w:val="CommentReference"/>
           <w:rFonts w:asciiTheme="minorHAnsi" w:hAnsiTheme="minorHAnsi"/>
           <w:lang w:val="en-US"/>
         </w:rPr>
-        <w:commentReference w:id="8"/>
+        <w:commentReference w:id="9"/>
       </w:r>
       <w:r>
         <w:t>Predicted</w:t>
@@ -7202,15 +7185,15 @@
       <w:pPr>
         <w:ind w:firstLine="720"/>
       </w:pPr>
-      <w:commentRangeStart w:id="9"/>
-      <w:commentRangeEnd w:id="9"/>
+      <w:commentRangeStart w:id="10"/>
+      <w:commentRangeEnd w:id="10"/>
       <w:r>
         <w:rPr>
           <w:rStyle w:val="CommentReference"/>
           <w:rFonts w:asciiTheme="minorHAnsi" w:hAnsiTheme="minorHAnsi"/>
           <w:lang w:val="en-US"/>
         </w:rPr>
-        <w:commentReference w:id="9"/>
+        <w:commentReference w:id="10"/>
       </w:r>
       <w:r>
         <w:t>Individual</w:t>
@@ -7368,7 +7351,6 @@
     </w:p>
     <w:p/>
     <w:p>
-      <w:commentRangeStart w:id="10"/>
       <w:r>
         <w:rPr>
           <w:b/>
@@ -7396,15 +7378,6 @@
           <w:bCs/>
         </w:rPr>
         <w:t xml:space="preserve"> </w:t>
-      </w:r>
-      <w:commentRangeEnd w:id="10"/>
-      <w:r>
-        <w:rPr>
-          <w:rStyle w:val="CommentReference"/>
-          <w:rFonts w:asciiTheme="minorHAnsi" w:hAnsiTheme="minorHAnsi"/>
-          <w:lang w:val="en-US"/>
-        </w:rPr>
-        <w:commentReference w:id="10"/>
       </w:r>
       <w:r>
         <w:t>Adjusted repeatability for average metabolic rate</w:t>
@@ -8773,19 +8746,46 @@
         <w:pStyle w:val="Thesisnormal"/>
       </w:pPr>
       <w:r>
-        <w:t xml:space="preserve">Thermal reaction norms of metabolic rate were not susceptible to temperature changes during development. Congruently, we found no differences among developmental temperatures in the repeatability of slope. This suggests that while individuals </w:t>
+        <w:t>The thermal reaction norm was</w:t>
+      </w:r>
+      <w:r>
+        <w:t xml:space="preserve"> not susceptible to </w:t>
+      </w:r>
+      <w:r>
+        <w:t xml:space="preserve">developmental </w:t>
+      </w:r>
+      <w:r>
+        <w:t xml:space="preserve">temperature changes. Congruently, we found no differences among developmental temperatures in the repeatability of slope. This suggests that individuals </w:t>
       </w:r>
       <w:r>
         <w:t>displayed</w:t>
       </w:r>
       <w:r>
-        <w:t xml:space="preserve"> consistent variation in their plasticity (I x E), temperature cues experienced during incubation did</w:t>
+        <w:t xml:space="preserve"> consistent variation in their plasticity (I x E)</w:t>
+      </w:r>
+      <w:r>
+        <w:t xml:space="preserve"> but</w:t>
+      </w:r>
+      <w:r>
+        <w:t xml:space="preserve"> </w:t>
+      </w:r>
+      <w:r>
+        <w:t>thermal environments</w:t>
+      </w:r>
+      <w:r>
+        <w:t xml:space="preserve"> experienced during incubation did</w:t>
       </w:r>
       <w:r>
         <w:t xml:space="preserve"> not impact</w:t>
       </w:r>
       <w:r>
-        <w:t xml:space="preserve"> individual differences in</w:t>
+        <w:t xml:space="preserve"> individual </w:t>
+      </w:r>
+      <w:r>
+        <w:t>variation</w:t>
+      </w:r>
+      <w:r>
+        <w:t xml:space="preserve"> in</w:t>
       </w:r>
       <w:r>
         <w:t xml:space="preserve"> </w:t>
@@ -8797,16 +8797,25 @@
         <w:t xml:space="preserve"> flexibility of metabolic rate</w:t>
       </w:r>
       <w:r>
-        <w:t xml:space="preserve">. </w:t>
-      </w:r>
-      <w:r>
-        <w:t xml:space="preserve">Lizards reared at a cold developmental temperature </w:t>
+        <w:t xml:space="preserve"> </w:t>
+      </w:r>
+      <w:r>
+        <w:t>however Consistent individual variation in average metabolic rate did not change across acute temperatures. While</w:t>
+      </w:r>
+      <w:r>
+        <w:t xml:space="preserve"> </w:t>
+      </w:r>
+      <w:r>
+        <w:t>l</w:t>
+      </w:r>
+      <w:r>
+        <w:t xml:space="preserve">izards reared at a cold developmental temperature </w:t>
       </w:r>
       <w:r>
         <w:t xml:space="preserve">appeared to have </w:t>
       </w:r>
       <w:r>
-        <w:t xml:space="preserve">slightly higher temperature-specific </w:t>
+        <w:t xml:space="preserve">slightly higher </w:t>
       </w:r>
       <w:proofErr w:type="spellStart"/>
       <w:r>
@@ -8814,7 +8823,7 @@
       </w:r>
       <w:proofErr w:type="spellEnd"/>
       <w:r>
-        <w:t xml:space="preserve">, however consistent individual variation did not change across acute temperatures. </w:t>
+        <w:t>, there were no differences between developmental temperatures.</w:t>
       </w:r>
     </w:p>
     <w:p>
@@ -8867,7 +8876,10 @@
         <w:t xml:space="preserve">developmental temperature. </w:t>
       </w:r>
       <w:r>
-        <w:t>It is possible that the our incubation</w:t>
+        <w:t>O</w:t>
+      </w:r>
+      <w:r>
+        <w:t>ur incubation</w:t>
       </w:r>
       <w:r>
         <w:t xml:space="preserve"> temperatures</w:t>
@@ -8938,10 +8950,7 @@
           <w:delText xml:space="preserve">sufficient to change thermal reactions of metabolic rate in </w:delText>
         </w:r>
         <w:r>
-          <w:delText>juvenile</w:delText>
-        </w:r>
-        <w:r>
-          <w:delText xml:space="preserve"> pond slider turtles (</w:delText>
+          <w:delText>juvenile pond slider turtles (</w:delText>
         </w:r>
         <w:r>
           <w:rPr>
@@ -8951,10 +8960,7 @@
           <w:delText>Trachemys scripta</w:delText>
         </w:r>
         <w:r>
-          <w:delText>)</w:delText>
-        </w:r>
-        <w:r>
-          <w:delText xml:space="preserve"> </w:delText>
+          <w:delText xml:space="preserve">) </w:delText>
         </w:r>
         <w:r>
           <w:fldChar w:fldCharType="begin"/>
@@ -9018,10 +9024,7 @@
         <w:t xml:space="preserve"> For example, </w:t>
       </w:r>
       <w:r>
-        <w:t xml:space="preserve">wild caught mosquitofish </w:t>
-      </w:r>
-      <w:r>
-        <w:t xml:space="preserve">that </w:t>
+        <w:t xml:space="preserve">wild caught mosquitofish that </w:t>
       </w:r>
       <w:r>
         <w:t>develop</w:t>
@@ -9051,7 +9054,13 @@
         <w:t>distinctive</w:t>
       </w:r>
       <w:r>
-        <w:t xml:space="preserve"> thermal reaction norms of metabolic scope</w:t>
+        <w:t xml:space="preserve"> thermal reaction norms </w:t>
+      </w:r>
+      <w:r>
+        <w:t>for</w:t>
+      </w:r>
+      <w:r>
+        <w:t xml:space="preserve"> metabolic scope</w:t>
       </w:r>
       <w:r>
         <w:t xml:space="preserve"> </w:t>
@@ -9060,7 +9069,7 @@
         <w:fldChar w:fldCharType="begin"/>
       </w:r>
       <w:r>
-        <w:instrText xml:space="preserve"> ADDIN ZOTERO_ITEM CSL_CITATION {"citationID":"ob1NxURI","properties":{"formattedCitation":"(Seebacher et al., 2014)","plainCitation":"(Seebacher et al., 2014)","noteIndex":0},"citationItems":[{"id":"pY1cmuP2/oKRKCEZJ","uris":["http://zotero.org/users/1379426/items/LVDM22FM"],"uri":["http://zotero.org/users/1379426/items/LVDM22FM"],"itemData":{"id":"pY1cmuP2/oKRKCEZJ","type":"article-journal","abstract":"Environmental variability and perturbations can influence population persistence. It is therefore important to understand whether and how animals can compensate for environmental variability and thereby increase resilience of natural populations. Evolutionary theory predicts that in fluctuating environments, selection should favour developmental modifiers that reduce phenotypic expression of genetic variation. The expected result is that phenotypes are buffered from environmental variation across generations. Our aim was to determine whether phenotypes of mosquitofish (Gambusia holbrooki) remain stable across generations in which individuals were born into different thermal environments. We predicted that the spring generation (cool environment) would acclimate by increasing the concentration of regulatory transcription factor mRNA and activities of rate-limiting enzymes (hierarchical regulation) to compensate for the negative thermodynamic effects of lower temperatures on metabolic and locomotor performance. In contrast, the summer-born generation (warm environment) would show less capacity for acclimation and hierarchical regulation. We show that fish from both generations acclimated, but that there were significant differences in the phenotypic consequences of acclimation. The overall result was that burst performance, metabolic scope, and the activities of cytochrome c oxidase and lactate dehydrogenase were buffered from environmental change and did not differ between spring and summer fish at their natural water temperatures of 15 °C and 25 °C, respectively. However, there were differences between generations in sustained swimming performance and citrate synthase activity. We used metabolic control analysis to show that modes of regulation of metabolic scope and locomotor performance differed between generations. Spring-born fish relied to a greater extent on rate-limiting enzymes and transcriptional regulator (PGC-1α and β) mRNA concentrations than summer-born fish. We suggest that developmental modifiers are favoured in fluctuating environments to maximize phenotypic fitness of each generation. We show that the interaction between developmental and reversible acclimation can increase the resilience of physiological performance in a natural population to climate variation.","container-title":"Functional Ecology","DOI":"10.1111/1365-2435.12156","ISSN":"1365-2435","issue":"1","language":"en","note":"_eprint: https://besjournals.onlinelibrary.wiley.com/doi/pdf/10.1111/1365-2435.12156","page":"137-148","source":"Wiley Online Library","title":"Regulation of thermal acclimation varies between generations of the short-lived mosquitofish that developed in different environmental conditions","volume":"28","author":[{"family":"Seebacher","given":"Frank"},{"family":"Beaman","given":"Julian"},{"family":"Little","given":"Alexander G."}],"issued":{"date-parts":[["2014"]]}}}],"schema":"https://github.com/citation-style-language/schema/raw/master/csl-citation.json"} </w:instrText>
+        <w:instrText xml:space="preserve"> ADDIN ZOTERO_ITEM CSL_CITATION {"citationID":"ob1NxURI","properties":{"formattedCitation":"(Seebacher et al., 2014)","plainCitation":"(Seebacher et al., 2014)","noteIndex":0},"citationItems":[{"id":"zoCjU8Hs/YOdP48Ym","uris":["http://zotero.org/users/1379426/items/LVDM22FM"],"uri":["http://zotero.org/users/1379426/items/LVDM22FM"],"itemData":{"id":"pY1cmuP2/oKRKCEZJ","type":"article-journal","abstract":"Environmental variability and perturbations can influence population persistence. It is therefore important to understand whether and how animals can compensate for environmental variability and thereby increase resilience of natural populations. Evolutionary theory predicts that in fluctuating environments, selection should favour developmental modifiers that reduce phenotypic expression of genetic variation. The expected result is that phenotypes are buffered from environmental variation across generations. Our aim was to determine whether phenotypes of mosquitofish (Gambusia holbrooki) remain stable across generations in which individuals were born into different thermal environments. We predicted that the spring generation (cool environment) would acclimate by increasing the concentration of regulatory transcription factor mRNA and activities of rate-limiting enzymes (hierarchical regulation) to compensate for the negative thermodynamic effects of lower temperatures on metabolic and locomotor performance. In contrast, the summer-born generation (warm environment) would show less capacity for acclimation and hierarchical regulation. We show that fish from both generations acclimated, but that there were significant differences in the phenotypic consequences of acclimation. The overall result was that burst performance, metabolic scope, and the activities of cytochrome c oxidase and lactate dehydrogenase were buffered from environmental change and did not differ between spring and summer fish at their natural water temperatures of 15 °C and 25 °C, respectively. However, there were differences between generations in sustained swimming performance and citrate synthase activity. We used metabolic control analysis to show that modes of regulation of metabolic scope and locomotor performance differed between generations. Spring-born fish relied to a greater extent on rate-limiting enzymes and transcriptional regulator (PGC-1α and β) mRNA concentrations than summer-born fish. We suggest that developmental modifiers are favoured in fluctuating environments to maximize phenotypic fitness of each generation. We show that the interaction between developmental and reversible acclimation can increase the resilience of physiological performance in a natural population to climate variation.","container-title":"Functional Ecology","DOI":"10.1111/1365-2435.12156","ISSN":"1365-2435","issue":"1","language":"en","note":"_eprint: https://besjournals.onlinelibrary.wiley.com/doi/pdf/10.1111/1365-2435.12156","page":"137-148","source":"Wiley Online Library","title":"Regulation of thermal acclimation varies between generations of the short-lived mosquitofish that developed in different environmental conditions","volume":"28","author":[{"family":"Seebacher","given":"Frank"},{"family":"Beaman","given":"Julian"},{"family":"Little","given":"Alexander G."}],"issued":{"date-parts":[["2014"]]}}}],"schema":"https://github.com/citation-style-language/schema/raw/master/csl-citation.json"} </w:instrText>
       </w:r>
       <w:r>
         <w:fldChar w:fldCharType="separate"/>
@@ -9090,25 +9099,112 @@
         <w:t>plasticity of metabolic rate</w:t>
       </w:r>
       <w:r>
+        <w:t xml:space="preserve"> in tadpoles of striped marsh frogs </w:t>
+      </w:r>
+      <w:r>
+        <w:fldChar w:fldCharType="begin"/>
+      </w:r>
+      <w:r>
+        <w:instrText xml:space="preserve"> ADDIN ZOTERO_ITEM CSL_CITATION {"citationID":"HmVrmhbM","properties":{"formattedCitation":"(Seebacher &amp; Grigaltchik, 2014)","plainCitation":"(Seebacher &amp; Grigaltchik, 2014)","noteIndex":0},"citationItems":[{"id":3792,"uris":["http://zotero.org/users/1379426/items/H3WXY6LP"],"uri":["http://zotero.org/users/1379426/items/H3WXY6LP"],"itemData":{"id":3792,"type":"article-journal","abstract":"Performance curves of physiological rates are not fixed, and determining the extent to which thermal performance curves can change in response to environmental signals is essential to understand the effect of climate variability on populations. The aim of this study was to determine whether and how temperatures experienced during early embryonic development affect thermal performance curves of later life history stages in the frog Limnodynastes peronii. We tested the hypotheses that a) the embryonic environment affects mean trait values only; b) temperature at which performance of tadpoles is maximal shifts with egg incubation temperatures so that performance is maximised at the incubation temperatures, and c) incubation temperatures modulate the capacity for reversible acclimation in tadpoles. Growth rates were greater in warm (25°C) compared to cold (15°C) acclimated (6 weeks) tadpoles regardless of egg developmental temperatures (15°C or 25°C, representing seasonal means). The breadth of the performance curve of burst locomotor performance (measured at 10, 15, 20, 25, and 30°C, representing annual range) is greatest when egg developmental and acclimation temperatures coincide. The mode of the performance curves shifted with acclimation conditions and maximum performance was always at higher temperatures than acclimation conditions. Performance curves of glycolytic (lactate dehydrogenase activities) and mitochondrial (citrate synthase and cytochrome c oxidase) enzymes were modulated by interactions between egg incubation and acclimation temperatures. Lactate dehydrogenase activity paralleled patterns seen in burst locomotor performance, but oxygen consumption rates and mitochondrial enzyme activities did not mirror growth or locomotor performance. We show that embryonic developmental conditions can modulate performance curves of later life-history stages, thereby conferring flexibilty to respond to environmental conditions later in life.","container-title":"PLOS ONE","DOI":"10.1371/journal.pone.0106492","ISSN":"1932-6203","issue":"9","journalAbbreviation":"PLOS ONE","language":"en","note":"publisher: Public Library of Science","page":"e106492","source":"PLoS Journals","title":"Embryonic Developmental Temperatures Modulate Thermal Acclimation of Performance Curves in Tadpoles of the Frog Limnodynastes peronii","volume":"9","author":[{"family":"Seebacher","given":"Frank"},{"family":"Grigaltchik","given":"Veronica S."}],"issued":{"date-parts":[["2014",9,2]]}}}],"schema":"https://github.com/citation-style-language/schema/raw/master/csl-citation.json"} </w:instrText>
+      </w:r>
+      <w:r>
+        <w:fldChar w:fldCharType="separate"/>
+      </w:r>
+      <w:r>
+        <w:rPr>
+          <w:noProof/>
+        </w:rPr>
+        <w:t>(Seebacher &amp; Grigaltchik, 2014)</w:t>
+      </w:r>
+      <w:r>
+        <w:fldChar w:fldCharType="end"/>
+      </w:r>
+      <w:r>
+        <w:t xml:space="preserve">. </w:t>
+      </w:r>
+      <w:r>
+        <w:t>Taken together,</w:t>
+      </w:r>
+      <w:r>
+        <w:t xml:space="preserve"> these studies suggest that</w:t>
+      </w:r>
+      <w:r>
         <w:t xml:space="preserve"> </w:t>
       </w:r>
       <w:r>
-        <w:t xml:space="preserve">in </w:t>
-      </w:r>
-      <w:r>
-        <w:t xml:space="preserve">tadpoles of </w:t>
-      </w:r>
-      <w:r>
-        <w:t>striped marsh frogs</w:t>
+        <w:t>the evolution of</w:t>
       </w:r>
       <w:r>
         <w:t xml:space="preserve"> </w:t>
       </w:r>
       <w:r>
+        <w:t>developmental control on reversible plasticity is likely</w:t>
+      </w:r>
+      <w:r>
+        <w:t xml:space="preserve"> </w:t>
+      </w:r>
+      <w:r>
+        <w:t xml:space="preserve">very species specific. </w:t>
+      </w:r>
+      <w:r>
+        <w:t xml:space="preserve">It is not surprising that some species maybe more robust to fluctuations in developmental temperatures than others as </w:t>
+      </w:r>
+      <w:r>
+        <w:t xml:space="preserve">selective processes </w:t>
+      </w:r>
+      <w:r>
+        <w:t xml:space="preserve">have </w:t>
+      </w:r>
+      <w:r>
+        <w:t>optimised</w:t>
+      </w:r>
+      <w:r>
+        <w:t xml:space="preserve"> </w:t>
+      </w:r>
+      <w:r>
+        <w:t xml:space="preserve">each </w:t>
+      </w:r>
+      <w:r>
+        <w:t>species’ thermal reaction norms</w:t>
+      </w:r>
+      <w:r>
+        <w:t xml:space="preserve"> </w:t>
+      </w:r>
+      <w:r>
+        <w:t>over evolutionary time.</w:t>
+      </w:r>
+      <w:r>
+        <w:t xml:space="preserve"> </w:t>
+      </w:r>
+      <w:r>
+        <w:t>T</w:t>
+      </w:r>
+      <w:r>
+        <w:t xml:space="preserve">he impacts of early life environments on later-life plasticity should </w:t>
+      </w:r>
+      <w:r>
+        <w:t xml:space="preserve">consider </w:t>
+      </w:r>
+      <w:r>
+        <w:t xml:space="preserve">a species’ recent </w:t>
+      </w:r>
+      <w:r>
+        <w:t>and</w:t>
+      </w:r>
+      <w:r>
+        <w:t xml:space="preserve"> </w:t>
+      </w:r>
+      <w:r>
+        <w:t>past</w:t>
+      </w:r>
+      <w:r>
+        <w:t xml:space="preserve"> thermal history </w:t>
+      </w:r>
+      <w:r>
         <w:fldChar w:fldCharType="begin"/>
       </w:r>
       <w:r>
-        <w:instrText xml:space="preserve"> ADDIN ZOTERO_ITEM CSL_CITATION {"citationID":"HmVrmhbM","properties":{"formattedCitation":"(Seebacher &amp; Grigaltchik, 2014)","plainCitation":"(Seebacher &amp; Grigaltchik, 2014)","noteIndex":0},"citationItems":[{"id":3792,"uris":["http://zotero.org/users/1379426/items/H3WXY6LP"],"uri":["http://zotero.org/users/1379426/items/H3WXY6LP"],"itemData":{"id":3792,"type":"article-journal","abstract":"Performance curves of physiological rates are not fixed, and determining the extent to which thermal performance curves can change in response to environmental signals is essential to understand the effect of climate variability on populations. The aim of this study was to determine whether and how temperatures experienced during early embryonic development affect thermal performance curves of later life history stages in the frog Limnodynastes peronii. We tested the hypotheses that a) the embryonic environment affects mean trait values only; b) temperature at which performance of tadpoles is maximal shifts with egg incubation temperatures so that performance is maximised at the incubation temperatures, and c) incubation temperatures modulate the capacity for reversible acclimation in tadpoles. Growth rates were greater in warm (25°C) compared to cold (15°C) acclimated (6 weeks) tadpoles regardless of egg developmental temperatures (15°C or 25°C, representing seasonal means). The breadth of the performance curve of burst locomotor performance (measured at 10, 15, 20, 25, and 30°C, representing annual range) is greatest when egg developmental and acclimation temperatures coincide. The mode of the performance curves shifted with acclimation conditions and maximum performance was always at higher temperatures than acclimation conditions. Performance curves of glycolytic (lactate dehydrogenase activities) and mitochondrial (citrate synthase and cytochrome c oxidase) enzymes were modulated by interactions between egg incubation and acclimation temperatures. Lactate dehydrogenase activity paralleled patterns seen in burst locomotor performance, but oxygen consumption rates and mitochondrial enzyme activities did not mirror growth or locomotor performance. We show that embryonic developmental conditions can modulate performance curves of later life-history stages, thereby conferring flexibilty to respond to environmental conditions later in life.","container-title":"PLOS ONE","DOI":"10.1371/journal.pone.0106492","ISSN":"1932-6203","issue":"9","journalAbbreviation":"PLOS ONE","language":"en","note":"publisher: Public Library of Science","page":"e106492","source":"PLoS Journals","title":"Embryonic Developmental Temperatures Modulate Thermal Acclimation of Performance Curves in Tadpoles of the Frog Limnodynastes peronii","volume":"9","author":[{"family":"Seebacher","given":"Frank"},{"family":"Grigaltchik","given":"Veronica S."}],"issued":{"date-parts":[["2014",9,2]]}}}],"schema":"https://github.com/citation-style-language/schema/raw/master/csl-citation.json"} </w:instrText>
+        <w:instrText xml:space="preserve"> ADDIN ZOTERO_ITEM CSL_CITATION {"citationID":"GCGEnlt7","properties":{"formattedCitation":"(Roelofs et al., 2010)","plainCitation":"(Roelofs et al., 2010)","noteIndex":0},"citationItems":[{"id":3561,"uris":["http://zotero.org/users/1379426/items/NMV7H8IC"],"uri":["http://zotero.org/users/1379426/items/NMV7H8IC"],"itemData":{"id":3561,"type":"article-journal","abstract":"It is widely recognized that stress plays an important role in directing the adaptive adjustment of an organism to changing environments. However, very little is known about the evolution of mechanisms that promote stress-induced variation. Adaptive transcriptional responses have been implicated in the evolution of tolerance to natural and anthropogenic stressors in the environment. Recent technological advances in transcriptomics provide a mechanistic understanding of biological pathways or processes involved in stress-induced phenotypic change. Furthermore, these studies are (semi) quantitative and provide insight into the reaction norms of identiﬁed target genes in response to speciﬁc stressors. We argue that plasticity in gene expression reaction norms may be important in the evolution of stress tolerance and adaptation to environmental stress. This review highlights the consequences of transcriptional plasticity of stress responses within a single generation and concludes that gene promoters containing a TATA box are more capable of rapid and variable responses than TATA-less genes. In addition, the consequences of plastic transcriptional responses to stress over multiple generations are discussed. Based on examples from the literature, we show that constitutive over expression of speciﬁc stress response genes results in stress adapted phenotypes. However, organisms with an innate capacity to buffer stress display plastic transcriptional responses. Finally, we call for an improved integration of the concept of phenotypic plasticity with studies that focus on the regulation of transcription.","container-title":"Evolutionary Ecology","DOI":"10.1007/s10682-009-9345-x","ISSN":"0269-7653, 1573-8477","issue":"3","journalAbbreviation":"Evol Ecol","language":"en","page":"527-539","source":"DOI.org (Crossref)","title":"The significance of genome-wide transcriptional regulation in the evolution of stress tolerance","volume":"24","author":[{"family":"Roelofs","given":"Dick"},{"family":"Morgan","given":"John"},{"family":"Stürzenbaum","given":"Stephen"}],"issued":{"date-parts":[["2010",5]]}}}],"schema":"https://github.com/citation-style-language/schema/raw/master/csl-citation.json"} </w:instrText>
       </w:r>
       <w:r>
         <w:fldChar w:fldCharType="separate"/>
@@ -9117,166 +9213,76 @@
         <w:rPr>
           <w:noProof/>
         </w:rPr>
-        <w:t>(Seebacher &amp; Grigaltchik, 2014)</w:t>
+        <w:t>(Roelofs et al., 2010)</w:t>
       </w:r>
       <w:r>
         <w:fldChar w:fldCharType="end"/>
       </w:r>
       <w:r>
-        <w:t xml:space="preserve">. </w:t>
-      </w:r>
-      <w:r>
-        <w:t>Taken together,</w:t>
-      </w:r>
-      <w:r>
-        <w:t xml:space="preserve"> these studies suggest that</w:t>
+        <w:t>.</w:t>
       </w:r>
       <w:r>
         <w:t xml:space="preserve"> </w:t>
       </w:r>
       <w:r>
-        <w:t>the evolution of</w:t>
+        <w:t xml:space="preserve">The use of wild animals in experimental studies is valuable to understand how natural populations may respond in very controlled contexts. </w:t>
+      </w:r>
+      <w:r>
+        <w:t>Common-garden</w:t>
       </w:r>
       <w:r>
         <w:t xml:space="preserve"> </w:t>
       </w:r>
       <w:r>
-        <w:t>developmental control on reversible plasticity is likely</w:t>
+        <w:t xml:space="preserve">experiments on wild </w:t>
+      </w:r>
+      <w:r>
+        <w:t>animals</w:t>
       </w:r>
       <w:r>
         <w:t xml:space="preserve"> </w:t>
       </w:r>
       <w:r>
-        <w:t xml:space="preserve">very </w:t>
-      </w:r>
-      <w:r>
-        <w:t>species specific</w:t>
+        <w:t>will be important</w:t>
+      </w:r>
+      <w:r>
+        <w:t xml:space="preserve"> for</w:t>
+      </w:r>
+      <w:r>
+        <w:t xml:space="preserve"> </w:t>
+      </w:r>
+      <w:r>
+        <w:t>accounting for</w:t>
+      </w:r>
+      <w:r>
+        <w:t xml:space="preserve"> </w:t>
+      </w:r>
+      <w:r>
+        <w:t xml:space="preserve">maternal as well as permanent environmental effects on </w:t>
+      </w:r>
+      <w:r>
+        <w:t xml:space="preserve">phenotypic measurements made in the lab </w:t>
+      </w:r>
+      <w:r>
+        <w:fldChar w:fldCharType="begin"/>
+      </w:r>
+      <w:r>
+        <w:instrText xml:space="preserve"> ADDIN ZOTERO_ITEM CSL_CITATION {"citationID":"EpEujf5i","properties":{"formattedCitation":"(de Villemereuil et al., 2016; Munday et al., 2013)","plainCitation":"(de Villemereuil et al., 2016; Munday et al., 2013)","noteIndex":0},"citationItems":[{"id":3827,"uris":["http://zotero.org/users/1379426/items/JSHZP8Z8"],"uri":["http://zotero.org/users/1379426/items/JSHZP8Z8"],"itemData":{"id":3827,"type":"article-journal","abstract":"The study of local adaptation is rendered difficult by many evolutionary confounding phenomena (for example, genetic drift and demographic history). When complex traits are involved in local adaptation, phenomena such as phenotypic plasticity further hamper evolutionary biologists to study the complex relationships between phenotype, genotype and environment. In this perspective paper, we suggest that the common garden experiment, specifically designed to deal with phenotypic plasticity, has a clear role to play in the study of local adaptation, even (if not specifically) in the genomic era. After a quick review of some high-throughput genotyping protocols relevant in the context of a common garden, we explore how to improve common garden analyses with dense marker panel data and recent statistical methods. We then show how combining approaches from population genomics and genome-wide association studies with the settings of a common garden can yield to a very efficient, thorough and integrative study of local adaptation. Especially, evidence from genomic (for example, genome scan) and phenotypic origins constitute independent insights into the possibility of local adaptation scenarios, and genome-wide association studies in the context of a common garden experiment allow to decipher the genetic bases of adaptive traits.","container-title":"Heredity","DOI":"10.1038/hdy.2015.93","ISSN":"1365-2540","issue":"3","language":"en","note":"number: 3\npublisher: Nature Publishing Group","page":"249-254","source":"www.nature.com","title":"Common garden experiments in the genomic era: new perspectives and opportunities","title-short":"Common garden experiments in the genomic era","volume":"116","author":[{"family":"Villemereuil","given":"P.","non-dropping-particle":"de"},{"family":"Gaggiotti","given":"O. E."},{"family":"Mouterde","given":"M."},{"family":"Till-Bottraud","given":"I."}],"issued":{"date-parts":[["2016",3]]}}},{"id":1843,"uris":["http://zotero.org/users/1379426/items/T6V5A6PI"],"uri":["http://zotero.org/users/1379426/items/T6V5A6PI"],"itemData":{"id":1843,"type":"article-journal","container-title":"Ecol Lett","DOI":"10.1111/ele.12185","issue":"12","language":"English","page":"1488–1500","title":"Predicting evolutionary responses to climate change in the sea","volume":"16","author":[{"family":"Munday","given":"Philip L"},{"family":"Warner","given":"Robert R"},{"family":"Monro","given":"Keyne"},{"family":"Pandolfi","given":"John M"},{"family":"Marshall","given":"Dustin J"}],"issued":{"date-parts":[["2013",10]]}}}],"schema":"https://github.com/citation-style-language/schema/raw/master/csl-citation.json"} </w:instrText>
+      </w:r>
+      <w:r>
+        <w:fldChar w:fldCharType="separate"/>
+      </w:r>
+      <w:r>
+        <w:rPr>
+          <w:noProof/>
+        </w:rPr>
+        <w:t>(de Villemereuil et al., 2016; Munday et al., 2013)</w:t>
+      </w:r>
+      <w:r>
+        <w:fldChar w:fldCharType="end"/>
       </w:r>
       <w:r>
         <w:t>.</w:t>
-      </w:r>
-      <w:r>
-        <w:t xml:space="preserve"> </w:t>
-      </w:r>
-      <w:r>
-        <w:t>O</w:t>
-      </w:r>
-      <w:r>
-        <w:t>ver evolutionary time</w:t>
-      </w:r>
-      <w:r>
-        <w:t>,</w:t>
-      </w:r>
-      <w:r>
-        <w:t xml:space="preserve"> </w:t>
-      </w:r>
-      <w:r>
-        <w:t>s</w:t>
-      </w:r>
-      <w:r>
-        <w:t xml:space="preserve">elective processes </w:t>
-      </w:r>
-      <w:r>
-        <w:t>have shaped</w:t>
-      </w:r>
-      <w:r>
-        <w:t xml:space="preserve"> </w:t>
-      </w:r>
-      <w:r>
-        <w:t xml:space="preserve">each </w:t>
-      </w:r>
-      <w:r>
-        <w:t>s</w:t>
-      </w:r>
-      <w:r>
-        <w:t>pecies’ thermal reaction norms</w:t>
-      </w:r>
-      <w:r>
-        <w:t>,</w:t>
-      </w:r>
-      <w:r>
-        <w:t xml:space="preserve"> therefore it is not surprising that some </w:t>
-      </w:r>
-      <w:r>
-        <w:t>species maybe more</w:t>
-      </w:r>
-      <w:r>
-        <w:t xml:space="preserve"> robust to fluctuations in developmental temperatures</w:t>
-      </w:r>
-      <w:r>
-        <w:t xml:space="preserve"> than others</w:t>
-      </w:r>
-      <w:r>
-        <w:t>.</w:t>
-      </w:r>
-      <w:r>
-        <w:t xml:space="preserve"> Furthermore, t</w:t>
-      </w:r>
-      <w:r>
-        <w:t xml:space="preserve">he impacts of early life environments on later-life plasticity should not be studied in isolation from a species’ recent </w:t>
-      </w:r>
-      <w:r>
-        <w:t>or</w:t>
-      </w:r>
-      <w:r>
-        <w:t xml:space="preserve"> </w:t>
-      </w:r>
-      <w:r>
-        <w:t>past</w:t>
-      </w:r>
-      <w:r>
-        <w:t xml:space="preserve"> thermal history </w:t>
-      </w:r>
-      <w:r>
-        <w:fldChar w:fldCharType="begin"/>
-      </w:r>
-      <w:r>
-        <w:instrText xml:space="preserve"> ADDIN ZOTERO_ITEM CSL_CITATION {"citationID":"GCGEnlt7","properties":{"formattedCitation":"(Roelofs et al., 2010)","plainCitation":"(Roelofs et al., 2010)","noteIndex":0},"citationItems":[{"id":3561,"uris":["http://zotero.org/users/1379426/items/NMV7H8IC"],"uri":["http://zotero.org/users/1379426/items/NMV7H8IC"],"itemData":{"id":3561,"type":"article-journal","abstract":"It is widely recognized that stress plays an important role in directing the adaptive adjustment of an organism to changing environments. However, very little is known about the evolution of mechanisms that promote stress-induced variation. Adaptive transcriptional responses have been implicated in the evolution of tolerance to natural and anthropogenic stressors in the environment. Recent technological advances in transcriptomics provide a mechanistic understanding of biological pathways or processes involved in stress-induced phenotypic change. Furthermore, these studies are (semi) quantitative and provide insight into the reaction norms of identiﬁed target genes in response to speciﬁc stressors. We argue that plasticity in gene expression reaction norms may be important in the evolution of stress tolerance and adaptation to environmental stress. This review highlights the consequences of transcriptional plasticity of stress responses within a single generation and concludes that gene promoters containing a TATA box are more capable of rapid and variable responses than TATA-less genes. In addition, the consequences of plastic transcriptional responses to stress over multiple generations are discussed. Based on examples from the literature, we show that constitutive over expression of speciﬁc stress response genes results in stress adapted phenotypes. However, organisms with an innate capacity to buffer stress display plastic transcriptional responses. Finally, we call for an improved integration of the concept of phenotypic plasticity with studies that focus on the regulation of transcription.","container-title":"Evolutionary Ecology","DOI":"10.1007/s10682-009-9345-x","ISSN":"0269-7653, 1573-8477","issue":"3","journalAbbreviation":"Evol Ecol","language":"en","page":"527-539","source":"DOI.org (Crossref)","title":"The significance of genome-wide transcriptional regulation in the evolution of stress tolerance","volume":"24","author":[{"family":"Roelofs","given":"Dick"},{"family":"Morgan","given":"John"},{"family":"Stürzenbaum","given":"Stephen"}],"issued":{"date-parts":[["2010",5]]}}}],"schema":"https://github.com/citation-style-language/schema/raw/master/csl-citation.json"} </w:instrText>
-      </w:r>
-      <w:r>
-        <w:fldChar w:fldCharType="separate"/>
-      </w:r>
-      <w:r>
-        <w:rPr>
-          <w:noProof/>
-        </w:rPr>
-        <w:t>(Roelofs et al., 2010)</w:t>
-      </w:r>
-      <w:r>
-        <w:fldChar w:fldCharType="end"/>
-      </w:r>
-      <w:r>
-        <w:t>.</w:t>
-      </w:r>
-      <w:r>
-        <w:t xml:space="preserve"> </w:t>
-      </w:r>
-      <w:r>
-        <w:t>Common-garden</w:t>
-      </w:r>
-      <w:r>
-        <w:t xml:space="preserve"> </w:t>
-      </w:r>
-      <w:r>
-        <w:t>experiments on wild populations</w:t>
-      </w:r>
-      <w:r>
-        <w:t xml:space="preserve"> </w:t>
-      </w:r>
-      <w:r>
-        <w:t>would be useful for</w:t>
-      </w:r>
-      <w:r>
-        <w:t xml:space="preserve"> control</w:t>
-      </w:r>
-      <w:r>
-        <w:t>ling</w:t>
-      </w:r>
-      <w:r>
-        <w:t xml:space="preserve"> </w:t>
-      </w:r>
-      <w:r>
-        <w:t>maternal as well as permanent environmental effects on thermal responses.</w:t>
       </w:r>
       <w:r>
         <w:t xml:space="preserve"> While</w:t>
@@ -9365,7 +9371,13 @@
         <w:t>bility</w:t>
       </w:r>
       <w:r>
-        <w:t xml:space="preserve"> in developmental cue might </w:t>
+        <w:t xml:space="preserve"> in developmental cue</w:t>
+      </w:r>
+      <w:r>
+        <w:t>s</w:t>
+      </w:r>
+      <w:r>
+        <w:t xml:space="preserve"> might </w:t>
       </w:r>
       <w:r>
         <w:t xml:space="preserve">also </w:t>
@@ -9410,169 +9422,179 @@
         <w:t xml:space="preserve">. </w:t>
       </w:r>
       <w:r>
-        <w:t xml:space="preserve">Cue variation may affect how individuals perceive the environmental signal. </w:t>
-      </w:r>
-      <w:r>
-        <w:t xml:space="preserve">For instance, variability of temperature fluctuates during </w:t>
+        <w:t xml:space="preserve">The magnitude as well as the variability of developmental temperature </w:t>
+      </w:r>
+      <w:r>
+        <w:t xml:space="preserve">may affect how individuals </w:t>
+      </w:r>
+      <w:r>
+        <w:lastRenderedPageBreak/>
+        <w:t xml:space="preserve">detect and </w:t>
+      </w:r>
+      <w:r>
+        <w:t>perceive the environmental signal</w:t>
+      </w:r>
+      <w:r>
+        <w:t xml:space="preserve"> ()</w:t>
+      </w:r>
+      <w:r>
+        <w:t xml:space="preserve">. </w:t>
+      </w:r>
+      <w:r>
+        <w:t xml:space="preserve">For instance, </w:t>
+      </w:r>
+      <w:r>
+        <w:t>increased</w:t>
+      </w:r>
+      <w:r>
+        <w:t xml:space="preserve"> temperature fluctuates during </w:t>
       </w:r>
       <w:r>
         <w:t xml:space="preserve">development implies that future temperatures may also </w:t>
       </w:r>
       <w:r>
+        <w:t xml:space="preserve">predictable </w:t>
+      </w:r>
+      <w:r>
         <w:t>vary</w:t>
       </w:r>
       <w:r>
+        <w:t xml:space="preserve"> ()</w:t>
+      </w:r>
+      <w:r>
         <w:t xml:space="preserve">. </w:t>
       </w:r>
       <w:r>
         <w:t xml:space="preserve">In this scenario, </w:t>
       </w:r>
       <w:r>
-        <w:t>t</w:t>
-      </w:r>
-      <w:r>
-        <w:t>he benefits of reversible plasticity would increase</w:t>
-      </w:r>
-      <w:r>
-        <w:t xml:space="preserve"> as</w:t>
+        <w:t xml:space="preserve">the benefits of reversible plasticity would increase as </w:t>
+      </w:r>
+      <w:r>
+        <w:t>s</w:t>
+      </w:r>
+      <w:r>
+        <w:t xml:space="preserve">election </w:t>
+      </w:r>
+      <w:r>
+        <w:t>is expected to</w:t>
+      </w:r>
+      <w:r>
+        <w:t xml:space="preserve"> favour </w:t>
+      </w:r>
+      <w:r>
+        <w:t xml:space="preserve">plastic strategies to </w:t>
+      </w:r>
+      <w:r>
+        <w:t>offset the potential c</w:t>
+      </w:r>
+      <w:r>
+        <w:t>ost</w:t>
+      </w:r>
+      <w:r>
+        <w:t>s</w:t>
+      </w:r>
+      <w:r>
+        <w:t xml:space="preserve"> of </w:t>
+      </w:r>
+      <w:r>
+        <w:t xml:space="preserve">an environment-phenotype </w:t>
+      </w:r>
+      <w:r>
+        <w:t>mismatch</w:t>
       </w:r>
       <w:r>
         <w:t xml:space="preserve"> </w:t>
       </w:r>
       <w:r>
-        <w:t>s</w:t>
-      </w:r>
-      <w:r>
-        <w:t xml:space="preserve">election </w:t>
-      </w:r>
-      <w:r>
-        <w:t>is expected to</w:t>
-      </w:r>
-      <w:r>
-        <w:t xml:space="preserve"> favour </w:t>
-      </w:r>
-      <w:r>
-        <w:t xml:space="preserve">plastic strategies to </w:t>
-      </w:r>
-      <w:r>
-        <w:t>offset the potential c</w:t>
-      </w:r>
-      <w:r>
-        <w:t>ost</w:t>
-      </w:r>
-      <w:r>
-        <w:t>s</w:t>
-      </w:r>
-      <w:r>
-        <w:t xml:space="preserve"> of </w:t>
-      </w:r>
-      <w:r>
-        <w:t xml:space="preserve">an environment-phenotype </w:t>
-      </w:r>
-      <w:r>
-        <w:t>mismatch</w:t>
+        <w:fldChar w:fldCharType="begin"/>
+      </w:r>
+      <w:r>
+        <w:instrText xml:space="preserve"> ADDIN ZOTERO_ITEM CSL_CITATION {"citationID":"rVFgfr1f","properties":{"formattedCitation":"(Beaman et al., 2016)","plainCitation":"(Beaman et al., 2016)","noteIndex":0},"citationItems":[{"id":"zoCjU8Hs/ukNZPgCv","uris":["http://zotero.org/users/1379426/items/KZHAWEA3"],"uri":["http://zotero.org/users/1379426/items/KZHAWEA3"],"itemData":{"id":"pY1cmuP2/A6N5FVnl","type":"article-journal","abstract":"Phenotypic characteristics of animals can change independently from changes in the genetic code. These plastic phenotypic responses are important for population persistence in changing environments. Plasticity can be induced during early development, with persistent effects on adult phenotypes, and it can occur reversibly throughout life (acclimation). These manifestations of plasticity have been viewed as separate processes. Here we argue that developmental conditions not only change mean trait values but also modify the capacity for acclimation. Acclimation counteracts the potentially negative effects of phenotype-environment mismatches resulting from epigenetic modifications during early development. Developmental plasticity is therefore also beneficial when environmental conditions change within generations. Hence, the evolution of reversible acclimation can no longer be viewed as independent from developmental processes.","container-title":"Trends Ecol Evol","DOI":"10.1016/j.tree.2016.01.004","issue":"3","language":"English","note":"PMID: 26846962","page":"237–249","title":"Evolution of Plasticity: Mechanistic Link between Development and Reversible Acclimation.","volume":"31","author":[{"family":"Beaman","given":"Julian E"},{"family":"White","given":"Craig R"},{"family":"Seebacher","given":"Frank"}],"issued":{"date-parts":[["2016",3]]}}}],"schema":"https://github.com/citation-style-language/schema/raw/master/csl-citation.json"} </w:instrText>
+      </w:r>
+      <w:r>
+        <w:fldChar w:fldCharType="separate"/>
+      </w:r>
+      <w:r>
+        <w:rPr>
+          <w:noProof/>
+        </w:rPr>
+        <w:t>(Beaman et al., 2016)</w:t>
+      </w:r>
+      <w:r>
+        <w:fldChar w:fldCharType="end"/>
+      </w:r>
+      <w:r>
+        <w:t xml:space="preserve">. </w:t>
+      </w:r>
+      <w:r>
+        <w:t xml:space="preserve">In support of this idea, </w:t>
+      </w:r>
+      <w:r>
+        <w:t xml:space="preserve">zebrafish reared in a temperature treatment that shifted stochastically throughout development had greater thermal tolerance compared to fish that were reared that constant thermal regimes </w:t>
+      </w:r>
+      <w:r>
+        <w:fldChar w:fldCharType="begin"/>
+      </w:r>
+      <w:r>
+        <w:instrText xml:space="preserve"> ADDIN ZOTERO_ITEM CSL_CITATION {"citationID":"XCtaTzTZ","properties":{"formattedCitation":"(Schaefer &amp; Ryan, 2006)","plainCitation":"(Schaefer &amp; Ryan, 2006)","noteIndex":0},"citationItems":[{"id":875,"uris":["http://zotero.org/users/1379426/items/EQAX4D89"],"uri":["http://zotero.org/users/1379426/items/EQAX4D89"],"itemData":{"id":875,"type":"article-journal","abstract":"To evaluate developmental plasticity in thermal tolerance of zebrafish Danio rerio, common-stock zebrafish were reared from fertilization to adult in the five thermal regimes (two stable, two with constant...","container-title":"Journal of Fish Biology","DOI":"10.1111/j.1095-8649.2006.01145.x","issue":"3","language":"English","page":"722–734","title":"Developmental plasticity in the thermal tolerance of zebrafish Danio rerio","volume":"69","author":[{"family":"Schaefer","given":"J"},{"family":"Ryan","given":"A"}],"issued":{"date-parts":[["2006",9]]}}}],"schema":"https://github.com/citation-style-language/schema/raw/master/csl-citation.json"} </w:instrText>
+      </w:r>
+      <w:r>
+        <w:fldChar w:fldCharType="separate"/>
+      </w:r>
+      <w:r>
+        <w:rPr>
+          <w:noProof/>
+        </w:rPr>
+        <w:t>(Schaefer &amp; Ryan, 2006)</w:t>
+      </w:r>
+      <w:r>
+        <w:fldChar w:fldCharType="end"/>
+      </w:r>
+      <w:r>
+        <w:t xml:space="preserve">. </w:t>
+      </w:r>
+      <w:r>
+        <w:t xml:space="preserve">In the case of </w:t>
+      </w:r>
+      <w:r>
+        <w:t>our</w:t>
+      </w:r>
+      <w:r>
+        <w:t xml:space="preserve"> study, both </w:t>
+      </w:r>
+      <w:r>
+        <w:t>incubation treatments</w:t>
       </w:r>
       <w:r>
         <w:t xml:space="preserve"> </w:t>
       </w:r>
       <w:r>
-        <w:fldChar w:fldCharType="begin"/>
-      </w:r>
-      <w:r>
-        <w:instrText xml:space="preserve"> ADDIN ZOTERO_ITEM CSL_CITATION {"citationID":"rVFgfr1f","properties":{"formattedCitation":"(Beaman et al., 2016)","plainCitation":"(Beaman et al., 2016)","noteIndex":0},"citationItems":[{"id":"pY1cmuP2/A6N5FVnl","uris":["http://zotero.org/users/1379426/items/KZHAWEA3"],"uri":["http://zotero.org/users/1379426/items/KZHAWEA3"],"itemData":{"id":"pY1cmuP2/A6N5FVnl","type":"article-journal","abstract":"Phenotypic characteristics of animals can change independently from changes in the genetic code. These plastic phenotypic responses are important for population persistence in changing environments. Plasticity can be induced during early development, with persistent effects on adult phenotypes, and it can occur reversibly throughout life (acclimation). These manifestations of plasticity have been viewed as separate processes. Here we argue that developmental conditions not only change mean trait values but also modify the capacity for acclimation. Acclimation counteracts the potentially negative effects of phenotype-environment mismatches resulting from epigenetic modifications during early development. Developmental plasticity is therefore also beneficial when environmental conditions change within generations. Hence, the evolution of reversible acclimation can no longer be viewed as independent from developmental processes.","container-title":"Trends Ecol Evol","DOI":"10.1016/j.tree.2016.01.004","issue":"3","language":"English","note":"PMID: 26846962","page":"237–249","title":"Evolution of Plasticity: Mechanistic Link between Development and Reversible Acclimation.","volume":"31","author":[{"family":"Beaman","given":"Julian E"},{"family":"White","given":"Craig R"},{"family":"Seebacher","given":"Frank"}],"issued":{"date-parts":[["2016",3]]}}}],"schema":"https://github.com/citation-style-language/schema/raw/master/csl-citation.json"} </w:instrText>
-      </w:r>
-      <w:r>
-        <w:fldChar w:fldCharType="separate"/>
-      </w:r>
-      <w:r>
-        <w:rPr>
-          <w:noProof/>
-        </w:rPr>
-        <w:t>(Beaman et al., 2016)</w:t>
-      </w:r>
-      <w:r>
-        <w:fldChar w:fldCharType="end"/>
-      </w:r>
-      <w:r>
-        <w:t xml:space="preserve">. </w:t>
-      </w:r>
-      <w:r>
-        <w:t xml:space="preserve">In support of this idea, </w:t>
-      </w:r>
-      <w:r>
-        <w:t xml:space="preserve">zebrafish reared in </w:t>
-      </w:r>
-      <w:r>
-        <w:lastRenderedPageBreak/>
-        <w:t xml:space="preserve">a temperature treatment that shifted stochastically throughout development had greater thermal tolerance compared to fish that were reared that constant thermal regimes </w:t>
-      </w:r>
-      <w:r>
-        <w:fldChar w:fldCharType="begin"/>
-      </w:r>
-      <w:r>
-        <w:instrText xml:space="preserve"> ADDIN ZOTERO_ITEM CSL_CITATION {"citationID":"XCtaTzTZ","properties":{"formattedCitation":"(Schaefer &amp; Ryan, 2006)","plainCitation":"(Schaefer &amp; Ryan, 2006)","noteIndex":0},"citationItems":[{"id":875,"uris":["http://zotero.org/users/1379426/items/EQAX4D89"],"uri":["http://zotero.org/users/1379426/items/EQAX4D89"],"itemData":{"id":875,"type":"article-journal","abstract":"To evaluate developmental plasticity in thermal tolerance of zebrafish Danio rerio, common-stock zebrafish were reared from fertilization to adult in the five thermal regimes (two stable, two with constant...","container-title":"Journal of Fish Biology","DOI":"10.1111/j.1095-8649.2006.01145.x","issue":"3","language":"English","page":"722–734","title":"Developmental plasticity in the thermal tolerance of zebrafish Danio rerio","volume":"69","author":[{"family":"Schaefer","given":"J"},{"family":"Ryan","given":"A"}],"issued":{"date-parts":[["2006",9]]}}}],"schema":"https://github.com/citation-style-language/schema/raw/master/csl-citation.json"} </w:instrText>
-      </w:r>
-      <w:r>
-        <w:fldChar w:fldCharType="separate"/>
-      </w:r>
-      <w:r>
-        <w:rPr>
-          <w:noProof/>
-        </w:rPr>
-        <w:t>(Schaefer &amp; Ryan, 2006)</w:t>
-      </w:r>
-      <w:r>
-        <w:fldChar w:fldCharType="end"/>
-      </w:r>
-      <w:r>
-        <w:t xml:space="preserve">. </w:t>
-      </w:r>
-      <w:r>
-        <w:t xml:space="preserve">In the case of </w:t>
-      </w:r>
-      <w:r>
-        <w:t>our</w:t>
-      </w:r>
-      <w:r>
-        <w:t xml:space="preserve"> study, both </w:t>
-      </w:r>
-      <w:r>
-        <w:t>incubation treatments</w:t>
+        <w:t>experienced the</w:t>
+      </w:r>
+      <w:r>
+        <w:t xml:space="preserve"> same level temperature </w:t>
+      </w:r>
+      <w:r>
+        <w:t>variability (+/- 3ºC)</w:t>
+      </w:r>
+      <w:r>
+        <w:t xml:space="preserve"> over a </w:t>
+      </w:r>
+      <w:r>
+        <w:t>24-hr</w:t>
+      </w:r>
+      <w:r>
+        <w:t xml:space="preserve"> period</w:t>
+      </w:r>
+      <w:r>
+        <w:t xml:space="preserve"> which may explain</w:t>
       </w:r>
       <w:r>
         <w:t xml:space="preserve"> </w:t>
       </w:r>
       <w:r>
-        <w:t>experienced the</w:t>
-      </w:r>
-      <w:r>
-        <w:t xml:space="preserve"> same level temperature </w:t>
-      </w:r>
-      <w:r>
-        <w:t>variability (+/- 3ºC)</w:t>
-      </w:r>
-      <w:r>
-        <w:t xml:space="preserve"> over a </w:t>
-      </w:r>
-      <w:r>
-        <w:t>24-hr</w:t>
-      </w:r>
-      <w:r>
-        <w:t xml:space="preserve"> period</w:t>
-      </w:r>
-      <w:r>
-        <w:t xml:space="preserve"> which may explain</w:t>
-      </w:r>
-      <w:r>
-        <w:t xml:space="preserve"> </w:t>
-      </w:r>
-      <w:proofErr w:type="spellStart"/>
-      <w:r>
-        <w:t>there</w:t>
-      </w:r>
-      <w:proofErr w:type="spellEnd"/>
-      <w:r>
-        <w:t xml:space="preserve"> were no</w:t>
+        <w:t>there were no</w:t>
       </w:r>
       <w:r>
         <w:t xml:space="preserve"> differences in their </w:t>
@@ -9582,6 +9604,15 @@
       </w:r>
       <w:r>
         <w:t xml:space="preserve"> as hatchlings. </w:t>
+      </w:r>
+      <w:r>
+        <w:t xml:space="preserve">Future studies that manipulate the </w:t>
+      </w:r>
+      <w:r>
+        <w:t xml:space="preserve">variation </w:t>
+      </w:r>
+      <w:r>
+        <w:t xml:space="preserve">in conjunction with magnitude of developmental cues would be an insightful avenue to explore the importance of phenotypic responses to developmental cues. </w:t>
       </w:r>
     </w:p>
     <w:p>
@@ -9606,7 +9637,34 @@
         <w:t xml:space="preserve"> physiological rates</w:t>
       </w:r>
       <w:r>
-        <w:t xml:space="preserve"> despite environmental perturbations. </w:t>
+        <w:t xml:space="preserve"> despite environmental perturbations</w:t>
+      </w:r>
+      <w:r>
+        <w:t>. Acclimation involves remodelling physiolog</w:t>
+      </w:r>
+      <w:r>
+        <w:t xml:space="preserve">ical systems to compensate for reoccurring changes in the environment which causes a shift in thermal reaction norms </w:t>
+      </w:r>
+      <w:r>
+        <w:fldChar w:fldCharType="begin"/>
+      </w:r>
+      <w:r>
+        <w:instrText xml:space="preserve"> ADDIN ZOTERO_ITEM CSL_CITATION {"citationID":"pUNGsvnz","properties":{"formattedCitation":"(Seebacher et al., 2015)","plainCitation":"(Seebacher et al., 2015)","noteIndex":0},"citationItems":[{"id":3644,"uris":["http://zotero.org/users/1379426/items/3TFPTLAK"],"uri":["http://zotero.org/users/1379426/items/3TFPTLAK"],"itemData":{"id":3644,"type":"article-journal","container-title":"Nature Climate Change","DOI":"10.1038/nclimate2457","ISSN":"1758-678X, 1758-6798","issue":"1","journalAbbreviation":"Nature Clim Change","language":"en","page":"61-66","source":"DOI.org (Crossref)","title":"Physiological plasticity increases resilience of ectothermic animals to climate change","volume":"5","author":[{"family":"Seebacher","given":"Frank"},{"family":"White","given":"Craig R."},{"family":"Franklin","given":"Craig E."}],"issued":{"date-parts":[["2015",1]]}}}],"schema":"https://github.com/citation-style-language/schema/raw/master/csl-citation.json"} </w:instrText>
+      </w:r>
+      <w:r>
+        <w:fldChar w:fldCharType="separate"/>
+      </w:r>
+      <w:r>
+        <w:rPr>
+          <w:noProof/>
+        </w:rPr>
+        <w:t>(Seebacher et al., 2015)</w:t>
+      </w:r>
+      <w:r>
+        <w:fldChar w:fldCharType="end"/>
+      </w:r>
+      <w:r>
+        <w:t xml:space="preserve">. </w:t>
       </w:r>
       <w:r>
         <w:t>Both</w:t>
@@ -9648,7 +9706,13 @@
         <w:t xml:space="preserve">that </w:t>
       </w:r>
       <w:r>
-        <w:t>have shown a significant interaction between developmental plasticity and reversible plasticity ha</w:t>
+        <w:t xml:space="preserve">have shown a significant interaction between developmental </w:t>
+      </w:r>
+      <w:r>
+        <w:t>environments</w:t>
+      </w:r>
+      <w:r>
+        <w:t xml:space="preserve"> and reversible plasticity ha</w:t>
       </w:r>
       <w:r>
         <w:t>ve</w:t>
@@ -9684,6 +9748,30 @@
         <w:fldChar w:fldCharType="end"/>
       </w:r>
       <w:r>
+        <w:t>.</w:t>
+      </w:r>
+      <w:r>
+        <w:t xml:space="preserve"> That being said, terrestrial organisms are more limited in their ability to acclimate compare to freshwater or marine organisms </w:t>
+      </w:r>
+      <w:r>
+        <w:fldChar w:fldCharType="begin"/>
+      </w:r>
+      <w:r>
+        <w:instrText xml:space="preserve"> ADDIN ZOTERO_ITEM CSL_CITATION {"citationID":"15wEXQBf","properties":{"formattedCitation":"(Seebacher et al., 2015)","plainCitation":"(Seebacher et al., 2015)","noteIndex":0},"citationItems":[{"id":3644,"uris":["http://zotero.org/users/1379426/items/3TFPTLAK"],"uri":["http://zotero.org/users/1379426/items/3TFPTLAK"],"itemData":{"id":3644,"type":"article-journal","container-title":"Nature Climate Change","DOI":"10.1038/nclimate2457","ISSN":"1758-678X, 1758-6798","issue":"1","journalAbbreviation":"Nature Clim Change","language":"en","page":"61-66","source":"DOI.org (Crossref)","title":"Physiological plasticity increases resilience of ectothermic animals to climate change","volume":"5","author":[{"family":"Seebacher","given":"Frank"},{"family":"White","given":"Craig R."},{"family":"Franklin","given":"Craig E."}],"issued":{"date-parts":[["2015",1]]}}}],"schema":"https://github.com/citation-style-language/schema/raw/master/csl-citation.json"} </w:instrText>
+      </w:r>
+      <w:r>
+        <w:fldChar w:fldCharType="separate"/>
+      </w:r>
+      <w:r>
+        <w:rPr>
+          <w:noProof/>
+        </w:rPr>
+        <w:t>(Seebacher et al., 2015)</w:t>
+      </w:r>
+      <w:r>
+        <w:fldChar w:fldCharType="end"/>
+      </w:r>
+      <w:r>
         <w:t xml:space="preserve">. </w:t>
       </w:r>
       <w:r>
@@ -9708,13 +9796,7 @@
         <w:t xml:space="preserve"> treatment differences</w:t>
       </w:r>
       <w:r>
-        <w:t xml:space="preserve"> upon hatching or at very young ages. While i</w:t>
-      </w:r>
-      <w:r>
-        <w:t>t was not logistically possible to measure metabolic rate upon hatching</w:t>
-      </w:r>
-      <w:r>
-        <w:t>, we tested for treatment differences in</w:t>
+        <w:t xml:space="preserve"> upon hatching or at very young ages. While it was not logistically possible to measure metabolic rate upon hatching, we tested for treatment differences in</w:t>
       </w:r>
       <w:r>
         <w:t xml:space="preserve"> reaction norms </w:t>
@@ -9774,19 +9856,31 @@
         <w:t xml:space="preserve"> </w:t>
       </w:r>
       <w:r>
-        <w:t xml:space="preserve">However, caution should be taken when interpreting this minor result as </w:t>
-      </w:r>
-      <w:r>
-        <w:t>the effect size is relatively small and</w:t>
-      </w:r>
-      <w:r>
-        <w:t xml:space="preserve"> </w:t>
-      </w:r>
-      <w:r>
-        <w:t xml:space="preserve">each subset analysis had a reduced sample size. </w:t>
-      </w:r>
-      <w:r>
-        <w:t>[Support in other studies???]</w:t>
+        <w:t xml:space="preserve">However, </w:t>
+      </w:r>
+      <w:r>
+        <w:t>this effect was relatively small</w:t>
+      </w:r>
+      <w:r>
+        <w:t xml:space="preserve"> and </w:t>
+      </w:r>
+      <w:r>
+        <w:t>there is an increased risk of type 1</w:t>
+      </w:r>
+      <w:r>
+        <w:t xml:space="preserve"> errors</w:t>
+      </w:r>
+      <w:r>
+        <w:t xml:space="preserve"> with</w:t>
+      </w:r>
+      <w:r>
+        <w:t xml:space="preserve"> subset analysis </w:t>
+      </w:r>
+      <w:r>
+        <w:t>with a smaller</w:t>
+      </w:r>
+      <w:r>
+        <w:t xml:space="preserve"> sample size. </w:t>
       </w:r>
     </w:p>
     <w:p>
@@ -9852,73 +9946,227 @@
       <w:pPr>
         <w:pStyle w:val="Thesisnormal"/>
       </w:pPr>
-      <w:r>
-        <w:t>Repeatability of individual plasticity</w:t>
-      </w:r>
-      <w:r>
-        <w:t xml:space="preserve"> </w:t>
-      </w:r>
-      <w:r>
-        <w:t>did not change with</w:t>
-      </w:r>
-      <w:r>
-        <w:t xml:space="preserve"> developmental temperature</w:t>
-      </w:r>
-      <w:r>
-        <w:t>.</w:t>
-      </w:r>
-      <w:r>
-        <w:t xml:space="preserve"> </w:t>
-      </w:r>
-      <w:r>
-        <w:t xml:space="preserve">This </w:t>
-      </w:r>
-      <w:r>
-        <w:t>suggests</w:t>
-      </w:r>
-      <w:r>
-        <w:t xml:space="preserve"> that</w:t>
-      </w:r>
-      <w:r>
-        <w:t xml:space="preserve"> while</w:t>
-      </w:r>
-      <w:r>
-        <w:t xml:space="preserve"> individual </w:t>
-      </w:r>
-      <w:r>
-        <w:t>thermal plasticity</w:t>
-      </w:r>
-      <w:r>
-        <w:t xml:space="preserve"> is consistent over time</w:t>
-      </w:r>
-      <w:r>
-        <w:t xml:space="preserve">, consistency </w:t>
-      </w:r>
-      <w:r>
-        <w:t>did</w:t>
-      </w:r>
-      <w:r>
-        <w:t xml:space="preserve"> not depend on the early thermal environment </w:t>
-      </w:r>
-      <w:r>
-        <w:t>of an individual</w:t>
-      </w:r>
-      <w:r>
-        <w:t>.</w:t>
-      </w:r>
-      <w:del w:id="18" w:author="fonti.kar@gmail.com" w:date="2020-09-22T14:30:00Z">
+      <w:del w:id="18" w:author="fonti.kar@gmail.com" w:date="2020-09-22T15:49:00Z">
+        <w:r>
+          <w:delText xml:space="preserve">Repeatability of </w:delText>
+        </w:r>
+      </w:del>
+      <w:del w:id="19" w:author="fonti.kar@gmail.com" w:date="2020-09-22T15:48:00Z">
+        <w:r>
+          <w:delText xml:space="preserve">individual </w:delText>
+        </w:r>
+      </w:del>
+      <w:del w:id="20" w:author="fonti.kar@gmail.com" w:date="2020-09-22T15:49:00Z">
+        <w:r>
+          <w:delText>plasticity</w:delText>
+        </w:r>
+        <w:r>
+          <w:delText xml:space="preserve"> </w:delText>
+        </w:r>
+      </w:del>
+      <w:del w:id="21" w:author="fonti.kar@gmail.com" w:date="2020-09-22T15:50:00Z">
+        <w:r>
+          <w:delText>did not change with</w:delText>
+        </w:r>
+        <w:r>
+          <w:delText xml:space="preserve"> developmental temperature</w:delText>
+        </w:r>
+        <w:r>
+          <w:delText>.</w:delText>
+        </w:r>
+      </w:del>
+      <w:del w:id="22" w:author="fonti.kar@gmail.com" w:date="2020-09-22T15:53:00Z">
         <w:r>
           <w:delText xml:space="preserve"> </w:delText>
         </w:r>
         <w:r>
-          <w:delText>Repeatable slopes signify that among individual variance in slopes is proportionally larger than within individual variance component</w:delText>
+          <w:delText xml:space="preserve">This </w:delText>
+        </w:r>
+        <w:r>
+          <w:delText>suggests</w:delText>
+        </w:r>
+        <w:r>
+          <w:delText xml:space="preserve"> that</w:delText>
+        </w:r>
+        <w:r>
+          <w:delText xml:space="preserve"> while</w:delText>
         </w:r>
       </w:del>
+      <w:r>
+        <w:t xml:space="preserve">The </w:t>
+      </w:r>
+      <w:r>
+        <w:t>repeatability</w:t>
+      </w:r>
+      <w:r>
+        <w:t xml:space="preserve"> of </w:t>
+      </w:r>
+      <w:r>
+        <w:t>metabolic plasticity and average metabolic rate</w:t>
+      </w:r>
+      <w:r>
+        <w:t xml:space="preserve"> </w:t>
+      </w:r>
+      <w:r>
+        <w:t>did</w:t>
+      </w:r>
+      <w:r>
+        <w:t xml:space="preserve"> not depend on</w:t>
+      </w:r>
+      <w:r>
+        <w:t xml:space="preserve"> </w:t>
+      </w:r>
+      <w:r>
+        <w:t>developmental temperature.</w:t>
+      </w:r>
+      <w:r>
+        <w:t xml:space="preserve"> </w:t>
+      </w:r>
+      <w:r>
+        <w:t>O</w:t>
+      </w:r>
+      <w:r>
+        <w:t xml:space="preserve">ur developmental temperatures </w:t>
+      </w:r>
+      <w:r>
+        <w:t>may not have been</w:t>
+      </w:r>
+      <w:r>
+        <w:t xml:space="preserve"> stressful enough to trigger a release of cryptic genetic variation</w:t>
+      </w:r>
+      <w:r>
+        <w:t xml:space="preserve"> which would result in a change in repeatabilit</w:t>
+      </w:r>
+      <w:r>
+        <w:t>y</w:t>
+      </w:r>
+      <w:r>
+        <w:t>.</w:t>
+      </w:r>
+      <w:r>
+        <w:t xml:space="preserve"> </w:t>
+      </w:r>
+      <w:r>
+        <w:t xml:space="preserve">Indeed, one study found that lizard embryos are be able to withstand much more elevated temperatures (~42ºC) during development </w:t>
+      </w:r>
+      <w:r>
+        <w:fldChar w:fldCharType="begin"/>
+      </w:r>
+      <w:r>
+        <w:instrText xml:space="preserve"> ADDIN ZOTERO_ITEM CSL_CITATION {"citationID":"ARQ5fQi0","properties":{"formattedCitation":"(Fitch, 1964)","plainCitation":"(Fitch, 1964)","noteIndex":0},"citationItems":[{"id":3830,"uris":["http://zotero.org/users/1379426/items/PUV2G6C4"],"uri":["http://zotero.org/users/1379426/items/PUV2G6C4"],"itemData":{"id":3830,"type":"article-journal","archive":"JSTOR","container-title":"Herpetologica","ISSN":"0018-0831","issue":"3","note":"publisher: [Herpetologists' League, Allen Press]","page":"184-187","source":"JSTOR","title":"Temperature Tolerances of Embryonic Eumeces","volume":"20","author":[{"family":"Fitch","given":"Alice V."}],"issued":{"date-parts":[["1964"]]}}}],"schema":"https://github.com/citation-style-language/schema/raw/master/csl-citation.json"} </w:instrText>
+      </w:r>
+      <w:r>
+        <w:fldChar w:fldCharType="separate"/>
+      </w:r>
+      <w:r>
+        <w:rPr>
+          <w:noProof/>
+        </w:rPr>
+        <w:t>(Fitch, 1964)</w:t>
+      </w:r>
+      <w:r>
+        <w:fldChar w:fldCharType="end"/>
+      </w:r>
+      <w:r>
+        <w:t xml:space="preserve">. </w:t>
+      </w:r>
+      <w:r>
+        <w:t xml:space="preserve">Moreover, </w:t>
+      </w:r>
+      <w:r>
+        <w:t xml:space="preserve">the critical thermal limit of adult </w:t>
+      </w:r>
+      <w:proofErr w:type="spellStart"/>
+      <w:proofErr w:type="gramStart"/>
+      <w:r>
+        <w:rPr>
+          <w:i/>
+          <w:iCs/>
+        </w:rPr>
+        <w:t>L.delicata</w:t>
+      </w:r>
+      <w:proofErr w:type="spellEnd"/>
+      <w:proofErr w:type="gramEnd"/>
+      <w:r>
+        <w:rPr>
+          <w:i/>
+          <w:iCs/>
+        </w:rPr>
+        <w:t xml:space="preserve"> </w:t>
+      </w:r>
+      <w:r>
+        <w:t>is ~40.8ºC which suggests that</w:t>
+      </w:r>
+      <w:r>
+        <w:t xml:space="preserve"> the </w:t>
+      </w:r>
+      <w:r>
+        <w:t>temperature</w:t>
+      </w:r>
+      <w:r>
+        <w:t xml:space="preserve"> extremes of nest </w:t>
+      </w:r>
+      <w:r>
+        <w:t xml:space="preserve">sites </w:t>
+      </w:r>
+      <w:r>
+        <w:t xml:space="preserve">may be relatively tolerable </w:t>
+      </w:r>
+      <w:r>
+        <w:t xml:space="preserve">and </w:t>
+      </w:r>
+      <w:proofErr w:type="spellStart"/>
+      <w:r>
+        <w:t xml:space="preserve">stable </w:t>
+      </w:r>
+      <w:proofErr w:type="spellEnd"/>
+      <w:r>
+        <w:t>for embryo development.</w:t>
+      </w:r>
+      <w:r>
+        <w:t xml:space="preserve"> </w:t>
+      </w:r>
     </w:p>
     <w:p>
       <w:pPr>
         <w:pStyle w:val="Thesisnormal"/>
       </w:pPr>
+    </w:p>
+    <w:p>
+      <w:pPr>
+        <w:pStyle w:val="Thesisnormal"/>
+      </w:pPr>
+      <w:r>
+        <w:t>Lack of difference maybe masked by ratio nature of repeatability, as variance components underlying the calculations may actually be change (increase residual variance under stress)</w:t>
+      </w:r>
+    </w:p>
+    <w:p>
+      <w:pPr>
+        <w:pStyle w:val="Thesisnormal"/>
+      </w:pPr>
+    </w:p>
+    <w:p>
+      <w:pPr>
+        <w:pStyle w:val="Thesisnormal"/>
+      </w:pPr>
+      <w:r>
+        <w:t>Much of the literature on cryptic genetic variation</w:t>
+      </w:r>
+      <w:r>
+        <w:t xml:space="preserve"> revolves around the notion that </w:t>
+      </w:r>
+    </w:p>
+    <w:p>
+      <w:pPr>
+        <w:pStyle w:val="Thesisnormal"/>
+        <w:numPr>
+          <w:ilvl w:val="1"/>
+          <w:numId w:val="1"/>
+        </w:numPr>
+      </w:pPr>
+      <w:r>
+        <w:t>Bring in ‘novel’ environment literature, no selection in novel environments, variation increases.</w:t>
+      </w:r>
     </w:p>
     <w:p>
       <w:pPr>
@@ -9929,7 +10177,7 @@
         </w:numPr>
       </w:pPr>
       <w:r>
-        <w:t xml:space="preserve">Our developmental temperatures were not stressful enough to trigger a release of cryptic genetic variation reflected as a change in repeatability </w:t>
+        <w:t>Although we provided individuals a thermal gradient the range may not be high enough to promote variation. Benign lab conditions may have hampered individual variation in metabolic responses. Developmental temperature differences could increase when individuals are able to freely select the microhabitat they prefer in more natural conditions. This would result in acclimatory differences due to thermal preferences and cascade to changes in physiology</w:t>
       </w:r>
     </w:p>
     <w:p>
@@ -9941,7 +10189,7 @@
         </w:numPr>
       </w:pPr>
       <w:r>
-        <w:t>Bring in ‘novel’ environment literature, no selection in novel environments, variation increases.</w:t>
+        <w:t>Support for microhabitat, temperature preference study on repeatability?</w:t>
       </w:r>
     </w:p>
     <w:p>
@@ -9953,31 +10201,367 @@
         </w:numPr>
       </w:pPr>
       <w:r>
-        <w:t>Although we provided individuals a thermal gradient the range may not be high enough to promote variation. Benign lab conditions may have hampered individual variation in metabolic responses. Developmental temperature differences could increase when individuals are able to freely select the microhabitat they prefer in more natural conditions. This would result in acclimatory differences due to thermal preferences and cascade to changes in physiology</w:t>
+        <w:t>Further investigations in more natural environments may reveal treatment differences in repeatability of plasticity.</w:t>
       </w:r>
     </w:p>
     <w:p>
       <w:pPr>
         <w:pStyle w:val="Thesisnormal"/>
-        <w:numPr>
-          <w:ilvl w:val="1"/>
-          <w:numId w:val="1"/>
-        </w:numPr>
-      </w:pPr>
-      <w:r>
-        <w:t>Support for microhabitat, temperature preference study on repeatability?</w:t>
-      </w:r>
+      </w:pPr>
     </w:p>
     <w:p>
       <w:pPr>
         <w:pStyle w:val="Thesisnormal"/>
-        <w:numPr>
-          <w:ilvl w:val="0"/>
-          <w:numId w:val="1"/>
-        </w:numPr>
-      </w:pPr>
-      <w:r>
-        <w:t>Further investigations in more natural environments may reveal treatment differences in repeatability of plasticity.</w:t>
+      </w:pPr>
+      <w:r>
+        <w:t>The minimum requirement for evolution</w:t>
+      </w:r>
+      <w:r>
+        <w:t>ary change</w:t>
+      </w:r>
+      <w:r>
+        <w:t xml:space="preserve"> to occur is </w:t>
+      </w:r>
+      <w:r>
+        <w:t xml:space="preserve">the presence of </w:t>
+      </w:r>
+      <w:r>
+        <w:t>consistent variation for selection to act on</w:t>
+      </w:r>
+      <w:r>
+        <w:t xml:space="preserve"> </w:t>
+      </w:r>
+      <w:r>
+        <w:fldChar w:fldCharType="begin"/>
+      </w:r>
+      <w:r>
+        <w:instrText xml:space="preserve"> ADDIN ZOTERO_ITEM CSL_CITATION {"citationID":"Lr8E0DJU","properties":{"unsorted":true,"formattedCitation":"(Falconer, 1952; but see Dohm, 2002)","plainCitation":"(Falconer, 1952; but see Dohm, 2002)","noteIndex":0},"citationItems":[{"id":949,"uris":["http://zotero.org/users/1379426/items/P7AQ2RIS"],"uri":["http://zotero.org/users/1379426/items/P7AQ2RIS"],"itemData":{"id":949,"type":"article-journal","container-title":"The American Naturalist","issue":"830","page":"293–298","title":"The Problem of Environment and Selection","volume":"86","author":[{"family":"Falconer","given":"D S"}],"issued":{"date-parts":[["1952"]]}}},{"id":183,"uris":["http://zotero.org/users/1379426/items/ERSHWCRE"],"uri":["http://zotero.org/users/1379426/items/ERSHWCRE"],"itemData":{"id":183,"type":"article-journal","abstract":"Summary 1 The concept of repeatability , the measurement of consistent individual differences, has become an increasingly important tool in evolutionary and ecological physiology. Significant repeatability facilitates the study of selection acting on natural","container-title":"Functional Ecology","DOI":"10.1046/j.1365-2435.2002.00621.x","issue":"2","language":"English","page":"273–280","title":"Repeatability estimates do not always set an upper limit to heritability","volume":"16","author":[{"family":"Dohm","given":"Michael R"}],"issued":{"date-parts":[["2002",4]]}},"prefix":"but see "}],"schema":"https://github.com/citation-style-language/schema/raw/master/csl-citation.json"} </w:instrText>
+      </w:r>
+      <w:r>
+        <w:fldChar w:fldCharType="separate"/>
+      </w:r>
+      <w:r>
+        <w:rPr>
+          <w:noProof/>
+        </w:rPr>
+        <w:t>(Falconer, 1952; but see Dohm, 2002)</w:t>
+      </w:r>
+      <w:r>
+        <w:fldChar w:fldCharType="end"/>
+      </w:r>
+      <w:r>
+        <w:t xml:space="preserve">. We found repeatable differences in individual slopes. </w:t>
+      </w:r>
+      <w:r>
+        <w:t>However, it should be noted that the variance components used to calculate repeatability of the slope were relatively small and repeatability it is was estimated with a substantial degree of uncertainty.</w:t>
+      </w:r>
+      <w:r>
+        <w:t xml:space="preserve"> </w:t>
+      </w:r>
+      <w:r>
+        <w:t xml:space="preserve">Being said, </w:t>
+      </w:r>
+      <w:r>
+        <w:t>our estimate</w:t>
+      </w:r>
+      <w:r>
+        <w:t>s</w:t>
+      </w:r>
+      <w:r>
+        <w:t xml:space="preserve"> of repeatability of the slope </w:t>
+      </w:r>
+      <w:r>
+        <w:t>are</w:t>
+      </w:r>
+      <w:r>
+        <w:t xml:space="preserve"> </w:t>
+      </w:r>
+      <w:r>
+        <w:t>consistent</w:t>
+      </w:r>
+      <w:r>
+        <w:t xml:space="preserve"> with another study of the same species (</w:t>
+      </w:r>
+      <w:r>
+        <w:rPr>
+          <w:i/>
+          <w:iCs/>
+        </w:rPr>
+        <w:t>R</w:t>
+      </w:r>
+      <w:r>
+        <w:t xml:space="preserve"> = </w:t>
+      </w:r>
+      <w:r>
+        <w:t>0.</w:t>
+      </w:r>
+      <w:r>
+        <w:t xml:space="preserve">23, Kar et al. unpublished). Similarly, </w:t>
+      </w:r>
+      <w:r>
+        <w:t xml:space="preserve">moderate </w:t>
+      </w:r>
+      <w:r>
+        <w:t xml:space="preserve">repeatability of thermal sensitivity of metabolic rate </w:t>
+      </w:r>
+      <w:r>
+        <w:t xml:space="preserve">has </w:t>
+      </w:r>
+      <w:r>
+        <w:t xml:space="preserve">also </w:t>
+      </w:r>
+      <w:r>
+        <w:t xml:space="preserve">been </w:t>
+      </w:r>
+      <w:r>
+        <w:t>observed</w:t>
+      </w:r>
+      <w:r>
+        <w:t xml:space="preserve"> in amphipods (</w:t>
+      </w:r>
+      <w:r>
+        <w:rPr>
+          <w:i/>
+          <w:iCs/>
+        </w:rPr>
+        <w:t>R</w:t>
+      </w:r>
+      <w:r>
+        <w:t xml:space="preserve"> = 0.38</w:t>
+      </w:r>
+      <w:r>
+        <w:t>)</w:t>
+      </w:r>
+      <w:r>
+        <w:t xml:space="preserve">. </w:t>
+      </w:r>
+      <w:r>
+        <w:t>S</w:t>
+      </w:r>
+      <w:r>
+        <w:t>everal</w:t>
+      </w:r>
+      <w:r>
+        <w:t xml:space="preserve"> studies have </w:t>
+      </w:r>
+      <w:r>
+        <w:t>reported significant among individual variation in thermal plasticity</w:t>
+      </w:r>
+      <w:r>
+        <w:t xml:space="preserve"> slopes </w:t>
+      </w:r>
+      <w:r>
+        <w:fldChar w:fldCharType="begin"/>
+      </w:r>
+      <w:r>
+        <w:instrText xml:space="preserve"> ADDIN ZOTERO_ITEM CSL_CITATION {"citationID":"zskH7X50","properties":{"formattedCitation":"(Briga &amp; Verhulst, 2017; Careau, Gifford, et al., 2014)","plainCitation":"(Briga &amp; Verhulst, 2017; Careau, Gifford, et al., 2014)","noteIndex":0},"citationItems":[{"id":1376,"uris":["http://zotero.org/users/1379426/items/YNRZ8CQS"],"uri":["http://zotero.org/users/1379426/items/YNRZ8CQS"],"itemData":{"id":1376,"type":"article-journal","abstract":"Basal metabolic rate (BMR) is often assumed to be indicative of the energy turnover at ambient temperatures (T a) below the thermoneutral zone (SMR), but this assumption has remained largely untested. Using a new statistical approach, we quantified the consistency in nocturnal metabolic rate across a temperature range in zebra finches (n= 3,213 measurements on 407 individuals) living permanently in eight outdoor aviaries. Foraging ...","container-title":"Journal of Experimental Biology","DOI":"10.1242/jeb.160069","language":"English","page":"jeb.160069","title":"Individual variation in metabolic reaction norms over ambient temperature causes low correlation between basal and standard metabolic rate","volume":"220","author":[{"family":"Briga","given":"Michael"},{"family":"Verhulst","given":"Simon"}],"issued":{"date-parts":[["2017",7]]}}},{"id":1007,"uris":["http://zotero.org/users/1379426/items/3KXERPKK"],"uri":["http://zotero.org/users/1379426/items/3KXERPKK"],"itemData":{"id":1007,"type":"article-journal","abstract":"Summary 1. Standard metabolic rate (SMR) and maximal metabolic rate (MMR) are fundamental measures in ecology and evolution because they set the scope within which animals can perform activities that directly affect fitness. In ectotherms, both SMR and MMR","container-title":"Functional Ecology","DOI":"10.1111/1365-2435.12259","issue":"5","language":"English","page":"1175–1186","title":"Individual (co)variation in thermal reaction norms of standard and maximal metabolic rates in wild-caught slimy salamanders","volume":"28","author":[{"family":"Careau","given":"Vincent"},{"family":"Gifford","given":"Matthew E"},{"family":"Biro","given":"Peter A"}],"issued":{"date-parts":[["2014",3]]}}}],"schema":"https://github.com/citation-style-language/schema/raw/master/csl-citation.json"} </w:instrText>
+      </w:r>
+      <w:r>
+        <w:fldChar w:fldCharType="separate"/>
+      </w:r>
+      <w:r>
+        <w:rPr>
+          <w:noProof/>
+        </w:rPr>
+        <w:t>(Briga &amp; Verhulst, 2017; Careau, Gifford, et al., 2014)</w:t>
+      </w:r>
+      <w:r>
+        <w:fldChar w:fldCharType="end"/>
+      </w:r>
+      <w:r>
+        <w:t xml:space="preserve">, </w:t>
+      </w:r>
+      <w:r>
+        <w:t xml:space="preserve">however </w:t>
+      </w:r>
+      <w:r>
+        <w:t xml:space="preserve">repeatability of the slope </w:t>
+      </w:r>
+      <w:r>
+        <w:t>is rarely</w:t>
+      </w:r>
+      <w:r>
+        <w:t xml:space="preserve"> estimated as </w:t>
+      </w:r>
+      <w:r>
+        <w:t>it requires a</w:t>
+      </w:r>
+      <w:r>
+        <w:t xml:space="preserve"> </w:t>
+      </w:r>
+      <w:r>
+        <w:t xml:space="preserve">study design </w:t>
+      </w:r>
+      <w:r>
+        <w:t>that</w:t>
+      </w:r>
+      <w:r>
+        <w:t xml:space="preserve"> allow</w:t>
+      </w:r>
+      <w:r>
+        <w:t>s</w:t>
+      </w:r>
+      <w:r>
+        <w:t xml:space="preserve"> </w:t>
+      </w:r>
+      <w:r>
+        <w:t>partitioning</w:t>
+      </w:r>
+      <w:r>
+        <w:t xml:space="preserve"> of within individual variance of </w:t>
+      </w:r>
+      <w:r>
+        <w:t xml:space="preserve">slopes </w:t>
+      </w:r>
+      <w:r>
+        <w:fldChar w:fldCharType="begin"/>
+      </w:r>
+      <w:r>
+        <w:instrText xml:space="preserve"> ADDIN ZOTERO_ITEM CSL_CITATION {"citationID":"CVBlSM3y","properties":{"formattedCitation":"(Araya-Ajoy et al., 2015)","plainCitation":"(Araya-Ajoy et al., 2015)","noteIndex":0},"citationItems":[{"id":1520,"uris":["http://zotero.org/users/1379426/items/ATA5SZCB"],"uri":["http://zotero.org/users/1379426/items/ATA5SZCB"],"itemData":{"id":1520,"type":"article-journal","container-title":"Journal of Animal Ecology","DOI":"10.1111/2041-210X.12430","issue":"12","language":"English","page":"1462–1473","title":"An approach to estimate short-term, long-term and reaction norm repeatability","volume":"6","author":[{"family":"Araya-Ajoy","given":"Yimen G"},{"family":"Mathot","given":"Kimberley J"},{"family":"Dingemanse","given":"Niels J"}],"issued":{"date-parts":[["2015",7]]}}}],"schema":"https://github.com/citation-style-language/schema/raw/master/csl-citation.json"} </w:instrText>
+      </w:r>
+      <w:r>
+        <w:fldChar w:fldCharType="separate"/>
+      </w:r>
+      <w:r>
+        <w:rPr>
+          <w:noProof/>
+        </w:rPr>
+        <w:t>(Araya-Ajoy et al., 2015)</w:t>
+      </w:r>
+      <w:r>
+        <w:fldChar w:fldCharType="end"/>
+      </w:r>
+      <w:r>
+        <w:t xml:space="preserve">. </w:t>
+      </w:r>
+      <w:r>
+        <w:t>Nevertheless</w:t>
+      </w:r>
+      <w:r>
+        <w:t xml:space="preserve">, consistency in </w:t>
+      </w:r>
+      <w:r>
+        <w:t xml:space="preserve">the slope of thermal reaction norms </w:t>
+      </w:r>
+      <w:r>
+        <w:t xml:space="preserve">implies that </w:t>
+      </w:r>
+      <w:r>
+        <w:t xml:space="preserve">thermal </w:t>
+      </w:r>
+      <w:r>
+        <w:t>plasticity itself</w:t>
+      </w:r>
+      <w:r>
+        <w:t xml:space="preserve"> is heritable to some extent and</w:t>
+      </w:r>
+      <w:r>
+        <w:t xml:space="preserve"> can be shaped by selective processes</w:t>
+      </w:r>
+      <w:r>
+        <w:t xml:space="preserve"> </w:t>
+      </w:r>
+      <w:r>
+        <w:fldChar w:fldCharType="begin"/>
+      </w:r>
+      <w:r>
+        <w:instrText xml:space="preserve"> ADDIN ZOTERO_ITEM CSL_CITATION {"citationID":"JS1X4llS","properties":{"unsorted":true,"formattedCitation":"(Falconer, 1952; Driessen et al., 2007; but see Dohm, 2002)","plainCitation":"(Falconer, 1952; Driessen et al., 2007; but see Dohm, 2002)","noteIndex":0},"citationItems":[{"id":949,"uris":["http://zotero.org/users/1379426/items/P7AQ2RIS"],"uri":["http://zotero.org/users/1379426/items/P7AQ2RIS"],"itemData":{"id":949,"type":"article-journal","container-title":"The American Naturalist","issue":"830","page":"293–298","title":"The Problem of Environment and Selection","volume":"86","author":[{"family":"Falconer","given":"D S"}],"issued":{"date-parts":[["1952"]]}}},{"id":3817,"uris":["http://zotero.org/users/1379426/items/W3342GEQ"],"uri":["http://zotero.org/users/1379426/items/W3342GEQ"],"itemData":{"id":3817,"type":"article-journal","abstract":"Genetic variation for thermal plasticity plays an important role in the success or failure of a species with respect to the colonization of different thermal habitats and the ability to deal with climatic change. The aim of this paper is to study the relative contribution of the additive and non-additive components of genetic variation for the slope of the temperature reaction norm for juvenile growth rate in the springtail Orchesella cincta. We present the outcome of an artificial selection experiment for steep and flat temperature reaction norms and the results of a parent-offspring heritability experiment. There was a considerable phenotypic variation for the slope of the reaction norm. The selection experiment and the offspring to parent regression analysis, however, yielded no evidence for significant additive genetic variance. There were also no indications for maternal effects. The full-sib analysis, on the other hand, revealed a significant broad sense heritability of 0.76. An unforeseen result was that the slopes of females were steeper than those of males. This influenced the broad sense heritability of the full-sib analysis, since accidental female or male biased broods inflate the estimate of heritability. A randomization test showed that the probability level of the observed “between group” variance on the basis of the sexual differences alone was less than 10–5. From this we conclude that autosomal genetic variation played its own separate role. In conclusion, the thermal reaction norm for growth in juvenile O. cincta is not very much determined by the additive effects of a large number of independent genes, but more likely based on a still unknown but mainly non-additive, partially sex-related genetic mechanism, possibly including both dominance and epistatic effects. Hypotheses about the role of phenotypic plasticity in processes of local adaptation and speciation should thus be alert to such a complex genetic architecture.","container-title":"European Journal of Entomology","DOI":"10.14411/eje.2007.006","ISSN":"12105759, 18028829","issue":"1","journalAbbreviation":"Eur. J. Entomol.","language":"en","page":"39-46","source":"DOI.org (Crossref)","title":"Variation, selection and heritability of thermal reaction norms for juvenile growth in Orchesella cincta (Collembola: Entomobryidae)","title-short":"Variation, selection and heritability of thermal reaction norms for juvenile growth in Orchesella cincta (Collembola","volume":"104","author":[{"family":"Driessen","given":"Gerard"},{"family":"Ellers","given":"Jacintha"},{"family":"Van Straalen","given":"Nico M."}],"issued":{"date-parts":[["2007",1,3]]}}},{"id":183,"uris":["http://zotero.org/users/1379426/items/ERSHWCRE"],"uri":["http://zotero.org/users/1379426/items/ERSHWCRE"],"itemData":{"id":183,"type":"article-journal","abstract":"Summary 1 The concept of repeatability , the measurement of consistent individual differences, has become an increasingly important tool in evolutionary and ecological physiology. Significant repeatability facilitates the study of selection acting on natural","container-title":"Functional Ecology","DOI":"10.1046/j.1365-2435.2002.00621.x","issue":"2","language":"English","page":"273–280","title":"Repeatability estimates do not always set an upper limit to heritability","volume":"16","author":[{"family":"Dohm","given":"Michael R"}],"issued":{"date-parts":[["2002",4]]}},"prefix":"but see"}],"schema":"https://github.com/citation-style-language/schema/raw/master/csl-citation.json"} </w:instrText>
+      </w:r>
+      <w:r>
+        <w:fldChar w:fldCharType="separate"/>
+      </w:r>
+      <w:r>
+        <w:rPr>
+          <w:noProof/>
+        </w:rPr>
+        <w:t>(Falconer, 1952; Driessen et al., 2007; but see Dohm, 2002)</w:t>
+      </w:r>
+      <w:r>
+        <w:fldChar w:fldCharType="end"/>
+      </w:r>
+      <w:r>
+        <w:t>.</w:t>
+      </w:r>
+      <w:r>
+        <w:t xml:space="preserve"> </w:t>
+      </w:r>
+      <w:r>
+        <w:t xml:space="preserve">Indeed, thermal plasticity has been shown to rapidly diverged in </w:t>
+      </w:r>
+      <w:r>
+        <w:t xml:space="preserve">invasive </w:t>
+      </w:r>
+      <w:r>
+        <w:t>populations of cabbage white butterflies</w:t>
+      </w:r>
+      <w:r>
+        <w:t>,</w:t>
+      </w:r>
+      <w:r>
+        <w:t xml:space="preserve"> further supporting the idea that thermal reaction norms can evolve as populations experience different thermal environments</w:t>
+      </w:r>
+      <w:r>
+        <w:t xml:space="preserve"> </w:t>
+      </w:r>
+      <w:r>
+        <w:fldChar w:fldCharType="begin"/>
+      </w:r>
+      <w:r>
+        <w:instrText xml:space="preserve"> ADDIN ZOTERO_ITEM CSL_CITATION {"citationID":"LSSDoVZu","properties":{"formattedCitation":"(Kingsolver et al., 2007)","plainCitation":"(Kingsolver et al., 2007)","noteIndex":0},"citationItems":[{"id":3821,"uris":["http://zotero.org/users/1379426/items/H8K2G5DX"],"uri":["http://zotero.org/users/1379426/items/H8K2G5DX"],"itemData":{"id":3821,"type":"article-journal","abstract":"The temperature–size rule is a common pattern of phenotypic plasticity in which higher temperature during development results in a smaller adult body size (i.e. a thermal reaction norm with negative slope). Examples and exceptions to the rule are known in multiple groups of organisms, but rapid population differentiation in the temperature–size rule has not been explored. Here we examine the genetic and parental contributions to population differentiation in thermal reaction norms for size, development time and survival in the Cabbage White Butterfly Pieris rapae, for two geographical populations that have likely diverged within the past 150 years. We used split-sibship experiments with two temperature treatments (warm and cool) for P. rapae from Chapel Hill, NC, and from Seattle, WA. Mixed-effect model analyses demonstrate significant genetic differences between NC and WA populations for adult size and for thermal reaction norms for size. Mean adult mass was 12–24% greater in NC than in WA populations for both temperature treatments; mean size was unaffected or decreased with temperature (the temperature–size rule) for the WA population, but size increased with temperature for the NC population. Our study shows that the temperature–size rule and related thermal reaction norms can evolve rapidly within species in natural field conditions. Rapid evolutionary divergence argues against the existence of a simple, general mechanistic constraint as the underlying cause of the temperature–size rule.","container-title":"Journal of Evolutionary Biology","DOI":"10.1111/j.1420-9101.2007.01318.x","ISSN":"1420-9101","issue":"3","language":"en","note":"_eprint: https://onlinelibrary.wiley.com/doi/pdf/10.1111/j.1420-9101.2007.01318.x","page":"892-900","source":"Wiley Online Library","title":"Rapid population divergence in thermal reaction norms for an invading species: breaking the temperature–size rule","title-short":"Rapid population divergence in thermal reaction norms for an invading species","volume":"20","author":[{"family":"Kingsolver","given":"J. G."},{"family":"Massie","given":"K. R."},{"family":"Ragland","given":"G. J."},{"family":"Smith","given":"M. H."}],"issued":{"date-parts":[["2007"]]}}}],"schema":"https://github.com/citation-style-language/schema/raw/master/csl-citation.json"} </w:instrText>
+      </w:r>
+      <w:r>
+        <w:fldChar w:fldCharType="separate"/>
+      </w:r>
+      <w:r>
+        <w:rPr>
+          <w:noProof/>
+        </w:rPr>
+        <w:t>(Kingsolver et al., 2007)</w:t>
+      </w:r>
+      <w:r>
+        <w:fldChar w:fldCharType="end"/>
+      </w:r>
+      <w:r>
+        <w:t xml:space="preserve">. </w:t>
+      </w:r>
+      <w:r>
+        <w:t xml:space="preserve">Consistent variation in plasticity may facilitate evolutionary change in thermal reaction norms </w:t>
+      </w:r>
+      <w:r>
+        <w:t xml:space="preserve">may </w:t>
+      </w:r>
+      <w:r>
+        <w:t xml:space="preserve">allow populations to </w:t>
+      </w:r>
+      <w:r>
+        <w:t>persist</w:t>
+      </w:r>
+      <w:r>
+        <w:t xml:space="preserve"> as global temperature and temperature variability continue to increase</w:t>
+      </w:r>
+      <w:r>
+        <w:t xml:space="preserve"> </w:t>
+      </w:r>
+      <w:r>
+        <w:fldChar w:fldCharType="begin"/>
+      </w:r>
+      <w:r>
+        <w:instrText xml:space="preserve"> ADDIN ZOTERO_ITEM CSL_CITATION {"citationID":"k2GVFvBa","properties":{"formattedCitation":"(Ghalambor et al., 2007)","plainCitation":"(Ghalambor et al., 2007)","noteIndex":0},"citationItems":[{"id":2141,"uris":["http://zotero.org/users/1379426/items/PQEWFCLV"],"uri":["http://zotero.org/users/1379426/items/PQEWFCLV"],"itemData":{"id":2141,"type":"article-journal","abstract":"... 1a). In such cases, the new population will be subjected to directional selection on extreme phenotypes and the ... Non-adaptive reaction norms : environmental heterogeneity and stress. ... In such cases, the slope of the reaction norm is such that the optimal phenotype in the new ...","container-title":"Functional Ecology","DOI":"10.1111/j.1365-2435.2007.01283.x","issue":"3","language":"English","page":"394–407","title":"Adaptive versus non-adaptive phenotypic plasticity and the potential for contemporary adaptation in new environments","volume":"21","author":[{"family":"Ghalambor","given":"C K"},{"family":"McKay","given":"J K"},{"family":"Carroll","given":"S P"},{"family":"REZNICK","given":"D N"}],"issued":{"date-parts":[["2007",6]]}}}],"schema":"https://github.com/citation-style-language/schema/raw/master/csl-citation.json"} </w:instrText>
+      </w:r>
+      <w:r>
+        <w:fldChar w:fldCharType="separate"/>
+      </w:r>
+      <w:r>
+        <w:rPr>
+          <w:noProof/>
+        </w:rPr>
+        <w:t>(Ghalambor et al., 2007)</w:t>
+      </w:r>
+      <w:r>
+        <w:fldChar w:fldCharType="end"/>
+      </w:r>
+      <w:r>
+        <w:t>.</w:t>
       </w:r>
     </w:p>
     <w:p>
@@ -9990,84 +10574,67 @@
         <w:pStyle w:val="Thesisnormal"/>
       </w:pPr>
       <w:r>
-        <w:t xml:space="preserve">The minimum requirement for evolution to occur is consistent variation for selection to act on. We found repeatable differences in individual slopes. </w:t>
-      </w:r>
-      <w:r>
-        <w:t xml:space="preserve">However, it should be noted that the variance components used to calculate repeatability of the slope were </w:t>
-      </w:r>
-      <w:r>
-        <w:lastRenderedPageBreak/>
-        <w:t>relatively small and repeatability it is was estimated with a substantial degree of uncertainty.</w:t>
+        <w:t>Our r</w:t>
+      </w:r>
+      <w:r>
+        <w:t xml:space="preserve">epeatability </w:t>
+      </w:r>
+      <w:r>
+        <w:t xml:space="preserve">estimates </w:t>
+      </w:r>
+      <w:r>
+        <w:t xml:space="preserve">of average metabolic rate </w:t>
+      </w:r>
+      <w:r>
+        <w:t>did not change across</w:t>
+      </w:r>
+      <w:r>
+        <w:t xml:space="preserve"> acute temperature.</w:t>
       </w:r>
       <w:r>
         <w:t xml:space="preserve"> </w:t>
       </w:r>
       <w:r>
-        <w:t xml:space="preserve">Being said, </w:t>
-      </w:r>
-      <w:r>
-        <w:t>our estimate</w:t>
-      </w:r>
-      <w:r>
-        <w:t>s</w:t>
-      </w:r>
-      <w:r>
-        <w:t xml:space="preserve"> of repeatability of the slope </w:t>
-      </w:r>
-      <w:r>
-        <w:t>are</w:t>
-      </w:r>
-      <w:r>
-        <w:t xml:space="preserve"> </w:t>
-      </w:r>
-      <w:r>
-        <w:t>consistent</w:t>
-      </w:r>
-      <w:r>
-        <w:t xml:space="preserve"> with another study of the same species (</w:t>
-      </w:r>
+        <w:t>This result</w:t>
+      </w:r>
+      <w:r>
+        <w:t xml:space="preserve"> demonstrates that temperatures within the operable range of </w:t>
+      </w:r>
+      <w:proofErr w:type="spellStart"/>
       <w:r>
         <w:rPr>
           <w:i/>
           <w:iCs/>
         </w:rPr>
-        <w:t>R</w:t>
-      </w:r>
-      <w:r>
-        <w:t xml:space="preserve"> = </w:t>
-      </w:r>
-      <w:r>
-        <w:t>0.</w:t>
-      </w:r>
-      <w:r>
-        <w:t>23</w:t>
-      </w:r>
-      <w:r>
-        <w:t xml:space="preserve">, Kar et al. unpublished). Similarly, </w:t>
-      </w:r>
-      <w:r>
-        <w:t xml:space="preserve">moderate </w:t>
-      </w:r>
-      <w:r>
-        <w:t xml:space="preserve">repeatability of </w:t>
-      </w:r>
-      <w:r>
-        <w:t xml:space="preserve">thermal sensitivity of metabolic rate </w:t>
-      </w:r>
-      <w:r>
-        <w:t xml:space="preserve">has </w:t>
-      </w:r>
-      <w:r>
-        <w:t xml:space="preserve">also </w:t>
-      </w:r>
-      <w:r>
-        <w:t xml:space="preserve">been </w:t>
-      </w:r>
-      <w:r>
-        <w:t>observed</w:t>
-      </w:r>
-      <w:r>
-        <w:t xml:space="preserve"> in amphipods (</w:t>
+        <w:t>L.delicata</w:t>
+      </w:r>
+      <w:proofErr w:type="spellEnd"/>
+      <w:r>
+        <w:t xml:space="preserve"> maintains </w:t>
+      </w:r>
+      <w:r>
+        <w:t xml:space="preserve">consistent </w:t>
+      </w:r>
+      <w:r>
+        <w:t xml:space="preserve">individual differences in </w:t>
+      </w:r>
+      <w:r>
+        <w:t>MR</w:t>
+      </w:r>
+      <w:r>
+        <w:t>.</w:t>
+      </w:r>
+      <w:r>
+        <w:t xml:space="preserve"> Overall, our estimates for</w:t>
+      </w:r>
+      <w:r>
+        <w:t xml:space="preserve"> repeatability of </w:t>
+      </w:r>
+      <w:r>
+        <w:t>MR</w:t>
+      </w:r>
+      <w:r>
+        <w:t xml:space="preserve"> are relatively low (</w:t>
       </w:r>
       <w:r>
         <w:rPr>
@@ -10077,372 +10644,281 @@
         <w:t>R</w:t>
       </w:r>
       <w:r>
-        <w:t xml:space="preserve"> = 0.38</w:t>
-      </w:r>
-      <w:r>
-        <w:t>)</w:t>
+        <w:t xml:space="preserve"> = 0.09 – 0.22) </w:t>
+      </w:r>
+      <w:r>
+        <w:t xml:space="preserve">compared to </w:t>
+      </w:r>
+      <w:r>
+        <w:t xml:space="preserve">values reported for </w:t>
+      </w:r>
+      <w:r>
+        <w:t>“</w:t>
+      </w:r>
+      <w:r>
+        <w:t>reptiles</w:t>
+      </w:r>
+      <w:r>
+        <w:t>”</w:t>
+      </w:r>
+      <w:r>
+        <w:t xml:space="preserve"> (</w:t>
+      </w:r>
+      <w:r>
+        <w:rPr>
+          <w:i/>
+          <w:iCs/>
+        </w:rPr>
+        <w:t>R</w:t>
+      </w:r>
+      <w:r>
+        <w:t xml:space="preserve"> = 0.86</w:t>
+      </w:r>
+      <w:r>
+        <w:t>, n = 1</w:t>
+      </w:r>
+      <w:r>
+        <w:t xml:space="preserve">) </w:t>
+      </w:r>
+      <w:r>
+        <w:fldChar w:fldCharType="begin"/>
+      </w:r>
+      <w:r>
+        <w:instrText xml:space="preserve"> ADDIN ZOTERO_ITEM CSL_CITATION {"citationID":"oqpnIJSP","properties":{"formattedCitation":"(Nespolo &amp; Franco, 2007; White et al., 2013)","plainCitation":"(Nespolo &amp; Franco, 2007; White et al., 2013)","noteIndex":0},"citationItems":[{"id":1648,"uris":["http://zotero.org/users/1379426/items/XPIS7PJR"],"uri":["http://zotero.org/users/1379426/items/XPIS7PJR"],"itemData":{"id":1648,"type":"article-journal","abstract":"There were several errors published in J. Exp. Biol . 210 , [2000-2005][1]. [Table 1][2] included a number of mistakes and incorrectly cited references. Here, we present the corrected [Table 1][2]. View this table: Table 1. Literature search for repeatability studies in metabolic rate, sorted","container-title":"The Journal of experimental biology","DOI":"10.1242/jeb.013110","issue":"21","language":"English","page":"3877–3878","title":"Whole-animal metabolic rate is a repeatable trait: a meta-analysis","volume":"210","author":[{"family":"Nespolo","given":"R F"},{"family":"Franco","given":"M"}],"issued":{"date-parts":[["2007"]]}}},{"id":1116,"uris":["http://zotero.org/users/1379426/items/JYAN8KPJ"],"uri":["http://zotero.org/users/1379426/items/JYAN8KPJ"],"itemData":{"id":1116,"type":"article-journal","abstract":"The evolutionary causes of variation in metabolic rate within and among species are a topic of enduring interest. Variation between individuals is the raw material on which natural selection acts, and so recent years have seen an increase in the number of studies that examine the consequences of inter-individual differences in metabolic rate for organismal performance. A minimum requirement for a trait to evolve is that it must differ consistently between individuals, and these differences must be heritable. The time constancy of a trait is assessed by estimating its repeatability, which represents the ratio of the between-individual component of phenotypic variance to total phenotypic variance. A previous meta-analysis of repeatability concluded that metabolic rate is, on average, repeatable. Here, we expand on this earlier analysis by including extra data published in the intervening years and demonstrate that the repeatability of metabolic rate decreases as the interval between measurements increases.","container-title":"The Journal of experimental biology","DOI":"10.1242/jeb.076562","issue":"10","language":"English","note":"PMID: 23264481","page":"1763–1765","title":"The repeatability of metabolic rate declines with time","volume":"216","author":[{"family":"White","given":"Craig R"},{"family":"Schimpf","given":"Natalie G"},{"family":"Cassey","given":"Phillip"}],"issued":{"date-parts":[["2013",5]]}}}],"schema":"https://github.com/citation-style-language/schema/raw/master/csl-citation.json"} </w:instrText>
+      </w:r>
+      <w:r>
+        <w:fldChar w:fldCharType="separate"/>
+      </w:r>
+      <w:r>
+        <w:rPr>
+          <w:noProof/>
+        </w:rPr>
+        <w:t>(Nespolo &amp; Franco, 2007; White et al., 2013)</w:t>
+      </w:r>
+      <w:r>
+        <w:fldChar w:fldCharType="end"/>
+      </w:r>
+      <w:r>
+        <w:t>, however upon close inspection of the original study, it turns out that the repeatability estimate was for maximal MR</w:t>
+      </w:r>
+      <w:r>
+        <w:t xml:space="preserve"> for garter snakes and</w:t>
+      </w:r>
+      <w:r>
+        <w:t xml:space="preserve"> therefore </w:t>
+      </w:r>
+      <w:r>
+        <w:t xml:space="preserve">not </w:t>
+      </w:r>
+      <w:r>
+        <w:t xml:space="preserve">entirely comparable with our results </w:t>
+      </w:r>
+      <w:r>
+        <w:fldChar w:fldCharType="begin"/>
+      </w:r>
+      <w:r>
+        <w:instrText xml:space="preserve"> ADDIN ZOTERO_ITEM CSL_CITATION {"citationID":"DlrHHjYf","properties":{"formattedCitation":"(Garland &amp; Bennett, 1990)","plainCitation":"(Garland &amp; Bennett, 1990)","noteIndex":0},"citationItems":[{"id":3842,"uris":["http://zotero.org/users/1379426/items/8JSJIUYT"],"uri":["http://zotero.org/users/1379426/items/8JSJIUYT"],"itemData":{"id":3842,"type":"article-journal","abstract":"Broad-sense heritabilities and genetic correlations of maximal oxygen consumption (VO2max), blood hemoglobin levels, and ventricle mass were estimated in a natural population of snakes. Traits were measured for six or fewer presumed full-sibling offspring from each of 45 wild-caught gravid garter snakes (Thamnophis sirtalis). VO2max was highly reproducible between replicate trial days (r = 0.88). In an attempt to reduce maternal effects, correlations of each character with body mass, snout-vent length, age at testing, litter size, dam mass, and dam snout-vent length were removed by computing residuals from multiple-regression equations. These residuals were used in subsequent genetic analyses. Approximate coefficients of variation of residuals were 16% for VO2max, 19% for hemoglobin level, and 13% for ventricle mass. Broad-sense heritabilities were highly significant for all characters [P less than 0.0001; VO2max heritability (h2) = 0.88; hemoglobin level h2 = 0.63; ventricle mass h2 = 0.41], suggesting that they could respond genetically to selection. Phenotypic correlations (rP) among residual characters were significant only between VO2max and ventricle mass (rP = +0.27). VO2max and ventricle mass exhibited a significant (broad-sense) genetic correlation of +0.64; this might facilitate the correlated evolution of these two traits in response to natural or artificial selection. Ventricle mass and hemoglobin level showed a significant environmental correlation of +0.43. Treadmill endurance crawling time (Evolution 42: 335-350, 1988) showed a weak but significantly positive rP with VO2max (rP = +0.17).","container-title":"American Journal of Physiology-Regulatory, Integrative and Comparative Physiology","DOI":"10.1152/ajpregu.1990.259.5.R986","ISSN":"0363-6119, 1522-1490","issue":"5","journalAbbreviation":"American Journal of Physiology-Regulatory, Integrative and Comparative Physiology","language":"en","page":"R986-R992","source":"DOI.org (Crossref)","title":"Quantitative genetics of maximal oxygen consumption in a garter snake","volume":"259","author":[{"family":"Garland","given":"T."},{"family":"Bennett","given":"A. F."}],"issued":{"date-parts":[["1990",11,1]]}}}],"schema":"https://github.com/citation-style-language/schema/raw/master/csl-citation.json"} </w:instrText>
+      </w:r>
+      <w:r>
+        <w:fldChar w:fldCharType="separate"/>
+      </w:r>
+      <w:r>
+        <w:rPr>
+          <w:noProof/>
+        </w:rPr>
+        <w:t>(Garland &amp; Bennett, 1990)</w:t>
+      </w:r>
+      <w:r>
+        <w:fldChar w:fldCharType="end"/>
+      </w:r>
+      <w:r>
+        <w:t>.</w:t>
+      </w:r>
+      <w:r>
+        <w:t xml:space="preserve"> </w:t>
+      </w:r>
+      <w:r>
+        <w:t xml:space="preserve">We compared our results with a meta-analysis that investigated the relationship between repeatability and </w:t>
+      </w:r>
+      <w:r>
+        <w:t>time</w:t>
+      </w:r>
+      <w:r>
+        <w:t xml:space="preserve"> interval between </w:t>
+      </w:r>
+      <w:r>
+        <w:t xml:space="preserve">MR </w:t>
+      </w:r>
+      <w:r>
+        <w:t>measurements</w:t>
+      </w:r>
+      <w:r>
+        <w:t xml:space="preserve"> </w:t>
+      </w:r>
+      <w:r>
+        <w:fldChar w:fldCharType="begin"/>
+      </w:r>
+      <w:r>
+        <w:instrText xml:space="preserve"> ADDIN ZOTERO_ITEM CSL_CITATION {"citationID":"rb9L6ahq","properties":{"formattedCitation":"(White et al., 2013)","plainCitation":"(White et al., 2013)","noteIndex":0},"citationItems":[{"id":1116,"uris":["http://zotero.org/users/1379426/items/JYAN8KPJ"],"uri":["http://zotero.org/users/1379426/items/JYAN8KPJ"],"itemData":{"id":1116,"type":"article-journal","abstract":"The evolutionary causes of variation in metabolic rate within and among species are a topic of enduring interest. Variation between individuals is the raw material on which natural selection acts, and so recent years have seen an increase in the number of studies that examine the consequences of inter-individual differences in metabolic rate for organismal performance. A minimum requirement for a trait to evolve is that it must differ consistently between individuals, and these differences must be heritable. The time constancy of a trait is assessed by estimating its repeatability, which represents the ratio of the between-individual component of phenotypic variance to total phenotypic variance. A previous meta-analysis of repeatability concluded that metabolic rate is, on average, repeatable. Here, we expand on this earlier analysis by including extra data published in the intervening years and demonstrate that the repeatability of metabolic rate decreases as the interval between measurements increases.","container-title":"The Journal of experimental biology","DOI":"10.1242/jeb.076562","issue":"10","language":"English","note":"PMID: 23264481","page":"1763–1765","title":"The repeatability of metabolic rate declines with time","volume":"216","author":[{"family":"White","given":"Craig R"},{"family":"Schimpf","given":"Natalie G"},{"family":"Cassey","given":"Phillip"}],"issued":{"date-parts":[["2013",5]]}}}],"schema":"https://github.com/citation-style-language/schema/raw/master/csl-citation.json"} </w:instrText>
+      </w:r>
+      <w:r>
+        <w:fldChar w:fldCharType="separate"/>
+      </w:r>
+      <w:r>
+        <w:rPr>
+          <w:noProof/>
+        </w:rPr>
+        <w:t>(White et al., 2013)</w:t>
+      </w:r>
+      <w:r>
+        <w:fldChar w:fldCharType="end"/>
       </w:r>
       <w:r>
         <w:t xml:space="preserve">. </w:t>
       </w:r>
       <w:r>
-        <w:t>S</w:t>
-      </w:r>
-      <w:r>
-        <w:t>everal</w:t>
-      </w:r>
-      <w:r>
-        <w:t xml:space="preserve"> studies have </w:t>
-      </w:r>
-      <w:r>
-        <w:t>reported significant among individual variation in thermal plasticity</w:t>
+        <w:t xml:space="preserve">Our repeatability estimates were a lot more consistent with ectotherms </w:t>
+      </w:r>
+      <w:r>
+        <w:t xml:space="preserve">(invertebrates and fish) </w:t>
+      </w:r>
+      <w:r>
+        <w:t>from</w:t>
+      </w:r>
+      <w:r>
+        <w:t xml:space="preserve"> studies that had a measurement interval</w:t>
       </w:r>
       <w:r>
         <w:t xml:space="preserve"> </w:t>
       </w:r>
       <w:r>
-        <w:t xml:space="preserve">slopes </w:t>
-      </w:r>
-      <w:r>
-        <w:fldChar w:fldCharType="begin"/>
-      </w:r>
-      <w:r>
-        <w:instrText xml:space="preserve"> ADDIN ZOTERO_ITEM CSL_CITATION {"citationID":"zskH7X50","properties":{"formattedCitation":"(Briga &amp; Verhulst, 2017; Careau, Gifford, et al., 2014)","plainCitation":"(Briga &amp; Verhulst, 2017; Careau, Gifford, et al., 2014)","noteIndex":0},"citationItems":[{"id":1376,"uris":["http://zotero.org/users/1379426/items/YNRZ8CQS"],"uri":["http://zotero.org/users/1379426/items/YNRZ8CQS"],"itemData":{"id":1376,"type":"article-journal","abstract":"Basal metabolic rate (BMR) is often assumed to be indicative of the energy turnover at ambient temperatures (T a) below the thermoneutral zone (SMR), but this assumption has remained largely untested. Using a new statistical approach, we quantified the consistency in nocturnal metabolic rate across a temperature range in zebra finches (n= 3,213 measurements on 407 individuals) living permanently in eight outdoor aviaries. Foraging ...","container-title":"Journal of Experimental Biology","DOI":"10.1242/jeb.160069","language":"English","page":"jeb.160069","title":"Individual variation in metabolic reaction norms over ambient temperature causes low correlation between basal and standard metabolic rate","volume":"220","author":[{"family":"Briga","given":"Michael"},{"family":"Verhulst","given":"Simon"}],"issued":{"date-parts":[["2017",7]]}}},{"id":1007,"uris":["http://zotero.org/users/1379426/items/3KXERPKK"],"uri":["http://zotero.org/users/1379426/items/3KXERPKK"],"itemData":{"id":1007,"type":"article-journal","abstract":"Summary 1. Standard metabolic rate (SMR) and maximal metabolic rate (MMR) are fundamental measures in ecology and evolution because they set the scope within which animals can perform activities that directly affect fitness. In ectotherms, both SMR and MMR","container-title":"Functional Ecology","DOI":"10.1111/1365-2435.12259","issue":"5","language":"English","page":"1175–1186","title":"Individual (co)variation in thermal reaction norms of standard and maximal metabolic rates in wild-caught slimy salamanders","volume":"28","author":[{"family":"Careau","given":"Vincent"},{"family":"Gifford","given":"Matthew E"},{"family":"Biro","given":"Peter A"}],"issued":{"date-parts":[["2014",3]]}}}],"schema":"https://github.com/citation-style-language/schema/raw/master/csl-citation.json"} </w:instrText>
-      </w:r>
-      <w:r>
-        <w:fldChar w:fldCharType="separate"/>
-      </w:r>
-      <w:r>
-        <w:rPr>
-          <w:noProof/>
-        </w:rPr>
-        <w:t>(Briga &amp; Verhulst, 2017; Careau, Gifford, et al., 2014)</w:t>
-      </w:r>
-      <w:r>
-        <w:fldChar w:fldCharType="end"/>
-      </w:r>
-      <w:r>
-        <w:t xml:space="preserve">, the repeatability of the slope </w:t>
-      </w:r>
-      <w:r>
-        <w:t>per se is rarely</w:t>
-      </w:r>
-      <w:r>
-        <w:t xml:space="preserve"> estimated as </w:t>
-      </w:r>
-      <w:r>
-        <w:t>it requires a</w:t>
-      </w:r>
-      <w:r>
-        <w:t xml:space="preserve"> study design </w:t>
-      </w:r>
-      <w:r>
-        <w:t>that</w:t>
-      </w:r>
-      <w:r>
-        <w:t xml:space="preserve"> allow</w:t>
-      </w:r>
-      <w:r>
-        <w:t>s</w:t>
-      </w:r>
-      <w:r>
-        <w:t xml:space="preserve"> estimation of within individual variance of </w:t>
-      </w:r>
-      <w:r>
-        <w:t xml:space="preserve">slopes </w:t>
-      </w:r>
-      <w:r>
-        <w:fldChar w:fldCharType="begin"/>
-      </w:r>
-      <w:r>
-        <w:instrText xml:space="preserve"> ADDIN ZOTERO_ITEM CSL_CITATION {"citationID":"CVBlSM3y","properties":{"formattedCitation":"(Araya-Ajoy et al., 2015)","plainCitation":"(Araya-Ajoy et al., 2015)","noteIndex":0},"citationItems":[{"id":1520,"uris":["http://zotero.org/users/1379426/items/ATA5SZCB"],"uri":["http://zotero.org/users/1379426/items/ATA5SZCB"],"itemData":{"id":1520,"type":"article-journal","container-title":"Journal of Animal Ecology","DOI":"10.1111/2041-210X.12430","issue":"12","language":"English","page":"1462–1473","title":"An approach to estimate short-term, long-term and reaction norm repeatability","volume":"6","author":[{"family":"Araya-Ajoy","given":"Yimen G"},{"family":"Mathot","given":"Kimberley J"},{"family":"Dingemanse","given":"Niels J"}],"issued":{"date-parts":[["2015",7]]}}}],"schema":"https://github.com/citation-style-language/schema/raw/master/csl-citation.json"} </w:instrText>
-      </w:r>
-      <w:r>
-        <w:fldChar w:fldCharType="separate"/>
-      </w:r>
-      <w:r>
-        <w:rPr>
-          <w:noProof/>
-        </w:rPr>
-        <w:t>(Araya-Ajoy et al., 2015)</w:t>
-      </w:r>
-      <w:r>
-        <w:fldChar w:fldCharType="end"/>
+        <w:t xml:space="preserve">that was </w:t>
+      </w:r>
+      <w:r>
+        <w:t>equal or larger than</w:t>
+      </w:r>
+      <w:r>
+        <w:t xml:space="preserve"> our study (</w:t>
+      </w:r>
+      <w:r>
+        <w:t xml:space="preserve"> </w:t>
+      </w:r>
+      <m:oMath>
+        <m:r>
+          <w:rPr>
+            <w:rFonts w:ascii="Cambria Math" w:hAnsi="Cambria Math"/>
+          </w:rPr>
+          <m:t>≥</m:t>
+        </m:r>
+      </m:oMath>
+      <w:r>
+        <w:t xml:space="preserve"> </w:t>
+      </w:r>
+      <w:r>
+        <w:t>8.5 days</w:t>
+      </w:r>
+      <w:r>
+        <w:t xml:space="preserve">, </w:t>
+      </w:r>
+      <w:r>
+        <w:rPr>
+          <w:i/>
+          <w:iCs/>
+        </w:rPr>
+        <w:t>R =</w:t>
+      </w:r>
+      <w:r>
+        <w:t xml:space="preserve"> 0.33</w:t>
+      </w:r>
+      <w:r>
+        <w:t xml:space="preserve">, </w:t>
+      </w:r>
+      <w:r>
+        <w:lastRenderedPageBreak/>
+        <w:t>SD = 0.21, n = 18)</w:t>
       </w:r>
       <w:r>
         <w:t xml:space="preserve">. </w:t>
       </w:r>
       <w:r>
-        <w:t>Nevertheless</w:t>
-      </w:r>
-      <w:r>
-        <w:t xml:space="preserve">, consistency in </w:t>
-      </w:r>
-      <w:r>
-        <w:t xml:space="preserve">the slope of thermal reaction norms </w:t>
-      </w:r>
-      <w:r>
-        <w:t xml:space="preserve">implies that </w:t>
-      </w:r>
-      <w:r>
-        <w:t xml:space="preserve">thermal </w:t>
-      </w:r>
-      <w:r>
-        <w:t>plasticity itself</w:t>
-      </w:r>
-      <w:r>
-        <w:t xml:space="preserve"> is heritable to some extent and</w:t>
-      </w:r>
-      <w:r>
-        <w:t xml:space="preserve"> can be shaped by selective processes</w:t>
+        <w:t>Interestingly, r</w:t>
+      </w:r>
+      <w:r>
+        <w:t>epeatability of average MR in</w:t>
       </w:r>
       <w:r>
         <w:t xml:space="preserve"> </w:t>
       </w:r>
       <w:r>
-        <w:fldChar w:fldCharType="begin"/>
-      </w:r>
-      <w:r>
-        <w:instrText xml:space="preserve"> ADDIN ZOTERO_ITEM CSL_CITATION {"citationID":"JS1X4llS","properties":{"unsorted":true,"formattedCitation":"(Falconer, 1952; Driessen et al., 2007; but see Dohm, 2002)","plainCitation":"(Falconer, 1952; Driessen et al., 2007; but see Dohm, 2002)","noteIndex":0},"citationItems":[{"id":949,"uris":["http://zotero.org/users/1379426/items/P7AQ2RIS"],"uri":["http://zotero.org/users/1379426/items/P7AQ2RIS"],"itemData":{"id":949,"type":"article-journal","container-title":"The American Naturalist","issue":"830","page":"293–298","title":"The Problem of Environment and Selection","volume":"86","author":[{"family":"Falconer","given":"D S"}],"issued":{"date-parts":[["1952"]]}}},{"id":3817,"uris":["http://zotero.org/users/1379426/items/W3342GEQ"],"uri":["http://zotero.org/users/1379426/items/W3342GEQ"],"itemData":{"id":3817,"type":"article-journal","abstract":"Genetic variation for thermal plasticity plays an important role in the success or failure of a species with respect to the colonization of different thermal habitats and the ability to deal with climatic change. The aim of this paper is to study the relative contribution of the additive and non-additive components of genetic variation for the slope of the temperature reaction norm for juvenile growth rate in the springtail Orchesella cincta. We present the outcome of an artificial selection experiment for steep and flat temperature reaction norms and the results of a parent-offspring heritability experiment. There was a considerable phenotypic variation for the slope of the reaction norm. The selection experiment and the offspring to parent regression analysis, however, yielded no evidence for significant additive genetic variance. There were also no indications for maternal effects. The full-sib analysis, on the other hand, revealed a significant broad sense heritability of 0.76. An unforeseen result was that the slopes of females were steeper than those of males. This influenced the broad sense heritability of the full-sib analysis, since accidental female or male biased broods inflate the estimate of heritability. A randomization test showed that the probability level of the observed “between group” variance on the basis of the sexual differences alone was less than 10–5. From this we conclude that autosomal genetic variation played its own separate role. In conclusion, the thermal reaction norm for growth in juvenile O. cincta is not very much determined by the additive effects of a large number of independent genes, but more likely based on a still unknown but mainly non-additive, partially sex-related genetic mechanism, possibly including both dominance and epistatic effects. Hypotheses about the role of phenotypic plasticity in processes of local adaptation and speciation should thus be alert to such a complex genetic architecture.","container-title":"European Journal of Entomology","DOI":"10.14411/eje.2007.006","ISSN":"12105759, 18028829","issue":"1","journalAbbreviation":"Eur. J. Entomol.","language":"en","page":"39-46","source":"DOI.org (Crossref)","title":"Variation, selection and heritability of thermal reaction norms for juvenile growth in Orchesella cincta (Collembola: Entomobryidae)","title-short":"Variation, selection and heritability of thermal reaction norms for juvenile growth in Orchesella cincta (Collembola","volume":"104","author":[{"family":"Driessen","given":"Gerard"},{"family":"Ellers","given":"Jacintha"},{"family":"Van Straalen","given":"Nico M."}],"issued":{"date-parts":[["2007",1,3]]}}},{"id":183,"uris":["http://zotero.org/users/1379426/items/ERSHWCRE"],"uri":["http://zotero.org/users/1379426/items/ERSHWCRE"],"itemData":{"id":183,"type":"article-journal","abstract":"Summary 1 The concept of repeatability , the measurement of consistent individual differences, has become an increasingly important tool in evolutionary and ecological physiology. Significant repeatability facilitates the study of selection acting on natural","container-title":"Functional Ecology","DOI":"10.1046/j.1365-2435.2002.00621.x","issue":"2","language":"English","page":"273–280","title":"Repeatability estimates do not always set an upper limit to heritability","volume":"16","author":[{"family":"Dohm","given":"Michael R"}],"issued":{"date-parts":[["2002",4]]}},"prefix":"but see"}],"schema":"https://github.com/citation-style-language/schema/raw/master/csl-citation.json"} </w:instrText>
-      </w:r>
-      <w:r>
-        <w:fldChar w:fldCharType="separate"/>
-      </w:r>
-      <w:r>
-        <w:rPr>
-          <w:noProof/>
-        </w:rPr>
-        <w:t>(Falconer, 1952; Driessen et al., 2007; but see Dohm, 2002)</w:t>
-      </w:r>
-      <w:r>
-        <w:fldChar w:fldCharType="end"/>
+        <w:t>adults of the</w:t>
+      </w:r>
+      <w:r>
+        <w:t xml:space="preserve"> same species</w:t>
+      </w:r>
+      <w:r>
+        <w:t xml:space="preserve"> </w:t>
+      </w:r>
+      <w:r>
+        <w:t>(</w:t>
+      </w:r>
+      <w:r>
+        <w:rPr>
+          <w:i/>
+          <w:iCs/>
+        </w:rPr>
+        <w:t>R =</w:t>
+      </w:r>
+      <w:r>
+        <w:t xml:space="preserve"> </w:t>
+      </w:r>
+      <w:r>
+        <w:t>0.3 – 0.5</w:t>
+      </w:r>
+      <w:r>
+        <w:t>, Chapter 2 Kar et al. unpublished</w:t>
+      </w:r>
+      <w:r>
+        <w:t xml:space="preserve">) </w:t>
+      </w:r>
+      <w:r>
+        <w:t>was comparative</w:t>
+      </w:r>
+      <w:r>
+        <w:t>ly</w:t>
+      </w:r>
+      <w:r>
+        <w:t xml:space="preserve"> </w:t>
+      </w:r>
+      <w:r>
+        <w:t>larger</w:t>
+      </w:r>
+      <w:r>
+        <w:t xml:space="preserve"> relative to our estimates. </w:t>
+      </w:r>
+      <w:r>
+        <w:t>This is likely due to comparisons between j</w:t>
+      </w:r>
+      <w:r>
+        <w:t>uvenile</w:t>
+      </w:r>
+      <w:r>
+        <w:t>s and</w:t>
+      </w:r>
+      <w:r>
+        <w:t xml:space="preserve"> </w:t>
+      </w:r>
+      <w:r>
+        <w:t>a</w:t>
+      </w:r>
+      <w:r>
+        <w:t>dult</w:t>
       </w:r>
       <w:r>
         <w:t>.</w:t>
       </w:r>
       <w:r>
-        <w:t xml:space="preserve"> Consistent variation in plasticity may</w:t>
-      </w:r>
-      <w:r>
-        <w:t xml:space="preserve"> therefore</w:t>
-      </w:r>
-      <w:r>
-        <w:t xml:space="preserve"> facilitate </w:t>
-      </w:r>
-      <w:r>
-        <w:t xml:space="preserve">rapid </w:t>
-      </w:r>
-      <w:r>
-        <w:t>evolutionary change in thermal reaction norms</w:t>
-      </w:r>
-      <w:r>
-        <w:t xml:space="preserve"> </w:t>
-      </w:r>
-      <w:r>
-        <w:fldChar w:fldCharType="begin"/>
-      </w:r>
-      <w:r>
-        <w:instrText xml:space="preserve"> ADDIN ZOTERO_ITEM CSL_CITATION {"citationID":"Pe7d7gm8","properties":{"formattedCitation":"(Kingsolver et al., 2007)","plainCitation":"(Kingsolver et al., 2007)","noteIndex":0},"citationItems":[{"id":3821,"uris":["http://zotero.org/users/1379426/items/H8K2G5DX"],"uri":["http://zotero.org/users/1379426/items/H8K2G5DX"],"itemData":{"id":3821,"type":"article-journal","abstract":"The temperature–size rule is a common pattern of phenotypic plasticity in which higher temperature during development results in a smaller adult body size (i.e. a thermal reaction norm with negative slope). Examples and exceptions to the rule are known in multiple groups of organisms, but rapid population differentiation in the temperature–size rule has not been explored. Here we examine the genetic and parental contributions to population differentiation in thermal reaction norms for size, development time and survival in the Cabbage White Butterfly Pieris rapae, for two geographical populations that have likely diverged within the past 150 years. We used split-sibship experiments with two temperature treatments (warm and cool) for P. rapae from Chapel Hill, NC, and from Seattle, WA. Mixed-effect model analyses demonstrate significant genetic differences between NC and WA populations for adult size and for thermal reaction norms for size. Mean adult mass was 12–24% greater in NC than in WA populations for both temperature treatments; mean size was unaffected or decreased with temperature (the temperature–size rule) for the WA population, but size increased with temperature for the NC population. Our study shows that the temperature–size rule and related thermal reaction norms can evolve rapidly within species in natural field conditions. Rapid evolutionary divergence argues against the existence of a simple, general mechanistic constraint as the underlying cause of the temperature–size rule.","container-title":"Journal of Evolutionary Biology","DOI":"10.1111/j.1420-9101.2007.01318.x","ISSN":"1420-9101","issue":"3","language":"en","note":"_eprint: https://onlinelibrary.wiley.com/doi/pdf/10.1111/j.1420-9101.2007.01318.x","page":"892-900","source":"Wiley Online Library","title":"Rapid population divergence in thermal reaction norms for an invading species: breaking the temperature–size rule","title-short":"Rapid population divergence in thermal reaction norms for an invading species","volume":"20","author":[{"family":"Kingsolver","given":"J. G."},{"family":"Massie","given":"K. R."},{"family":"Ragland","given":"G. J."},{"family":"Smith","given":"M. H."}],"issued":{"date-parts":[["2007"]]}}}],"schema":"https://github.com/citation-style-language/schema/raw/master/csl-citation.json"} </w:instrText>
-      </w:r>
-      <w:r>
-        <w:fldChar w:fldCharType="separate"/>
-      </w:r>
-      <w:r>
-        <w:rPr>
-          <w:noProof/>
-        </w:rPr>
-        <w:t>(Kingsolver et al., 2007)</w:t>
-      </w:r>
-      <w:r>
-        <w:fldChar w:fldCharType="end"/>
-      </w:r>
-      <w:r>
-        <w:t xml:space="preserve">. This may </w:t>
-      </w:r>
-      <w:r>
-        <w:t xml:space="preserve">allowing populations to </w:t>
-      </w:r>
-      <w:r>
-        <w:t>survive</w:t>
-      </w:r>
-      <w:r>
-        <w:t xml:space="preserve"> </w:t>
-      </w:r>
-      <w:r>
-        <w:t>as global temperature and temperature variability continue to increase</w:t>
-      </w:r>
-      <w:r>
-        <w:t xml:space="preserve"> or even persist under novel thermal regimes </w:t>
-      </w:r>
-      <w:r>
-        <w:fldChar w:fldCharType="begin"/>
-      </w:r>
-      <w:r>
-        <w:instrText xml:space="preserve"> ADDIN ZOTERO_ITEM CSL_CITATION {"citationID":"k2GVFvBa","properties":{"formattedCitation":"(Ghalambor et al., 2007)","plainCitation":"(Ghalambor et al., 2007)","noteIndex":0},"citationItems":[{"id":2141,"uris":["http://zotero.org/users/1379426/items/PQEWFCLV"],"uri":["http://zotero.org/users/1379426/items/PQEWFCLV"],"itemData":{"id":2141,"type":"article-journal","abstract":"... 1a). In such cases, the new population will be subjected to directional selection on extreme phenotypes and the ... Non-adaptive reaction norms : environmental heterogeneity and stress. ... In such cases, the slope of the reaction norm is such that the optimal phenotype in the new ...","container-title":"Functional Ecology","DOI":"10.1111/j.1365-2435.2007.01283.x","issue":"3","language":"English","page":"394–407","title":"Adaptive versus non-adaptive phenotypic plasticity and the potential for contemporary adaptation in new environments","volume":"21","author":[{"family":"Ghalambor","given":"C K"},{"family":"McKay","given":"J K"},{"family":"Carroll","given":"S P"},{"family":"REZNICK","given":"D N"}],"issued":{"date-parts":[["2007",6]]}}}],"schema":"https://github.com/citation-style-language/schema/raw/master/csl-citation.json"} </w:instrText>
-      </w:r>
-      <w:r>
-        <w:fldChar w:fldCharType="separate"/>
-      </w:r>
-      <w:r>
-        <w:rPr>
-          <w:noProof/>
-        </w:rPr>
-        <w:t>(Ghalambor et al., 2007)</w:t>
-      </w:r>
-      <w:r>
-        <w:fldChar w:fldCharType="end"/>
-      </w:r>
-      <w:r>
-        <w:t>.</w:t>
-      </w:r>
-    </w:p>
-    <w:p>
-      <w:pPr>
-        <w:pStyle w:val="Thesisnormal"/>
-      </w:pPr>
-    </w:p>
-    <w:p>
-      <w:pPr>
-        <w:pStyle w:val="Thesisnormal"/>
-      </w:pPr>
-      <w:r>
-        <w:t>Development in a cold temperature</w:t>
-      </w:r>
-      <w:r>
-        <w:t>s</w:t>
-      </w:r>
-      <w:r>
-        <w:t xml:space="preserve"> </w:t>
-      </w:r>
-      <w:r>
-        <w:t xml:space="preserve">had a </w:t>
-      </w:r>
-      <w:r>
-        <w:t xml:space="preserve">slightly </w:t>
-      </w:r>
-      <w:r>
-        <w:t xml:space="preserve">positive effect on </w:t>
-      </w:r>
-      <w:r>
-        <w:t>repeatability</w:t>
-      </w:r>
-      <w:r>
-        <w:t xml:space="preserve"> of metabolic rate</w:t>
-      </w:r>
-      <w:r>
-        <w:t>.</w:t>
-      </w:r>
-    </w:p>
-    <w:p>
-      <w:pPr>
-        <w:pStyle w:val="Thesisnormal"/>
-      </w:pPr>
-      <w:r>
-        <w:t xml:space="preserve">Explain: </w:t>
-      </w:r>
-    </w:p>
-    <w:p>
-      <w:pPr>
-        <w:pStyle w:val="Thesisnormal"/>
-        <w:numPr>
-          <w:ilvl w:val="0"/>
-          <w:numId w:val="1"/>
-        </w:numPr>
-      </w:pPr>
-      <w:r>
-        <w:t xml:space="preserve">Cold temperature may actually be a bit out of the ‘historic’/preferred temperature of the species. </w:t>
-      </w:r>
-    </w:p>
-    <w:p>
-      <w:pPr>
-        <w:pStyle w:val="Thesisnormal"/>
-        <w:numPr>
-          <w:ilvl w:val="1"/>
-          <w:numId w:val="1"/>
-        </w:numPr>
-      </w:pPr>
-      <w:r>
-        <w:t>Cold treatment is somewhat relatively ‘novel’ compared to the hot treatment (Sydney temperatures variation)</w:t>
-      </w:r>
-      <w:r>
-        <w:t xml:space="preserve">. </w:t>
-      </w:r>
-      <w:proofErr w:type="gramStart"/>
-      <w:r>
-        <w:t>Thus</w:t>
-      </w:r>
-      <w:proofErr w:type="gramEnd"/>
-      <w:r>
-        <w:t xml:space="preserve"> increasing variation in gene expression which affects repeatability of MR</w:t>
-      </w:r>
-    </w:p>
-    <w:p>
-      <w:pPr>
-        <w:pStyle w:val="Thesisnormal"/>
-        <w:numPr>
-          <w:ilvl w:val="0"/>
-          <w:numId w:val="1"/>
-        </w:numPr>
-      </w:pPr>
-      <w:r>
-        <w:t xml:space="preserve">Alternatively, cold </w:t>
-      </w:r>
-      <w:r>
-        <w:t xml:space="preserve">developmental cues may signal more variable conditions ahead as it is </w:t>
-      </w:r>
-      <w:r>
-        <w:t>a</w:t>
-      </w:r>
-      <w:r>
-        <w:t xml:space="preserve"> </w:t>
-      </w:r>
-      <w:r>
-        <w:t>relatively unfamiliar</w:t>
-      </w:r>
-      <w:r>
-        <w:t xml:space="preserve"> nest temperature</w:t>
-      </w:r>
-      <w:r>
-        <w:t xml:space="preserve">. </w:t>
-      </w:r>
-    </w:p>
-    <w:p>
-      <w:pPr>
-        <w:pStyle w:val="Thesisnormal"/>
-        <w:numPr>
-          <w:ilvl w:val="1"/>
-          <w:numId w:val="1"/>
-        </w:numPr>
-      </w:pPr>
-      <w:r>
-        <w:t>Would be beneficial to bet hedge</w:t>
-      </w:r>
-      <w:r>
-        <w:t xml:space="preserve"> and </w:t>
-      </w:r>
-      <w:r>
-        <w:t>be more variable</w:t>
-      </w:r>
-      <w:r>
-        <w:t xml:space="preserve"> in metabolic responses so that some individuals would do well in future conditions.</w:t>
-      </w:r>
-    </w:p>
-    <w:p>
-      <w:pPr>
-        <w:pStyle w:val="Thesisnormal"/>
-        <w:numPr>
-          <w:ilvl w:val="1"/>
-          <w:numId w:val="1"/>
-        </w:numPr>
-      </w:pPr>
-      <w:r>
-        <w:t xml:space="preserve">Support?? </w:t>
-      </w:r>
-    </w:p>
-    <w:p>
-      <w:pPr>
-        <w:pStyle w:val="Thesisnormal"/>
-      </w:pPr>
+        <w:t xml:space="preserve"> As individual develop, they experience different environments </w:t>
+      </w:r>
     </w:p>
     <w:p>
       <w:pPr>
@@ -10686,7 +11162,7 @@
       </w:r>
     </w:p>
   </w:comment>
-  <w:comment w:id="8" w:author="fonti.kar@gmail.com" w:date="2020-09-15T14:10:00Z" w:initials="f">
+  <w:comment w:id="9" w:author="fonti.kar@gmail.com" w:date="2020-09-15T14:10:00Z" w:initials="f">
     <w:p>
       <w:pPr>
         <w:pStyle w:val="CommentText"/>
@@ -10710,7 +11186,7 @@
       </w:r>
     </w:p>
   </w:comment>
-  <w:comment w:id="9" w:author="fonti.kar@gmail.com" w:date="2020-09-10T13:34:00Z" w:initials="f">
+  <w:comment w:id="10" w:author="fonti.kar@gmail.com" w:date="2020-09-10T13:34:00Z" w:initials="f">
     <w:p>
       <w:pPr>
         <w:pStyle w:val="CommentText"/>
@@ -10720,25 +11196,6 @@
           <w:rStyle w:val="CommentReference"/>
         </w:rPr>
         <w:annotationRef/>
-      </w:r>
-    </w:p>
-  </w:comment>
-  <w:comment w:id="10" w:author="fonti.kar@gmail.com" w:date="2020-09-10T13:35:00Z" w:initials="f">
-    <w:p>
-      <w:pPr>
-        <w:pStyle w:val="CommentText"/>
-      </w:pPr>
-      <w:r>
-        <w:rPr>
-          <w:rStyle w:val="CommentReference"/>
-        </w:rPr>
-        <w:annotationRef/>
-      </w:r>
-      <w:r>
-        <w:rPr>
-          <w:noProof/>
-        </w:rPr>
-        <w:t>Figure will change reruning some models</w:t>
       </w:r>
     </w:p>
   </w:comment>
@@ -10812,7 +11269,6 @@
   <w15:commentEx w15:paraId="4DBB5AD0" w15:done="0"/>
   <w15:commentEx w15:paraId="75177EFF" w15:done="0"/>
   <w15:commentEx w15:paraId="24290751" w15:done="0"/>
-  <w15:commentEx w15:paraId="23DD0192" w15:done="0"/>
   <w15:commentEx w15:paraId="5473AD63" w15:done="0"/>
   <w15:commentEx w15:paraId="285516AC" w15:done="0"/>
   <w15:commentEx w15:paraId="60F18835" w15:done="0"/>
@@ -10830,7 +11286,6 @@
   <w16cex:commentExtensible w16cex:durableId="230B09A8" w16cex:dateUtc="2020-09-14T23:36:00Z"/>
   <w16cex:commentExtensible w16cex:durableId="230B49F1" w16cex:dateUtc="2020-09-15T04:10:00Z"/>
   <w16cex:commentExtensible w16cex:durableId="2304AA01" w16cex:dateUtc="2020-09-10T03:34:00Z"/>
-  <w16cex:commentExtensible w16cex:durableId="2304AA05" w16cex:dateUtc="2020-09-10T03:35:00Z"/>
   <w16cex:commentExtensible w16cex:durableId="23146396" w16cex:dateUtc="2020-09-22T01:50:00Z"/>
   <w16cex:commentExtensible w16cex:durableId="231441F0" w16cex:dateUtc="2020-09-21T23:27:00Z"/>
   <w16cex:commentExtensible w16cex:durableId="23136BFE" w16cex:dateUtc="2020-09-21T08:14:00Z"/>
@@ -10848,7 +11303,6 @@
   <w16cid:commentId w16cid:paraId="4DBB5AD0" w16cid:durableId="230B09A8"/>
   <w16cid:commentId w16cid:paraId="75177EFF" w16cid:durableId="230B49F1"/>
   <w16cid:commentId w16cid:paraId="24290751" w16cid:durableId="2304AA01"/>
-  <w16cid:commentId w16cid:paraId="23DD0192" w16cid:durableId="2304AA05"/>
   <w16cid:commentId w16cid:paraId="5473AD63" w16cid:durableId="23146396"/>
   <w16cid:commentId w16cid:paraId="285516AC" w16cid:durableId="231441F0"/>
   <w16cid:commentId w16cid:paraId="60F18835" w16cid:durableId="23136BFE"/>

</xml_diff>